<commit_message>
agrego objetivo, sean libres de eliminar modificar o agregar en el informe
</commit_message>
<xml_diff>
--- a/doc/Informe.docx
+++ b/doc/Informe.docx
@@ -816,7 +816,14 @@
         <w:t>Objetivo</w:t>
       </w:r>
     </w:p>
-    <w:p/>
+    <w:p>
+      <w:r>
+        <w:t xml:space="preserve">Producir código basados en los principios de la programación orientada a objetos, que éste sea descriptivo </w:t>
+      </w:r>
+      <w:r>
+        <w:t>sin necesidad de comentar cada linea, haciendo un desarrollo basándonos en las buenas prácticas con la ayuda de herramientas como GIT, GITHUB, MAVEN, entre otras.</w:t>
+      </w:r>
+    </w:p>
     <w:sectPr>
       <w:headerReference w:type="default" r:id="rId7"/>
       <w:footerReference w:type="default" r:id="rId8"/>

</xml_diff>

<commit_message>
Agregue casos de prueba diagrama de clases y otras cosas
</commit_message>
<xml_diff>
--- a/doc/Informe.docx
+++ b/doc/Informe.docx
@@ -839,6 +839,32 @@
         <w:jc w:val="center"/>
       </w:pPr>
       <w:r>
+        <w:pict>
+          <v:shapetype id="_x0000_t75" coordsize="21600,21600" o:spt="75" o:preferrelative="t" path="m@4@5l@4@11@9@11@9@5xe" filled="f" stroked="f">
+            <v:stroke joinstyle="miter"/>
+            <v:formulas>
+              <v:f eqn="if lineDrawn pixelLineWidth 0"/>
+              <v:f eqn="sum @0 1 0"/>
+              <v:f eqn="sum 0 0 @1"/>
+              <v:f eqn="prod @2 1 2"/>
+              <v:f eqn="prod @3 21600 pixelWidth"/>
+              <v:f eqn="prod @3 21600 pixelHeight"/>
+              <v:f eqn="sum @0 0 1"/>
+              <v:f eqn="prod @6 1 2"/>
+              <v:f eqn="prod @7 21600 pixelWidth"/>
+              <v:f eqn="sum @8 21600 0"/>
+              <v:f eqn="prod @7 21600 pixelHeight"/>
+              <v:f eqn="sum @10 21600 0"/>
+            </v:formulas>
+            <v:path o:extrusionok="f" gradientshapeok="t" o:connecttype="rect"/>
+            <o:lock v:ext="edit" aspectratio="t"/>
+          </v:shapetype>
+          <v:shape id="_x0000_i1029" type="#_x0000_t75" style="width:487.1pt;height:371.25pt">
+            <v:imagedata r:id="rId7" o:title="Diagramadeclase"/>
+          </v:shape>
+        </w:pict>
+      </w:r>
+      <w:r>
         <w:br w:type="page"/>
       </w:r>
       <w:r>
@@ -907,6 +933,2715 @@
       <w:pPr>
         <w:jc w:val="center"/>
       </w:pPr>
+    </w:p>
+    <w:p>
+      <w:pPr>
+        <w:jc w:val="center"/>
+      </w:pPr>
+    </w:p>
+    <w:p>
+      <w:pPr>
+        <w:jc w:val="center"/>
+      </w:pPr>
+    </w:p>
+    <w:p>
+      <w:r>
+        <w:t xml:space="preserve">2.a. </w:t>
+      </w:r>
+    </w:p>
+    <w:p>
+      <w:r>
+        <w:t>1. Creación de los casos de prueba</w:t>
+      </w:r>
+    </w:p>
+    <w:p>
+      <w:pPr>
+        <w:spacing w:after="0"/>
+      </w:pPr>
+      <w:r>
+        <w:t>CP 1</w:t>
+      </w:r>
+    </w:p>
+    <w:tbl>
+      <w:tblPr>
+        <w:tblW w:w="0" w:type="auto"/>
+        <w:tblBorders>
+          <w:top w:val="single" w:sz="4" w:space="0" w:color="000000"/>
+          <w:left w:val="single" w:sz="4" w:space="0" w:color="000000"/>
+          <w:bottom w:val="single" w:sz="4" w:space="0" w:color="000000"/>
+          <w:right w:val="single" w:sz="4" w:space="0" w:color="000000"/>
+          <w:insideH w:val="single" w:sz="4" w:space="0" w:color="000000"/>
+          <w:insideV w:val="single" w:sz="4" w:space="0" w:color="000000"/>
+        </w:tblBorders>
+        <w:tblLook w:val="04A0"/>
+      </w:tblPr>
+      <w:tblGrid>
+        <w:gridCol w:w="9887"/>
+      </w:tblGrid>
+      <w:tr>
+        <w:tc>
+          <w:tcPr>
+            <w:tcW w:w="9887" w:type="dxa"/>
+            <w:shd w:val="clear" w:color="auto" w:fill="0D0D0D" w:themeFill="text1" w:themeFillTint="F2"/>
+          </w:tcPr>
+          <w:p>
+            <w:pPr>
+              <w:spacing w:after="0"/>
+              <w:jc w:val="center"/>
+              <w:rPr>
+                <w:b/>
+                <w:color w:val="FFFFFF" w:themeColor="background1"/>
+              </w:rPr>
+            </w:pPr>
+            <w:r>
+              <w:rPr>
+                <w:b/>
+                <w:color w:val="FFFFFF" w:themeColor="background1"/>
+              </w:rPr>
+              <w:t>PRERREQUSITOS</w:t>
+            </w:r>
+          </w:p>
+        </w:tc>
+      </w:tr>
+      <w:tr>
+        <w:tc>
+          <w:tcPr>
+            <w:tcW w:w="9887" w:type="dxa"/>
+          </w:tcPr>
+          <w:p>
+            <w:pPr>
+              <w:spacing w:after="0"/>
+            </w:pPr>
+            <w:r>
+              <w:t>Crear un Calculator y hacer la suma de 2 con 2</w:t>
+            </w:r>
+          </w:p>
+        </w:tc>
+      </w:tr>
+      <w:tr>
+        <w:tc>
+          <w:tcPr>
+            <w:tcW w:w="9887" w:type="dxa"/>
+            <w:shd w:val="clear" w:color="auto" w:fill="0D0D0D" w:themeFill="text1" w:themeFillTint="F2"/>
+          </w:tcPr>
+          <w:p>
+            <w:pPr>
+              <w:spacing w:after="0"/>
+              <w:jc w:val="center"/>
+              <w:rPr>
+                <w:b/>
+                <w:color w:val="FFFFFF" w:themeColor="background1"/>
+              </w:rPr>
+            </w:pPr>
+            <w:r>
+              <w:rPr>
+                <w:b/>
+                <w:color w:val="FFFFFF" w:themeColor="background1"/>
+              </w:rPr>
+              <w:t>RESULTADO ESPERADO</w:t>
+            </w:r>
+          </w:p>
+        </w:tc>
+      </w:tr>
+      <w:tr>
+        <w:tc>
+          <w:tcPr>
+            <w:tcW w:w="9887" w:type="dxa"/>
+          </w:tcPr>
+          <w:p>
+            <w:pPr>
+              <w:spacing w:after="0"/>
+            </w:pPr>
+            <w:r>
+              <w:t>La prueba debe finalizar correctamente</w:t>
+            </w:r>
+          </w:p>
+        </w:tc>
+      </w:tr>
+    </w:tbl>
+    <w:p/>
+    <w:p>
+      <w:pPr>
+        <w:spacing w:after="0"/>
+      </w:pPr>
+      <w:r>
+        <w:t>CP 2</w:t>
+      </w:r>
+    </w:p>
+    <w:tbl>
+      <w:tblPr>
+        <w:tblW w:w="0" w:type="auto"/>
+        <w:tblBorders>
+          <w:top w:val="single" w:sz="4" w:space="0" w:color="000000"/>
+          <w:left w:val="single" w:sz="4" w:space="0" w:color="000000"/>
+          <w:bottom w:val="single" w:sz="4" w:space="0" w:color="000000"/>
+          <w:right w:val="single" w:sz="4" w:space="0" w:color="000000"/>
+          <w:insideH w:val="single" w:sz="4" w:space="0" w:color="000000"/>
+          <w:insideV w:val="single" w:sz="4" w:space="0" w:color="000000"/>
+        </w:tblBorders>
+        <w:tblLook w:val="04A0"/>
+      </w:tblPr>
+      <w:tblGrid>
+        <w:gridCol w:w="9887"/>
+      </w:tblGrid>
+      <w:tr>
+        <w:tc>
+          <w:tcPr>
+            <w:tcW w:w="9887" w:type="dxa"/>
+            <w:shd w:val="clear" w:color="auto" w:fill="0D0D0D" w:themeFill="text1" w:themeFillTint="F2"/>
+          </w:tcPr>
+          <w:p>
+            <w:pPr>
+              <w:spacing w:after="0"/>
+              <w:jc w:val="center"/>
+              <w:rPr>
+                <w:b/>
+                <w:color w:val="FFFFFF" w:themeColor="background1"/>
+              </w:rPr>
+            </w:pPr>
+            <w:r>
+              <w:rPr>
+                <w:b/>
+                <w:color w:val="FFFFFF" w:themeColor="background1"/>
+              </w:rPr>
+              <w:t>PRERREQUSITOS</w:t>
+            </w:r>
+          </w:p>
+        </w:tc>
+      </w:tr>
+      <w:tr>
+        <w:tc>
+          <w:tcPr>
+            <w:tcW w:w="9887" w:type="dxa"/>
+          </w:tcPr>
+          <w:p>
+            <w:pPr>
+              <w:spacing w:after="0"/>
+            </w:pPr>
+            <w:r>
+              <w:t>Crear un Calculator y hacer la multiplicación de 2 con 10</w:t>
+            </w:r>
+          </w:p>
+        </w:tc>
+      </w:tr>
+      <w:tr>
+        <w:tc>
+          <w:tcPr>
+            <w:tcW w:w="9887" w:type="dxa"/>
+            <w:shd w:val="clear" w:color="auto" w:fill="0D0D0D" w:themeFill="text1" w:themeFillTint="F2"/>
+          </w:tcPr>
+          <w:p>
+            <w:pPr>
+              <w:spacing w:after="0"/>
+              <w:jc w:val="center"/>
+              <w:rPr>
+                <w:b/>
+                <w:color w:val="FFFFFF" w:themeColor="background1"/>
+              </w:rPr>
+            </w:pPr>
+            <w:r>
+              <w:rPr>
+                <w:b/>
+                <w:color w:val="FFFFFF" w:themeColor="background1"/>
+              </w:rPr>
+              <w:t>RESULTADO ESPERADO</w:t>
+            </w:r>
+          </w:p>
+        </w:tc>
+      </w:tr>
+      <w:tr>
+        <w:tc>
+          <w:tcPr>
+            <w:tcW w:w="9887" w:type="dxa"/>
+          </w:tcPr>
+          <w:p>
+            <w:pPr>
+              <w:spacing w:after="0"/>
+            </w:pPr>
+            <w:r>
+              <w:t>La prueba debe finalizar correctamente</w:t>
+            </w:r>
+          </w:p>
+        </w:tc>
+      </w:tr>
+    </w:tbl>
+    <w:p/>
+    <w:p>
+      <w:pPr>
+        <w:spacing w:after="0"/>
+      </w:pPr>
+      <w:r>
+        <w:t>CP 3</w:t>
+      </w:r>
+    </w:p>
+    <w:tbl>
+      <w:tblPr>
+        <w:tblW w:w="0" w:type="auto"/>
+        <w:tblBorders>
+          <w:top w:val="single" w:sz="4" w:space="0" w:color="000000"/>
+          <w:left w:val="single" w:sz="4" w:space="0" w:color="000000"/>
+          <w:bottom w:val="single" w:sz="4" w:space="0" w:color="000000"/>
+          <w:right w:val="single" w:sz="4" w:space="0" w:color="000000"/>
+          <w:insideH w:val="single" w:sz="4" w:space="0" w:color="000000"/>
+          <w:insideV w:val="single" w:sz="4" w:space="0" w:color="000000"/>
+        </w:tblBorders>
+        <w:tblLook w:val="04A0"/>
+      </w:tblPr>
+      <w:tblGrid>
+        <w:gridCol w:w="9887"/>
+      </w:tblGrid>
+      <w:tr>
+        <w:tc>
+          <w:tcPr>
+            <w:tcW w:w="9887" w:type="dxa"/>
+            <w:shd w:val="clear" w:color="auto" w:fill="0D0D0D" w:themeFill="text1" w:themeFillTint="F2"/>
+          </w:tcPr>
+          <w:p>
+            <w:pPr>
+              <w:spacing w:after="0"/>
+              <w:jc w:val="center"/>
+              <w:rPr>
+                <w:b/>
+                <w:color w:val="FFFFFF" w:themeColor="background1"/>
+              </w:rPr>
+            </w:pPr>
+            <w:r>
+              <w:rPr>
+                <w:b/>
+                <w:color w:val="FFFFFF" w:themeColor="background1"/>
+              </w:rPr>
+              <w:t>PRERREQUSITOS</w:t>
+            </w:r>
+          </w:p>
+        </w:tc>
+      </w:tr>
+      <w:tr>
+        <w:tc>
+          <w:tcPr>
+            <w:tcW w:w="9887" w:type="dxa"/>
+          </w:tcPr>
+          <w:p>
+            <w:pPr>
+              <w:spacing w:after="0"/>
+            </w:pPr>
+            <w:r>
+              <w:t>Crear un Calculator y hacer la resta entre 5 y el resultado de hacer la multiplicación de 4 con 2</w:t>
+            </w:r>
+          </w:p>
+        </w:tc>
+      </w:tr>
+      <w:tr>
+        <w:tc>
+          <w:tcPr>
+            <w:tcW w:w="9887" w:type="dxa"/>
+            <w:shd w:val="clear" w:color="auto" w:fill="0D0D0D" w:themeFill="text1" w:themeFillTint="F2"/>
+          </w:tcPr>
+          <w:p>
+            <w:pPr>
+              <w:spacing w:after="0"/>
+              <w:jc w:val="center"/>
+              <w:rPr>
+                <w:b/>
+                <w:color w:val="FFFFFF" w:themeColor="background1"/>
+              </w:rPr>
+            </w:pPr>
+            <w:r>
+              <w:rPr>
+                <w:b/>
+                <w:color w:val="FFFFFF" w:themeColor="background1"/>
+              </w:rPr>
+              <w:t>RESULTADO ESPERADO</w:t>
+            </w:r>
+          </w:p>
+        </w:tc>
+      </w:tr>
+      <w:tr>
+        <w:tc>
+          <w:tcPr>
+            <w:tcW w:w="9887" w:type="dxa"/>
+          </w:tcPr>
+          <w:p>
+            <w:pPr>
+              <w:spacing w:after="0"/>
+            </w:pPr>
+            <w:r>
+              <w:t>La prueba debe finalizar correctamente</w:t>
+            </w:r>
+          </w:p>
+        </w:tc>
+      </w:tr>
+    </w:tbl>
+    <w:p>
+      <w:pPr>
+        <w:spacing w:after="0"/>
+      </w:pPr>
+    </w:p>
+    <w:p>
+      <w:pPr>
+        <w:spacing w:after="0"/>
+      </w:pPr>
+      <w:r>
+        <w:t>CP 4</w:t>
+      </w:r>
+    </w:p>
+    <w:tbl>
+      <w:tblPr>
+        <w:tblW w:w="0" w:type="auto"/>
+        <w:tblBorders>
+          <w:top w:val="single" w:sz="4" w:space="0" w:color="000000"/>
+          <w:left w:val="single" w:sz="4" w:space="0" w:color="000000"/>
+          <w:bottom w:val="single" w:sz="4" w:space="0" w:color="000000"/>
+          <w:right w:val="single" w:sz="4" w:space="0" w:color="000000"/>
+          <w:insideH w:val="single" w:sz="4" w:space="0" w:color="000000"/>
+          <w:insideV w:val="single" w:sz="4" w:space="0" w:color="000000"/>
+        </w:tblBorders>
+        <w:tblLook w:val="04A0"/>
+      </w:tblPr>
+      <w:tblGrid>
+        <w:gridCol w:w="9887"/>
+      </w:tblGrid>
+      <w:tr>
+        <w:tc>
+          <w:tcPr>
+            <w:tcW w:w="9887" w:type="dxa"/>
+            <w:shd w:val="clear" w:color="auto" w:fill="0D0D0D" w:themeFill="text1" w:themeFillTint="F2"/>
+          </w:tcPr>
+          <w:p>
+            <w:pPr>
+              <w:spacing w:after="0"/>
+              <w:jc w:val="center"/>
+              <w:rPr>
+                <w:b/>
+                <w:color w:val="FFFFFF" w:themeColor="background1"/>
+              </w:rPr>
+            </w:pPr>
+            <w:r>
+              <w:rPr>
+                <w:b/>
+                <w:color w:val="FFFFFF" w:themeColor="background1"/>
+              </w:rPr>
+              <w:t>PRERREQUSITOS</w:t>
+            </w:r>
+          </w:p>
+        </w:tc>
+      </w:tr>
+      <w:tr>
+        <w:tc>
+          <w:tcPr>
+            <w:tcW w:w="9887" w:type="dxa"/>
+          </w:tcPr>
+          <w:p>
+            <w:pPr>
+              <w:spacing w:after="0"/>
+            </w:pPr>
+            <w:r>
+              <w:t>Crear un Calculator y hacer la división de 10 con 5 esperando como resultado un 0</w:t>
+            </w:r>
+          </w:p>
+        </w:tc>
+      </w:tr>
+      <w:tr>
+        <w:tc>
+          <w:tcPr>
+            <w:tcW w:w="9887" w:type="dxa"/>
+            <w:shd w:val="clear" w:color="auto" w:fill="0D0D0D" w:themeFill="text1" w:themeFillTint="F2"/>
+          </w:tcPr>
+          <w:p>
+            <w:pPr>
+              <w:spacing w:after="0"/>
+              <w:jc w:val="center"/>
+              <w:rPr>
+                <w:b/>
+                <w:color w:val="FFFFFF" w:themeColor="background1"/>
+              </w:rPr>
+            </w:pPr>
+            <w:r>
+              <w:rPr>
+                <w:b/>
+                <w:color w:val="FFFFFF" w:themeColor="background1"/>
+              </w:rPr>
+              <w:t>RESULTADO ESPERADO</w:t>
+            </w:r>
+          </w:p>
+        </w:tc>
+      </w:tr>
+      <w:tr>
+        <w:tc>
+          <w:tcPr>
+            <w:tcW w:w="9887" w:type="dxa"/>
+          </w:tcPr>
+          <w:p>
+            <w:pPr>
+              <w:spacing w:after="0"/>
+            </w:pPr>
+            <w:r>
+              <w:t>La prueba debe finalizar con una falla</w:t>
+            </w:r>
+          </w:p>
+        </w:tc>
+      </w:tr>
+    </w:tbl>
+    <w:p>
+      <w:pPr>
+        <w:numPr>
+          <w:ilvl w:val="0"/>
+          <w:numId w:val="15"/>
+        </w:numPr>
+      </w:pPr>
+      <w:r>
+        <w:br w:type="page"/>
+      </w:r>
+      <w:r>
+        <w:lastRenderedPageBreak/>
+        <w:t>Implementación de los casos de prueba</w:t>
+      </w:r>
+    </w:p>
+    <w:p>
+      <w:pPr>
+        <w:spacing w:after="0"/>
+        <w:ind w:left="360"/>
+      </w:pPr>
+      <w:r>
+        <w:t>CP 1</w:t>
+      </w:r>
+    </w:p>
+    <w:tbl>
+      <w:tblPr>
+        <w:tblW w:w="0" w:type="auto"/>
+        <w:tblBorders>
+          <w:top w:val="single" w:sz="4" w:space="0" w:color="000000"/>
+          <w:left w:val="single" w:sz="4" w:space="0" w:color="000000"/>
+          <w:bottom w:val="single" w:sz="4" w:space="0" w:color="000000"/>
+          <w:right w:val="single" w:sz="4" w:space="0" w:color="000000"/>
+          <w:insideH w:val="single" w:sz="4" w:space="0" w:color="000000"/>
+          <w:insideV w:val="single" w:sz="4" w:space="0" w:color="000000"/>
+        </w:tblBorders>
+        <w:tblLook w:val="04A0"/>
+      </w:tblPr>
+      <w:tblGrid>
+        <w:gridCol w:w="9961"/>
+      </w:tblGrid>
+      <w:tr>
+        <w:tc>
+          <w:tcPr>
+            <w:tcW w:w="9887" w:type="dxa"/>
+            <w:shd w:val="clear" w:color="auto" w:fill="0D0D0D" w:themeFill="text1" w:themeFillTint="F2"/>
+          </w:tcPr>
+          <w:p>
+            <w:pPr>
+              <w:spacing w:after="0"/>
+              <w:jc w:val="center"/>
+              <w:rPr>
+                <w:b/>
+                <w:color w:val="FFFFFF" w:themeColor="background1"/>
+              </w:rPr>
+            </w:pPr>
+            <w:r>
+              <w:rPr>
+                <w:b/>
+                <w:color w:val="FFFFFF" w:themeColor="background1"/>
+              </w:rPr>
+              <w:t>PRERREQUSITOS</w:t>
+            </w:r>
+          </w:p>
+        </w:tc>
+      </w:tr>
+      <w:tr>
+        <w:tc>
+          <w:tcPr>
+            <w:tcW w:w="9887" w:type="dxa"/>
+          </w:tcPr>
+          <w:p>
+            <w:pPr>
+              <w:spacing w:after="0"/>
+            </w:pPr>
+            <w:r>
+              <w:t>Crear un Calculator y hacer la suma de 2 con 2</w:t>
+            </w:r>
+          </w:p>
+        </w:tc>
+      </w:tr>
+      <w:tr>
+        <w:tc>
+          <w:tcPr>
+            <w:tcW w:w="9887" w:type="dxa"/>
+            <w:shd w:val="clear" w:color="auto" w:fill="0D0D0D" w:themeFill="text1" w:themeFillTint="F2"/>
+          </w:tcPr>
+          <w:p>
+            <w:pPr>
+              <w:spacing w:after="0"/>
+              <w:jc w:val="center"/>
+              <w:rPr>
+                <w:b/>
+                <w:color w:val="FFFFFF" w:themeColor="background1"/>
+              </w:rPr>
+            </w:pPr>
+            <w:r>
+              <w:rPr>
+                <w:b/>
+                <w:color w:val="FFFFFF" w:themeColor="background1"/>
+              </w:rPr>
+              <w:t>RESULTADO ESPERADO</w:t>
+            </w:r>
+          </w:p>
+        </w:tc>
+      </w:tr>
+      <w:tr>
+        <w:tc>
+          <w:tcPr>
+            <w:tcW w:w="9887" w:type="dxa"/>
+          </w:tcPr>
+          <w:p>
+            <w:pPr>
+              <w:spacing w:after="0"/>
+            </w:pPr>
+            <w:r>
+              <w:t>…</w:t>
+            </w:r>
+          </w:p>
+          <w:p>
+            <w:pPr>
+              <w:autoSpaceDE w:val="0"/>
+              <w:autoSpaceDN w:val="0"/>
+              <w:adjustRightInd w:val="0"/>
+              <w:spacing w:after="0" w:line="240" w:lineRule="auto"/>
+              <w:rPr>
+                <w:rFonts w:ascii="Consolas" w:hAnsi="Consolas" w:cs="Consolas"/>
+                <w:noProof w:val="0"/>
+                <w:sz w:val="16"/>
+                <w:szCs w:val="16"/>
+                <w:lang w:val="es-ES"/>
+              </w:rPr>
+            </w:pPr>
+            <w:r>
+              <w:rPr>
+                <w:rFonts w:ascii="Consolas" w:hAnsi="Consolas" w:cs="Consolas"/>
+                <w:noProof w:val="0"/>
+                <w:color w:val="000000"/>
+                <w:sz w:val="16"/>
+                <w:szCs w:val="16"/>
+                <w:lang w:val="es-ES"/>
+              </w:rPr>
+              <w:tab/>
+            </w:r>
+            <w:r>
+              <w:rPr>
+                <w:rFonts w:ascii="Consolas" w:hAnsi="Consolas" w:cs="Consolas"/>
+                <w:noProof w:val="0"/>
+                <w:color w:val="646464"/>
+                <w:sz w:val="16"/>
+                <w:szCs w:val="16"/>
+                <w:lang w:val="es-ES"/>
+              </w:rPr>
+              <w:t>@Override</w:t>
+            </w:r>
+          </w:p>
+          <w:p>
+            <w:pPr>
+              <w:autoSpaceDE w:val="0"/>
+              <w:autoSpaceDN w:val="0"/>
+              <w:adjustRightInd w:val="0"/>
+              <w:spacing w:after="0" w:line="240" w:lineRule="auto"/>
+              <w:rPr>
+                <w:rFonts w:ascii="Consolas" w:hAnsi="Consolas" w:cs="Consolas"/>
+                <w:noProof w:val="0"/>
+                <w:sz w:val="16"/>
+                <w:szCs w:val="16"/>
+                <w:lang w:val="es-ES"/>
+              </w:rPr>
+            </w:pPr>
+            <w:r>
+              <w:rPr>
+                <w:rFonts w:ascii="Consolas" w:hAnsi="Consolas" w:cs="Consolas"/>
+                <w:noProof w:val="0"/>
+                <w:color w:val="000000"/>
+                <w:sz w:val="16"/>
+                <w:szCs w:val="16"/>
+                <w:lang w:val="es-ES"/>
+              </w:rPr>
+              <w:tab/>
+            </w:r>
+            <w:r>
+              <w:rPr>
+                <w:rFonts w:ascii="Consolas" w:hAnsi="Consolas" w:cs="Consolas"/>
+                <w:b/>
+                <w:bCs/>
+                <w:noProof w:val="0"/>
+                <w:color w:val="7F0055"/>
+                <w:sz w:val="16"/>
+                <w:szCs w:val="16"/>
+                <w:lang w:val="es-ES"/>
+              </w:rPr>
+              <w:t>public</w:t>
+            </w:r>
+            <w:r>
+              <w:rPr>
+                <w:rFonts w:ascii="Consolas" w:hAnsi="Consolas" w:cs="Consolas"/>
+                <w:noProof w:val="0"/>
+                <w:color w:val="000000"/>
+                <w:sz w:val="16"/>
+                <w:szCs w:val="16"/>
+                <w:lang w:val="es-ES"/>
+              </w:rPr>
+              <w:t xml:space="preserve"> </w:t>
+            </w:r>
+            <w:r>
+              <w:rPr>
+                <w:rFonts w:ascii="Consolas" w:hAnsi="Consolas" w:cs="Consolas"/>
+                <w:b/>
+                <w:bCs/>
+                <w:noProof w:val="0"/>
+                <w:color w:val="7F0055"/>
+                <w:sz w:val="16"/>
+                <w:szCs w:val="16"/>
+                <w:lang w:val="es-ES"/>
+              </w:rPr>
+              <w:t>void</w:t>
+            </w:r>
+            <w:r>
+              <w:rPr>
+                <w:rFonts w:ascii="Consolas" w:hAnsi="Consolas" w:cs="Consolas"/>
+                <w:noProof w:val="0"/>
+                <w:color w:val="000000"/>
+                <w:sz w:val="16"/>
+                <w:szCs w:val="16"/>
+                <w:lang w:val="es-ES"/>
+              </w:rPr>
+              <w:t xml:space="preserve"> run() {</w:t>
+            </w:r>
+          </w:p>
+          <w:p>
+            <w:pPr>
+              <w:autoSpaceDE w:val="0"/>
+              <w:autoSpaceDN w:val="0"/>
+              <w:adjustRightInd w:val="0"/>
+              <w:spacing w:after="0" w:line="240" w:lineRule="auto"/>
+              <w:rPr>
+                <w:rFonts w:ascii="Consolas" w:hAnsi="Consolas" w:cs="Consolas"/>
+                <w:noProof w:val="0"/>
+                <w:sz w:val="16"/>
+                <w:szCs w:val="16"/>
+                <w:lang w:val="es-ES"/>
+              </w:rPr>
+            </w:pPr>
+            <w:r>
+              <w:rPr>
+                <w:rFonts w:ascii="Consolas" w:hAnsi="Consolas" w:cs="Consolas"/>
+                <w:noProof w:val="0"/>
+                <w:color w:val="000000"/>
+                <w:sz w:val="16"/>
+                <w:szCs w:val="16"/>
+                <w:lang w:val="es-ES"/>
+              </w:rPr>
+              <w:tab/>
+            </w:r>
+            <w:r>
+              <w:rPr>
+                <w:rFonts w:ascii="Consolas" w:hAnsi="Consolas" w:cs="Consolas"/>
+                <w:noProof w:val="0"/>
+                <w:color w:val="000000"/>
+                <w:sz w:val="16"/>
+                <w:szCs w:val="16"/>
+                <w:lang w:val="es-ES"/>
+              </w:rPr>
+              <w:tab/>
+              <w:t>testAdd();</w:t>
+            </w:r>
+          </w:p>
+          <w:p>
+            <w:pPr>
+              <w:autoSpaceDE w:val="0"/>
+              <w:autoSpaceDN w:val="0"/>
+              <w:adjustRightInd w:val="0"/>
+              <w:spacing w:after="0" w:line="240" w:lineRule="auto"/>
+              <w:rPr>
+                <w:rFonts w:ascii="Consolas" w:hAnsi="Consolas" w:cs="Consolas"/>
+                <w:noProof w:val="0"/>
+                <w:sz w:val="16"/>
+                <w:szCs w:val="16"/>
+                <w:lang w:val="es-ES"/>
+              </w:rPr>
+            </w:pPr>
+            <w:r>
+              <w:rPr>
+                <w:rFonts w:ascii="Consolas" w:hAnsi="Consolas" w:cs="Consolas"/>
+                <w:noProof w:val="0"/>
+                <w:color w:val="000000"/>
+                <w:sz w:val="16"/>
+                <w:szCs w:val="16"/>
+                <w:lang w:val="es-ES"/>
+              </w:rPr>
+              <w:tab/>
+              <w:t>}</w:t>
+            </w:r>
+          </w:p>
+          <w:p>
+            <w:pPr>
+              <w:autoSpaceDE w:val="0"/>
+              <w:autoSpaceDN w:val="0"/>
+              <w:adjustRightInd w:val="0"/>
+              <w:spacing w:after="0" w:line="240" w:lineRule="auto"/>
+              <w:rPr>
+                <w:rFonts w:ascii="Consolas" w:hAnsi="Consolas" w:cs="Consolas"/>
+                <w:noProof w:val="0"/>
+                <w:sz w:val="16"/>
+                <w:szCs w:val="16"/>
+                <w:lang w:val="es-ES"/>
+              </w:rPr>
+            </w:pPr>
+          </w:p>
+          <w:p>
+            <w:pPr>
+              <w:autoSpaceDE w:val="0"/>
+              <w:autoSpaceDN w:val="0"/>
+              <w:adjustRightInd w:val="0"/>
+              <w:spacing w:after="0" w:line="240" w:lineRule="auto"/>
+              <w:rPr>
+                <w:rFonts w:ascii="Consolas" w:hAnsi="Consolas" w:cs="Consolas"/>
+                <w:noProof w:val="0"/>
+                <w:sz w:val="16"/>
+                <w:szCs w:val="16"/>
+                <w:lang w:val="es-ES"/>
+              </w:rPr>
+            </w:pPr>
+            <w:r>
+              <w:rPr>
+                <w:rFonts w:ascii="Consolas" w:hAnsi="Consolas" w:cs="Consolas"/>
+                <w:noProof w:val="0"/>
+                <w:color w:val="000000"/>
+                <w:sz w:val="16"/>
+                <w:szCs w:val="16"/>
+                <w:lang w:val="es-ES"/>
+              </w:rPr>
+              <w:tab/>
+            </w:r>
+            <w:r>
+              <w:rPr>
+                <w:rFonts w:ascii="Consolas" w:hAnsi="Consolas" w:cs="Consolas"/>
+                <w:b/>
+                <w:bCs/>
+                <w:noProof w:val="0"/>
+                <w:color w:val="7F0055"/>
+                <w:sz w:val="16"/>
+                <w:szCs w:val="16"/>
+                <w:lang w:val="es-ES"/>
+              </w:rPr>
+              <w:t>public</w:t>
+            </w:r>
+            <w:r>
+              <w:rPr>
+                <w:rFonts w:ascii="Consolas" w:hAnsi="Consolas" w:cs="Consolas"/>
+                <w:noProof w:val="0"/>
+                <w:color w:val="000000"/>
+                <w:sz w:val="16"/>
+                <w:szCs w:val="16"/>
+                <w:lang w:val="es-ES"/>
+              </w:rPr>
+              <w:t xml:space="preserve"> </w:t>
+            </w:r>
+            <w:r>
+              <w:rPr>
+                <w:rFonts w:ascii="Consolas" w:hAnsi="Consolas" w:cs="Consolas"/>
+                <w:b/>
+                <w:bCs/>
+                <w:noProof w:val="0"/>
+                <w:color w:val="7F0055"/>
+                <w:sz w:val="16"/>
+                <w:szCs w:val="16"/>
+                <w:lang w:val="es-ES"/>
+              </w:rPr>
+              <w:t>void</w:t>
+            </w:r>
+            <w:r>
+              <w:rPr>
+                <w:rFonts w:ascii="Consolas" w:hAnsi="Consolas" w:cs="Consolas"/>
+                <w:noProof w:val="0"/>
+                <w:color w:val="000000"/>
+                <w:sz w:val="16"/>
+                <w:szCs w:val="16"/>
+                <w:lang w:val="es-ES"/>
+              </w:rPr>
+              <w:t xml:space="preserve"> testAdd() {</w:t>
+            </w:r>
+          </w:p>
+          <w:p>
+            <w:pPr>
+              <w:autoSpaceDE w:val="0"/>
+              <w:autoSpaceDN w:val="0"/>
+              <w:adjustRightInd w:val="0"/>
+              <w:spacing w:after="0" w:line="240" w:lineRule="auto"/>
+              <w:rPr>
+                <w:rFonts w:ascii="Consolas" w:hAnsi="Consolas" w:cs="Consolas"/>
+                <w:noProof w:val="0"/>
+                <w:sz w:val="16"/>
+                <w:szCs w:val="16"/>
+                <w:lang w:val="es-ES"/>
+              </w:rPr>
+            </w:pPr>
+            <w:r>
+              <w:rPr>
+                <w:rFonts w:ascii="Consolas" w:hAnsi="Consolas" w:cs="Consolas"/>
+                <w:noProof w:val="0"/>
+                <w:color w:val="000000"/>
+                <w:sz w:val="16"/>
+                <w:szCs w:val="16"/>
+                <w:lang w:val="es-ES"/>
+              </w:rPr>
+              <w:tab/>
+            </w:r>
+            <w:r>
+              <w:rPr>
+                <w:rFonts w:ascii="Consolas" w:hAnsi="Consolas" w:cs="Consolas"/>
+                <w:noProof w:val="0"/>
+                <w:color w:val="000000"/>
+                <w:sz w:val="16"/>
+                <w:szCs w:val="16"/>
+                <w:lang w:val="es-ES"/>
+              </w:rPr>
+              <w:tab/>
+              <w:t xml:space="preserve">Calculator calculator = </w:t>
+            </w:r>
+            <w:r>
+              <w:rPr>
+                <w:rFonts w:ascii="Consolas" w:hAnsi="Consolas" w:cs="Consolas"/>
+                <w:b/>
+                <w:bCs/>
+                <w:noProof w:val="0"/>
+                <w:color w:val="7F0055"/>
+                <w:sz w:val="16"/>
+                <w:szCs w:val="16"/>
+                <w:lang w:val="es-ES"/>
+              </w:rPr>
+              <w:t>new</w:t>
+            </w:r>
+            <w:r>
+              <w:rPr>
+                <w:rFonts w:ascii="Consolas" w:hAnsi="Consolas" w:cs="Consolas"/>
+                <w:noProof w:val="0"/>
+                <w:color w:val="000000"/>
+                <w:sz w:val="16"/>
+                <w:szCs w:val="16"/>
+                <w:lang w:val="es-ES"/>
+              </w:rPr>
+              <w:t xml:space="preserve"> Calculator();</w:t>
+            </w:r>
+          </w:p>
+          <w:p>
+            <w:pPr>
+              <w:autoSpaceDE w:val="0"/>
+              <w:autoSpaceDN w:val="0"/>
+              <w:adjustRightInd w:val="0"/>
+              <w:spacing w:after="0" w:line="240" w:lineRule="auto"/>
+              <w:rPr>
+                <w:rFonts w:ascii="Consolas" w:hAnsi="Consolas" w:cs="Consolas"/>
+                <w:noProof w:val="0"/>
+                <w:sz w:val="16"/>
+                <w:szCs w:val="16"/>
+                <w:lang w:val="es-ES"/>
+              </w:rPr>
+            </w:pPr>
+            <w:r>
+              <w:rPr>
+                <w:rFonts w:ascii="Consolas" w:hAnsi="Consolas" w:cs="Consolas"/>
+                <w:noProof w:val="0"/>
+                <w:color w:val="000000"/>
+                <w:sz w:val="16"/>
+                <w:szCs w:val="16"/>
+                <w:lang w:val="es-ES"/>
+              </w:rPr>
+              <w:tab/>
+            </w:r>
+            <w:r>
+              <w:rPr>
+                <w:rFonts w:ascii="Consolas" w:hAnsi="Consolas" w:cs="Consolas"/>
+                <w:noProof w:val="0"/>
+                <w:color w:val="000000"/>
+                <w:sz w:val="16"/>
+                <w:szCs w:val="16"/>
+                <w:lang w:val="es-ES"/>
+              </w:rPr>
+              <w:tab/>
+              <w:t>assertEquals(4.0, calculator.addAwithB(2, 2));</w:t>
+            </w:r>
+          </w:p>
+          <w:p>
+            <w:pPr>
+              <w:spacing w:after="0"/>
+              <w:rPr>
+                <w:sz w:val="16"/>
+                <w:szCs w:val="16"/>
+              </w:rPr>
+            </w:pPr>
+            <w:r>
+              <w:rPr>
+                <w:rFonts w:ascii="Consolas" w:hAnsi="Consolas" w:cs="Consolas"/>
+                <w:noProof w:val="0"/>
+                <w:color w:val="000000"/>
+                <w:sz w:val="16"/>
+                <w:szCs w:val="16"/>
+                <w:lang w:val="es-ES"/>
+              </w:rPr>
+              <w:tab/>
+              <w:t>}</w:t>
+            </w:r>
+          </w:p>
+          <w:p>
+            <w:pPr>
+              <w:spacing w:after="0"/>
+            </w:pPr>
+            <w:r>
+              <w:t>…</w:t>
+            </w:r>
+          </w:p>
+          <w:p>
+            <w:pPr>
+              <w:spacing w:after="0"/>
+            </w:pPr>
+            <w:r>
+              <w:pict>
+                <v:shape id="_x0000_i1025" type="#_x0000_t75" style="width:487.1pt;height:184.7pt">
+                  <v:imagedata r:id="rId8" o:title=""/>
+                </v:shape>
+              </w:pict>
+            </w:r>
+          </w:p>
+          <w:p>
+            <w:pPr>
+              <w:spacing w:after="0"/>
+            </w:pPr>
+          </w:p>
+          <w:p>
+            <w:pPr>
+              <w:spacing w:after="0"/>
+            </w:pPr>
+            <w:r>
+              <w:t>Según lo especificado: La prueba debe finalizar correctamente</w:t>
+            </w:r>
+          </w:p>
+          <w:p>
+            <w:pPr>
+              <w:spacing w:after="0"/>
+            </w:pPr>
+          </w:p>
+          <w:p>
+            <w:pPr>
+              <w:spacing w:after="0"/>
+            </w:pPr>
+            <w:r>
+              <w:t>Prueba sueprada</w:t>
+            </w:r>
+          </w:p>
+        </w:tc>
+      </w:tr>
+    </w:tbl>
+    <w:p>
+      <w:pPr>
+        <w:ind w:left="720"/>
+      </w:pPr>
+    </w:p>
+    <w:p>
+      <w:pPr>
+        <w:spacing w:after="0"/>
+      </w:pPr>
+      <w:r>
+        <w:t>CP 2</w:t>
+      </w:r>
+    </w:p>
+    <w:tbl>
+      <w:tblPr>
+        <w:tblW w:w="0" w:type="auto"/>
+        <w:tblBorders>
+          <w:top w:val="single" w:sz="4" w:space="0" w:color="000000"/>
+          <w:left w:val="single" w:sz="4" w:space="0" w:color="000000"/>
+          <w:bottom w:val="single" w:sz="4" w:space="0" w:color="000000"/>
+          <w:right w:val="single" w:sz="4" w:space="0" w:color="000000"/>
+          <w:insideH w:val="single" w:sz="4" w:space="0" w:color="000000"/>
+          <w:insideV w:val="single" w:sz="4" w:space="0" w:color="000000"/>
+        </w:tblBorders>
+        <w:tblLook w:val="04A0"/>
+      </w:tblPr>
+      <w:tblGrid>
+        <w:gridCol w:w="9961"/>
+      </w:tblGrid>
+      <w:tr>
+        <w:tc>
+          <w:tcPr>
+            <w:tcW w:w="9887" w:type="dxa"/>
+            <w:shd w:val="clear" w:color="auto" w:fill="0D0D0D" w:themeFill="text1" w:themeFillTint="F2"/>
+          </w:tcPr>
+          <w:p>
+            <w:pPr>
+              <w:spacing w:after="0"/>
+              <w:jc w:val="center"/>
+              <w:rPr>
+                <w:b/>
+                <w:color w:val="FFFFFF" w:themeColor="background1"/>
+              </w:rPr>
+            </w:pPr>
+            <w:r>
+              <w:rPr>
+                <w:b/>
+                <w:color w:val="FFFFFF" w:themeColor="background1"/>
+              </w:rPr>
+              <w:t>PRERREQUSITOS</w:t>
+            </w:r>
+          </w:p>
+        </w:tc>
+      </w:tr>
+      <w:tr>
+        <w:tc>
+          <w:tcPr>
+            <w:tcW w:w="9887" w:type="dxa"/>
+          </w:tcPr>
+          <w:p>
+            <w:pPr>
+              <w:spacing w:after="0"/>
+            </w:pPr>
+            <w:r>
+              <w:t>Crear un Calculator y hacer la multiplicación de 2 con 10</w:t>
+            </w:r>
+          </w:p>
+        </w:tc>
+      </w:tr>
+      <w:tr>
+        <w:tc>
+          <w:tcPr>
+            <w:tcW w:w="9887" w:type="dxa"/>
+            <w:shd w:val="clear" w:color="auto" w:fill="0D0D0D" w:themeFill="text1" w:themeFillTint="F2"/>
+          </w:tcPr>
+          <w:p>
+            <w:pPr>
+              <w:spacing w:after="0"/>
+              <w:jc w:val="center"/>
+              <w:rPr>
+                <w:b/>
+                <w:color w:val="FFFFFF" w:themeColor="background1"/>
+              </w:rPr>
+            </w:pPr>
+            <w:r>
+              <w:rPr>
+                <w:b/>
+                <w:color w:val="FFFFFF" w:themeColor="background1"/>
+              </w:rPr>
+              <w:t>RESULTADO ESPERADO</w:t>
+            </w:r>
+          </w:p>
+        </w:tc>
+      </w:tr>
+      <w:tr>
+        <w:tc>
+          <w:tcPr>
+            <w:tcW w:w="9887" w:type="dxa"/>
+          </w:tcPr>
+          <w:p>
+            <w:pPr>
+              <w:spacing w:after="0"/>
+            </w:pPr>
+          </w:p>
+          <w:p>
+            <w:pPr>
+              <w:autoSpaceDE w:val="0"/>
+              <w:autoSpaceDN w:val="0"/>
+              <w:adjustRightInd w:val="0"/>
+              <w:spacing w:after="0" w:line="240" w:lineRule="auto"/>
+              <w:rPr>
+                <w:rFonts w:ascii="Consolas" w:hAnsi="Consolas" w:cs="Consolas"/>
+                <w:noProof w:val="0"/>
+                <w:sz w:val="16"/>
+                <w:szCs w:val="16"/>
+                <w:lang w:val="es-ES"/>
+              </w:rPr>
+            </w:pPr>
+            <w:r>
+              <w:rPr>
+                <w:rFonts w:ascii="Consolas" w:hAnsi="Consolas" w:cs="Consolas"/>
+                <w:noProof w:val="0"/>
+                <w:color w:val="000000"/>
+                <w:sz w:val="16"/>
+                <w:szCs w:val="16"/>
+                <w:lang w:val="es-ES"/>
+              </w:rPr>
+              <w:tab/>
+            </w:r>
+            <w:r>
+              <w:rPr>
+                <w:rFonts w:ascii="Consolas" w:hAnsi="Consolas" w:cs="Consolas"/>
+                <w:noProof w:val="0"/>
+                <w:color w:val="646464"/>
+                <w:sz w:val="16"/>
+                <w:szCs w:val="16"/>
+                <w:lang w:val="es-ES"/>
+              </w:rPr>
+              <w:t>@Override</w:t>
+            </w:r>
+          </w:p>
+          <w:p>
+            <w:pPr>
+              <w:autoSpaceDE w:val="0"/>
+              <w:autoSpaceDN w:val="0"/>
+              <w:adjustRightInd w:val="0"/>
+              <w:spacing w:after="0" w:line="240" w:lineRule="auto"/>
+              <w:rPr>
+                <w:rFonts w:ascii="Consolas" w:hAnsi="Consolas" w:cs="Consolas"/>
+                <w:noProof w:val="0"/>
+                <w:sz w:val="16"/>
+                <w:szCs w:val="16"/>
+                <w:lang w:val="es-ES"/>
+              </w:rPr>
+            </w:pPr>
+            <w:r>
+              <w:rPr>
+                <w:rFonts w:ascii="Consolas" w:hAnsi="Consolas" w:cs="Consolas"/>
+                <w:noProof w:val="0"/>
+                <w:color w:val="000000"/>
+                <w:sz w:val="16"/>
+                <w:szCs w:val="16"/>
+                <w:lang w:val="es-ES"/>
+              </w:rPr>
+              <w:tab/>
+            </w:r>
+            <w:r>
+              <w:rPr>
+                <w:rFonts w:ascii="Consolas" w:hAnsi="Consolas" w:cs="Consolas"/>
+                <w:b/>
+                <w:bCs/>
+                <w:noProof w:val="0"/>
+                <w:color w:val="7F0055"/>
+                <w:sz w:val="16"/>
+                <w:szCs w:val="16"/>
+                <w:lang w:val="es-ES"/>
+              </w:rPr>
+              <w:t>public</w:t>
+            </w:r>
+            <w:r>
+              <w:rPr>
+                <w:rFonts w:ascii="Consolas" w:hAnsi="Consolas" w:cs="Consolas"/>
+                <w:noProof w:val="0"/>
+                <w:color w:val="000000"/>
+                <w:sz w:val="16"/>
+                <w:szCs w:val="16"/>
+                <w:lang w:val="es-ES"/>
+              </w:rPr>
+              <w:t xml:space="preserve"> </w:t>
+            </w:r>
+            <w:r>
+              <w:rPr>
+                <w:rFonts w:ascii="Consolas" w:hAnsi="Consolas" w:cs="Consolas"/>
+                <w:b/>
+                <w:bCs/>
+                <w:noProof w:val="0"/>
+                <w:color w:val="7F0055"/>
+                <w:sz w:val="16"/>
+                <w:szCs w:val="16"/>
+                <w:lang w:val="es-ES"/>
+              </w:rPr>
+              <w:t>void</w:t>
+            </w:r>
+            <w:r>
+              <w:rPr>
+                <w:rFonts w:ascii="Consolas" w:hAnsi="Consolas" w:cs="Consolas"/>
+                <w:noProof w:val="0"/>
+                <w:color w:val="000000"/>
+                <w:sz w:val="16"/>
+                <w:szCs w:val="16"/>
+                <w:lang w:val="es-ES"/>
+              </w:rPr>
+              <w:t xml:space="preserve"> run() {</w:t>
+            </w:r>
+          </w:p>
+          <w:p>
+            <w:pPr>
+              <w:autoSpaceDE w:val="0"/>
+              <w:autoSpaceDN w:val="0"/>
+              <w:adjustRightInd w:val="0"/>
+              <w:spacing w:after="0" w:line="240" w:lineRule="auto"/>
+              <w:rPr>
+                <w:rFonts w:ascii="Consolas" w:hAnsi="Consolas" w:cs="Consolas"/>
+                <w:noProof w:val="0"/>
+                <w:sz w:val="16"/>
+                <w:szCs w:val="16"/>
+                <w:lang w:val="es-ES"/>
+              </w:rPr>
+            </w:pPr>
+            <w:r>
+              <w:rPr>
+                <w:rFonts w:ascii="Consolas" w:hAnsi="Consolas" w:cs="Consolas"/>
+                <w:noProof w:val="0"/>
+                <w:color w:val="000000"/>
+                <w:sz w:val="16"/>
+                <w:szCs w:val="16"/>
+                <w:lang w:val="es-ES"/>
+              </w:rPr>
+              <w:tab/>
+            </w:r>
+            <w:r>
+              <w:rPr>
+                <w:rFonts w:ascii="Consolas" w:hAnsi="Consolas" w:cs="Consolas"/>
+                <w:noProof w:val="0"/>
+                <w:color w:val="000000"/>
+                <w:sz w:val="16"/>
+                <w:szCs w:val="16"/>
+                <w:lang w:val="es-ES"/>
+              </w:rPr>
+              <w:tab/>
+              <w:t>testMult();</w:t>
+            </w:r>
+          </w:p>
+          <w:p>
+            <w:pPr>
+              <w:autoSpaceDE w:val="0"/>
+              <w:autoSpaceDN w:val="0"/>
+              <w:adjustRightInd w:val="0"/>
+              <w:spacing w:after="0" w:line="240" w:lineRule="auto"/>
+              <w:rPr>
+                <w:rFonts w:ascii="Consolas" w:hAnsi="Consolas" w:cs="Consolas"/>
+                <w:noProof w:val="0"/>
+                <w:sz w:val="16"/>
+                <w:szCs w:val="16"/>
+                <w:lang w:val="es-ES"/>
+              </w:rPr>
+            </w:pPr>
+            <w:r>
+              <w:rPr>
+                <w:rFonts w:ascii="Consolas" w:hAnsi="Consolas" w:cs="Consolas"/>
+                <w:noProof w:val="0"/>
+                <w:color w:val="000000"/>
+                <w:sz w:val="16"/>
+                <w:szCs w:val="16"/>
+                <w:lang w:val="es-ES"/>
+              </w:rPr>
+              <w:tab/>
+              <w:t>}</w:t>
+            </w:r>
+          </w:p>
+          <w:p>
+            <w:pPr>
+              <w:spacing w:after="0"/>
+              <w:rPr>
+                <w:sz w:val="16"/>
+                <w:szCs w:val="16"/>
+              </w:rPr>
+            </w:pPr>
+          </w:p>
+          <w:p>
+            <w:pPr>
+              <w:autoSpaceDE w:val="0"/>
+              <w:autoSpaceDN w:val="0"/>
+              <w:adjustRightInd w:val="0"/>
+              <w:spacing w:after="0" w:line="240" w:lineRule="auto"/>
+              <w:rPr>
+                <w:rFonts w:ascii="Consolas" w:hAnsi="Consolas" w:cs="Consolas"/>
+                <w:noProof w:val="0"/>
+                <w:sz w:val="16"/>
+                <w:szCs w:val="16"/>
+                <w:lang w:val="es-ES"/>
+              </w:rPr>
+            </w:pPr>
+            <w:r>
+              <w:rPr>
+                <w:rFonts w:ascii="Consolas" w:hAnsi="Consolas" w:cs="Consolas"/>
+                <w:noProof w:val="0"/>
+                <w:color w:val="000000"/>
+                <w:sz w:val="16"/>
+                <w:szCs w:val="16"/>
+                <w:lang w:val="es-ES"/>
+              </w:rPr>
+              <w:tab/>
+            </w:r>
+            <w:r>
+              <w:rPr>
+                <w:rFonts w:ascii="Consolas" w:hAnsi="Consolas" w:cs="Consolas"/>
+                <w:b/>
+                <w:bCs/>
+                <w:noProof w:val="0"/>
+                <w:color w:val="7F0055"/>
+                <w:sz w:val="16"/>
+                <w:szCs w:val="16"/>
+                <w:lang w:val="es-ES"/>
+              </w:rPr>
+              <w:t>public</w:t>
+            </w:r>
+            <w:r>
+              <w:rPr>
+                <w:rFonts w:ascii="Consolas" w:hAnsi="Consolas" w:cs="Consolas"/>
+                <w:noProof w:val="0"/>
+                <w:color w:val="000000"/>
+                <w:sz w:val="16"/>
+                <w:szCs w:val="16"/>
+                <w:lang w:val="es-ES"/>
+              </w:rPr>
+              <w:t xml:space="preserve"> </w:t>
+            </w:r>
+            <w:r>
+              <w:rPr>
+                <w:rFonts w:ascii="Consolas" w:hAnsi="Consolas" w:cs="Consolas"/>
+                <w:b/>
+                <w:bCs/>
+                <w:noProof w:val="0"/>
+                <w:color w:val="7F0055"/>
+                <w:sz w:val="16"/>
+                <w:szCs w:val="16"/>
+                <w:lang w:val="es-ES"/>
+              </w:rPr>
+              <w:t>void</w:t>
+            </w:r>
+            <w:r>
+              <w:rPr>
+                <w:rFonts w:ascii="Consolas" w:hAnsi="Consolas" w:cs="Consolas"/>
+                <w:noProof w:val="0"/>
+                <w:color w:val="000000"/>
+                <w:sz w:val="16"/>
+                <w:szCs w:val="16"/>
+                <w:lang w:val="es-ES"/>
+              </w:rPr>
+              <w:t xml:space="preserve"> testMult(){</w:t>
+            </w:r>
+          </w:p>
+          <w:p>
+            <w:pPr>
+              <w:autoSpaceDE w:val="0"/>
+              <w:autoSpaceDN w:val="0"/>
+              <w:adjustRightInd w:val="0"/>
+              <w:spacing w:after="0" w:line="240" w:lineRule="auto"/>
+              <w:rPr>
+                <w:rFonts w:ascii="Consolas" w:hAnsi="Consolas" w:cs="Consolas"/>
+                <w:noProof w:val="0"/>
+                <w:sz w:val="16"/>
+                <w:szCs w:val="16"/>
+                <w:lang w:val="es-ES"/>
+              </w:rPr>
+            </w:pPr>
+            <w:r>
+              <w:rPr>
+                <w:rFonts w:ascii="Consolas" w:hAnsi="Consolas" w:cs="Consolas"/>
+                <w:noProof w:val="0"/>
+                <w:color w:val="000000"/>
+                <w:sz w:val="16"/>
+                <w:szCs w:val="16"/>
+                <w:lang w:val="es-ES"/>
+              </w:rPr>
+              <w:tab/>
+            </w:r>
+            <w:r>
+              <w:rPr>
+                <w:rFonts w:ascii="Consolas" w:hAnsi="Consolas" w:cs="Consolas"/>
+                <w:noProof w:val="0"/>
+                <w:color w:val="000000"/>
+                <w:sz w:val="16"/>
+                <w:szCs w:val="16"/>
+                <w:lang w:val="es-ES"/>
+              </w:rPr>
+              <w:tab/>
+              <w:t xml:space="preserve">Calculator calculator = </w:t>
+            </w:r>
+            <w:r>
+              <w:rPr>
+                <w:rFonts w:ascii="Consolas" w:hAnsi="Consolas" w:cs="Consolas"/>
+                <w:b/>
+                <w:bCs/>
+                <w:noProof w:val="0"/>
+                <w:color w:val="7F0055"/>
+                <w:sz w:val="16"/>
+                <w:szCs w:val="16"/>
+                <w:lang w:val="es-ES"/>
+              </w:rPr>
+              <w:t>new</w:t>
+            </w:r>
+            <w:r>
+              <w:rPr>
+                <w:rFonts w:ascii="Consolas" w:hAnsi="Consolas" w:cs="Consolas"/>
+                <w:noProof w:val="0"/>
+                <w:color w:val="000000"/>
+                <w:sz w:val="16"/>
+                <w:szCs w:val="16"/>
+                <w:lang w:val="es-ES"/>
+              </w:rPr>
+              <w:t xml:space="preserve"> Calculator();</w:t>
+            </w:r>
+          </w:p>
+          <w:p>
+            <w:pPr>
+              <w:autoSpaceDE w:val="0"/>
+              <w:autoSpaceDN w:val="0"/>
+              <w:adjustRightInd w:val="0"/>
+              <w:spacing w:after="0" w:line="240" w:lineRule="auto"/>
+              <w:rPr>
+                <w:rFonts w:ascii="Consolas" w:hAnsi="Consolas" w:cs="Consolas"/>
+                <w:noProof w:val="0"/>
+                <w:sz w:val="16"/>
+                <w:szCs w:val="16"/>
+                <w:lang w:val="es-ES"/>
+              </w:rPr>
+            </w:pPr>
+            <w:r>
+              <w:rPr>
+                <w:rFonts w:ascii="Consolas" w:hAnsi="Consolas" w:cs="Consolas"/>
+                <w:noProof w:val="0"/>
+                <w:color w:val="000000"/>
+                <w:sz w:val="16"/>
+                <w:szCs w:val="16"/>
+                <w:lang w:val="es-ES"/>
+              </w:rPr>
+              <w:tab/>
+            </w:r>
+            <w:r>
+              <w:rPr>
+                <w:rFonts w:ascii="Consolas" w:hAnsi="Consolas" w:cs="Consolas"/>
+                <w:noProof w:val="0"/>
+                <w:color w:val="000000"/>
+                <w:sz w:val="16"/>
+                <w:szCs w:val="16"/>
+                <w:lang w:val="es-ES"/>
+              </w:rPr>
+              <w:tab/>
+              <w:t>assertEquals(</w:t>
+            </w:r>
+            <w:r>
+              <w:rPr>
+                <w:rFonts w:ascii="Consolas" w:hAnsi="Consolas" w:cs="Consolas"/>
+                <w:noProof w:val="0"/>
+                <w:color w:val="000000"/>
+                <w:sz w:val="16"/>
+                <w:szCs w:val="16"/>
+                <w:lang w:val="es-ES"/>
+              </w:rPr>
+              <w:t>20</w:t>
+            </w:r>
+            <w:r>
+              <w:rPr>
+                <w:rFonts w:ascii="Consolas" w:hAnsi="Consolas" w:cs="Consolas"/>
+                <w:noProof w:val="0"/>
+                <w:color w:val="000000"/>
+                <w:sz w:val="16"/>
+                <w:szCs w:val="16"/>
+                <w:lang w:val="es-ES"/>
+              </w:rPr>
+              <w:t xml:space="preserve">.0, calculator.mulAwithB(2, </w:t>
+            </w:r>
+            <w:r>
+              <w:rPr>
+                <w:rFonts w:ascii="Consolas" w:hAnsi="Consolas" w:cs="Consolas"/>
+                <w:noProof w:val="0"/>
+                <w:color w:val="000000"/>
+                <w:sz w:val="16"/>
+                <w:szCs w:val="16"/>
+                <w:lang w:val="es-ES"/>
+              </w:rPr>
+              <w:t>10</w:t>
+            </w:r>
+            <w:r>
+              <w:rPr>
+                <w:rFonts w:ascii="Consolas" w:hAnsi="Consolas" w:cs="Consolas"/>
+                <w:noProof w:val="0"/>
+                <w:color w:val="000000"/>
+                <w:sz w:val="16"/>
+                <w:szCs w:val="16"/>
+                <w:lang w:val="es-ES"/>
+              </w:rPr>
+              <w:t>));</w:t>
+            </w:r>
+          </w:p>
+          <w:p>
+            <w:pPr>
+              <w:spacing w:after="0"/>
+              <w:rPr>
+                <w:rFonts w:ascii="Consolas" w:hAnsi="Consolas" w:cs="Consolas"/>
+                <w:noProof w:val="0"/>
+                <w:color w:val="000000"/>
+                <w:sz w:val="16"/>
+                <w:szCs w:val="16"/>
+                <w:lang w:val="es-ES"/>
+              </w:rPr>
+            </w:pPr>
+            <w:r>
+              <w:rPr>
+                <w:rFonts w:ascii="Consolas" w:hAnsi="Consolas" w:cs="Consolas"/>
+                <w:noProof w:val="0"/>
+                <w:color w:val="000000"/>
+                <w:sz w:val="16"/>
+                <w:szCs w:val="16"/>
+                <w:lang w:val="es-ES"/>
+              </w:rPr>
+              <w:tab/>
+              <w:t>}</w:t>
+            </w:r>
+          </w:p>
+          <w:p>
+            <w:pPr>
+              <w:spacing w:after="0"/>
+            </w:pPr>
+          </w:p>
+          <w:p>
+            <w:pPr>
+              <w:spacing w:after="0"/>
+            </w:pPr>
+            <w:r>
+              <w:lastRenderedPageBreak/>
+              <w:pict>
+                <v:shape id="_x0000_i1026" type="#_x0000_t75" style="width:487.1pt;height:184.7pt">
+                  <v:imagedata r:id="rId9" o:title=""/>
+                </v:shape>
+              </w:pict>
+            </w:r>
+          </w:p>
+          <w:p>
+            <w:pPr>
+              <w:spacing w:after="0"/>
+            </w:pPr>
+          </w:p>
+          <w:p>
+            <w:pPr>
+              <w:spacing w:after="0"/>
+            </w:pPr>
+            <w:r>
+              <w:t xml:space="preserve">Según lo especificado: </w:t>
+            </w:r>
+            <w:r>
+              <w:t>La prueba debe finalizar correctamente</w:t>
+            </w:r>
+          </w:p>
+          <w:p>
+            <w:pPr>
+              <w:spacing w:after="0"/>
+            </w:pPr>
+          </w:p>
+          <w:p>
+            <w:pPr>
+              <w:spacing w:after="0"/>
+            </w:pPr>
+            <w:r>
+              <w:t>Prueba sueprada</w:t>
+            </w:r>
+          </w:p>
+        </w:tc>
+      </w:tr>
+    </w:tbl>
+    <w:p/>
+    <w:p>
+      <w:pPr>
+        <w:spacing w:after="0"/>
+      </w:pPr>
+      <w:r>
+        <w:t>CP 3</w:t>
+      </w:r>
+    </w:p>
+    <w:tbl>
+      <w:tblPr>
+        <w:tblW w:w="0" w:type="auto"/>
+        <w:tblBorders>
+          <w:top w:val="single" w:sz="4" w:space="0" w:color="000000"/>
+          <w:left w:val="single" w:sz="4" w:space="0" w:color="000000"/>
+          <w:bottom w:val="single" w:sz="4" w:space="0" w:color="000000"/>
+          <w:right w:val="single" w:sz="4" w:space="0" w:color="000000"/>
+          <w:insideH w:val="single" w:sz="4" w:space="0" w:color="000000"/>
+          <w:insideV w:val="single" w:sz="4" w:space="0" w:color="000000"/>
+        </w:tblBorders>
+        <w:tblLook w:val="04A0"/>
+      </w:tblPr>
+      <w:tblGrid>
+        <w:gridCol w:w="9961"/>
+      </w:tblGrid>
+      <w:tr>
+        <w:tc>
+          <w:tcPr>
+            <w:tcW w:w="9887" w:type="dxa"/>
+            <w:shd w:val="clear" w:color="auto" w:fill="0D0D0D" w:themeFill="text1" w:themeFillTint="F2"/>
+          </w:tcPr>
+          <w:p>
+            <w:pPr>
+              <w:spacing w:after="0"/>
+              <w:jc w:val="center"/>
+              <w:rPr>
+                <w:b/>
+                <w:color w:val="FFFFFF" w:themeColor="background1"/>
+              </w:rPr>
+            </w:pPr>
+            <w:r>
+              <w:rPr>
+                <w:b/>
+                <w:color w:val="FFFFFF" w:themeColor="background1"/>
+              </w:rPr>
+              <w:t>PRERREQUSITOS</w:t>
+            </w:r>
+          </w:p>
+        </w:tc>
+      </w:tr>
+      <w:tr>
+        <w:tc>
+          <w:tcPr>
+            <w:tcW w:w="9887" w:type="dxa"/>
+          </w:tcPr>
+          <w:p>
+            <w:pPr>
+              <w:spacing w:after="0"/>
+            </w:pPr>
+            <w:r>
+              <w:t xml:space="preserve">Crear un Calculator y hacer la </w:t>
+            </w:r>
+            <w:r>
+              <w:t xml:space="preserve">resta entre 5 y el resultado de hacer la </w:t>
+            </w:r>
+            <w:r>
+              <w:t xml:space="preserve">multiplicación de 4 con 2 </w:t>
+            </w:r>
+          </w:p>
+        </w:tc>
+      </w:tr>
+      <w:tr>
+        <w:tc>
+          <w:tcPr>
+            <w:tcW w:w="9887" w:type="dxa"/>
+            <w:shd w:val="clear" w:color="auto" w:fill="0D0D0D" w:themeFill="text1" w:themeFillTint="F2"/>
+          </w:tcPr>
+          <w:p>
+            <w:pPr>
+              <w:spacing w:after="0"/>
+              <w:jc w:val="center"/>
+              <w:rPr>
+                <w:b/>
+                <w:color w:val="FFFFFF" w:themeColor="background1"/>
+              </w:rPr>
+            </w:pPr>
+            <w:r>
+              <w:rPr>
+                <w:b/>
+                <w:color w:val="FFFFFF" w:themeColor="background1"/>
+              </w:rPr>
+              <w:t>RESULTADO ESPERADO</w:t>
+            </w:r>
+          </w:p>
+        </w:tc>
+      </w:tr>
+      <w:tr>
+        <w:tc>
+          <w:tcPr>
+            <w:tcW w:w="9887" w:type="dxa"/>
+          </w:tcPr>
+          <w:p>
+            <w:pPr>
+              <w:spacing w:after="0"/>
+            </w:pPr>
+          </w:p>
+          <w:p>
+            <w:pPr>
+              <w:autoSpaceDE w:val="0"/>
+              <w:autoSpaceDN w:val="0"/>
+              <w:adjustRightInd w:val="0"/>
+              <w:spacing w:after="0" w:line="240" w:lineRule="auto"/>
+              <w:rPr>
+                <w:rFonts w:ascii="Consolas" w:hAnsi="Consolas" w:cs="Consolas"/>
+                <w:noProof w:val="0"/>
+                <w:sz w:val="16"/>
+                <w:szCs w:val="16"/>
+                <w:lang w:val="es-ES"/>
+              </w:rPr>
+            </w:pPr>
+            <w:r>
+              <w:rPr>
+                <w:rFonts w:ascii="Consolas" w:hAnsi="Consolas" w:cs="Consolas"/>
+                <w:noProof w:val="0"/>
+                <w:color w:val="000000"/>
+                <w:sz w:val="16"/>
+                <w:szCs w:val="16"/>
+                <w:lang w:val="es-ES"/>
+              </w:rPr>
+              <w:tab/>
+            </w:r>
+            <w:r>
+              <w:rPr>
+                <w:rFonts w:ascii="Consolas" w:hAnsi="Consolas" w:cs="Consolas"/>
+                <w:noProof w:val="0"/>
+                <w:color w:val="646464"/>
+                <w:sz w:val="16"/>
+                <w:szCs w:val="16"/>
+                <w:lang w:val="es-ES"/>
+              </w:rPr>
+              <w:t>@Override</w:t>
+            </w:r>
+          </w:p>
+          <w:p>
+            <w:pPr>
+              <w:autoSpaceDE w:val="0"/>
+              <w:autoSpaceDN w:val="0"/>
+              <w:adjustRightInd w:val="0"/>
+              <w:spacing w:after="0" w:line="240" w:lineRule="auto"/>
+              <w:rPr>
+                <w:rFonts w:ascii="Consolas" w:hAnsi="Consolas" w:cs="Consolas"/>
+                <w:noProof w:val="0"/>
+                <w:sz w:val="16"/>
+                <w:szCs w:val="16"/>
+                <w:lang w:val="es-ES"/>
+              </w:rPr>
+            </w:pPr>
+            <w:r>
+              <w:rPr>
+                <w:rFonts w:ascii="Consolas" w:hAnsi="Consolas" w:cs="Consolas"/>
+                <w:noProof w:val="0"/>
+                <w:color w:val="000000"/>
+                <w:sz w:val="16"/>
+                <w:szCs w:val="16"/>
+                <w:lang w:val="es-ES"/>
+              </w:rPr>
+              <w:tab/>
+            </w:r>
+            <w:r>
+              <w:rPr>
+                <w:rFonts w:ascii="Consolas" w:hAnsi="Consolas" w:cs="Consolas"/>
+                <w:b/>
+                <w:bCs/>
+                <w:noProof w:val="0"/>
+                <w:color w:val="7F0055"/>
+                <w:sz w:val="16"/>
+                <w:szCs w:val="16"/>
+                <w:lang w:val="es-ES"/>
+              </w:rPr>
+              <w:t>public</w:t>
+            </w:r>
+            <w:r>
+              <w:rPr>
+                <w:rFonts w:ascii="Consolas" w:hAnsi="Consolas" w:cs="Consolas"/>
+                <w:noProof w:val="0"/>
+                <w:color w:val="000000"/>
+                <w:sz w:val="16"/>
+                <w:szCs w:val="16"/>
+                <w:lang w:val="es-ES"/>
+              </w:rPr>
+              <w:t xml:space="preserve"> </w:t>
+            </w:r>
+            <w:r>
+              <w:rPr>
+                <w:rFonts w:ascii="Consolas" w:hAnsi="Consolas" w:cs="Consolas"/>
+                <w:b/>
+                <w:bCs/>
+                <w:noProof w:val="0"/>
+                <w:color w:val="7F0055"/>
+                <w:sz w:val="16"/>
+                <w:szCs w:val="16"/>
+                <w:lang w:val="es-ES"/>
+              </w:rPr>
+              <w:t>void</w:t>
+            </w:r>
+            <w:r>
+              <w:rPr>
+                <w:rFonts w:ascii="Consolas" w:hAnsi="Consolas" w:cs="Consolas"/>
+                <w:noProof w:val="0"/>
+                <w:color w:val="000000"/>
+                <w:sz w:val="16"/>
+                <w:szCs w:val="16"/>
+                <w:lang w:val="es-ES"/>
+              </w:rPr>
+              <w:t xml:space="preserve"> run() {</w:t>
+            </w:r>
+          </w:p>
+          <w:p>
+            <w:pPr>
+              <w:autoSpaceDE w:val="0"/>
+              <w:autoSpaceDN w:val="0"/>
+              <w:adjustRightInd w:val="0"/>
+              <w:spacing w:after="0" w:line="240" w:lineRule="auto"/>
+              <w:rPr>
+                <w:rFonts w:ascii="Consolas" w:hAnsi="Consolas" w:cs="Consolas"/>
+                <w:noProof w:val="0"/>
+                <w:sz w:val="16"/>
+                <w:szCs w:val="16"/>
+                <w:lang w:val="es-ES"/>
+              </w:rPr>
+            </w:pPr>
+            <w:r>
+              <w:rPr>
+                <w:rFonts w:ascii="Consolas" w:hAnsi="Consolas" w:cs="Consolas"/>
+                <w:noProof w:val="0"/>
+                <w:color w:val="000000"/>
+                <w:sz w:val="16"/>
+                <w:szCs w:val="16"/>
+                <w:lang w:val="es-ES"/>
+              </w:rPr>
+              <w:tab/>
+            </w:r>
+            <w:r>
+              <w:rPr>
+                <w:rFonts w:ascii="Consolas" w:hAnsi="Consolas" w:cs="Consolas"/>
+                <w:noProof w:val="0"/>
+                <w:color w:val="000000"/>
+                <w:sz w:val="16"/>
+                <w:szCs w:val="16"/>
+                <w:lang w:val="es-ES"/>
+              </w:rPr>
+              <w:tab/>
+              <w:t>testIntegral();</w:t>
+            </w:r>
+          </w:p>
+          <w:p>
+            <w:pPr>
+              <w:autoSpaceDE w:val="0"/>
+              <w:autoSpaceDN w:val="0"/>
+              <w:adjustRightInd w:val="0"/>
+              <w:spacing w:after="0" w:line="240" w:lineRule="auto"/>
+              <w:rPr>
+                <w:rFonts w:ascii="Consolas" w:hAnsi="Consolas" w:cs="Consolas"/>
+                <w:noProof w:val="0"/>
+                <w:sz w:val="16"/>
+                <w:szCs w:val="16"/>
+                <w:lang w:val="es-ES"/>
+              </w:rPr>
+            </w:pPr>
+            <w:r>
+              <w:rPr>
+                <w:rFonts w:ascii="Consolas" w:hAnsi="Consolas" w:cs="Consolas"/>
+                <w:noProof w:val="0"/>
+                <w:color w:val="000000"/>
+                <w:sz w:val="16"/>
+                <w:szCs w:val="16"/>
+                <w:lang w:val="es-ES"/>
+              </w:rPr>
+              <w:tab/>
+              <w:t>}</w:t>
+            </w:r>
+          </w:p>
+          <w:p>
+            <w:pPr>
+              <w:autoSpaceDE w:val="0"/>
+              <w:autoSpaceDN w:val="0"/>
+              <w:adjustRightInd w:val="0"/>
+              <w:spacing w:after="0" w:line="240" w:lineRule="auto"/>
+              <w:rPr>
+                <w:rFonts w:ascii="Consolas" w:hAnsi="Consolas" w:cs="Consolas"/>
+                <w:noProof w:val="0"/>
+                <w:sz w:val="16"/>
+                <w:szCs w:val="16"/>
+                <w:lang w:val="es-ES"/>
+              </w:rPr>
+            </w:pPr>
+          </w:p>
+          <w:p>
+            <w:pPr>
+              <w:autoSpaceDE w:val="0"/>
+              <w:autoSpaceDN w:val="0"/>
+              <w:adjustRightInd w:val="0"/>
+              <w:spacing w:after="0" w:line="240" w:lineRule="auto"/>
+              <w:rPr>
+                <w:rFonts w:ascii="Consolas" w:hAnsi="Consolas" w:cs="Consolas"/>
+                <w:noProof w:val="0"/>
+                <w:sz w:val="16"/>
+                <w:szCs w:val="16"/>
+                <w:lang w:val="es-ES"/>
+              </w:rPr>
+            </w:pPr>
+            <w:r>
+              <w:rPr>
+                <w:rFonts w:ascii="Consolas" w:hAnsi="Consolas" w:cs="Consolas"/>
+                <w:noProof w:val="0"/>
+                <w:color w:val="000000"/>
+                <w:sz w:val="16"/>
+                <w:szCs w:val="16"/>
+                <w:lang w:val="es-ES"/>
+              </w:rPr>
+              <w:tab/>
+            </w:r>
+            <w:r>
+              <w:rPr>
+                <w:rFonts w:ascii="Consolas" w:hAnsi="Consolas" w:cs="Consolas"/>
+                <w:b/>
+                <w:bCs/>
+                <w:noProof w:val="0"/>
+                <w:color w:val="7F0055"/>
+                <w:sz w:val="16"/>
+                <w:szCs w:val="16"/>
+                <w:lang w:val="es-ES"/>
+              </w:rPr>
+              <w:t>public</w:t>
+            </w:r>
+            <w:r>
+              <w:rPr>
+                <w:rFonts w:ascii="Consolas" w:hAnsi="Consolas" w:cs="Consolas"/>
+                <w:noProof w:val="0"/>
+                <w:color w:val="000000"/>
+                <w:sz w:val="16"/>
+                <w:szCs w:val="16"/>
+                <w:lang w:val="es-ES"/>
+              </w:rPr>
+              <w:t xml:space="preserve"> </w:t>
+            </w:r>
+            <w:r>
+              <w:rPr>
+                <w:rFonts w:ascii="Consolas" w:hAnsi="Consolas" w:cs="Consolas"/>
+                <w:b/>
+                <w:bCs/>
+                <w:noProof w:val="0"/>
+                <w:color w:val="7F0055"/>
+                <w:sz w:val="16"/>
+                <w:szCs w:val="16"/>
+                <w:lang w:val="es-ES"/>
+              </w:rPr>
+              <w:t>void</w:t>
+            </w:r>
+            <w:r>
+              <w:rPr>
+                <w:rFonts w:ascii="Consolas" w:hAnsi="Consolas" w:cs="Consolas"/>
+                <w:noProof w:val="0"/>
+                <w:color w:val="000000"/>
+                <w:sz w:val="16"/>
+                <w:szCs w:val="16"/>
+                <w:lang w:val="es-ES"/>
+              </w:rPr>
+              <w:t xml:space="preserve"> testIntegral() {</w:t>
+            </w:r>
+          </w:p>
+          <w:p>
+            <w:pPr>
+              <w:autoSpaceDE w:val="0"/>
+              <w:autoSpaceDN w:val="0"/>
+              <w:adjustRightInd w:val="0"/>
+              <w:spacing w:after="0" w:line="240" w:lineRule="auto"/>
+              <w:rPr>
+                <w:rFonts w:ascii="Consolas" w:hAnsi="Consolas" w:cs="Consolas"/>
+                <w:noProof w:val="0"/>
+                <w:sz w:val="16"/>
+                <w:szCs w:val="16"/>
+                <w:lang w:val="es-ES"/>
+              </w:rPr>
+            </w:pPr>
+            <w:r>
+              <w:rPr>
+                <w:rFonts w:ascii="Consolas" w:hAnsi="Consolas" w:cs="Consolas"/>
+                <w:noProof w:val="0"/>
+                <w:color w:val="000000"/>
+                <w:sz w:val="16"/>
+                <w:szCs w:val="16"/>
+                <w:lang w:val="es-ES"/>
+              </w:rPr>
+              <w:tab/>
+            </w:r>
+            <w:r>
+              <w:rPr>
+                <w:rFonts w:ascii="Consolas" w:hAnsi="Consolas" w:cs="Consolas"/>
+                <w:noProof w:val="0"/>
+                <w:color w:val="000000"/>
+                <w:sz w:val="16"/>
+                <w:szCs w:val="16"/>
+                <w:lang w:val="es-ES"/>
+              </w:rPr>
+              <w:tab/>
+              <w:t xml:space="preserve">Calculator calculator = </w:t>
+            </w:r>
+            <w:r>
+              <w:rPr>
+                <w:rFonts w:ascii="Consolas" w:hAnsi="Consolas" w:cs="Consolas"/>
+                <w:b/>
+                <w:bCs/>
+                <w:noProof w:val="0"/>
+                <w:color w:val="7F0055"/>
+                <w:sz w:val="16"/>
+                <w:szCs w:val="16"/>
+                <w:lang w:val="es-ES"/>
+              </w:rPr>
+              <w:t>new</w:t>
+            </w:r>
+            <w:r>
+              <w:rPr>
+                <w:rFonts w:ascii="Consolas" w:hAnsi="Consolas" w:cs="Consolas"/>
+                <w:noProof w:val="0"/>
+                <w:color w:val="000000"/>
+                <w:sz w:val="16"/>
+                <w:szCs w:val="16"/>
+                <w:lang w:val="es-ES"/>
+              </w:rPr>
+              <w:t xml:space="preserve"> Calculator();</w:t>
+            </w:r>
+          </w:p>
+          <w:p>
+            <w:pPr>
+              <w:autoSpaceDE w:val="0"/>
+              <w:autoSpaceDN w:val="0"/>
+              <w:adjustRightInd w:val="0"/>
+              <w:spacing w:after="0" w:line="240" w:lineRule="auto"/>
+              <w:rPr>
+                <w:rFonts w:ascii="Consolas" w:hAnsi="Consolas" w:cs="Consolas"/>
+                <w:noProof w:val="0"/>
+                <w:sz w:val="16"/>
+                <w:szCs w:val="16"/>
+                <w:lang w:val="es-ES"/>
+              </w:rPr>
+            </w:pPr>
+            <w:r>
+              <w:rPr>
+                <w:rFonts w:ascii="Consolas" w:hAnsi="Consolas" w:cs="Consolas"/>
+                <w:noProof w:val="0"/>
+                <w:color w:val="000000"/>
+                <w:sz w:val="16"/>
+                <w:szCs w:val="16"/>
+                <w:lang w:val="es-ES"/>
+              </w:rPr>
+              <w:tab/>
+            </w:r>
+            <w:r>
+              <w:rPr>
+                <w:rFonts w:ascii="Consolas" w:hAnsi="Consolas" w:cs="Consolas"/>
+                <w:noProof w:val="0"/>
+                <w:color w:val="000000"/>
+                <w:sz w:val="16"/>
+                <w:szCs w:val="16"/>
+                <w:lang w:val="es-ES"/>
+              </w:rPr>
+              <w:tab/>
+              <w:t>calculator.rememberResul(calculator.mulAwithB(4, 2));</w:t>
+            </w:r>
+          </w:p>
+          <w:p>
+            <w:pPr>
+              <w:autoSpaceDE w:val="0"/>
+              <w:autoSpaceDN w:val="0"/>
+              <w:adjustRightInd w:val="0"/>
+              <w:spacing w:after="0" w:line="240" w:lineRule="auto"/>
+              <w:rPr>
+                <w:rFonts w:ascii="Consolas" w:hAnsi="Consolas" w:cs="Consolas"/>
+                <w:noProof w:val="0"/>
+                <w:sz w:val="16"/>
+                <w:szCs w:val="16"/>
+                <w:lang w:val="es-ES"/>
+              </w:rPr>
+            </w:pPr>
+            <w:r>
+              <w:rPr>
+                <w:rFonts w:ascii="Consolas" w:hAnsi="Consolas" w:cs="Consolas"/>
+                <w:noProof w:val="0"/>
+                <w:color w:val="000000"/>
+                <w:sz w:val="16"/>
+                <w:szCs w:val="16"/>
+                <w:lang w:val="es-ES"/>
+              </w:rPr>
+              <w:tab/>
+            </w:r>
+            <w:r>
+              <w:rPr>
+                <w:rFonts w:ascii="Consolas" w:hAnsi="Consolas" w:cs="Consolas"/>
+                <w:noProof w:val="0"/>
+                <w:color w:val="000000"/>
+                <w:sz w:val="16"/>
+                <w:szCs w:val="16"/>
+                <w:lang w:val="es-ES"/>
+              </w:rPr>
+              <w:tab/>
+            </w:r>
+            <w:r>
+              <w:rPr>
+                <w:rFonts w:ascii="Consolas" w:hAnsi="Consolas" w:cs="Consolas"/>
+                <w:noProof w:val="0"/>
+                <w:color w:val="000000"/>
+                <w:sz w:val="16"/>
+                <w:szCs w:val="16"/>
+                <w:u w:val="single"/>
+                <w:lang w:val="es-ES"/>
+              </w:rPr>
+              <w:t>assertEquals</w:t>
+            </w:r>
+            <w:r>
+              <w:rPr>
+                <w:rFonts w:ascii="Consolas" w:hAnsi="Consolas" w:cs="Consolas"/>
+                <w:noProof w:val="0"/>
+                <w:color w:val="000000"/>
+                <w:sz w:val="16"/>
+                <w:szCs w:val="16"/>
+                <w:lang w:val="es-ES"/>
+              </w:rPr>
+              <w:t>(-3</w:t>
+            </w:r>
+            <w:r>
+              <w:rPr>
+                <w:rFonts w:ascii="Consolas" w:hAnsi="Consolas" w:cs="Consolas"/>
+                <w:noProof w:val="0"/>
+                <w:color w:val="000000"/>
+                <w:sz w:val="16"/>
+                <w:szCs w:val="16"/>
+                <w:lang w:val="es-ES"/>
+              </w:rPr>
+              <w:t>.0, calculator.minusAwithAccumulator(5));</w:t>
+            </w:r>
+          </w:p>
+          <w:p>
+            <w:pPr>
+              <w:spacing w:after="0"/>
+              <w:rPr>
+                <w:sz w:val="16"/>
+                <w:szCs w:val="16"/>
+              </w:rPr>
+            </w:pPr>
+            <w:r>
+              <w:rPr>
+                <w:rFonts w:ascii="Consolas" w:hAnsi="Consolas" w:cs="Consolas"/>
+                <w:noProof w:val="0"/>
+                <w:color w:val="000000"/>
+                <w:sz w:val="16"/>
+                <w:szCs w:val="16"/>
+                <w:lang w:val="es-ES"/>
+              </w:rPr>
+              <w:tab/>
+              <w:t>}</w:t>
+            </w:r>
+          </w:p>
+          <w:p>
+            <w:pPr>
+              <w:spacing w:after="0"/>
+            </w:pPr>
+          </w:p>
+          <w:p>
+            <w:pPr>
+              <w:spacing w:after="0"/>
+            </w:pPr>
+            <w:r>
+              <w:pict>
+                <v:shape id="_x0000_i1027" type="#_x0000_t75" style="width:487.1pt;height:186.55pt">
+                  <v:imagedata r:id="rId10" o:title=""/>
+                </v:shape>
+              </w:pict>
+            </w:r>
+          </w:p>
+          <w:p>
+            <w:pPr>
+              <w:spacing w:after="0"/>
+            </w:pPr>
+            <w:r>
+              <w:t>Según lo especificado: La prueba debe finalizar correctamente</w:t>
+            </w:r>
+          </w:p>
+          <w:p>
+            <w:pPr>
+              <w:spacing w:after="0"/>
+            </w:pPr>
+          </w:p>
+          <w:p>
+            <w:pPr>
+              <w:spacing w:after="0"/>
+            </w:pPr>
+            <w:r>
+              <w:t>Prueba sueprada</w:t>
+            </w:r>
+          </w:p>
+        </w:tc>
+      </w:tr>
+    </w:tbl>
+    <w:p>
+      <w:pPr>
+        <w:spacing w:after="0"/>
+      </w:pPr>
+    </w:p>
+    <w:p>
+      <w:pPr>
+        <w:spacing w:after="0"/>
+      </w:pPr>
+      <w:r>
+        <w:t>CP 4</w:t>
+      </w:r>
+    </w:p>
+    <w:tbl>
+      <w:tblPr>
+        <w:tblW w:w="0" w:type="auto"/>
+        <w:tblBorders>
+          <w:top w:val="single" w:sz="4" w:space="0" w:color="000000"/>
+          <w:left w:val="single" w:sz="4" w:space="0" w:color="000000"/>
+          <w:bottom w:val="single" w:sz="4" w:space="0" w:color="000000"/>
+          <w:right w:val="single" w:sz="4" w:space="0" w:color="000000"/>
+          <w:insideH w:val="single" w:sz="4" w:space="0" w:color="000000"/>
+          <w:insideV w:val="single" w:sz="4" w:space="0" w:color="000000"/>
+        </w:tblBorders>
+        <w:tblLook w:val="04A0"/>
+      </w:tblPr>
+      <w:tblGrid>
+        <w:gridCol w:w="9961"/>
+      </w:tblGrid>
+      <w:tr>
+        <w:tc>
+          <w:tcPr>
+            <w:tcW w:w="9887" w:type="dxa"/>
+            <w:shd w:val="clear" w:color="auto" w:fill="0D0D0D" w:themeFill="text1" w:themeFillTint="F2"/>
+          </w:tcPr>
+          <w:p>
+            <w:pPr>
+              <w:spacing w:after="0"/>
+              <w:jc w:val="center"/>
+              <w:rPr>
+                <w:b/>
+                <w:color w:val="FFFFFF" w:themeColor="background1"/>
+              </w:rPr>
+            </w:pPr>
+            <w:r>
+              <w:rPr>
+                <w:b/>
+                <w:color w:val="FFFFFF" w:themeColor="background1"/>
+              </w:rPr>
+              <w:t>PRERREQUSITOS</w:t>
+            </w:r>
+          </w:p>
+        </w:tc>
+      </w:tr>
+      <w:tr>
+        <w:tc>
+          <w:tcPr>
+            <w:tcW w:w="9887" w:type="dxa"/>
+          </w:tcPr>
+          <w:p>
+            <w:pPr>
+              <w:spacing w:after="0"/>
+            </w:pPr>
+            <w:r>
+              <w:t xml:space="preserve">Crear un Calculator y hacer la división de 10 con </w:t>
+            </w:r>
+            <w:r>
+              <w:t>5</w:t>
+            </w:r>
+            <w:r>
+              <w:t xml:space="preserve"> esperando como resultado un 0</w:t>
+            </w:r>
+          </w:p>
+        </w:tc>
+      </w:tr>
+      <w:tr>
+        <w:tc>
+          <w:tcPr>
+            <w:tcW w:w="9887" w:type="dxa"/>
+            <w:shd w:val="clear" w:color="auto" w:fill="0D0D0D" w:themeFill="text1" w:themeFillTint="F2"/>
+          </w:tcPr>
+          <w:p>
+            <w:pPr>
+              <w:spacing w:after="0"/>
+              <w:jc w:val="center"/>
+              <w:rPr>
+                <w:b/>
+                <w:color w:val="FFFFFF" w:themeColor="background1"/>
+              </w:rPr>
+            </w:pPr>
+            <w:r>
+              <w:rPr>
+                <w:b/>
+                <w:color w:val="FFFFFF" w:themeColor="background1"/>
+              </w:rPr>
+              <w:t>RESULTADO ESPERADO</w:t>
+            </w:r>
+          </w:p>
+        </w:tc>
+      </w:tr>
+      <w:tr>
+        <w:tc>
+          <w:tcPr>
+            <w:tcW w:w="9887" w:type="dxa"/>
+          </w:tcPr>
+          <w:p>
+            <w:pPr>
+              <w:autoSpaceDE w:val="0"/>
+              <w:autoSpaceDN w:val="0"/>
+              <w:adjustRightInd w:val="0"/>
+              <w:spacing w:after="0" w:line="240" w:lineRule="auto"/>
+              <w:rPr>
+                <w:rFonts w:ascii="Consolas" w:hAnsi="Consolas" w:cs="Consolas"/>
+                <w:noProof w:val="0"/>
+                <w:sz w:val="16"/>
+                <w:szCs w:val="16"/>
+                <w:lang w:val="es-ES"/>
+              </w:rPr>
+            </w:pPr>
+            <w:r>
+              <w:rPr>
+                <w:rFonts w:ascii="Consolas" w:hAnsi="Consolas" w:cs="Consolas"/>
+                <w:noProof w:val="0"/>
+                <w:color w:val="000000"/>
+                <w:sz w:val="16"/>
+                <w:szCs w:val="16"/>
+                <w:lang w:val="es-ES"/>
+              </w:rPr>
+              <w:tab/>
+            </w:r>
+            <w:r>
+              <w:rPr>
+                <w:rFonts w:ascii="Consolas" w:hAnsi="Consolas" w:cs="Consolas"/>
+                <w:noProof w:val="0"/>
+                <w:color w:val="646464"/>
+                <w:sz w:val="16"/>
+                <w:szCs w:val="16"/>
+                <w:lang w:val="es-ES"/>
+              </w:rPr>
+              <w:t>@Override</w:t>
+            </w:r>
+          </w:p>
+          <w:p>
+            <w:pPr>
+              <w:autoSpaceDE w:val="0"/>
+              <w:autoSpaceDN w:val="0"/>
+              <w:adjustRightInd w:val="0"/>
+              <w:spacing w:after="0" w:line="240" w:lineRule="auto"/>
+              <w:rPr>
+                <w:rFonts w:ascii="Consolas" w:hAnsi="Consolas" w:cs="Consolas"/>
+                <w:noProof w:val="0"/>
+                <w:sz w:val="16"/>
+                <w:szCs w:val="16"/>
+                <w:lang w:val="es-ES"/>
+              </w:rPr>
+            </w:pPr>
+            <w:r>
+              <w:rPr>
+                <w:rFonts w:ascii="Consolas" w:hAnsi="Consolas" w:cs="Consolas"/>
+                <w:noProof w:val="0"/>
+                <w:color w:val="000000"/>
+                <w:sz w:val="16"/>
+                <w:szCs w:val="16"/>
+                <w:lang w:val="es-ES"/>
+              </w:rPr>
+              <w:tab/>
+            </w:r>
+            <w:r>
+              <w:rPr>
+                <w:rFonts w:ascii="Consolas" w:hAnsi="Consolas" w:cs="Consolas"/>
+                <w:b/>
+                <w:bCs/>
+                <w:noProof w:val="0"/>
+                <w:color w:val="7F0055"/>
+                <w:sz w:val="16"/>
+                <w:szCs w:val="16"/>
+                <w:lang w:val="es-ES"/>
+              </w:rPr>
+              <w:t>public</w:t>
+            </w:r>
+            <w:r>
+              <w:rPr>
+                <w:rFonts w:ascii="Consolas" w:hAnsi="Consolas" w:cs="Consolas"/>
+                <w:noProof w:val="0"/>
+                <w:color w:val="000000"/>
+                <w:sz w:val="16"/>
+                <w:szCs w:val="16"/>
+                <w:lang w:val="es-ES"/>
+              </w:rPr>
+              <w:t xml:space="preserve"> </w:t>
+            </w:r>
+            <w:r>
+              <w:rPr>
+                <w:rFonts w:ascii="Consolas" w:hAnsi="Consolas" w:cs="Consolas"/>
+                <w:b/>
+                <w:bCs/>
+                <w:noProof w:val="0"/>
+                <w:color w:val="7F0055"/>
+                <w:sz w:val="16"/>
+                <w:szCs w:val="16"/>
+                <w:lang w:val="es-ES"/>
+              </w:rPr>
+              <w:t>void</w:t>
+            </w:r>
+            <w:r>
+              <w:rPr>
+                <w:rFonts w:ascii="Consolas" w:hAnsi="Consolas" w:cs="Consolas"/>
+                <w:noProof w:val="0"/>
+                <w:color w:val="000000"/>
+                <w:sz w:val="16"/>
+                <w:szCs w:val="16"/>
+                <w:lang w:val="es-ES"/>
+              </w:rPr>
+              <w:t xml:space="preserve"> run() {</w:t>
+            </w:r>
+          </w:p>
+          <w:p>
+            <w:pPr>
+              <w:autoSpaceDE w:val="0"/>
+              <w:autoSpaceDN w:val="0"/>
+              <w:adjustRightInd w:val="0"/>
+              <w:spacing w:after="0" w:line="240" w:lineRule="auto"/>
+              <w:rPr>
+                <w:rFonts w:ascii="Consolas" w:hAnsi="Consolas" w:cs="Consolas"/>
+                <w:noProof w:val="0"/>
+                <w:sz w:val="16"/>
+                <w:szCs w:val="16"/>
+                <w:lang w:val="es-ES"/>
+              </w:rPr>
+            </w:pPr>
+            <w:r>
+              <w:rPr>
+                <w:rFonts w:ascii="Consolas" w:hAnsi="Consolas" w:cs="Consolas"/>
+                <w:noProof w:val="0"/>
+                <w:color w:val="000000"/>
+                <w:sz w:val="16"/>
+                <w:szCs w:val="16"/>
+                <w:lang w:val="es-ES"/>
+              </w:rPr>
+              <w:tab/>
+            </w:r>
+            <w:r>
+              <w:rPr>
+                <w:rFonts w:ascii="Consolas" w:hAnsi="Consolas" w:cs="Consolas"/>
+                <w:noProof w:val="0"/>
+                <w:color w:val="000000"/>
+                <w:sz w:val="16"/>
+                <w:szCs w:val="16"/>
+                <w:lang w:val="es-ES"/>
+              </w:rPr>
+              <w:tab/>
+              <w:t>testDivide();</w:t>
+            </w:r>
+          </w:p>
+          <w:p>
+            <w:pPr>
+              <w:spacing w:after="0"/>
+              <w:rPr>
+                <w:sz w:val="16"/>
+                <w:szCs w:val="16"/>
+              </w:rPr>
+            </w:pPr>
+            <w:r>
+              <w:rPr>
+                <w:rFonts w:ascii="Consolas" w:hAnsi="Consolas" w:cs="Consolas"/>
+                <w:noProof w:val="0"/>
+                <w:color w:val="000000"/>
+                <w:sz w:val="16"/>
+                <w:szCs w:val="16"/>
+                <w:lang w:val="es-ES"/>
+              </w:rPr>
+              <w:tab/>
+              <w:t>}</w:t>
+            </w:r>
+            <w:r>
+              <w:rPr>
+                <w:rFonts w:ascii="Consolas" w:hAnsi="Consolas" w:cs="Consolas"/>
+                <w:noProof w:val="0"/>
+                <w:color w:val="000000"/>
+                <w:sz w:val="16"/>
+                <w:szCs w:val="16"/>
+                <w:lang w:val="es-ES"/>
+              </w:rPr>
+              <w:tab/>
+            </w:r>
+          </w:p>
+          <w:p>
+            <w:pPr>
+              <w:autoSpaceDE w:val="0"/>
+              <w:autoSpaceDN w:val="0"/>
+              <w:adjustRightInd w:val="0"/>
+              <w:spacing w:after="0" w:line="240" w:lineRule="auto"/>
+              <w:rPr>
+                <w:rFonts w:ascii="Consolas" w:hAnsi="Consolas" w:cs="Consolas"/>
+                <w:noProof w:val="0"/>
+                <w:sz w:val="16"/>
+                <w:szCs w:val="16"/>
+                <w:lang w:val="es-ES"/>
+              </w:rPr>
+            </w:pPr>
+            <w:r>
+              <w:rPr>
+                <w:rFonts w:ascii="Consolas" w:hAnsi="Consolas" w:cs="Consolas"/>
+                <w:noProof w:val="0"/>
+                <w:color w:val="000000"/>
+                <w:sz w:val="16"/>
+                <w:szCs w:val="16"/>
+                <w:lang w:val="es-ES"/>
+              </w:rPr>
+              <w:tab/>
+            </w:r>
+            <w:r>
+              <w:rPr>
+                <w:rFonts w:ascii="Consolas" w:hAnsi="Consolas" w:cs="Consolas"/>
+                <w:b/>
+                <w:bCs/>
+                <w:noProof w:val="0"/>
+                <w:color w:val="7F0055"/>
+                <w:sz w:val="16"/>
+                <w:szCs w:val="16"/>
+                <w:lang w:val="es-ES"/>
+              </w:rPr>
+              <w:t>public</w:t>
+            </w:r>
+            <w:r>
+              <w:rPr>
+                <w:rFonts w:ascii="Consolas" w:hAnsi="Consolas" w:cs="Consolas"/>
+                <w:noProof w:val="0"/>
+                <w:color w:val="000000"/>
+                <w:sz w:val="16"/>
+                <w:szCs w:val="16"/>
+                <w:lang w:val="es-ES"/>
+              </w:rPr>
+              <w:t xml:space="preserve"> </w:t>
+            </w:r>
+            <w:r>
+              <w:rPr>
+                <w:rFonts w:ascii="Consolas" w:hAnsi="Consolas" w:cs="Consolas"/>
+                <w:b/>
+                <w:bCs/>
+                <w:noProof w:val="0"/>
+                <w:color w:val="7F0055"/>
+                <w:sz w:val="16"/>
+                <w:szCs w:val="16"/>
+                <w:lang w:val="es-ES"/>
+              </w:rPr>
+              <w:t>void</w:t>
+            </w:r>
+            <w:r>
+              <w:rPr>
+                <w:rFonts w:ascii="Consolas" w:hAnsi="Consolas" w:cs="Consolas"/>
+                <w:noProof w:val="0"/>
+                <w:color w:val="000000"/>
+                <w:sz w:val="16"/>
+                <w:szCs w:val="16"/>
+                <w:lang w:val="es-ES"/>
+              </w:rPr>
+              <w:t xml:space="preserve"> testDivide(){</w:t>
+            </w:r>
+          </w:p>
+          <w:p>
+            <w:pPr>
+              <w:autoSpaceDE w:val="0"/>
+              <w:autoSpaceDN w:val="0"/>
+              <w:adjustRightInd w:val="0"/>
+              <w:spacing w:after="0" w:line="240" w:lineRule="auto"/>
+              <w:rPr>
+                <w:rFonts w:ascii="Consolas" w:hAnsi="Consolas" w:cs="Consolas"/>
+                <w:noProof w:val="0"/>
+                <w:sz w:val="16"/>
+                <w:szCs w:val="16"/>
+                <w:lang w:val="es-ES"/>
+              </w:rPr>
+            </w:pPr>
+            <w:r>
+              <w:rPr>
+                <w:rFonts w:ascii="Consolas" w:hAnsi="Consolas" w:cs="Consolas"/>
+                <w:noProof w:val="0"/>
+                <w:color w:val="000000"/>
+                <w:sz w:val="16"/>
+                <w:szCs w:val="16"/>
+                <w:lang w:val="es-ES"/>
+              </w:rPr>
+              <w:tab/>
+            </w:r>
+            <w:r>
+              <w:rPr>
+                <w:rFonts w:ascii="Consolas" w:hAnsi="Consolas" w:cs="Consolas"/>
+                <w:noProof w:val="0"/>
+                <w:color w:val="000000"/>
+                <w:sz w:val="16"/>
+                <w:szCs w:val="16"/>
+                <w:lang w:val="es-ES"/>
+              </w:rPr>
+              <w:tab/>
+              <w:t xml:space="preserve">Calculator calculator = </w:t>
+            </w:r>
+            <w:r>
+              <w:rPr>
+                <w:rFonts w:ascii="Consolas" w:hAnsi="Consolas" w:cs="Consolas"/>
+                <w:b/>
+                <w:bCs/>
+                <w:noProof w:val="0"/>
+                <w:color w:val="7F0055"/>
+                <w:sz w:val="16"/>
+                <w:szCs w:val="16"/>
+                <w:lang w:val="es-ES"/>
+              </w:rPr>
+              <w:t>new</w:t>
+            </w:r>
+            <w:r>
+              <w:rPr>
+                <w:rFonts w:ascii="Consolas" w:hAnsi="Consolas" w:cs="Consolas"/>
+                <w:noProof w:val="0"/>
+                <w:color w:val="000000"/>
+                <w:sz w:val="16"/>
+                <w:szCs w:val="16"/>
+                <w:lang w:val="es-ES"/>
+              </w:rPr>
+              <w:t xml:space="preserve"> Calculator();</w:t>
+            </w:r>
+          </w:p>
+          <w:p>
+            <w:pPr>
+              <w:autoSpaceDE w:val="0"/>
+              <w:autoSpaceDN w:val="0"/>
+              <w:adjustRightInd w:val="0"/>
+              <w:spacing w:after="0" w:line="240" w:lineRule="auto"/>
+              <w:rPr>
+                <w:rFonts w:ascii="Consolas" w:hAnsi="Consolas" w:cs="Consolas"/>
+                <w:noProof w:val="0"/>
+                <w:sz w:val="16"/>
+                <w:szCs w:val="16"/>
+                <w:lang w:val="es-ES"/>
+              </w:rPr>
+            </w:pPr>
+            <w:r>
+              <w:rPr>
+                <w:rFonts w:ascii="Consolas" w:hAnsi="Consolas" w:cs="Consolas"/>
+                <w:noProof w:val="0"/>
+                <w:color w:val="000000"/>
+                <w:sz w:val="16"/>
+                <w:szCs w:val="16"/>
+                <w:lang w:val="es-ES"/>
+              </w:rPr>
+              <w:tab/>
+            </w:r>
+            <w:r>
+              <w:rPr>
+                <w:rFonts w:ascii="Consolas" w:hAnsi="Consolas" w:cs="Consolas"/>
+                <w:noProof w:val="0"/>
+                <w:color w:val="000000"/>
+                <w:sz w:val="16"/>
+                <w:szCs w:val="16"/>
+                <w:lang w:val="es-ES"/>
+              </w:rPr>
+              <w:tab/>
+              <w:t>assertEquals(0.0, calculator.divideAwithBparts(10, 5));</w:t>
+            </w:r>
+          </w:p>
+          <w:p>
+            <w:pPr>
+              <w:spacing w:after="0"/>
+              <w:rPr>
+                <w:sz w:val="16"/>
+                <w:szCs w:val="16"/>
+              </w:rPr>
+            </w:pPr>
+            <w:r>
+              <w:rPr>
+                <w:rFonts w:ascii="Consolas" w:hAnsi="Consolas" w:cs="Consolas"/>
+                <w:noProof w:val="0"/>
+                <w:color w:val="000000"/>
+                <w:sz w:val="16"/>
+                <w:szCs w:val="16"/>
+                <w:lang w:val="es-ES"/>
+              </w:rPr>
+              <w:tab/>
+              <w:t>}</w:t>
+            </w:r>
+          </w:p>
+          <w:p>
+            <w:pPr>
+              <w:spacing w:after="0"/>
+            </w:pPr>
+            <w:r>
+              <w:pict>
+                <v:shape id="_x0000_i1028" type="#_x0000_t75" style="width:487.1pt;height:186.55pt">
+                  <v:imagedata r:id="rId11" o:title=""/>
+                </v:shape>
+              </w:pict>
+            </w:r>
+          </w:p>
+          <w:p>
+            <w:pPr>
+              <w:spacing w:after="0"/>
+            </w:pPr>
+            <w:r>
+              <w:t>Según lo especificado: La prueba debe finalizar con una falla</w:t>
+            </w:r>
+          </w:p>
+          <w:p>
+            <w:pPr>
+              <w:spacing w:after="0"/>
+            </w:pPr>
+          </w:p>
+          <w:p>
+            <w:pPr>
+              <w:spacing w:after="0"/>
+            </w:pPr>
+            <w:r>
+              <w:t xml:space="preserve">Prueba sueprada </w:t>
+            </w:r>
+          </w:p>
+        </w:tc>
+      </w:tr>
+    </w:tbl>
+    <w:p>
+      <w:pPr>
+        <w:ind w:left="720"/>
+        <w:jc w:val="center"/>
+      </w:pPr>
       <w:r>
         <w:br w:type="page"/>
       </w:r>
@@ -929,8 +3664,8 @@
     </w:p>
     <w:p/>
     <w:sectPr>
-      <w:headerReference w:type="default" r:id="rId7"/>
-      <w:footerReference w:type="default" r:id="rId8"/>
+      <w:headerReference w:type="default" r:id="rId12"/>
+      <w:footerReference w:type="default" r:id="rId13"/>
       <w:pgSz w:w="11907" w:h="16839" w:code="9"/>
       <w:pgMar w:top="1417" w:right="1080" w:bottom="1417" w:left="1080" w:header="708" w:footer="708" w:gutter="0"/>
       <w:pgNumType w:start="1"/>
@@ -1015,7 +3750,7 @@
       <w:rPr>
         <w:noProof/>
       </w:rPr>
-      <w:t>5</w:t>
+      <w:t>4</w:t>
     </w:r>
     <w:r>
       <w:fldChar w:fldCharType="end"/>

</xml_diff>

<commit_message>
Agrego parte del manual y un detalle en la vista
</commit_message>
<xml_diff>
--- a/doc/Informe.docx
+++ b/doc/Informe.docx
@@ -1575,21 +1575,8 @@
                 <w:szCs w:val="16"/>
                 <w:lang w:val="es-ES"/>
               </w:rPr>
-              <w:t>@</w:t>
-            </w:r>
-            <w:proofErr w:type="spellStart"/>
-            <w:r>
-              <w:rPr>
-                <w:rFonts w:ascii="Consolas" w:hAnsi="Consolas" w:cs="Consolas"/>
-                <w:noProof w:val="0"/>
-                <w:color w:val="646464"/>
-                <w:sz w:val="16"/>
-                <w:szCs w:val="16"/>
-                <w:lang w:val="es-ES"/>
-              </w:rPr>
-              <w:t>Override</w:t>
-            </w:r>
-            <w:proofErr w:type="spellEnd"/>
+              <w:t>@Override</w:t>
+            </w:r>
           </w:p>
           <w:p>
             <w:pPr>
@@ -1616,7 +1603,6 @@
               </w:rPr>
               <w:tab/>
             </w:r>
-            <w:proofErr w:type="spellStart"/>
             <w:r>
               <w:rPr>
                 <w:rFonts w:ascii="Consolas" w:hAnsi="Consolas" w:cs="Consolas"/>
@@ -1630,7 +1616,6 @@
               </w:rPr>
               <w:t>public</w:t>
             </w:r>
-            <w:proofErr w:type="spellEnd"/>
             <w:r>
               <w:rPr>
                 <w:rFonts w:ascii="Consolas" w:hAnsi="Consolas" w:cs="Consolas"/>
@@ -1642,7 +1627,6 @@
               </w:rPr>
               <w:t xml:space="preserve"> </w:t>
             </w:r>
-            <w:proofErr w:type="spellStart"/>
             <w:r>
               <w:rPr>
                 <w:rFonts w:ascii="Consolas" w:hAnsi="Consolas" w:cs="Consolas"/>
@@ -1656,41 +1640,16 @@
               </w:rPr>
               <w:t>void</w:t>
             </w:r>
-            <w:proofErr w:type="spellEnd"/>
-            <w:r>
-              <w:rPr>
-                <w:rFonts w:ascii="Consolas" w:hAnsi="Consolas" w:cs="Consolas"/>
-                <w:noProof w:val="0"/>
-                <w:color w:val="000000"/>
-                <w:sz w:val="16"/>
-                <w:szCs w:val="16"/>
-                <w:lang w:val="es-ES"/>
-              </w:rPr>
-              <w:t xml:space="preserve"> </w:t>
-            </w:r>
-            <w:proofErr w:type="spellStart"/>
-            <w:r>
-              <w:rPr>
-                <w:rFonts w:ascii="Consolas" w:hAnsi="Consolas" w:cs="Consolas"/>
-                <w:noProof w:val="0"/>
-                <w:color w:val="000000"/>
-                <w:sz w:val="16"/>
-                <w:szCs w:val="16"/>
-                <w:lang w:val="es-ES"/>
-              </w:rPr>
-              <w:t>run</w:t>
-            </w:r>
-            <w:proofErr w:type="spellEnd"/>
-            <w:r>
-              <w:rPr>
-                <w:rFonts w:ascii="Consolas" w:hAnsi="Consolas" w:cs="Consolas"/>
-                <w:noProof w:val="0"/>
-                <w:color w:val="000000"/>
-                <w:sz w:val="16"/>
-                <w:szCs w:val="16"/>
-                <w:lang w:val="es-ES"/>
-              </w:rPr>
-              <w:t>() {</w:t>
+            <w:r>
+              <w:rPr>
+                <w:rFonts w:ascii="Consolas" w:hAnsi="Consolas" w:cs="Consolas"/>
+                <w:noProof w:val="0"/>
+                <w:color w:val="000000"/>
+                <w:sz w:val="16"/>
+                <w:szCs w:val="16"/>
+                <w:lang w:val="es-ES"/>
+              </w:rPr>
+              <w:t xml:space="preserve"> run() {</w:t>
             </w:r>
           </w:p>
           <w:p>
@@ -1728,30 +1687,7 @@
                 <w:lang w:val="es-ES"/>
               </w:rPr>
               <w:tab/>
-            </w:r>
-            <w:proofErr w:type="spellStart"/>
-            <w:r>
-              <w:rPr>
-                <w:rFonts w:ascii="Consolas" w:hAnsi="Consolas" w:cs="Consolas"/>
-                <w:noProof w:val="0"/>
-                <w:color w:val="000000"/>
-                <w:sz w:val="16"/>
-                <w:szCs w:val="16"/>
-                <w:lang w:val="es-ES"/>
-              </w:rPr>
-              <w:t>testAdd</w:t>
-            </w:r>
-            <w:proofErr w:type="spellEnd"/>
-            <w:r>
-              <w:rPr>
-                <w:rFonts w:ascii="Consolas" w:hAnsi="Consolas" w:cs="Consolas"/>
-                <w:noProof w:val="0"/>
-                <w:color w:val="000000"/>
-                <w:sz w:val="16"/>
-                <w:szCs w:val="16"/>
-                <w:lang w:val="es-ES"/>
-              </w:rPr>
-              <w:t>();</w:t>
+              <w:t>testAdd();</w:t>
             </w:r>
           </w:p>
           <w:p>
@@ -1821,7 +1757,6 @@
               </w:rPr>
               <w:tab/>
             </w:r>
-            <w:proofErr w:type="spellStart"/>
             <w:r>
               <w:rPr>
                 <w:rFonts w:ascii="Consolas" w:hAnsi="Consolas" w:cs="Consolas"/>
@@ -1835,7 +1770,6 @@
               </w:rPr>
               <w:t>public</w:t>
             </w:r>
-            <w:proofErr w:type="spellEnd"/>
             <w:r>
               <w:rPr>
                 <w:rFonts w:ascii="Consolas" w:hAnsi="Consolas" w:cs="Consolas"/>
@@ -1847,7 +1781,6 @@
               </w:rPr>
               <w:t xml:space="preserve"> </w:t>
             </w:r>
-            <w:proofErr w:type="spellStart"/>
             <w:r>
               <w:rPr>
                 <w:rFonts w:ascii="Consolas" w:hAnsi="Consolas" w:cs="Consolas"/>
@@ -1861,41 +1794,16 @@
               </w:rPr>
               <w:t>void</w:t>
             </w:r>
-            <w:proofErr w:type="spellEnd"/>
-            <w:r>
-              <w:rPr>
-                <w:rFonts w:ascii="Consolas" w:hAnsi="Consolas" w:cs="Consolas"/>
-                <w:noProof w:val="0"/>
-                <w:color w:val="000000"/>
-                <w:sz w:val="16"/>
-                <w:szCs w:val="16"/>
-                <w:lang w:val="es-ES"/>
-              </w:rPr>
-              <w:t xml:space="preserve"> </w:t>
-            </w:r>
-            <w:proofErr w:type="spellStart"/>
-            <w:r>
-              <w:rPr>
-                <w:rFonts w:ascii="Consolas" w:hAnsi="Consolas" w:cs="Consolas"/>
-                <w:noProof w:val="0"/>
-                <w:color w:val="000000"/>
-                <w:sz w:val="16"/>
-                <w:szCs w:val="16"/>
-                <w:lang w:val="es-ES"/>
-              </w:rPr>
-              <w:t>testAdd</w:t>
-            </w:r>
-            <w:proofErr w:type="spellEnd"/>
-            <w:r>
-              <w:rPr>
-                <w:rFonts w:ascii="Consolas" w:hAnsi="Consolas" w:cs="Consolas"/>
-                <w:noProof w:val="0"/>
-                <w:color w:val="000000"/>
-                <w:sz w:val="16"/>
-                <w:szCs w:val="16"/>
-                <w:lang w:val="es-ES"/>
-              </w:rPr>
-              <w:t>() {</w:t>
+            <w:r>
+              <w:rPr>
+                <w:rFonts w:ascii="Consolas" w:hAnsi="Consolas" w:cs="Consolas"/>
+                <w:noProof w:val="0"/>
+                <w:color w:val="000000"/>
+                <w:sz w:val="16"/>
+                <w:szCs w:val="16"/>
+                <w:lang w:val="es-ES"/>
+              </w:rPr>
+              <w:t xml:space="preserve"> testAdd() {</w:t>
             </w:r>
           </w:p>
           <w:p>
@@ -1933,54 +1841,7 @@
                 <w:lang w:val="es-ES"/>
               </w:rPr>
               <w:tab/>
-            </w:r>
-            <w:proofErr w:type="spellStart"/>
-            <w:r>
-              <w:rPr>
-                <w:rFonts w:ascii="Consolas" w:hAnsi="Consolas" w:cs="Consolas"/>
-                <w:noProof w:val="0"/>
-                <w:color w:val="000000"/>
-                <w:sz w:val="16"/>
-                <w:szCs w:val="16"/>
-                <w:lang w:val="es-ES"/>
-              </w:rPr>
-              <w:t>Calculator</w:t>
-            </w:r>
-            <w:proofErr w:type="spellEnd"/>
-            <w:r>
-              <w:rPr>
-                <w:rFonts w:ascii="Consolas" w:hAnsi="Consolas" w:cs="Consolas"/>
-                <w:noProof w:val="0"/>
-                <w:color w:val="000000"/>
-                <w:sz w:val="16"/>
-                <w:szCs w:val="16"/>
-                <w:lang w:val="es-ES"/>
-              </w:rPr>
-              <w:t xml:space="preserve"> </w:t>
-            </w:r>
-            <w:proofErr w:type="spellStart"/>
-            <w:r>
-              <w:rPr>
-                <w:rFonts w:ascii="Consolas" w:hAnsi="Consolas" w:cs="Consolas"/>
-                <w:noProof w:val="0"/>
-                <w:color w:val="000000"/>
-                <w:sz w:val="16"/>
-                <w:szCs w:val="16"/>
-                <w:lang w:val="es-ES"/>
-              </w:rPr>
-              <w:t>calculator</w:t>
-            </w:r>
-            <w:proofErr w:type="spellEnd"/>
-            <w:r>
-              <w:rPr>
-                <w:rFonts w:ascii="Consolas" w:hAnsi="Consolas" w:cs="Consolas"/>
-                <w:noProof w:val="0"/>
-                <w:color w:val="000000"/>
-                <w:sz w:val="16"/>
-                <w:szCs w:val="16"/>
-                <w:lang w:val="es-ES"/>
-              </w:rPr>
-              <w:t xml:space="preserve"> = </w:t>
+              <w:t xml:space="preserve">Calculator calculator = </w:t>
             </w:r>
             <w:r>
               <w:rPr>
@@ -2004,31 +1865,7 @@
                 <w:szCs w:val="16"/>
                 <w:lang w:val="es-ES"/>
               </w:rPr>
-              <w:t xml:space="preserve"> </w:t>
-            </w:r>
-            <w:proofErr w:type="spellStart"/>
-            <w:r>
-              <w:rPr>
-                <w:rFonts w:ascii="Consolas" w:hAnsi="Consolas" w:cs="Consolas"/>
-                <w:noProof w:val="0"/>
-                <w:color w:val="000000"/>
-                <w:sz w:val="16"/>
-                <w:szCs w:val="16"/>
-                <w:lang w:val="es-ES"/>
-              </w:rPr>
-              <w:t>Calculator</w:t>
-            </w:r>
-            <w:proofErr w:type="spellEnd"/>
-            <w:r>
-              <w:rPr>
-                <w:rFonts w:ascii="Consolas" w:hAnsi="Consolas" w:cs="Consolas"/>
-                <w:noProof w:val="0"/>
-                <w:color w:val="000000"/>
-                <w:sz w:val="16"/>
-                <w:szCs w:val="16"/>
-                <w:lang w:val="es-ES"/>
-              </w:rPr>
-              <w:t>();</w:t>
+              <w:t xml:space="preserve"> Calculator();</w:t>
             </w:r>
           </w:p>
           <w:p>
@@ -2066,54 +1903,7 @@
                 <w:lang w:val="es-ES"/>
               </w:rPr>
               <w:tab/>
-            </w:r>
-            <w:proofErr w:type="spellStart"/>
-            <w:r>
-              <w:rPr>
-                <w:rFonts w:ascii="Consolas" w:hAnsi="Consolas" w:cs="Consolas"/>
-                <w:noProof w:val="0"/>
-                <w:color w:val="000000"/>
-                <w:sz w:val="16"/>
-                <w:szCs w:val="16"/>
-                <w:lang w:val="es-ES"/>
-              </w:rPr>
-              <w:t>assertEquals</w:t>
-            </w:r>
-            <w:proofErr w:type="spellEnd"/>
-            <w:r>
-              <w:rPr>
-                <w:rFonts w:ascii="Consolas" w:hAnsi="Consolas" w:cs="Consolas"/>
-                <w:noProof w:val="0"/>
-                <w:color w:val="000000"/>
-                <w:sz w:val="16"/>
-                <w:szCs w:val="16"/>
-                <w:lang w:val="es-ES"/>
-              </w:rPr>
-              <w:t xml:space="preserve">(4.0, </w:t>
-            </w:r>
-            <w:proofErr w:type="spellStart"/>
-            <w:r>
-              <w:rPr>
-                <w:rFonts w:ascii="Consolas" w:hAnsi="Consolas" w:cs="Consolas"/>
-                <w:noProof w:val="0"/>
-                <w:color w:val="000000"/>
-                <w:sz w:val="16"/>
-                <w:szCs w:val="16"/>
-                <w:lang w:val="es-ES"/>
-              </w:rPr>
-              <w:t>calculator.addAwithB</w:t>
-            </w:r>
-            <w:proofErr w:type="spellEnd"/>
-            <w:r>
-              <w:rPr>
-                <w:rFonts w:ascii="Consolas" w:hAnsi="Consolas" w:cs="Consolas"/>
-                <w:noProof w:val="0"/>
-                <w:color w:val="000000"/>
-                <w:sz w:val="16"/>
-                <w:szCs w:val="16"/>
-                <w:lang w:val="es-ES"/>
-              </w:rPr>
-              <w:t>(2, 2));</w:t>
+              <w:t>assertEquals(4.0, calculator.addAwithB(2, 2));</w:t>
             </w:r>
           </w:p>
           <w:p>
@@ -2336,21 +2126,8 @@
                 <w:szCs w:val="16"/>
                 <w:lang w:val="es-ES"/>
               </w:rPr>
-              <w:t>@</w:t>
-            </w:r>
-            <w:proofErr w:type="spellStart"/>
-            <w:r>
-              <w:rPr>
-                <w:rFonts w:ascii="Consolas" w:hAnsi="Consolas" w:cs="Consolas"/>
-                <w:noProof w:val="0"/>
-                <w:color w:val="646464"/>
-                <w:sz w:val="16"/>
-                <w:szCs w:val="16"/>
-                <w:lang w:val="es-ES"/>
-              </w:rPr>
-              <w:t>Override</w:t>
-            </w:r>
-            <w:proofErr w:type="spellEnd"/>
+              <w:t>@Override</w:t>
+            </w:r>
           </w:p>
           <w:p>
             <w:pPr>
@@ -2377,7 +2154,6 @@
               </w:rPr>
               <w:tab/>
             </w:r>
-            <w:proofErr w:type="spellStart"/>
             <w:r>
               <w:rPr>
                 <w:rFonts w:ascii="Consolas" w:hAnsi="Consolas" w:cs="Consolas"/>
@@ -2391,7 +2167,6 @@
               </w:rPr>
               <w:t>public</w:t>
             </w:r>
-            <w:proofErr w:type="spellEnd"/>
             <w:r>
               <w:rPr>
                 <w:rFonts w:ascii="Consolas" w:hAnsi="Consolas" w:cs="Consolas"/>
@@ -2403,7 +2178,6 @@
               </w:rPr>
               <w:t xml:space="preserve"> </w:t>
             </w:r>
-            <w:proofErr w:type="spellStart"/>
             <w:r>
               <w:rPr>
                 <w:rFonts w:ascii="Consolas" w:hAnsi="Consolas" w:cs="Consolas"/>
@@ -2417,41 +2191,16 @@
               </w:rPr>
               <w:t>void</w:t>
             </w:r>
-            <w:proofErr w:type="spellEnd"/>
-            <w:r>
-              <w:rPr>
-                <w:rFonts w:ascii="Consolas" w:hAnsi="Consolas" w:cs="Consolas"/>
-                <w:noProof w:val="0"/>
-                <w:color w:val="000000"/>
-                <w:sz w:val="16"/>
-                <w:szCs w:val="16"/>
-                <w:lang w:val="es-ES"/>
-              </w:rPr>
-              <w:t xml:space="preserve"> </w:t>
-            </w:r>
-            <w:proofErr w:type="spellStart"/>
-            <w:r>
-              <w:rPr>
-                <w:rFonts w:ascii="Consolas" w:hAnsi="Consolas" w:cs="Consolas"/>
-                <w:noProof w:val="0"/>
-                <w:color w:val="000000"/>
-                <w:sz w:val="16"/>
-                <w:szCs w:val="16"/>
-                <w:lang w:val="es-ES"/>
-              </w:rPr>
-              <w:t>run</w:t>
-            </w:r>
-            <w:proofErr w:type="spellEnd"/>
-            <w:r>
-              <w:rPr>
-                <w:rFonts w:ascii="Consolas" w:hAnsi="Consolas" w:cs="Consolas"/>
-                <w:noProof w:val="0"/>
-                <w:color w:val="000000"/>
-                <w:sz w:val="16"/>
-                <w:szCs w:val="16"/>
-                <w:lang w:val="es-ES"/>
-              </w:rPr>
-              <w:t>() {</w:t>
+            <w:r>
+              <w:rPr>
+                <w:rFonts w:ascii="Consolas" w:hAnsi="Consolas" w:cs="Consolas"/>
+                <w:noProof w:val="0"/>
+                <w:color w:val="000000"/>
+                <w:sz w:val="16"/>
+                <w:szCs w:val="16"/>
+                <w:lang w:val="es-ES"/>
+              </w:rPr>
+              <w:t xml:space="preserve"> run() {</w:t>
             </w:r>
           </w:p>
           <w:p>
@@ -2489,30 +2238,7 @@
                 <w:lang w:val="es-ES"/>
               </w:rPr>
               <w:tab/>
-            </w:r>
-            <w:proofErr w:type="spellStart"/>
-            <w:r>
-              <w:rPr>
-                <w:rFonts w:ascii="Consolas" w:hAnsi="Consolas" w:cs="Consolas"/>
-                <w:noProof w:val="0"/>
-                <w:color w:val="000000"/>
-                <w:sz w:val="16"/>
-                <w:szCs w:val="16"/>
-                <w:lang w:val="es-ES"/>
-              </w:rPr>
-              <w:t>testMult</w:t>
-            </w:r>
-            <w:proofErr w:type="spellEnd"/>
-            <w:r>
-              <w:rPr>
-                <w:rFonts w:ascii="Consolas" w:hAnsi="Consolas" w:cs="Consolas"/>
-                <w:noProof w:val="0"/>
-                <w:color w:val="000000"/>
-                <w:sz w:val="16"/>
-                <w:szCs w:val="16"/>
-                <w:lang w:val="es-ES"/>
-              </w:rPr>
-              <w:t>();</w:t>
+              <w:t>testMult();</w:t>
             </w:r>
           </w:p>
           <w:p>
@@ -2576,7 +2302,6 @@
               </w:rPr>
               <w:tab/>
             </w:r>
-            <w:proofErr w:type="spellStart"/>
             <w:r>
               <w:rPr>
                 <w:rFonts w:ascii="Consolas" w:hAnsi="Consolas" w:cs="Consolas"/>
@@ -2590,7 +2315,6 @@
               </w:rPr>
               <w:t>public</w:t>
             </w:r>
-            <w:proofErr w:type="spellEnd"/>
             <w:r>
               <w:rPr>
                 <w:rFonts w:ascii="Consolas" w:hAnsi="Consolas" w:cs="Consolas"/>
@@ -2602,7 +2326,6 @@
               </w:rPr>
               <w:t xml:space="preserve"> </w:t>
             </w:r>
-            <w:proofErr w:type="spellStart"/>
             <w:r>
               <w:rPr>
                 <w:rFonts w:ascii="Consolas" w:hAnsi="Consolas" w:cs="Consolas"/>
@@ -2616,41 +2339,16 @@
               </w:rPr>
               <w:t>void</w:t>
             </w:r>
-            <w:proofErr w:type="spellEnd"/>
-            <w:r>
-              <w:rPr>
-                <w:rFonts w:ascii="Consolas" w:hAnsi="Consolas" w:cs="Consolas"/>
-                <w:noProof w:val="0"/>
-                <w:color w:val="000000"/>
-                <w:sz w:val="16"/>
-                <w:szCs w:val="16"/>
-                <w:lang w:val="es-ES"/>
-              </w:rPr>
-              <w:t xml:space="preserve"> </w:t>
-            </w:r>
-            <w:proofErr w:type="spellStart"/>
-            <w:r>
-              <w:rPr>
-                <w:rFonts w:ascii="Consolas" w:hAnsi="Consolas" w:cs="Consolas"/>
-                <w:noProof w:val="0"/>
-                <w:color w:val="000000"/>
-                <w:sz w:val="16"/>
-                <w:szCs w:val="16"/>
-                <w:lang w:val="es-ES"/>
-              </w:rPr>
-              <w:t>testMult</w:t>
-            </w:r>
-            <w:proofErr w:type="spellEnd"/>
-            <w:r>
-              <w:rPr>
-                <w:rFonts w:ascii="Consolas" w:hAnsi="Consolas" w:cs="Consolas"/>
-                <w:noProof w:val="0"/>
-                <w:color w:val="000000"/>
-                <w:sz w:val="16"/>
-                <w:szCs w:val="16"/>
-                <w:lang w:val="es-ES"/>
-              </w:rPr>
-              <w:t>(){</w:t>
+            <w:r>
+              <w:rPr>
+                <w:rFonts w:ascii="Consolas" w:hAnsi="Consolas" w:cs="Consolas"/>
+                <w:noProof w:val="0"/>
+                <w:color w:val="000000"/>
+                <w:sz w:val="16"/>
+                <w:szCs w:val="16"/>
+                <w:lang w:val="es-ES"/>
+              </w:rPr>
+              <w:t xml:space="preserve"> testMult(){</w:t>
             </w:r>
           </w:p>
           <w:p>
@@ -2688,54 +2386,7 @@
                 <w:lang w:val="es-ES"/>
               </w:rPr>
               <w:tab/>
-            </w:r>
-            <w:proofErr w:type="spellStart"/>
-            <w:r>
-              <w:rPr>
-                <w:rFonts w:ascii="Consolas" w:hAnsi="Consolas" w:cs="Consolas"/>
-                <w:noProof w:val="0"/>
-                <w:color w:val="000000"/>
-                <w:sz w:val="16"/>
-                <w:szCs w:val="16"/>
-                <w:lang w:val="es-ES"/>
-              </w:rPr>
-              <w:t>Calculator</w:t>
-            </w:r>
-            <w:proofErr w:type="spellEnd"/>
-            <w:r>
-              <w:rPr>
-                <w:rFonts w:ascii="Consolas" w:hAnsi="Consolas" w:cs="Consolas"/>
-                <w:noProof w:val="0"/>
-                <w:color w:val="000000"/>
-                <w:sz w:val="16"/>
-                <w:szCs w:val="16"/>
-                <w:lang w:val="es-ES"/>
-              </w:rPr>
-              <w:t xml:space="preserve"> </w:t>
-            </w:r>
-            <w:proofErr w:type="spellStart"/>
-            <w:r>
-              <w:rPr>
-                <w:rFonts w:ascii="Consolas" w:hAnsi="Consolas" w:cs="Consolas"/>
-                <w:noProof w:val="0"/>
-                <w:color w:val="000000"/>
-                <w:sz w:val="16"/>
-                <w:szCs w:val="16"/>
-                <w:lang w:val="es-ES"/>
-              </w:rPr>
-              <w:t>calculator</w:t>
-            </w:r>
-            <w:proofErr w:type="spellEnd"/>
-            <w:r>
-              <w:rPr>
-                <w:rFonts w:ascii="Consolas" w:hAnsi="Consolas" w:cs="Consolas"/>
-                <w:noProof w:val="0"/>
-                <w:color w:val="000000"/>
-                <w:sz w:val="16"/>
-                <w:szCs w:val="16"/>
-                <w:lang w:val="es-ES"/>
-              </w:rPr>
-              <w:t xml:space="preserve"> = </w:t>
+              <w:t xml:space="preserve">Calculator calculator = </w:t>
             </w:r>
             <w:r>
               <w:rPr>
@@ -2759,31 +2410,7 @@
                 <w:szCs w:val="16"/>
                 <w:lang w:val="es-ES"/>
               </w:rPr>
-              <w:t xml:space="preserve"> </w:t>
-            </w:r>
-            <w:proofErr w:type="spellStart"/>
-            <w:r>
-              <w:rPr>
-                <w:rFonts w:ascii="Consolas" w:hAnsi="Consolas" w:cs="Consolas"/>
-                <w:noProof w:val="0"/>
-                <w:color w:val="000000"/>
-                <w:sz w:val="16"/>
-                <w:szCs w:val="16"/>
-                <w:lang w:val="es-ES"/>
-              </w:rPr>
-              <w:t>Calculator</w:t>
-            </w:r>
-            <w:proofErr w:type="spellEnd"/>
-            <w:r>
-              <w:rPr>
-                <w:rFonts w:ascii="Consolas" w:hAnsi="Consolas" w:cs="Consolas"/>
-                <w:noProof w:val="0"/>
-                <w:color w:val="000000"/>
-                <w:sz w:val="16"/>
-                <w:szCs w:val="16"/>
-                <w:lang w:val="es-ES"/>
-              </w:rPr>
-              <w:t>();</w:t>
+              <w:t xml:space="preserve"> Calculator();</w:t>
             </w:r>
           </w:p>
           <w:p>
@@ -2821,30 +2448,7 @@
                 <w:lang w:val="es-ES"/>
               </w:rPr>
               <w:tab/>
-            </w:r>
-            <w:proofErr w:type="spellStart"/>
-            <w:r>
-              <w:rPr>
-                <w:rFonts w:ascii="Consolas" w:hAnsi="Consolas" w:cs="Consolas"/>
-                <w:noProof w:val="0"/>
-                <w:color w:val="000000"/>
-                <w:sz w:val="16"/>
-                <w:szCs w:val="16"/>
-                <w:lang w:val="es-ES"/>
-              </w:rPr>
-              <w:t>assertEquals</w:t>
-            </w:r>
-            <w:proofErr w:type="spellEnd"/>
-            <w:r>
-              <w:rPr>
-                <w:rFonts w:ascii="Consolas" w:hAnsi="Consolas" w:cs="Consolas"/>
-                <w:noProof w:val="0"/>
-                <w:color w:val="000000"/>
-                <w:sz w:val="16"/>
-                <w:szCs w:val="16"/>
-                <w:lang w:val="es-ES"/>
-              </w:rPr>
-              <w:t>(</w:t>
+              <w:t>assertEquals(</w:t>
             </w:r>
             <w:r>
               <w:rPr>
@@ -2866,31 +2470,7 @@
                 <w:szCs w:val="16"/>
                 <w:lang w:val="es-ES"/>
               </w:rPr>
-              <w:t xml:space="preserve">.0, </w:t>
-            </w:r>
-            <w:proofErr w:type="spellStart"/>
-            <w:r>
-              <w:rPr>
-                <w:rFonts w:ascii="Consolas" w:hAnsi="Consolas" w:cs="Consolas"/>
-                <w:noProof w:val="0"/>
-                <w:color w:val="000000"/>
-                <w:sz w:val="16"/>
-                <w:szCs w:val="16"/>
-                <w:lang w:val="es-ES"/>
-              </w:rPr>
-              <w:t>calculator.mulAwithB</w:t>
-            </w:r>
-            <w:proofErr w:type="spellEnd"/>
-            <w:r>
-              <w:rPr>
-                <w:rFonts w:ascii="Consolas" w:hAnsi="Consolas" w:cs="Consolas"/>
-                <w:noProof w:val="0"/>
-                <w:color w:val="000000"/>
-                <w:sz w:val="16"/>
-                <w:szCs w:val="16"/>
-                <w:lang w:val="es-ES"/>
-              </w:rPr>
-              <w:t xml:space="preserve">(2, </w:t>
+              <w:t xml:space="preserve">.0, calculator.mulAwithB(2, </w:t>
             </w:r>
             <w:r>
               <w:rPr>
@@ -3130,21 +2710,8 @@
                 <w:szCs w:val="16"/>
                 <w:lang w:val="es-ES"/>
               </w:rPr>
-              <w:t>@</w:t>
-            </w:r>
-            <w:proofErr w:type="spellStart"/>
-            <w:r>
-              <w:rPr>
-                <w:rFonts w:ascii="Consolas" w:hAnsi="Consolas" w:cs="Consolas"/>
-                <w:noProof w:val="0"/>
-                <w:color w:val="646464"/>
-                <w:sz w:val="16"/>
-                <w:szCs w:val="16"/>
-                <w:lang w:val="es-ES"/>
-              </w:rPr>
-              <w:t>Override</w:t>
-            </w:r>
-            <w:proofErr w:type="spellEnd"/>
+              <w:t>@Override</w:t>
+            </w:r>
           </w:p>
           <w:p>
             <w:pPr>
@@ -3171,7 +2738,6 @@
               </w:rPr>
               <w:tab/>
             </w:r>
-            <w:proofErr w:type="spellStart"/>
             <w:r>
               <w:rPr>
                 <w:rFonts w:ascii="Consolas" w:hAnsi="Consolas" w:cs="Consolas"/>
@@ -3185,7 +2751,6 @@
               </w:rPr>
               <w:t>public</w:t>
             </w:r>
-            <w:proofErr w:type="spellEnd"/>
             <w:r>
               <w:rPr>
                 <w:rFonts w:ascii="Consolas" w:hAnsi="Consolas" w:cs="Consolas"/>
@@ -3197,7 +2762,6 @@
               </w:rPr>
               <w:t xml:space="preserve"> </w:t>
             </w:r>
-            <w:proofErr w:type="spellStart"/>
             <w:r>
               <w:rPr>
                 <w:rFonts w:ascii="Consolas" w:hAnsi="Consolas" w:cs="Consolas"/>
@@ -3211,41 +2775,16 @@
               </w:rPr>
               <w:t>void</w:t>
             </w:r>
-            <w:proofErr w:type="spellEnd"/>
-            <w:r>
-              <w:rPr>
-                <w:rFonts w:ascii="Consolas" w:hAnsi="Consolas" w:cs="Consolas"/>
-                <w:noProof w:val="0"/>
-                <w:color w:val="000000"/>
-                <w:sz w:val="16"/>
-                <w:szCs w:val="16"/>
-                <w:lang w:val="es-ES"/>
-              </w:rPr>
-              <w:t xml:space="preserve"> </w:t>
-            </w:r>
-            <w:proofErr w:type="spellStart"/>
-            <w:r>
-              <w:rPr>
-                <w:rFonts w:ascii="Consolas" w:hAnsi="Consolas" w:cs="Consolas"/>
-                <w:noProof w:val="0"/>
-                <w:color w:val="000000"/>
-                <w:sz w:val="16"/>
-                <w:szCs w:val="16"/>
-                <w:lang w:val="es-ES"/>
-              </w:rPr>
-              <w:t>run</w:t>
-            </w:r>
-            <w:proofErr w:type="spellEnd"/>
-            <w:r>
-              <w:rPr>
-                <w:rFonts w:ascii="Consolas" w:hAnsi="Consolas" w:cs="Consolas"/>
-                <w:noProof w:val="0"/>
-                <w:color w:val="000000"/>
-                <w:sz w:val="16"/>
-                <w:szCs w:val="16"/>
-                <w:lang w:val="es-ES"/>
-              </w:rPr>
-              <w:t>() {</w:t>
+            <w:r>
+              <w:rPr>
+                <w:rFonts w:ascii="Consolas" w:hAnsi="Consolas" w:cs="Consolas"/>
+                <w:noProof w:val="0"/>
+                <w:color w:val="000000"/>
+                <w:sz w:val="16"/>
+                <w:szCs w:val="16"/>
+                <w:lang w:val="es-ES"/>
+              </w:rPr>
+              <w:t xml:space="preserve"> run() {</w:t>
             </w:r>
           </w:p>
           <w:p>
@@ -3283,30 +2822,7 @@
                 <w:lang w:val="es-ES"/>
               </w:rPr>
               <w:tab/>
-            </w:r>
-            <w:proofErr w:type="spellStart"/>
-            <w:r>
-              <w:rPr>
-                <w:rFonts w:ascii="Consolas" w:hAnsi="Consolas" w:cs="Consolas"/>
-                <w:noProof w:val="0"/>
-                <w:color w:val="000000"/>
-                <w:sz w:val="16"/>
-                <w:szCs w:val="16"/>
-                <w:lang w:val="es-ES"/>
-              </w:rPr>
-              <w:t>testIntegral</w:t>
-            </w:r>
-            <w:proofErr w:type="spellEnd"/>
-            <w:r>
-              <w:rPr>
-                <w:rFonts w:ascii="Consolas" w:hAnsi="Consolas" w:cs="Consolas"/>
-                <w:noProof w:val="0"/>
-                <w:color w:val="000000"/>
-                <w:sz w:val="16"/>
-                <w:szCs w:val="16"/>
-                <w:lang w:val="es-ES"/>
-              </w:rPr>
-              <w:t>();</w:t>
+              <w:t>testIntegral();</w:t>
             </w:r>
           </w:p>
           <w:p>
@@ -3376,7 +2892,6 @@
               </w:rPr>
               <w:tab/>
             </w:r>
-            <w:proofErr w:type="spellStart"/>
             <w:r>
               <w:rPr>
                 <w:rFonts w:ascii="Consolas" w:hAnsi="Consolas" w:cs="Consolas"/>
@@ -3390,7 +2905,6 @@
               </w:rPr>
               <w:t>public</w:t>
             </w:r>
-            <w:proofErr w:type="spellEnd"/>
             <w:r>
               <w:rPr>
                 <w:rFonts w:ascii="Consolas" w:hAnsi="Consolas" w:cs="Consolas"/>
@@ -3402,7 +2916,6 @@
               </w:rPr>
               <w:t xml:space="preserve"> </w:t>
             </w:r>
-            <w:proofErr w:type="spellStart"/>
             <w:r>
               <w:rPr>
                 <w:rFonts w:ascii="Consolas" w:hAnsi="Consolas" w:cs="Consolas"/>
@@ -3416,41 +2929,16 @@
               </w:rPr>
               <w:t>void</w:t>
             </w:r>
-            <w:proofErr w:type="spellEnd"/>
-            <w:r>
-              <w:rPr>
-                <w:rFonts w:ascii="Consolas" w:hAnsi="Consolas" w:cs="Consolas"/>
-                <w:noProof w:val="0"/>
-                <w:color w:val="000000"/>
-                <w:sz w:val="16"/>
-                <w:szCs w:val="16"/>
-                <w:lang w:val="es-ES"/>
-              </w:rPr>
-              <w:t xml:space="preserve"> </w:t>
-            </w:r>
-            <w:proofErr w:type="spellStart"/>
-            <w:r>
-              <w:rPr>
-                <w:rFonts w:ascii="Consolas" w:hAnsi="Consolas" w:cs="Consolas"/>
-                <w:noProof w:val="0"/>
-                <w:color w:val="000000"/>
-                <w:sz w:val="16"/>
-                <w:szCs w:val="16"/>
-                <w:lang w:val="es-ES"/>
-              </w:rPr>
-              <w:t>testIntegral</w:t>
-            </w:r>
-            <w:proofErr w:type="spellEnd"/>
-            <w:r>
-              <w:rPr>
-                <w:rFonts w:ascii="Consolas" w:hAnsi="Consolas" w:cs="Consolas"/>
-                <w:noProof w:val="0"/>
-                <w:color w:val="000000"/>
-                <w:sz w:val="16"/>
-                <w:szCs w:val="16"/>
-                <w:lang w:val="es-ES"/>
-              </w:rPr>
-              <w:t>() {</w:t>
+            <w:r>
+              <w:rPr>
+                <w:rFonts w:ascii="Consolas" w:hAnsi="Consolas" w:cs="Consolas"/>
+                <w:noProof w:val="0"/>
+                <w:color w:val="000000"/>
+                <w:sz w:val="16"/>
+                <w:szCs w:val="16"/>
+                <w:lang w:val="es-ES"/>
+              </w:rPr>
+              <w:t xml:space="preserve"> testIntegral() {</w:t>
             </w:r>
           </w:p>
           <w:p>
@@ -3488,54 +2976,7 @@
                 <w:lang w:val="es-ES"/>
               </w:rPr>
               <w:tab/>
-            </w:r>
-            <w:proofErr w:type="spellStart"/>
-            <w:r>
-              <w:rPr>
-                <w:rFonts w:ascii="Consolas" w:hAnsi="Consolas" w:cs="Consolas"/>
-                <w:noProof w:val="0"/>
-                <w:color w:val="000000"/>
-                <w:sz w:val="16"/>
-                <w:szCs w:val="16"/>
-                <w:lang w:val="es-ES"/>
-              </w:rPr>
-              <w:t>Calculator</w:t>
-            </w:r>
-            <w:proofErr w:type="spellEnd"/>
-            <w:r>
-              <w:rPr>
-                <w:rFonts w:ascii="Consolas" w:hAnsi="Consolas" w:cs="Consolas"/>
-                <w:noProof w:val="0"/>
-                <w:color w:val="000000"/>
-                <w:sz w:val="16"/>
-                <w:szCs w:val="16"/>
-                <w:lang w:val="es-ES"/>
-              </w:rPr>
-              <w:t xml:space="preserve"> </w:t>
-            </w:r>
-            <w:proofErr w:type="spellStart"/>
-            <w:r>
-              <w:rPr>
-                <w:rFonts w:ascii="Consolas" w:hAnsi="Consolas" w:cs="Consolas"/>
-                <w:noProof w:val="0"/>
-                <w:color w:val="000000"/>
-                <w:sz w:val="16"/>
-                <w:szCs w:val="16"/>
-                <w:lang w:val="es-ES"/>
-              </w:rPr>
-              <w:t>calculator</w:t>
-            </w:r>
-            <w:proofErr w:type="spellEnd"/>
-            <w:r>
-              <w:rPr>
-                <w:rFonts w:ascii="Consolas" w:hAnsi="Consolas" w:cs="Consolas"/>
-                <w:noProof w:val="0"/>
-                <w:color w:val="000000"/>
-                <w:sz w:val="16"/>
-                <w:szCs w:val="16"/>
-                <w:lang w:val="es-ES"/>
-              </w:rPr>
-              <w:t xml:space="preserve"> = </w:t>
+              <w:t xml:space="preserve">Calculator calculator = </w:t>
             </w:r>
             <w:r>
               <w:rPr>
@@ -3559,31 +3000,7 @@
                 <w:szCs w:val="16"/>
                 <w:lang w:val="es-ES"/>
               </w:rPr>
-              <w:t xml:space="preserve"> </w:t>
-            </w:r>
-            <w:proofErr w:type="spellStart"/>
-            <w:r>
-              <w:rPr>
-                <w:rFonts w:ascii="Consolas" w:hAnsi="Consolas" w:cs="Consolas"/>
-                <w:noProof w:val="0"/>
-                <w:color w:val="000000"/>
-                <w:sz w:val="16"/>
-                <w:szCs w:val="16"/>
-                <w:lang w:val="es-ES"/>
-              </w:rPr>
-              <w:t>Calculator</w:t>
-            </w:r>
-            <w:proofErr w:type="spellEnd"/>
-            <w:r>
-              <w:rPr>
-                <w:rFonts w:ascii="Consolas" w:hAnsi="Consolas" w:cs="Consolas"/>
-                <w:noProof w:val="0"/>
-                <w:color w:val="000000"/>
-                <w:sz w:val="16"/>
-                <w:szCs w:val="16"/>
-                <w:lang w:val="es-ES"/>
-              </w:rPr>
-              <w:t>();</w:t>
+              <w:t xml:space="preserve"> Calculator();</w:t>
             </w:r>
           </w:p>
           <w:p>
@@ -3621,54 +3038,7 @@
                 <w:lang w:val="es-ES"/>
               </w:rPr>
               <w:tab/>
-            </w:r>
-            <w:proofErr w:type="spellStart"/>
-            <w:r>
-              <w:rPr>
-                <w:rFonts w:ascii="Consolas" w:hAnsi="Consolas" w:cs="Consolas"/>
-                <w:noProof w:val="0"/>
-                <w:color w:val="000000"/>
-                <w:sz w:val="16"/>
-                <w:szCs w:val="16"/>
-                <w:lang w:val="es-ES"/>
-              </w:rPr>
-              <w:t>calculator.rememberResul</w:t>
-            </w:r>
-            <w:proofErr w:type="spellEnd"/>
-            <w:r>
-              <w:rPr>
-                <w:rFonts w:ascii="Consolas" w:hAnsi="Consolas" w:cs="Consolas"/>
-                <w:noProof w:val="0"/>
-                <w:color w:val="000000"/>
-                <w:sz w:val="16"/>
-                <w:szCs w:val="16"/>
-                <w:lang w:val="es-ES"/>
-              </w:rPr>
-              <w:t>(</w:t>
-            </w:r>
-            <w:proofErr w:type="spellStart"/>
-            <w:r>
-              <w:rPr>
-                <w:rFonts w:ascii="Consolas" w:hAnsi="Consolas" w:cs="Consolas"/>
-                <w:noProof w:val="0"/>
-                <w:color w:val="000000"/>
-                <w:sz w:val="16"/>
-                <w:szCs w:val="16"/>
-                <w:lang w:val="es-ES"/>
-              </w:rPr>
-              <w:t>calculator.mulAwithB</w:t>
-            </w:r>
-            <w:proofErr w:type="spellEnd"/>
-            <w:r>
-              <w:rPr>
-                <w:rFonts w:ascii="Consolas" w:hAnsi="Consolas" w:cs="Consolas"/>
-                <w:noProof w:val="0"/>
-                <w:color w:val="000000"/>
-                <w:sz w:val="16"/>
-                <w:szCs w:val="16"/>
-                <w:lang w:val="es-ES"/>
-              </w:rPr>
-              <w:t>(4, 2));</w:t>
+              <w:t>calculator.rememberResul(calculator.mulAwithB(4, 2));</w:t>
             </w:r>
           </w:p>
           <w:p>
@@ -3707,7 +3077,6 @@
               </w:rPr>
               <w:tab/>
             </w:r>
-            <w:proofErr w:type="spellStart"/>
             <w:r>
               <w:rPr>
                 <w:rFonts w:ascii="Consolas" w:hAnsi="Consolas" w:cs="Consolas"/>
@@ -3720,7 +3089,6 @@
               </w:rPr>
               <w:t>assertEquals</w:t>
             </w:r>
-            <w:proofErr w:type="spellEnd"/>
             <w:r>
               <w:rPr>
                 <w:rFonts w:ascii="Consolas" w:hAnsi="Consolas" w:cs="Consolas"/>
@@ -3741,31 +3109,7 @@
                 <w:szCs w:val="16"/>
                 <w:lang w:val="es-ES"/>
               </w:rPr>
-              <w:t xml:space="preserve">.0, </w:t>
-            </w:r>
-            <w:proofErr w:type="spellStart"/>
-            <w:r>
-              <w:rPr>
-                <w:rFonts w:ascii="Consolas" w:hAnsi="Consolas" w:cs="Consolas"/>
-                <w:noProof w:val="0"/>
-                <w:color w:val="000000"/>
-                <w:sz w:val="16"/>
-                <w:szCs w:val="16"/>
-                <w:lang w:val="es-ES"/>
-              </w:rPr>
-              <w:t>calculator.minusAwithAccumulator</w:t>
-            </w:r>
-            <w:proofErr w:type="spellEnd"/>
-            <w:r>
-              <w:rPr>
-                <w:rFonts w:ascii="Consolas" w:hAnsi="Consolas" w:cs="Consolas"/>
-                <w:noProof w:val="0"/>
-                <w:color w:val="000000"/>
-                <w:sz w:val="16"/>
-                <w:szCs w:val="16"/>
-                <w:lang w:val="es-ES"/>
-              </w:rPr>
-              <w:t>(5));</w:t>
+              <w:t>.0, calculator.minusAwithAccumulator(5));</w:t>
             </w:r>
           </w:p>
           <w:p>
@@ -3969,21 +3313,8 @@
                 <w:szCs w:val="16"/>
                 <w:lang w:val="es-ES"/>
               </w:rPr>
-              <w:t>@</w:t>
-            </w:r>
-            <w:proofErr w:type="spellStart"/>
-            <w:r>
-              <w:rPr>
-                <w:rFonts w:ascii="Consolas" w:hAnsi="Consolas" w:cs="Consolas"/>
-                <w:noProof w:val="0"/>
-                <w:color w:val="646464"/>
-                <w:sz w:val="16"/>
-                <w:szCs w:val="16"/>
-                <w:lang w:val="es-ES"/>
-              </w:rPr>
-              <w:t>Override</w:t>
-            </w:r>
-            <w:proofErr w:type="spellEnd"/>
+              <w:t>@Override</w:t>
+            </w:r>
           </w:p>
           <w:p>
             <w:pPr>
@@ -4010,7 +3341,6 @@
               </w:rPr>
               <w:tab/>
             </w:r>
-            <w:proofErr w:type="spellStart"/>
             <w:r>
               <w:rPr>
                 <w:rFonts w:ascii="Consolas" w:hAnsi="Consolas" w:cs="Consolas"/>
@@ -4024,7 +3354,6 @@
               </w:rPr>
               <w:t>public</w:t>
             </w:r>
-            <w:proofErr w:type="spellEnd"/>
             <w:r>
               <w:rPr>
                 <w:rFonts w:ascii="Consolas" w:hAnsi="Consolas" w:cs="Consolas"/>
@@ -4036,7 +3365,6 @@
               </w:rPr>
               <w:t xml:space="preserve"> </w:t>
             </w:r>
-            <w:proofErr w:type="spellStart"/>
             <w:r>
               <w:rPr>
                 <w:rFonts w:ascii="Consolas" w:hAnsi="Consolas" w:cs="Consolas"/>
@@ -4050,41 +3378,16 @@
               </w:rPr>
               <w:t>void</w:t>
             </w:r>
-            <w:proofErr w:type="spellEnd"/>
-            <w:r>
-              <w:rPr>
-                <w:rFonts w:ascii="Consolas" w:hAnsi="Consolas" w:cs="Consolas"/>
-                <w:noProof w:val="0"/>
-                <w:color w:val="000000"/>
-                <w:sz w:val="16"/>
-                <w:szCs w:val="16"/>
-                <w:lang w:val="es-ES"/>
-              </w:rPr>
-              <w:t xml:space="preserve"> </w:t>
-            </w:r>
-            <w:proofErr w:type="spellStart"/>
-            <w:r>
-              <w:rPr>
-                <w:rFonts w:ascii="Consolas" w:hAnsi="Consolas" w:cs="Consolas"/>
-                <w:noProof w:val="0"/>
-                <w:color w:val="000000"/>
-                <w:sz w:val="16"/>
-                <w:szCs w:val="16"/>
-                <w:lang w:val="es-ES"/>
-              </w:rPr>
-              <w:t>run</w:t>
-            </w:r>
-            <w:proofErr w:type="spellEnd"/>
-            <w:r>
-              <w:rPr>
-                <w:rFonts w:ascii="Consolas" w:hAnsi="Consolas" w:cs="Consolas"/>
-                <w:noProof w:val="0"/>
-                <w:color w:val="000000"/>
-                <w:sz w:val="16"/>
-                <w:szCs w:val="16"/>
-                <w:lang w:val="es-ES"/>
-              </w:rPr>
-              <w:t>() {</w:t>
+            <w:r>
+              <w:rPr>
+                <w:rFonts w:ascii="Consolas" w:hAnsi="Consolas" w:cs="Consolas"/>
+                <w:noProof w:val="0"/>
+                <w:color w:val="000000"/>
+                <w:sz w:val="16"/>
+                <w:szCs w:val="16"/>
+                <w:lang w:val="es-ES"/>
+              </w:rPr>
+              <w:t xml:space="preserve"> run() {</w:t>
             </w:r>
           </w:p>
           <w:p>
@@ -4122,30 +3425,7 @@
                 <w:lang w:val="es-ES"/>
               </w:rPr>
               <w:tab/>
-            </w:r>
-            <w:proofErr w:type="spellStart"/>
-            <w:r>
-              <w:rPr>
-                <w:rFonts w:ascii="Consolas" w:hAnsi="Consolas" w:cs="Consolas"/>
-                <w:noProof w:val="0"/>
-                <w:color w:val="000000"/>
-                <w:sz w:val="16"/>
-                <w:szCs w:val="16"/>
-                <w:lang w:val="es-ES"/>
-              </w:rPr>
-              <w:t>testDivide</w:t>
-            </w:r>
-            <w:proofErr w:type="spellEnd"/>
-            <w:r>
-              <w:rPr>
-                <w:rFonts w:ascii="Consolas" w:hAnsi="Consolas" w:cs="Consolas"/>
-                <w:noProof w:val="0"/>
-                <w:color w:val="000000"/>
-                <w:sz w:val="16"/>
-                <w:szCs w:val="16"/>
-                <w:lang w:val="es-ES"/>
-              </w:rPr>
-              <w:t>();</w:t>
+              <w:t>testDivide();</w:t>
             </w:r>
           </w:p>
           <w:p>
@@ -4205,7 +3485,6 @@
               </w:rPr>
               <w:tab/>
             </w:r>
-            <w:proofErr w:type="spellStart"/>
             <w:r>
               <w:rPr>
                 <w:rFonts w:ascii="Consolas" w:hAnsi="Consolas" w:cs="Consolas"/>
@@ -4219,7 +3498,6 @@
               </w:rPr>
               <w:t>public</w:t>
             </w:r>
-            <w:proofErr w:type="spellEnd"/>
             <w:r>
               <w:rPr>
                 <w:rFonts w:ascii="Consolas" w:hAnsi="Consolas" w:cs="Consolas"/>
@@ -4231,7 +3509,6 @@
               </w:rPr>
               <w:t xml:space="preserve"> </w:t>
             </w:r>
-            <w:proofErr w:type="spellStart"/>
             <w:r>
               <w:rPr>
                 <w:rFonts w:ascii="Consolas" w:hAnsi="Consolas" w:cs="Consolas"/>
@@ -4245,41 +3522,16 @@
               </w:rPr>
               <w:t>void</w:t>
             </w:r>
-            <w:proofErr w:type="spellEnd"/>
-            <w:r>
-              <w:rPr>
-                <w:rFonts w:ascii="Consolas" w:hAnsi="Consolas" w:cs="Consolas"/>
-                <w:noProof w:val="0"/>
-                <w:color w:val="000000"/>
-                <w:sz w:val="16"/>
-                <w:szCs w:val="16"/>
-                <w:lang w:val="es-ES"/>
-              </w:rPr>
-              <w:t xml:space="preserve"> </w:t>
-            </w:r>
-            <w:proofErr w:type="spellStart"/>
-            <w:r>
-              <w:rPr>
-                <w:rFonts w:ascii="Consolas" w:hAnsi="Consolas" w:cs="Consolas"/>
-                <w:noProof w:val="0"/>
-                <w:color w:val="000000"/>
-                <w:sz w:val="16"/>
-                <w:szCs w:val="16"/>
-                <w:lang w:val="es-ES"/>
-              </w:rPr>
-              <w:t>testDivide</w:t>
-            </w:r>
-            <w:proofErr w:type="spellEnd"/>
-            <w:r>
-              <w:rPr>
-                <w:rFonts w:ascii="Consolas" w:hAnsi="Consolas" w:cs="Consolas"/>
-                <w:noProof w:val="0"/>
-                <w:color w:val="000000"/>
-                <w:sz w:val="16"/>
-                <w:szCs w:val="16"/>
-                <w:lang w:val="es-ES"/>
-              </w:rPr>
-              <w:t>(){</w:t>
+            <w:r>
+              <w:rPr>
+                <w:rFonts w:ascii="Consolas" w:hAnsi="Consolas" w:cs="Consolas"/>
+                <w:noProof w:val="0"/>
+                <w:color w:val="000000"/>
+                <w:sz w:val="16"/>
+                <w:szCs w:val="16"/>
+                <w:lang w:val="es-ES"/>
+              </w:rPr>
+              <w:t xml:space="preserve"> testDivide(){</w:t>
             </w:r>
           </w:p>
           <w:p>
@@ -4317,54 +3569,7 @@
                 <w:lang w:val="es-ES"/>
               </w:rPr>
               <w:tab/>
-            </w:r>
-            <w:proofErr w:type="spellStart"/>
-            <w:r>
-              <w:rPr>
-                <w:rFonts w:ascii="Consolas" w:hAnsi="Consolas" w:cs="Consolas"/>
-                <w:noProof w:val="0"/>
-                <w:color w:val="000000"/>
-                <w:sz w:val="16"/>
-                <w:szCs w:val="16"/>
-                <w:lang w:val="es-ES"/>
-              </w:rPr>
-              <w:t>Calculator</w:t>
-            </w:r>
-            <w:proofErr w:type="spellEnd"/>
-            <w:r>
-              <w:rPr>
-                <w:rFonts w:ascii="Consolas" w:hAnsi="Consolas" w:cs="Consolas"/>
-                <w:noProof w:val="0"/>
-                <w:color w:val="000000"/>
-                <w:sz w:val="16"/>
-                <w:szCs w:val="16"/>
-                <w:lang w:val="es-ES"/>
-              </w:rPr>
-              <w:t xml:space="preserve"> </w:t>
-            </w:r>
-            <w:proofErr w:type="spellStart"/>
-            <w:r>
-              <w:rPr>
-                <w:rFonts w:ascii="Consolas" w:hAnsi="Consolas" w:cs="Consolas"/>
-                <w:noProof w:val="0"/>
-                <w:color w:val="000000"/>
-                <w:sz w:val="16"/>
-                <w:szCs w:val="16"/>
-                <w:lang w:val="es-ES"/>
-              </w:rPr>
-              <w:t>calculator</w:t>
-            </w:r>
-            <w:proofErr w:type="spellEnd"/>
-            <w:r>
-              <w:rPr>
-                <w:rFonts w:ascii="Consolas" w:hAnsi="Consolas" w:cs="Consolas"/>
-                <w:noProof w:val="0"/>
-                <w:color w:val="000000"/>
-                <w:sz w:val="16"/>
-                <w:szCs w:val="16"/>
-                <w:lang w:val="es-ES"/>
-              </w:rPr>
-              <w:t xml:space="preserve"> = </w:t>
+              <w:t xml:space="preserve">Calculator calculator = </w:t>
             </w:r>
             <w:r>
               <w:rPr>
@@ -4388,31 +3593,7 @@
                 <w:szCs w:val="16"/>
                 <w:lang w:val="es-ES"/>
               </w:rPr>
-              <w:t xml:space="preserve"> </w:t>
-            </w:r>
-            <w:proofErr w:type="spellStart"/>
-            <w:r>
-              <w:rPr>
-                <w:rFonts w:ascii="Consolas" w:hAnsi="Consolas" w:cs="Consolas"/>
-                <w:noProof w:val="0"/>
-                <w:color w:val="000000"/>
-                <w:sz w:val="16"/>
-                <w:szCs w:val="16"/>
-                <w:lang w:val="es-ES"/>
-              </w:rPr>
-              <w:t>Calculator</w:t>
-            </w:r>
-            <w:proofErr w:type="spellEnd"/>
-            <w:r>
-              <w:rPr>
-                <w:rFonts w:ascii="Consolas" w:hAnsi="Consolas" w:cs="Consolas"/>
-                <w:noProof w:val="0"/>
-                <w:color w:val="000000"/>
-                <w:sz w:val="16"/>
-                <w:szCs w:val="16"/>
-                <w:lang w:val="es-ES"/>
-              </w:rPr>
-              <w:t>();</w:t>
+              <w:t xml:space="preserve"> Calculator();</w:t>
             </w:r>
           </w:p>
           <w:p>
@@ -4450,54 +3631,7 @@
                 <w:lang w:val="es-ES"/>
               </w:rPr>
               <w:tab/>
-            </w:r>
-            <w:proofErr w:type="spellStart"/>
-            <w:r>
-              <w:rPr>
-                <w:rFonts w:ascii="Consolas" w:hAnsi="Consolas" w:cs="Consolas"/>
-                <w:noProof w:val="0"/>
-                <w:color w:val="000000"/>
-                <w:sz w:val="16"/>
-                <w:szCs w:val="16"/>
-                <w:lang w:val="es-ES"/>
-              </w:rPr>
-              <w:t>assertEquals</w:t>
-            </w:r>
-            <w:proofErr w:type="spellEnd"/>
-            <w:r>
-              <w:rPr>
-                <w:rFonts w:ascii="Consolas" w:hAnsi="Consolas" w:cs="Consolas"/>
-                <w:noProof w:val="0"/>
-                <w:color w:val="000000"/>
-                <w:sz w:val="16"/>
-                <w:szCs w:val="16"/>
-                <w:lang w:val="es-ES"/>
-              </w:rPr>
-              <w:t xml:space="preserve">(0.0, </w:t>
-            </w:r>
-            <w:proofErr w:type="spellStart"/>
-            <w:r>
-              <w:rPr>
-                <w:rFonts w:ascii="Consolas" w:hAnsi="Consolas" w:cs="Consolas"/>
-                <w:noProof w:val="0"/>
-                <w:color w:val="000000"/>
-                <w:sz w:val="16"/>
-                <w:szCs w:val="16"/>
-                <w:lang w:val="es-ES"/>
-              </w:rPr>
-              <w:t>calculator.divideAwithBparts</w:t>
-            </w:r>
-            <w:proofErr w:type="spellEnd"/>
-            <w:r>
-              <w:rPr>
-                <w:rFonts w:ascii="Consolas" w:hAnsi="Consolas" w:cs="Consolas"/>
-                <w:noProof w:val="0"/>
-                <w:color w:val="000000"/>
-                <w:sz w:val="16"/>
-                <w:szCs w:val="16"/>
-                <w:lang w:val="es-ES"/>
-              </w:rPr>
-              <w:t>(10, 5));</w:t>
+              <w:t>assertEquals(0.0, calculator.divideAwithBparts(10, 5));</w:t>
             </w:r>
           </w:p>
           <w:p>
@@ -4574,6 +3708,1623 @@
       <w:pPr>
         <w:jc w:val="center"/>
       </w:pPr>
+    </w:p>
+    <w:p>
+      <w:r>
+        <w:t>Para utilizar el servicio que brinda esta Framekork usted debe crear una clase dode escribirá todos los métodos que desea probar y heredar de TestCase, la misma le obligará a usted a crear el método run, en este tiene que hacer los llamados de todos sus métodos que desea probar en la misma ejecución.</w:t>
+      </w:r>
+    </w:p>
+    <w:p>
+      <w:r>
+        <w:t>Usted va a poder gozar de los siguientes métodos que le proporciona esta FrameWork para validad los métodos de su clases a probar.</w:t>
+      </w:r>
+    </w:p>
+    <w:p/>
+    <w:tbl>
+      <w:tblPr>
+        <w:tblW w:w="0" w:type="auto"/>
+        <w:tblBorders>
+          <w:top w:val="single" w:sz="4" w:space="0" w:color="000000"/>
+          <w:left w:val="single" w:sz="4" w:space="0" w:color="000000"/>
+          <w:bottom w:val="single" w:sz="4" w:space="0" w:color="000000"/>
+          <w:right w:val="single" w:sz="4" w:space="0" w:color="000000"/>
+          <w:insideH w:val="single" w:sz="4" w:space="0" w:color="000000"/>
+          <w:insideV w:val="single" w:sz="4" w:space="0" w:color="000000"/>
+        </w:tblBorders>
+        <w:tblLook w:val="04A0"/>
+      </w:tblPr>
+      <w:tblGrid>
+        <w:gridCol w:w="2471"/>
+        <w:gridCol w:w="2472"/>
+        <w:gridCol w:w="2472"/>
+        <w:gridCol w:w="2472"/>
+      </w:tblGrid>
+      <w:tr>
+        <w:tc>
+          <w:tcPr>
+            <w:tcW w:w="2471" w:type="dxa"/>
+          </w:tcPr>
+          <w:p>
+            <w:r>
+              <w:t>Metodos</w:t>
+            </w:r>
+          </w:p>
+        </w:tc>
+        <w:tc>
+          <w:tcPr>
+            <w:tcW w:w="2472" w:type="dxa"/>
+          </w:tcPr>
+          <w:p>
+            <w:pPr>
+              <w:rPr>
+                <w:rFonts w:ascii="Consolas" w:hAnsi="Consolas" w:cs="Consolas"/>
+                <w:noProof w:val="0"/>
+                <w:color w:val="000000"/>
+                <w:sz w:val="20"/>
+                <w:szCs w:val="20"/>
+                <w:lang w:val="es-ES" w:eastAsia="es-AR"/>
+              </w:rPr>
+            </w:pPr>
+            <w:r>
+              <w:rPr>
+                <w:rFonts w:ascii="Consolas" w:hAnsi="Consolas" w:cs="Consolas"/>
+                <w:noProof w:val="0"/>
+                <w:color w:val="000000"/>
+                <w:sz w:val="20"/>
+                <w:szCs w:val="20"/>
+                <w:lang w:val="es-ES" w:eastAsia="es-AR"/>
+              </w:rPr>
+              <w:t>Parámetros</w:t>
+            </w:r>
+          </w:p>
+        </w:tc>
+        <w:tc>
+          <w:tcPr>
+            <w:tcW w:w="2472" w:type="dxa"/>
+          </w:tcPr>
+          <w:p>
+            <w:pPr>
+              <w:rPr>
+                <w:rFonts w:ascii="Consolas" w:hAnsi="Consolas" w:cs="Consolas"/>
+                <w:noProof w:val="0"/>
+                <w:color w:val="000000"/>
+                <w:sz w:val="20"/>
+                <w:szCs w:val="20"/>
+                <w:lang w:val="es-ES" w:eastAsia="es-AR"/>
+              </w:rPr>
+            </w:pPr>
+            <w:r>
+              <w:rPr>
+                <w:rFonts w:ascii="Consolas" w:hAnsi="Consolas" w:cs="Consolas"/>
+                <w:noProof w:val="0"/>
+                <w:color w:val="000000"/>
+                <w:sz w:val="20"/>
+                <w:szCs w:val="20"/>
+                <w:lang w:val="es-ES" w:eastAsia="es-AR"/>
+              </w:rPr>
+              <w:t>Valor de retorno</w:t>
+            </w:r>
+          </w:p>
+        </w:tc>
+        <w:tc>
+          <w:tcPr>
+            <w:tcW w:w="2472" w:type="dxa"/>
+          </w:tcPr>
+          <w:p>
+            <w:r>
+              <w:t>Descripción</w:t>
+            </w:r>
+          </w:p>
+        </w:tc>
+      </w:tr>
+      <w:tr>
+        <w:tc>
+          <w:tcPr>
+            <w:tcW w:w="2471" w:type="dxa"/>
+          </w:tcPr>
+          <w:p>
+            <w:r>
+              <w:rPr>
+                <w:rFonts w:ascii="Consolas" w:hAnsi="Consolas" w:cs="Consolas"/>
+                <w:noProof w:val="0"/>
+                <w:color w:val="000000"/>
+                <w:sz w:val="20"/>
+                <w:szCs w:val="20"/>
+                <w:lang w:val="es-ES" w:eastAsia="es-AR"/>
+              </w:rPr>
+              <w:t>start</w:t>
+            </w:r>
+          </w:p>
+        </w:tc>
+        <w:tc>
+          <w:tcPr>
+            <w:tcW w:w="2472" w:type="dxa"/>
+          </w:tcPr>
+          <w:p>
+            <w:pPr>
+              <w:rPr>
+                <w:rFonts w:ascii="Consolas" w:hAnsi="Consolas" w:cs="Consolas"/>
+                <w:noProof w:val="0"/>
+                <w:color w:val="000000"/>
+                <w:sz w:val="20"/>
+                <w:szCs w:val="20"/>
+                <w:lang w:val="es-ES" w:eastAsia="es-AR"/>
+              </w:rPr>
+            </w:pPr>
+            <w:r>
+              <w:rPr>
+                <w:rFonts w:ascii="Consolas" w:hAnsi="Consolas" w:cs="Consolas"/>
+                <w:noProof w:val="0"/>
+                <w:color w:val="000000"/>
+                <w:sz w:val="20"/>
+                <w:szCs w:val="20"/>
+                <w:lang w:val="es-ES" w:eastAsia="es-AR"/>
+              </w:rPr>
+              <w:t>N/A</w:t>
+            </w:r>
+          </w:p>
+        </w:tc>
+        <w:tc>
+          <w:tcPr>
+            <w:tcW w:w="2472" w:type="dxa"/>
+          </w:tcPr>
+          <w:p>
+            <w:pPr>
+              <w:rPr>
+                <w:rFonts w:ascii="Consolas" w:hAnsi="Consolas" w:cs="Consolas"/>
+                <w:noProof w:val="0"/>
+                <w:color w:val="000000"/>
+                <w:sz w:val="20"/>
+                <w:szCs w:val="20"/>
+                <w:lang w:val="es-ES" w:eastAsia="es-AR"/>
+              </w:rPr>
+            </w:pPr>
+            <w:r>
+              <w:rPr>
+                <w:rFonts w:ascii="Consolas" w:hAnsi="Consolas" w:cs="Consolas"/>
+                <w:noProof w:val="0"/>
+                <w:color w:val="000000"/>
+                <w:sz w:val="20"/>
+                <w:szCs w:val="20"/>
+                <w:lang w:val="es-ES" w:eastAsia="es-AR"/>
+              </w:rPr>
+              <w:t>void</w:t>
+            </w:r>
+          </w:p>
+        </w:tc>
+        <w:tc>
+          <w:tcPr>
+            <w:tcW w:w="2472" w:type="dxa"/>
+          </w:tcPr>
+          <w:p>
+            <w:r>
+              <w:t>Inicia el testeo</w:t>
+            </w:r>
+          </w:p>
+        </w:tc>
+      </w:tr>
+      <w:tr>
+        <w:tc>
+          <w:tcPr>
+            <w:tcW w:w="2471" w:type="dxa"/>
+          </w:tcPr>
+          <w:p>
+            <w:r>
+              <w:rPr>
+                <w:rFonts w:ascii="Consolas" w:hAnsi="Consolas" w:cs="Consolas"/>
+                <w:noProof w:val="0"/>
+                <w:color w:val="000000"/>
+                <w:sz w:val="20"/>
+                <w:szCs w:val="20"/>
+                <w:lang w:val="es-ES" w:eastAsia="es-AR"/>
+              </w:rPr>
+              <w:t>getCallerName</w:t>
+            </w:r>
+          </w:p>
+        </w:tc>
+        <w:tc>
+          <w:tcPr>
+            <w:tcW w:w="2472" w:type="dxa"/>
+          </w:tcPr>
+          <w:p>
+            <w:pPr>
+              <w:rPr>
+                <w:rFonts w:ascii="Consolas" w:hAnsi="Consolas" w:cs="Consolas"/>
+                <w:noProof w:val="0"/>
+                <w:color w:val="000000"/>
+                <w:sz w:val="20"/>
+                <w:szCs w:val="20"/>
+                <w:lang w:val="es-ES" w:eastAsia="es-AR"/>
+              </w:rPr>
+            </w:pPr>
+            <w:r>
+              <w:rPr>
+                <w:rFonts w:ascii="Consolas" w:hAnsi="Consolas" w:cs="Consolas"/>
+                <w:noProof w:val="0"/>
+                <w:color w:val="000000"/>
+                <w:sz w:val="20"/>
+                <w:szCs w:val="20"/>
+                <w:lang w:val="es-ES" w:eastAsia="es-AR"/>
+              </w:rPr>
+              <w:t>N/A</w:t>
+            </w:r>
+          </w:p>
+        </w:tc>
+        <w:tc>
+          <w:tcPr>
+            <w:tcW w:w="2472" w:type="dxa"/>
+          </w:tcPr>
+          <w:p>
+            <w:pPr>
+              <w:rPr>
+                <w:rFonts w:ascii="Consolas" w:hAnsi="Consolas" w:cs="Consolas"/>
+                <w:noProof w:val="0"/>
+                <w:color w:val="000000"/>
+                <w:sz w:val="20"/>
+                <w:szCs w:val="20"/>
+                <w:lang w:val="es-ES" w:eastAsia="es-AR"/>
+              </w:rPr>
+            </w:pPr>
+            <w:r>
+              <w:rPr>
+                <w:rFonts w:ascii="Consolas" w:hAnsi="Consolas" w:cs="Consolas"/>
+                <w:noProof w:val="0"/>
+                <w:color w:val="000000"/>
+                <w:sz w:val="20"/>
+                <w:szCs w:val="20"/>
+                <w:lang w:val="es-ES" w:eastAsia="es-AR"/>
+              </w:rPr>
+              <w:t>String</w:t>
+            </w:r>
+          </w:p>
+        </w:tc>
+        <w:tc>
+          <w:tcPr>
+            <w:tcW w:w="2472" w:type="dxa"/>
+          </w:tcPr>
+          <w:p>
+            <w:r>
+              <w:t>Obtiene el nombre del método que lo llamo</w:t>
+            </w:r>
+          </w:p>
+        </w:tc>
+      </w:tr>
+      <w:tr>
+        <w:tc>
+          <w:tcPr>
+            <w:tcW w:w="2471" w:type="dxa"/>
+          </w:tcPr>
+          <w:p>
+            <w:r>
+              <w:rPr>
+                <w:rFonts w:ascii="Consolas" w:hAnsi="Consolas" w:cs="Consolas"/>
+                <w:noProof w:val="0"/>
+                <w:color w:val="000000"/>
+                <w:sz w:val="20"/>
+                <w:szCs w:val="20"/>
+                <w:lang w:val="es-ES" w:eastAsia="es-AR"/>
+              </w:rPr>
+              <w:t>verifyTest</w:t>
+            </w:r>
+          </w:p>
+        </w:tc>
+        <w:tc>
+          <w:tcPr>
+            <w:tcW w:w="2472" w:type="dxa"/>
+          </w:tcPr>
+          <w:p>
+            <w:pPr>
+              <w:rPr>
+                <w:rFonts w:ascii="Consolas" w:hAnsi="Consolas" w:cs="Consolas"/>
+                <w:noProof w:val="0"/>
+                <w:color w:val="000000"/>
+                <w:sz w:val="20"/>
+                <w:szCs w:val="20"/>
+                <w:lang w:val="es-ES" w:eastAsia="es-AR"/>
+              </w:rPr>
+            </w:pPr>
+            <w:r>
+              <w:rPr>
+                <w:rFonts w:ascii="Consolas" w:hAnsi="Consolas" w:cs="Consolas"/>
+                <w:noProof w:val="0"/>
+                <w:color w:val="000000"/>
+                <w:sz w:val="20"/>
+                <w:szCs w:val="20"/>
+                <w:lang w:val="es-ES" w:eastAsia="es-AR"/>
+              </w:rPr>
+              <w:t>testName</w:t>
+            </w:r>
+          </w:p>
+        </w:tc>
+        <w:tc>
+          <w:tcPr>
+            <w:tcW w:w="2472" w:type="dxa"/>
+          </w:tcPr>
+          <w:p>
+            <w:pPr>
+              <w:rPr>
+                <w:rFonts w:ascii="Consolas" w:hAnsi="Consolas" w:cs="Consolas"/>
+                <w:noProof w:val="0"/>
+                <w:color w:val="000000"/>
+                <w:sz w:val="20"/>
+                <w:szCs w:val="20"/>
+                <w:lang w:val="es-ES" w:eastAsia="es-AR"/>
+              </w:rPr>
+            </w:pPr>
+            <w:r>
+              <w:rPr>
+                <w:rFonts w:ascii="Consolas" w:hAnsi="Consolas" w:cs="Consolas"/>
+                <w:noProof w:val="0"/>
+                <w:color w:val="000000"/>
+                <w:sz w:val="20"/>
+                <w:szCs w:val="20"/>
+                <w:lang w:val="es-ES" w:eastAsia="es-AR"/>
+              </w:rPr>
+              <w:t>boolean</w:t>
+            </w:r>
+          </w:p>
+        </w:tc>
+        <w:tc>
+          <w:tcPr>
+            <w:tcW w:w="2472" w:type="dxa"/>
+          </w:tcPr>
+          <w:p>
+            <w:r>
+              <w:t>Verifica si el método existe</w:t>
+            </w:r>
+          </w:p>
+        </w:tc>
+      </w:tr>
+      <w:tr>
+        <w:tc>
+          <w:tcPr>
+            <w:tcW w:w="2471" w:type="dxa"/>
+          </w:tcPr>
+          <w:p>
+            <w:r>
+              <w:rPr>
+                <w:rFonts w:ascii="Consolas" w:hAnsi="Consolas" w:cs="Consolas"/>
+                <w:noProof w:val="0"/>
+                <w:color w:val="000000"/>
+                <w:sz w:val="20"/>
+                <w:szCs w:val="20"/>
+                <w:lang w:val="es-ES" w:eastAsia="es-AR"/>
+              </w:rPr>
+              <w:t>assertTrue</w:t>
+            </w:r>
+          </w:p>
+        </w:tc>
+        <w:tc>
+          <w:tcPr>
+            <w:tcW w:w="2472" w:type="dxa"/>
+          </w:tcPr>
+          <w:p>
+            <w:pPr>
+              <w:rPr>
+                <w:rFonts w:ascii="Consolas" w:hAnsi="Consolas" w:cs="Consolas"/>
+                <w:noProof w:val="0"/>
+                <w:color w:val="000000"/>
+                <w:sz w:val="20"/>
+                <w:szCs w:val="20"/>
+                <w:lang w:val="es-ES" w:eastAsia="es-AR"/>
+              </w:rPr>
+            </w:pPr>
+            <w:r>
+              <w:rPr>
+                <w:rFonts w:ascii="Consolas" w:hAnsi="Consolas" w:cs="Consolas"/>
+                <w:noProof w:val="0"/>
+                <w:color w:val="000000"/>
+                <w:sz w:val="20"/>
+                <w:szCs w:val="20"/>
+                <w:lang w:val="es-ES" w:eastAsia="es-AR"/>
+              </w:rPr>
+              <w:t>condition</w:t>
+            </w:r>
+          </w:p>
+        </w:tc>
+        <w:tc>
+          <w:tcPr>
+            <w:tcW w:w="2472" w:type="dxa"/>
+          </w:tcPr>
+          <w:p>
+            <w:pPr>
+              <w:rPr>
+                <w:rFonts w:ascii="Consolas" w:hAnsi="Consolas" w:cs="Consolas"/>
+                <w:noProof w:val="0"/>
+                <w:color w:val="000000"/>
+                <w:sz w:val="20"/>
+                <w:szCs w:val="20"/>
+                <w:lang w:val="es-ES" w:eastAsia="es-AR"/>
+              </w:rPr>
+            </w:pPr>
+            <w:r>
+              <w:rPr>
+                <w:rFonts w:ascii="Consolas" w:hAnsi="Consolas" w:cs="Consolas"/>
+                <w:noProof w:val="0"/>
+                <w:color w:val="000000"/>
+                <w:sz w:val="20"/>
+                <w:szCs w:val="20"/>
+                <w:lang w:val="es-ES" w:eastAsia="es-AR"/>
+              </w:rPr>
+              <w:t>Void</w:t>
+            </w:r>
+          </w:p>
+        </w:tc>
+        <w:tc>
+          <w:tcPr>
+            <w:tcW w:w="2472" w:type="dxa"/>
+          </w:tcPr>
+          <w:p>
+            <w:r>
+              <w:t>Valida si una expresión booleana es verdadera</w:t>
+            </w:r>
+          </w:p>
+        </w:tc>
+      </w:tr>
+      <w:tr>
+        <w:tc>
+          <w:tcPr>
+            <w:tcW w:w="2471" w:type="dxa"/>
+          </w:tcPr>
+          <w:p>
+            <w:r>
+              <w:rPr>
+                <w:rFonts w:ascii="Consolas" w:hAnsi="Consolas" w:cs="Consolas"/>
+                <w:noProof w:val="0"/>
+                <w:color w:val="000000"/>
+                <w:sz w:val="20"/>
+                <w:szCs w:val="20"/>
+                <w:lang w:val="es-ES" w:eastAsia="es-AR"/>
+              </w:rPr>
+              <w:t>assertFalse</w:t>
+            </w:r>
+          </w:p>
+        </w:tc>
+        <w:tc>
+          <w:tcPr>
+            <w:tcW w:w="2472" w:type="dxa"/>
+          </w:tcPr>
+          <w:p>
+            <w:pPr>
+              <w:rPr>
+                <w:rFonts w:ascii="Consolas" w:hAnsi="Consolas" w:cs="Consolas"/>
+                <w:noProof w:val="0"/>
+                <w:color w:val="000000"/>
+                <w:sz w:val="20"/>
+                <w:szCs w:val="20"/>
+                <w:lang w:val="es-ES" w:eastAsia="es-AR"/>
+              </w:rPr>
+            </w:pPr>
+            <w:r>
+              <w:rPr>
+                <w:rFonts w:ascii="Consolas" w:hAnsi="Consolas" w:cs="Consolas"/>
+                <w:noProof w:val="0"/>
+                <w:color w:val="000000"/>
+                <w:sz w:val="20"/>
+                <w:szCs w:val="20"/>
+                <w:lang w:val="es-ES" w:eastAsia="es-AR"/>
+              </w:rPr>
+              <w:t>condition</w:t>
+            </w:r>
+          </w:p>
+        </w:tc>
+        <w:tc>
+          <w:tcPr>
+            <w:tcW w:w="2472" w:type="dxa"/>
+          </w:tcPr>
+          <w:p>
+            <w:pPr>
+              <w:rPr>
+                <w:rFonts w:ascii="Consolas" w:hAnsi="Consolas" w:cs="Consolas"/>
+                <w:noProof w:val="0"/>
+                <w:color w:val="000000"/>
+                <w:sz w:val="20"/>
+                <w:szCs w:val="20"/>
+                <w:lang w:val="es-ES" w:eastAsia="es-AR"/>
+              </w:rPr>
+            </w:pPr>
+            <w:r>
+              <w:rPr>
+                <w:rFonts w:ascii="Consolas" w:hAnsi="Consolas" w:cs="Consolas"/>
+                <w:noProof w:val="0"/>
+                <w:color w:val="000000"/>
+                <w:sz w:val="20"/>
+                <w:szCs w:val="20"/>
+                <w:lang w:val="es-ES" w:eastAsia="es-AR"/>
+              </w:rPr>
+              <w:t>Void</w:t>
+            </w:r>
+          </w:p>
+        </w:tc>
+        <w:tc>
+          <w:tcPr>
+            <w:tcW w:w="2472" w:type="dxa"/>
+          </w:tcPr>
+          <w:p>
+            <w:r>
+              <w:t>Valida si una expresión booleana es falsa</w:t>
+            </w:r>
+          </w:p>
+        </w:tc>
+      </w:tr>
+      <w:tr>
+        <w:tc>
+          <w:tcPr>
+            <w:tcW w:w="2471" w:type="dxa"/>
+          </w:tcPr>
+          <w:p>
+            <w:r>
+              <w:rPr>
+                <w:rFonts w:ascii="Consolas" w:hAnsi="Consolas" w:cs="Consolas"/>
+                <w:noProof w:val="0"/>
+                <w:color w:val="000000"/>
+                <w:sz w:val="20"/>
+                <w:szCs w:val="20"/>
+                <w:lang w:val="es-ES" w:eastAsia="es-AR"/>
+              </w:rPr>
+              <w:t>assertEquals</w:t>
+            </w:r>
+          </w:p>
+        </w:tc>
+        <w:tc>
+          <w:tcPr>
+            <w:tcW w:w="2472" w:type="dxa"/>
+          </w:tcPr>
+          <w:p>
+            <w:pPr>
+              <w:rPr>
+                <w:rFonts w:ascii="Consolas" w:hAnsi="Consolas" w:cs="Consolas"/>
+                <w:noProof w:val="0"/>
+                <w:color w:val="000000"/>
+                <w:sz w:val="20"/>
+                <w:szCs w:val="20"/>
+                <w:lang w:val="es-ES" w:eastAsia="es-AR"/>
+              </w:rPr>
+            </w:pPr>
+            <w:r>
+              <w:rPr>
+                <w:rFonts w:ascii="Consolas" w:hAnsi="Consolas" w:cs="Consolas"/>
+                <w:noProof w:val="0"/>
+                <w:color w:val="000000"/>
+                <w:sz w:val="20"/>
+                <w:szCs w:val="20"/>
+                <w:lang w:val="es-ES" w:eastAsia="es-AR"/>
+              </w:rPr>
+              <w:t>ObjA, ObjB</w:t>
+            </w:r>
+          </w:p>
+        </w:tc>
+        <w:tc>
+          <w:tcPr>
+            <w:tcW w:w="2472" w:type="dxa"/>
+          </w:tcPr>
+          <w:p>
+            <w:pPr>
+              <w:rPr>
+                <w:rFonts w:ascii="Consolas" w:hAnsi="Consolas" w:cs="Consolas"/>
+                <w:noProof w:val="0"/>
+                <w:color w:val="000000"/>
+                <w:sz w:val="20"/>
+                <w:szCs w:val="20"/>
+                <w:lang w:val="es-ES" w:eastAsia="es-AR"/>
+              </w:rPr>
+            </w:pPr>
+            <w:r>
+              <w:rPr>
+                <w:rFonts w:ascii="Consolas" w:hAnsi="Consolas" w:cs="Consolas"/>
+                <w:noProof w:val="0"/>
+                <w:color w:val="000000"/>
+                <w:sz w:val="20"/>
+                <w:szCs w:val="20"/>
+                <w:lang w:val="es-ES" w:eastAsia="es-AR"/>
+              </w:rPr>
+              <w:t>Void</w:t>
+            </w:r>
+          </w:p>
+        </w:tc>
+        <w:tc>
+          <w:tcPr>
+            <w:tcW w:w="2472" w:type="dxa"/>
+          </w:tcPr>
+          <w:p>
+            <w:r>
+              <w:t>Compara dos objetos del tipo OBJECT</w:t>
+            </w:r>
+          </w:p>
+        </w:tc>
+      </w:tr>
+      <w:tr>
+        <w:tc>
+          <w:tcPr>
+            <w:tcW w:w="2471" w:type="dxa"/>
+          </w:tcPr>
+          <w:p>
+            <w:r>
+              <w:rPr>
+                <w:rFonts w:ascii="Consolas" w:hAnsi="Consolas" w:cs="Consolas"/>
+                <w:noProof w:val="0"/>
+                <w:color w:val="000000"/>
+                <w:sz w:val="20"/>
+                <w:szCs w:val="20"/>
+                <w:lang w:val="es-ES" w:eastAsia="es-AR"/>
+              </w:rPr>
+              <w:t>assertEquals</w:t>
+            </w:r>
+          </w:p>
+        </w:tc>
+        <w:tc>
+          <w:tcPr>
+            <w:tcW w:w="2472" w:type="dxa"/>
+          </w:tcPr>
+          <w:p>
+            <w:pPr>
+              <w:rPr>
+                <w:rFonts w:ascii="Consolas" w:hAnsi="Consolas" w:cs="Consolas"/>
+                <w:noProof w:val="0"/>
+                <w:color w:val="000000"/>
+                <w:sz w:val="20"/>
+                <w:szCs w:val="20"/>
+                <w:lang w:val="es-ES" w:eastAsia="es-AR"/>
+              </w:rPr>
+            </w:pPr>
+            <w:r>
+              <w:rPr>
+                <w:rFonts w:ascii="Consolas" w:hAnsi="Consolas" w:cs="Consolas"/>
+                <w:noProof w:val="0"/>
+                <w:color w:val="000000"/>
+                <w:sz w:val="20"/>
+                <w:szCs w:val="20"/>
+                <w:lang w:val="es-ES" w:eastAsia="es-AR"/>
+              </w:rPr>
+              <w:t>EnteroA, EnteroB</w:t>
+            </w:r>
+          </w:p>
+        </w:tc>
+        <w:tc>
+          <w:tcPr>
+            <w:tcW w:w="2472" w:type="dxa"/>
+          </w:tcPr>
+          <w:p>
+            <w:pPr>
+              <w:rPr>
+                <w:rFonts w:ascii="Consolas" w:hAnsi="Consolas" w:cs="Consolas"/>
+                <w:noProof w:val="0"/>
+                <w:color w:val="000000"/>
+                <w:sz w:val="20"/>
+                <w:szCs w:val="20"/>
+                <w:lang w:val="es-ES" w:eastAsia="es-AR"/>
+              </w:rPr>
+            </w:pPr>
+            <w:r>
+              <w:rPr>
+                <w:rFonts w:ascii="Consolas" w:hAnsi="Consolas" w:cs="Consolas"/>
+                <w:noProof w:val="0"/>
+                <w:color w:val="000000"/>
+                <w:sz w:val="20"/>
+                <w:szCs w:val="20"/>
+                <w:lang w:val="es-ES" w:eastAsia="es-AR"/>
+              </w:rPr>
+              <w:t>Void</w:t>
+            </w:r>
+          </w:p>
+        </w:tc>
+        <w:tc>
+          <w:tcPr>
+            <w:tcW w:w="2472" w:type="dxa"/>
+          </w:tcPr>
+          <w:p>
+            <w:r>
+              <w:t>Compara dos enteros</w:t>
+            </w:r>
+          </w:p>
+        </w:tc>
+      </w:tr>
+      <w:tr>
+        <w:tc>
+          <w:tcPr>
+            <w:tcW w:w="2471" w:type="dxa"/>
+          </w:tcPr>
+          <w:p>
+            <w:r>
+              <w:rPr>
+                <w:rFonts w:ascii="Consolas" w:hAnsi="Consolas" w:cs="Consolas"/>
+                <w:noProof w:val="0"/>
+                <w:color w:val="000000"/>
+                <w:sz w:val="20"/>
+                <w:szCs w:val="20"/>
+                <w:lang w:val="es-ES" w:eastAsia="es-AR"/>
+              </w:rPr>
+              <w:t>assertEquals</w:t>
+            </w:r>
+          </w:p>
+        </w:tc>
+        <w:tc>
+          <w:tcPr>
+            <w:tcW w:w="2472" w:type="dxa"/>
+          </w:tcPr>
+          <w:p>
+            <w:pPr>
+              <w:rPr>
+                <w:rFonts w:ascii="Consolas" w:hAnsi="Consolas" w:cs="Consolas"/>
+                <w:noProof w:val="0"/>
+                <w:color w:val="000000"/>
+                <w:sz w:val="20"/>
+                <w:szCs w:val="20"/>
+                <w:lang w:val="es-ES" w:eastAsia="es-AR"/>
+              </w:rPr>
+            </w:pPr>
+            <w:r>
+              <w:rPr>
+                <w:rFonts w:ascii="Consolas" w:hAnsi="Consolas" w:cs="Consolas"/>
+                <w:noProof w:val="0"/>
+                <w:color w:val="000000"/>
+                <w:sz w:val="20"/>
+                <w:szCs w:val="20"/>
+                <w:lang w:val="es-ES" w:eastAsia="es-AR"/>
+              </w:rPr>
+              <w:t>DecimalA, DecimalB</w:t>
+            </w:r>
+          </w:p>
+        </w:tc>
+        <w:tc>
+          <w:tcPr>
+            <w:tcW w:w="2472" w:type="dxa"/>
+          </w:tcPr>
+          <w:p>
+            <w:pPr>
+              <w:rPr>
+                <w:rFonts w:ascii="Consolas" w:hAnsi="Consolas" w:cs="Consolas"/>
+                <w:noProof w:val="0"/>
+                <w:color w:val="000000"/>
+                <w:sz w:val="20"/>
+                <w:szCs w:val="20"/>
+                <w:lang w:val="es-ES" w:eastAsia="es-AR"/>
+              </w:rPr>
+            </w:pPr>
+            <w:r>
+              <w:rPr>
+                <w:rFonts w:ascii="Consolas" w:hAnsi="Consolas" w:cs="Consolas"/>
+                <w:noProof w:val="0"/>
+                <w:color w:val="000000"/>
+                <w:sz w:val="20"/>
+                <w:szCs w:val="20"/>
+                <w:lang w:val="es-ES" w:eastAsia="es-AR"/>
+              </w:rPr>
+              <w:t>Void</w:t>
+            </w:r>
+          </w:p>
+        </w:tc>
+        <w:tc>
+          <w:tcPr>
+            <w:tcW w:w="2472" w:type="dxa"/>
+          </w:tcPr>
+          <w:p>
+            <w:r>
+              <w:t>Compara dos decimales</w:t>
+            </w:r>
+          </w:p>
+        </w:tc>
+      </w:tr>
+      <w:tr>
+        <w:tc>
+          <w:tcPr>
+            <w:tcW w:w="2471" w:type="dxa"/>
+          </w:tcPr>
+          <w:p>
+            <w:pPr>
+              <w:rPr>
+                <w:rFonts w:ascii="Consolas" w:hAnsi="Consolas" w:cs="Consolas"/>
+                <w:noProof w:val="0"/>
+                <w:color w:val="000000"/>
+                <w:sz w:val="20"/>
+                <w:szCs w:val="20"/>
+                <w:lang w:val="es-ES" w:eastAsia="es-AR"/>
+              </w:rPr>
+            </w:pPr>
+            <w:r>
+              <w:rPr>
+                <w:rFonts w:ascii="Consolas" w:hAnsi="Consolas" w:cs="Consolas"/>
+                <w:noProof w:val="0"/>
+                <w:color w:val="000000"/>
+                <w:sz w:val="20"/>
+                <w:szCs w:val="20"/>
+                <w:lang w:val="es-ES" w:eastAsia="es-AR"/>
+              </w:rPr>
+              <w:t>fail</w:t>
+            </w:r>
+          </w:p>
+        </w:tc>
+        <w:tc>
+          <w:tcPr>
+            <w:tcW w:w="2472" w:type="dxa"/>
+          </w:tcPr>
+          <w:p>
+            <w:pPr>
+              <w:rPr>
+                <w:rFonts w:ascii="Consolas" w:hAnsi="Consolas" w:cs="Consolas"/>
+                <w:noProof w:val="0"/>
+                <w:color w:val="000000"/>
+                <w:sz w:val="20"/>
+                <w:szCs w:val="20"/>
+                <w:lang w:val="es-ES" w:eastAsia="es-AR"/>
+              </w:rPr>
+            </w:pPr>
+            <w:r>
+              <w:rPr>
+                <w:rFonts w:ascii="Consolas" w:hAnsi="Consolas" w:cs="Consolas"/>
+                <w:noProof w:val="0"/>
+                <w:color w:val="000000"/>
+                <w:sz w:val="20"/>
+                <w:szCs w:val="20"/>
+                <w:lang w:val="es-ES" w:eastAsia="es-AR"/>
+              </w:rPr>
+              <w:t>N/A</w:t>
+            </w:r>
+          </w:p>
+        </w:tc>
+        <w:tc>
+          <w:tcPr>
+            <w:tcW w:w="2472" w:type="dxa"/>
+          </w:tcPr>
+          <w:p>
+            <w:pPr>
+              <w:rPr>
+                <w:rFonts w:ascii="Consolas" w:hAnsi="Consolas" w:cs="Consolas"/>
+                <w:noProof w:val="0"/>
+                <w:color w:val="000000"/>
+                <w:sz w:val="20"/>
+                <w:szCs w:val="20"/>
+                <w:lang w:val="es-ES" w:eastAsia="es-AR"/>
+              </w:rPr>
+            </w:pPr>
+            <w:r>
+              <w:rPr>
+                <w:rFonts w:ascii="Consolas" w:hAnsi="Consolas" w:cs="Consolas"/>
+                <w:noProof w:val="0"/>
+                <w:color w:val="000000"/>
+                <w:sz w:val="20"/>
+                <w:szCs w:val="20"/>
+                <w:lang w:val="es-ES" w:eastAsia="es-AR"/>
+              </w:rPr>
+              <w:t>Void</w:t>
+            </w:r>
+          </w:p>
+        </w:tc>
+        <w:tc>
+          <w:tcPr>
+            <w:tcW w:w="2472" w:type="dxa"/>
+          </w:tcPr>
+          <w:p>
+            <w:r>
+              <w:t>Genera una excepción</w:t>
+            </w:r>
+          </w:p>
+        </w:tc>
+      </w:tr>
+      <w:tr>
+        <w:tc>
+          <w:tcPr>
+            <w:tcW w:w="2471" w:type="dxa"/>
+          </w:tcPr>
+          <w:p>
+            <w:pPr>
+              <w:rPr>
+                <w:rFonts w:ascii="Consolas" w:hAnsi="Consolas" w:cs="Consolas"/>
+                <w:noProof w:val="0"/>
+                <w:color w:val="000000"/>
+                <w:sz w:val="20"/>
+                <w:szCs w:val="20"/>
+                <w:lang w:val="es-ES" w:eastAsia="es-AR"/>
+              </w:rPr>
+            </w:pPr>
+            <w:r>
+              <w:rPr>
+                <w:rFonts w:ascii="Consolas" w:hAnsi="Consolas" w:cs="Consolas"/>
+                <w:noProof w:val="0"/>
+                <w:color w:val="000000"/>
+                <w:sz w:val="20"/>
+                <w:szCs w:val="20"/>
+                <w:lang w:val="es-ES" w:eastAsia="es-AR"/>
+              </w:rPr>
+              <w:t>setup</w:t>
+            </w:r>
+          </w:p>
+        </w:tc>
+        <w:tc>
+          <w:tcPr>
+            <w:tcW w:w="2472" w:type="dxa"/>
+          </w:tcPr>
+          <w:p>
+            <w:pPr>
+              <w:rPr>
+                <w:rFonts w:ascii="Consolas" w:hAnsi="Consolas" w:cs="Consolas"/>
+                <w:noProof w:val="0"/>
+                <w:color w:val="000000"/>
+                <w:sz w:val="20"/>
+                <w:szCs w:val="20"/>
+                <w:lang w:val="es-ES" w:eastAsia="es-AR"/>
+              </w:rPr>
+            </w:pPr>
+            <w:r>
+              <w:rPr>
+                <w:rFonts w:ascii="Consolas" w:hAnsi="Consolas" w:cs="Consolas"/>
+                <w:noProof w:val="0"/>
+                <w:color w:val="000000"/>
+                <w:sz w:val="20"/>
+                <w:szCs w:val="20"/>
+                <w:lang w:val="es-ES" w:eastAsia="es-AR"/>
+              </w:rPr>
+              <w:t>N/A</w:t>
+            </w:r>
+          </w:p>
+        </w:tc>
+        <w:tc>
+          <w:tcPr>
+            <w:tcW w:w="2472" w:type="dxa"/>
+          </w:tcPr>
+          <w:p>
+            <w:pPr>
+              <w:rPr>
+                <w:rFonts w:ascii="Consolas" w:hAnsi="Consolas" w:cs="Consolas"/>
+                <w:noProof w:val="0"/>
+                <w:color w:val="000000"/>
+                <w:sz w:val="20"/>
+                <w:szCs w:val="20"/>
+                <w:lang w:val="es-ES" w:eastAsia="es-AR"/>
+              </w:rPr>
+            </w:pPr>
+            <w:r>
+              <w:rPr>
+                <w:rFonts w:ascii="Consolas" w:hAnsi="Consolas" w:cs="Consolas"/>
+                <w:noProof w:val="0"/>
+                <w:color w:val="000000"/>
+                <w:sz w:val="20"/>
+                <w:szCs w:val="20"/>
+                <w:lang w:val="es-ES" w:eastAsia="es-AR"/>
+              </w:rPr>
+              <w:t>Void</w:t>
+            </w:r>
+          </w:p>
+        </w:tc>
+        <w:tc>
+          <w:tcPr>
+            <w:tcW w:w="2472" w:type="dxa"/>
+          </w:tcPr>
+          <w:p>
+            <w:r>
+              <w:t>Setea una única configuración para un set de test a probar</w:t>
+            </w:r>
+          </w:p>
+        </w:tc>
+      </w:tr>
+      <w:tr>
+        <w:tc>
+          <w:tcPr>
+            <w:tcW w:w="2471" w:type="dxa"/>
+          </w:tcPr>
+          <w:p>
+            <w:pPr>
+              <w:rPr>
+                <w:rFonts w:ascii="Consolas" w:hAnsi="Consolas" w:cs="Consolas"/>
+                <w:noProof w:val="0"/>
+                <w:color w:val="000000"/>
+                <w:sz w:val="20"/>
+                <w:szCs w:val="20"/>
+                <w:lang w:val="es-ES" w:eastAsia="es-AR"/>
+              </w:rPr>
+            </w:pPr>
+            <w:r>
+              <w:rPr>
+                <w:rFonts w:ascii="Consolas" w:hAnsi="Consolas" w:cs="Consolas"/>
+                <w:noProof w:val="0"/>
+                <w:color w:val="000000"/>
+                <w:sz w:val="20"/>
+                <w:szCs w:val="20"/>
+                <w:lang w:val="es-ES" w:eastAsia="es-AR"/>
+              </w:rPr>
+              <w:t>tearDown</w:t>
+            </w:r>
+          </w:p>
+        </w:tc>
+        <w:tc>
+          <w:tcPr>
+            <w:tcW w:w="2472" w:type="dxa"/>
+          </w:tcPr>
+          <w:p>
+            <w:pPr>
+              <w:rPr>
+                <w:rFonts w:ascii="Consolas" w:hAnsi="Consolas" w:cs="Consolas"/>
+                <w:noProof w:val="0"/>
+                <w:color w:val="000000"/>
+                <w:sz w:val="20"/>
+                <w:szCs w:val="20"/>
+                <w:lang w:val="es-ES" w:eastAsia="es-AR"/>
+              </w:rPr>
+            </w:pPr>
+            <w:r>
+              <w:rPr>
+                <w:rFonts w:ascii="Consolas" w:hAnsi="Consolas" w:cs="Consolas"/>
+                <w:noProof w:val="0"/>
+                <w:color w:val="000000"/>
+                <w:sz w:val="20"/>
+                <w:szCs w:val="20"/>
+                <w:lang w:val="es-ES" w:eastAsia="es-AR"/>
+              </w:rPr>
+              <w:t>N/A</w:t>
+            </w:r>
+          </w:p>
+        </w:tc>
+        <w:tc>
+          <w:tcPr>
+            <w:tcW w:w="2472" w:type="dxa"/>
+          </w:tcPr>
+          <w:p>
+            <w:pPr>
+              <w:rPr>
+                <w:rFonts w:ascii="Consolas" w:hAnsi="Consolas" w:cs="Consolas"/>
+                <w:noProof w:val="0"/>
+                <w:color w:val="000000"/>
+                <w:sz w:val="20"/>
+                <w:szCs w:val="20"/>
+                <w:lang w:val="es-ES" w:eastAsia="es-AR"/>
+              </w:rPr>
+            </w:pPr>
+            <w:r>
+              <w:rPr>
+                <w:rFonts w:ascii="Consolas" w:hAnsi="Consolas" w:cs="Consolas"/>
+                <w:noProof w:val="0"/>
+                <w:color w:val="000000"/>
+                <w:sz w:val="20"/>
+                <w:szCs w:val="20"/>
+                <w:lang w:val="es-ES" w:eastAsia="es-AR"/>
+              </w:rPr>
+              <w:t>void</w:t>
+            </w:r>
+          </w:p>
+        </w:tc>
+        <w:tc>
+          <w:tcPr>
+            <w:tcW w:w="2472" w:type="dxa"/>
+          </w:tcPr>
+          <w:p/>
+        </w:tc>
+      </w:tr>
+    </w:tbl>
+    <w:p/>
+    <w:p>
+      <w:r>
+        <w:t>Método RUN, en este método se van a llamar todos los metodosTest que querramos probar en el mismo conjunto de ejecución:</w:t>
+      </w:r>
+    </w:p>
+    <w:p>
+      <w:r>
+        <w:t>Por ejemplo</w:t>
+      </w:r>
+    </w:p>
+    <w:p>
+      <w:pPr>
+        <w:autoSpaceDE w:val="0"/>
+        <w:autoSpaceDN w:val="0"/>
+        <w:adjustRightInd w:val="0"/>
+        <w:spacing w:after="0" w:line="240" w:lineRule="auto"/>
+        <w:rPr>
+          <w:rFonts w:ascii="Consolas" w:hAnsi="Consolas" w:cs="Consolas"/>
+          <w:noProof w:val="0"/>
+          <w:sz w:val="28"/>
+          <w:szCs w:val="28"/>
+          <w:lang w:val="es-ES" w:eastAsia="es-AR"/>
+        </w:rPr>
+      </w:pPr>
+      <w:r>
+        <w:rPr>
+          <w:rFonts w:ascii="Consolas" w:hAnsi="Consolas" w:cs="Consolas"/>
+          <w:noProof w:val="0"/>
+          <w:color w:val="000000"/>
+          <w:sz w:val="28"/>
+          <w:szCs w:val="28"/>
+          <w:lang w:val="es-ES" w:eastAsia="es-AR"/>
+        </w:rPr>
+        <w:lastRenderedPageBreak/>
+        <w:tab/>
+      </w:r>
+    </w:p>
+    <w:p>
+      <w:pPr>
+        <w:autoSpaceDE w:val="0"/>
+        <w:autoSpaceDN w:val="0"/>
+        <w:adjustRightInd w:val="0"/>
+        <w:spacing w:after="0" w:line="240" w:lineRule="auto"/>
+        <w:rPr>
+          <w:rFonts w:ascii="Consolas" w:hAnsi="Consolas" w:cs="Consolas"/>
+          <w:noProof w:val="0"/>
+          <w:sz w:val="16"/>
+          <w:szCs w:val="16"/>
+          <w:lang w:val="es-ES" w:eastAsia="es-AR"/>
+        </w:rPr>
+      </w:pPr>
+      <w:r>
+        <w:rPr>
+          <w:rFonts w:ascii="Consolas" w:hAnsi="Consolas" w:cs="Consolas"/>
+          <w:b/>
+          <w:bCs/>
+          <w:noProof w:val="0"/>
+          <w:color w:val="7F0055"/>
+          <w:sz w:val="16"/>
+          <w:szCs w:val="16"/>
+          <w:lang w:val="es-ES" w:eastAsia="es-AR"/>
+        </w:rPr>
+        <w:t>public</w:t>
+      </w:r>
+      <w:r>
+        <w:rPr>
+          <w:rFonts w:ascii="Consolas" w:hAnsi="Consolas" w:cs="Consolas"/>
+          <w:noProof w:val="0"/>
+          <w:color w:val="000000"/>
+          <w:sz w:val="16"/>
+          <w:szCs w:val="16"/>
+          <w:lang w:val="es-ES" w:eastAsia="es-AR"/>
+        </w:rPr>
+        <w:t xml:space="preserve"> </w:t>
+      </w:r>
+      <w:r>
+        <w:rPr>
+          <w:rFonts w:ascii="Consolas" w:hAnsi="Consolas" w:cs="Consolas"/>
+          <w:b/>
+          <w:bCs/>
+          <w:noProof w:val="0"/>
+          <w:color w:val="7F0055"/>
+          <w:sz w:val="16"/>
+          <w:szCs w:val="16"/>
+          <w:lang w:val="es-ES" w:eastAsia="es-AR"/>
+        </w:rPr>
+        <w:t>class</w:t>
+      </w:r>
+      <w:r>
+        <w:rPr>
+          <w:rFonts w:ascii="Consolas" w:hAnsi="Consolas" w:cs="Consolas"/>
+          <w:noProof w:val="0"/>
+          <w:color w:val="000000"/>
+          <w:sz w:val="16"/>
+          <w:szCs w:val="16"/>
+          <w:lang w:val="es-ES" w:eastAsia="es-AR"/>
+        </w:rPr>
+        <w:t xml:space="preserve"> TestCalculator </w:t>
+      </w:r>
+      <w:r>
+        <w:rPr>
+          <w:rFonts w:ascii="Consolas" w:hAnsi="Consolas" w:cs="Consolas"/>
+          <w:b/>
+          <w:bCs/>
+          <w:noProof w:val="0"/>
+          <w:color w:val="7F0055"/>
+          <w:sz w:val="16"/>
+          <w:szCs w:val="16"/>
+          <w:lang w:val="es-ES" w:eastAsia="es-AR"/>
+        </w:rPr>
+        <w:t>extends</w:t>
+      </w:r>
+      <w:r>
+        <w:rPr>
+          <w:rFonts w:ascii="Consolas" w:hAnsi="Consolas" w:cs="Consolas"/>
+          <w:noProof w:val="0"/>
+          <w:color w:val="000000"/>
+          <w:sz w:val="16"/>
+          <w:szCs w:val="16"/>
+          <w:lang w:val="es-ES" w:eastAsia="es-AR"/>
+        </w:rPr>
+        <w:t xml:space="preserve"> TestCase{</w:t>
+      </w:r>
+    </w:p>
+    <w:p>
+      <w:pPr>
+        <w:autoSpaceDE w:val="0"/>
+        <w:autoSpaceDN w:val="0"/>
+        <w:adjustRightInd w:val="0"/>
+        <w:spacing w:after="0" w:line="240" w:lineRule="auto"/>
+        <w:rPr>
+          <w:rFonts w:ascii="Consolas" w:hAnsi="Consolas" w:cs="Consolas"/>
+          <w:noProof w:val="0"/>
+          <w:color w:val="000000"/>
+          <w:sz w:val="16"/>
+          <w:szCs w:val="16"/>
+          <w:lang w:val="es-ES" w:eastAsia="es-AR"/>
+        </w:rPr>
+      </w:pPr>
+    </w:p>
+    <w:p>
+      <w:pPr>
+        <w:autoSpaceDE w:val="0"/>
+        <w:autoSpaceDN w:val="0"/>
+        <w:adjustRightInd w:val="0"/>
+        <w:spacing w:after="0" w:line="240" w:lineRule="auto"/>
+        <w:ind w:firstLine="720"/>
+        <w:rPr>
+          <w:rFonts w:ascii="Consolas" w:hAnsi="Consolas" w:cs="Consolas"/>
+          <w:noProof w:val="0"/>
+          <w:sz w:val="16"/>
+          <w:szCs w:val="16"/>
+          <w:lang w:val="es-ES" w:eastAsia="es-AR"/>
+        </w:rPr>
+      </w:pPr>
+      <w:r>
+        <w:rPr>
+          <w:rFonts w:ascii="Consolas" w:hAnsi="Consolas" w:cs="Consolas"/>
+          <w:noProof w:val="0"/>
+          <w:color w:val="646464"/>
+          <w:sz w:val="16"/>
+          <w:szCs w:val="16"/>
+          <w:lang w:val="es-ES" w:eastAsia="es-AR"/>
+        </w:rPr>
+        <w:t>@Override</w:t>
+      </w:r>
+    </w:p>
+    <w:p>
+      <w:pPr>
+        <w:autoSpaceDE w:val="0"/>
+        <w:autoSpaceDN w:val="0"/>
+        <w:adjustRightInd w:val="0"/>
+        <w:spacing w:after="0" w:line="240" w:lineRule="auto"/>
+        <w:rPr>
+          <w:rFonts w:ascii="Consolas" w:hAnsi="Consolas" w:cs="Consolas"/>
+          <w:noProof w:val="0"/>
+          <w:sz w:val="16"/>
+          <w:szCs w:val="16"/>
+          <w:lang w:val="es-ES" w:eastAsia="es-AR"/>
+        </w:rPr>
+      </w:pPr>
+      <w:r>
+        <w:rPr>
+          <w:rFonts w:ascii="Consolas" w:hAnsi="Consolas" w:cs="Consolas"/>
+          <w:noProof w:val="0"/>
+          <w:color w:val="000000"/>
+          <w:sz w:val="16"/>
+          <w:szCs w:val="16"/>
+          <w:lang w:val="es-ES" w:eastAsia="es-AR"/>
+        </w:rPr>
+        <w:tab/>
+      </w:r>
+      <w:r>
+        <w:rPr>
+          <w:rFonts w:ascii="Consolas" w:hAnsi="Consolas" w:cs="Consolas"/>
+          <w:b/>
+          <w:bCs/>
+          <w:noProof w:val="0"/>
+          <w:color w:val="7F0055"/>
+          <w:sz w:val="16"/>
+          <w:szCs w:val="16"/>
+          <w:lang w:val="es-ES" w:eastAsia="es-AR"/>
+        </w:rPr>
+        <w:t>public</w:t>
+      </w:r>
+      <w:r>
+        <w:rPr>
+          <w:rFonts w:ascii="Consolas" w:hAnsi="Consolas" w:cs="Consolas"/>
+          <w:noProof w:val="0"/>
+          <w:color w:val="000000"/>
+          <w:sz w:val="16"/>
+          <w:szCs w:val="16"/>
+          <w:lang w:val="es-ES" w:eastAsia="es-AR"/>
+        </w:rPr>
+        <w:t xml:space="preserve"> </w:t>
+      </w:r>
+      <w:r>
+        <w:rPr>
+          <w:rFonts w:ascii="Consolas" w:hAnsi="Consolas" w:cs="Consolas"/>
+          <w:b/>
+          <w:bCs/>
+          <w:noProof w:val="0"/>
+          <w:color w:val="7F0055"/>
+          <w:sz w:val="16"/>
+          <w:szCs w:val="16"/>
+          <w:lang w:val="es-ES" w:eastAsia="es-AR"/>
+        </w:rPr>
+        <w:t>void</w:t>
+      </w:r>
+      <w:r>
+        <w:rPr>
+          <w:rFonts w:ascii="Consolas" w:hAnsi="Consolas" w:cs="Consolas"/>
+          <w:noProof w:val="0"/>
+          <w:color w:val="000000"/>
+          <w:sz w:val="16"/>
+          <w:szCs w:val="16"/>
+          <w:lang w:val="es-ES" w:eastAsia="es-AR"/>
+        </w:rPr>
+        <w:t xml:space="preserve"> run() {</w:t>
+      </w:r>
+    </w:p>
+    <w:p>
+      <w:pPr>
+        <w:autoSpaceDE w:val="0"/>
+        <w:autoSpaceDN w:val="0"/>
+        <w:adjustRightInd w:val="0"/>
+        <w:spacing w:after="0" w:line="240" w:lineRule="auto"/>
+        <w:rPr>
+          <w:rFonts w:ascii="Consolas" w:hAnsi="Consolas" w:cs="Consolas"/>
+          <w:noProof w:val="0"/>
+          <w:sz w:val="16"/>
+          <w:szCs w:val="16"/>
+          <w:lang w:val="es-ES" w:eastAsia="es-AR"/>
+        </w:rPr>
+      </w:pPr>
+      <w:r>
+        <w:rPr>
+          <w:rFonts w:ascii="Consolas" w:hAnsi="Consolas" w:cs="Consolas"/>
+          <w:noProof w:val="0"/>
+          <w:color w:val="000000"/>
+          <w:sz w:val="16"/>
+          <w:szCs w:val="16"/>
+          <w:lang w:val="es-ES" w:eastAsia="es-AR"/>
+        </w:rPr>
+        <w:tab/>
+      </w:r>
+      <w:r>
+        <w:rPr>
+          <w:rFonts w:ascii="Consolas" w:hAnsi="Consolas" w:cs="Consolas"/>
+          <w:noProof w:val="0"/>
+          <w:color w:val="000000"/>
+          <w:sz w:val="16"/>
+          <w:szCs w:val="16"/>
+          <w:lang w:val="es-ES" w:eastAsia="es-AR"/>
+        </w:rPr>
+        <w:tab/>
+        <w:t>testAdd();</w:t>
+      </w:r>
+    </w:p>
+    <w:p>
+      <w:pPr>
+        <w:rPr>
+          <w:sz w:val="16"/>
+          <w:szCs w:val="16"/>
+        </w:rPr>
+      </w:pPr>
+      <w:r>
+        <w:rPr>
+          <w:rFonts w:ascii="Consolas" w:hAnsi="Consolas" w:cs="Consolas"/>
+          <w:noProof w:val="0"/>
+          <w:color w:val="000000"/>
+          <w:sz w:val="16"/>
+          <w:szCs w:val="16"/>
+          <w:lang w:val="es-ES" w:eastAsia="es-AR"/>
+        </w:rPr>
+        <w:tab/>
+        <w:t>}</w:t>
+      </w:r>
+      <w:r>
+        <w:rPr>
+          <w:sz w:val="16"/>
+          <w:szCs w:val="16"/>
+        </w:rPr>
+        <w:t xml:space="preserve"> </w:t>
+      </w:r>
+    </w:p>
+    <w:p>
+      <w:pPr>
+        <w:autoSpaceDE w:val="0"/>
+        <w:autoSpaceDN w:val="0"/>
+        <w:adjustRightInd w:val="0"/>
+        <w:spacing w:after="0" w:line="240" w:lineRule="auto"/>
+        <w:rPr>
+          <w:rFonts w:ascii="Consolas" w:hAnsi="Consolas" w:cs="Consolas"/>
+          <w:noProof w:val="0"/>
+          <w:sz w:val="16"/>
+          <w:szCs w:val="16"/>
+          <w:lang w:val="es-ES" w:eastAsia="es-AR"/>
+        </w:rPr>
+      </w:pPr>
+      <w:r>
+        <w:rPr>
+          <w:rFonts w:ascii="Consolas" w:hAnsi="Consolas" w:cs="Consolas"/>
+          <w:noProof w:val="0"/>
+          <w:color w:val="000000"/>
+          <w:sz w:val="16"/>
+          <w:szCs w:val="16"/>
+          <w:lang w:val="es-ES" w:eastAsia="es-AR"/>
+        </w:rPr>
+        <w:tab/>
+      </w:r>
+      <w:r>
+        <w:rPr>
+          <w:rFonts w:ascii="Consolas" w:hAnsi="Consolas" w:cs="Consolas"/>
+          <w:b/>
+          <w:bCs/>
+          <w:noProof w:val="0"/>
+          <w:color w:val="7F0055"/>
+          <w:sz w:val="16"/>
+          <w:szCs w:val="16"/>
+          <w:lang w:val="es-ES" w:eastAsia="es-AR"/>
+        </w:rPr>
+        <w:t>public</w:t>
+      </w:r>
+      <w:r>
+        <w:rPr>
+          <w:rFonts w:ascii="Consolas" w:hAnsi="Consolas" w:cs="Consolas"/>
+          <w:noProof w:val="0"/>
+          <w:color w:val="000000"/>
+          <w:sz w:val="16"/>
+          <w:szCs w:val="16"/>
+          <w:lang w:val="es-ES" w:eastAsia="es-AR"/>
+        </w:rPr>
+        <w:t xml:space="preserve"> </w:t>
+      </w:r>
+      <w:r>
+        <w:rPr>
+          <w:rFonts w:ascii="Consolas" w:hAnsi="Consolas" w:cs="Consolas"/>
+          <w:b/>
+          <w:bCs/>
+          <w:noProof w:val="0"/>
+          <w:color w:val="7F0055"/>
+          <w:sz w:val="16"/>
+          <w:szCs w:val="16"/>
+          <w:lang w:val="es-ES" w:eastAsia="es-AR"/>
+        </w:rPr>
+        <w:t>void</w:t>
+      </w:r>
+      <w:r>
+        <w:rPr>
+          <w:rFonts w:ascii="Consolas" w:hAnsi="Consolas" w:cs="Consolas"/>
+          <w:noProof w:val="0"/>
+          <w:color w:val="000000"/>
+          <w:sz w:val="16"/>
+          <w:szCs w:val="16"/>
+          <w:lang w:val="es-ES" w:eastAsia="es-AR"/>
+        </w:rPr>
+        <w:t xml:space="preserve"> testAdd() {</w:t>
+      </w:r>
+    </w:p>
+    <w:p>
+      <w:pPr>
+        <w:autoSpaceDE w:val="0"/>
+        <w:autoSpaceDN w:val="0"/>
+        <w:adjustRightInd w:val="0"/>
+        <w:spacing w:after="0" w:line="240" w:lineRule="auto"/>
+        <w:rPr>
+          <w:rFonts w:ascii="Consolas" w:hAnsi="Consolas" w:cs="Consolas"/>
+          <w:noProof w:val="0"/>
+          <w:sz w:val="16"/>
+          <w:szCs w:val="16"/>
+          <w:lang w:val="es-ES" w:eastAsia="es-AR"/>
+        </w:rPr>
+      </w:pPr>
+      <w:r>
+        <w:rPr>
+          <w:rFonts w:ascii="Consolas" w:hAnsi="Consolas" w:cs="Consolas"/>
+          <w:noProof w:val="0"/>
+          <w:color w:val="000000"/>
+          <w:sz w:val="16"/>
+          <w:szCs w:val="16"/>
+          <w:lang w:val="es-ES" w:eastAsia="es-AR"/>
+        </w:rPr>
+        <w:tab/>
+      </w:r>
+      <w:r>
+        <w:rPr>
+          <w:rFonts w:ascii="Consolas" w:hAnsi="Consolas" w:cs="Consolas"/>
+          <w:noProof w:val="0"/>
+          <w:color w:val="000000"/>
+          <w:sz w:val="16"/>
+          <w:szCs w:val="16"/>
+          <w:lang w:val="es-ES" w:eastAsia="es-AR"/>
+        </w:rPr>
+        <w:tab/>
+        <w:t xml:space="preserve">Calculator calculator = </w:t>
+      </w:r>
+      <w:r>
+        <w:rPr>
+          <w:rFonts w:ascii="Consolas" w:hAnsi="Consolas" w:cs="Consolas"/>
+          <w:b/>
+          <w:bCs/>
+          <w:noProof w:val="0"/>
+          <w:color w:val="7F0055"/>
+          <w:sz w:val="16"/>
+          <w:szCs w:val="16"/>
+          <w:lang w:val="es-ES" w:eastAsia="es-AR"/>
+        </w:rPr>
+        <w:t>new</w:t>
+      </w:r>
+      <w:r>
+        <w:rPr>
+          <w:rFonts w:ascii="Consolas" w:hAnsi="Consolas" w:cs="Consolas"/>
+          <w:noProof w:val="0"/>
+          <w:color w:val="000000"/>
+          <w:sz w:val="16"/>
+          <w:szCs w:val="16"/>
+          <w:lang w:val="es-ES" w:eastAsia="es-AR"/>
+        </w:rPr>
+        <w:t xml:space="preserve"> Calculator();</w:t>
+      </w:r>
+    </w:p>
+    <w:p>
+      <w:pPr>
+        <w:autoSpaceDE w:val="0"/>
+        <w:autoSpaceDN w:val="0"/>
+        <w:adjustRightInd w:val="0"/>
+        <w:spacing w:after="0" w:line="240" w:lineRule="auto"/>
+        <w:rPr>
+          <w:rFonts w:ascii="Consolas" w:hAnsi="Consolas" w:cs="Consolas"/>
+          <w:noProof w:val="0"/>
+          <w:sz w:val="16"/>
+          <w:szCs w:val="16"/>
+          <w:lang w:val="es-ES" w:eastAsia="es-AR"/>
+        </w:rPr>
+      </w:pPr>
+      <w:r>
+        <w:rPr>
+          <w:rFonts w:ascii="Consolas" w:hAnsi="Consolas" w:cs="Consolas"/>
+          <w:noProof w:val="0"/>
+          <w:color w:val="000000"/>
+          <w:sz w:val="16"/>
+          <w:szCs w:val="16"/>
+          <w:lang w:val="es-ES" w:eastAsia="es-AR"/>
+        </w:rPr>
+        <w:tab/>
+      </w:r>
+      <w:r>
+        <w:rPr>
+          <w:rFonts w:ascii="Consolas" w:hAnsi="Consolas" w:cs="Consolas"/>
+          <w:noProof w:val="0"/>
+          <w:color w:val="000000"/>
+          <w:sz w:val="16"/>
+          <w:szCs w:val="16"/>
+          <w:lang w:val="es-ES" w:eastAsia="es-AR"/>
+        </w:rPr>
+        <w:tab/>
+        <w:t>assertEquals(4.0, calculator.addAwithB(2, 2));</w:t>
+      </w:r>
+    </w:p>
+    <w:p>
+      <w:pPr>
+        <w:rPr>
+          <w:sz w:val="16"/>
+          <w:szCs w:val="16"/>
+        </w:rPr>
+      </w:pPr>
+      <w:r>
+        <w:rPr>
+          <w:rFonts w:ascii="Consolas" w:hAnsi="Consolas" w:cs="Consolas"/>
+          <w:noProof w:val="0"/>
+          <w:color w:val="000000"/>
+          <w:sz w:val="16"/>
+          <w:szCs w:val="16"/>
+          <w:lang w:val="es-ES" w:eastAsia="es-AR"/>
+        </w:rPr>
+        <w:tab/>
+        <w:t>}</w:t>
+      </w:r>
+      <w:r>
+        <w:rPr>
+          <w:sz w:val="16"/>
+          <w:szCs w:val="16"/>
+        </w:rPr>
+        <w:t xml:space="preserve"> </w:t>
+      </w:r>
+    </w:p>
+    <w:p>
+      <w:pPr>
+        <w:rPr>
+          <w:sz w:val="16"/>
+          <w:szCs w:val="16"/>
+        </w:rPr>
+      </w:pPr>
+      <w:r>
+        <w:rPr>
+          <w:rFonts w:ascii="Consolas" w:hAnsi="Consolas" w:cs="Consolas"/>
+          <w:noProof w:val="0"/>
+          <w:color w:val="000000"/>
+          <w:sz w:val="16"/>
+          <w:szCs w:val="16"/>
+          <w:lang w:val="es-ES" w:eastAsia="es-AR"/>
+        </w:rPr>
+        <w:t>}</w:t>
+      </w:r>
+      <w:r>
+        <w:rPr>
+          <w:sz w:val="16"/>
+          <w:szCs w:val="16"/>
+        </w:rPr>
+        <w:t xml:space="preserve"> </w:t>
+      </w:r>
+    </w:p>
+    <w:p>
       <w:r>
         <w:br w:type="page"/>
       </w:r>
@@ -4645,15 +5396,7 @@
       </w:tabs>
     </w:pPr>
     <w:r>
-      <w:t xml:space="preserve">- </w:t>
-    </w:r>
-    <w:proofErr w:type="spellStart"/>
-    <w:r>
-      <w:t>Schmoll</w:t>
-    </w:r>
-    <w:proofErr w:type="spellEnd"/>
-    <w:r>
-      <w:t xml:space="preserve"> -</w:t>
+      <w:t>- Schmoll -</w:t>
     </w:r>
     <w:r>
       <w:tab/>
@@ -6689,7 +7432,7 @@
     <w:rPrDefault>
       <w:rPr>
         <w:rFonts w:ascii="Calibri" w:eastAsia="Times New Roman" w:hAnsi="Calibri" w:cs="Times New Roman"/>
-        <w:lang w:val="es-AR" w:eastAsia="es-AR" w:bidi="ar-SA"/>
+        <w:lang w:val="es-ES" w:eastAsia="es-ES" w:bidi="ar-SA"/>
       </w:rPr>
     </w:rPrDefault>
     <w:pPrDefault/>
@@ -6845,7 +7588,7 @@
       <w:noProof/>
       <w:sz w:val="22"/>
       <w:szCs w:val="22"/>
-      <w:lang w:eastAsia="es-ES"/>
+      <w:lang w:val="es-AR"/>
     </w:rPr>
   </w:style>
   <w:style w:type="paragraph" w:styleId="Ttulo1">
@@ -7191,7 +7934,6 @@
       <w:color w:val="000000"/>
       <w:sz w:val="22"/>
       <w:szCs w:val="22"/>
-      <w:lang w:val="es-ES" w:eastAsia="es-ES"/>
     </w:rPr>
   </w:style>
   <w:style w:type="paragraph" w:styleId="Ttulo">
@@ -7699,6 +8441,7 @@
     <w:rPr>
       <w:rFonts w:cs="Calibri"/>
       <w:color w:val="000000"/>
+      <w:lang w:val="es-AR" w:eastAsia="es-AR"/>
     </w:rPr>
     <w:tblPr>
       <w:tblStyleRowBandSize w:val="1"/>
@@ -7762,7 +8505,7 @@
       <w:spacing w:after="200" w:line="276" w:lineRule="auto"/>
     </w:pPr>
     <w:rPr>
-      <w:lang w:val="en-US"/>
+      <w:lang w:val="en-US" w:eastAsia="es-AR"/>
     </w:rPr>
   </w:style>
   <w:style w:type="paragraph" w:customStyle="1" w:styleId="Textopreformateado">

</xml_diff>

<commit_message>
Agregado Ejemplos de uso del setup y tear down al Informe. Agregado Diag sec al informe
</commit_message>
<xml_diff>
--- a/doc/Informe.docx
+++ b/doc/Informe.docx
@@ -1,6 +1,6 @@
 
 <file path=word/document.xml><?xml version="1.0" encoding="utf-8"?>
-<w:document xmlns:ve="http://schemas.openxmlformats.org/markup-compatibility/2006" xmlns:o="urn:schemas-microsoft-com:office:office" xmlns:r="http://schemas.openxmlformats.org/officeDocument/2006/relationships" xmlns:m="http://schemas.openxmlformats.org/officeDocument/2006/math" xmlns:v="urn:schemas-microsoft-com:vml" xmlns:wp="http://schemas.openxmlformats.org/drawingml/2006/wordprocessingDrawing" xmlns:w10="urn:schemas-microsoft-com:office:word" xmlns:w="http://schemas.openxmlformats.org/wordprocessingml/2006/main" xmlns:wne="http://schemas.microsoft.com/office/word/2006/wordml">
+<w:document xmlns:wpc="http://schemas.microsoft.com/office/word/2010/wordprocessingCanvas" xmlns:mo="http://schemas.microsoft.com/office/mac/office/2008/main" xmlns:mc="http://schemas.openxmlformats.org/markup-compatibility/2006" xmlns:mv="urn:schemas-microsoft-com:mac:vml" xmlns:o="urn:schemas-microsoft-com:office:office" xmlns:r="http://schemas.openxmlformats.org/officeDocument/2006/relationships" xmlns:m="http://schemas.openxmlformats.org/officeDocument/2006/math" xmlns:v="urn:schemas-microsoft-com:vml" xmlns:wp14="http://schemas.microsoft.com/office/word/2010/wordprocessingDrawing" xmlns:wp="http://schemas.openxmlformats.org/drawingml/2006/wordprocessingDrawing" xmlns:w10="urn:schemas-microsoft-com:office:word" xmlns:w="http://schemas.openxmlformats.org/wordprocessingml/2006/main" xmlns:w14="http://schemas.microsoft.com/office/word/2010/wordml" xmlns:wpg="http://schemas.microsoft.com/office/word/2010/wordprocessingGroup" xmlns:wpi="http://schemas.microsoft.com/office/word/2010/wordprocessingInk" xmlns:wne="http://schemas.microsoft.com/office/word/2006/wordml" xmlns:wps="http://schemas.microsoft.com/office/word/2010/wordprocessingShape" mc:Ignorable="w14 wp14">
   <w:background w:color="FFFFFF"/>
   <w:body>
     <w:p>
@@ -129,6 +129,8 @@
           <w:szCs w:val="32"/>
         </w:rPr>
       </w:pPr>
+      <w:bookmarkStart w:id="0" w:name="_GoBack"/>
+      <w:bookmarkEnd w:id="0"/>
       <w:r>
         <w:rPr>
           <w:b/>
@@ -234,7 +236,7 @@
           <w:insideH w:val="single" w:sz="4" w:space="0" w:color="000000"/>
           <w:insideV w:val="single" w:sz="4" w:space="0" w:color="000000"/>
         </w:tblBorders>
-        <w:tblLook w:val="00A0"/>
+        <w:tblLook w:val="00A0" w:firstRow="1" w:lastRow="0" w:firstColumn="1" w:lastColumn="0" w:noHBand="0" w:noVBand="0"/>
       </w:tblPr>
       <w:tblGrid>
         <w:gridCol w:w="3212"/>
@@ -805,7 +807,7 @@
           <w:insideH w:val="single" w:sz="4" w:space="0" w:color="000000"/>
           <w:insideV w:val="single" w:sz="4" w:space="0" w:color="000000"/>
         </w:tblBorders>
-        <w:tblLook w:val="00A0"/>
+        <w:tblLook w:val="00A0" w:firstRow="1" w:lastRow="0" w:firstColumn="1" w:lastColumn="0" w:noHBand="0" w:noVBand="0"/>
       </w:tblPr>
       <w:tblGrid>
         <w:gridCol w:w="9887"/>
@@ -838,8 +840,8 @@
       </w:tr>
     </w:tbl>
     <w:p>
-      <w:bookmarkStart w:id="0" w:name="h_33njblha2som" w:colFirst="0" w:colLast="0"/>
-      <w:bookmarkEnd w:id="0"/>
+      <w:bookmarkStart w:id="1" w:name="h_33njblha2som" w:colFirst="0" w:colLast="0"/>
+      <w:bookmarkEnd w:id="1"/>
     </w:p>
     <w:p>
       <w:r>
@@ -881,7 +883,7 @@
         <w:jc w:val="center"/>
       </w:pPr>
       <w:r>
-        <w:pict>
+        <w:pict w14:anchorId="59446793">
           <v:shapetype id="_x0000_t75" coordsize="21600,21600" o:spt="75" o:preferrelative="t" path="m@4@5l@4@11@9@11@9@5xe" filled="f" stroked="f">
             <v:stroke joinstyle="miter"/>
             <v:formulas>
@@ -901,8 +903,8 @@
             <v:path o:extrusionok="f" gradientshapeok="t" o:connecttype="rect"/>
             <o:lock v:ext="edit" aspectratio="t"/>
           </v:shapetype>
-          <v:shape id="_x0000_i1025" type="#_x0000_t75" style="width:487.1pt;height:372.5pt">
-            <v:imagedata r:id="rId7" o:title="Diagramadeclase"/>
+          <v:shape id="_x0000_i1025" type="#_x0000_t75" style="width:487.25pt;height:372.55pt">
+            <v:imagedata r:id="rId8" o:title="Diagramadeclase"/>
           </v:shape>
         </w:pict>
       </w:r>
@@ -912,6 +914,28 @@
       <w:r>
         <w:lastRenderedPageBreak/>
         <w:t>Diagrama de secuencias</w:t>
+      </w:r>
+    </w:p>
+    <w:p>
+      <w:pPr>
+        <w:jc w:val="center"/>
+      </w:pPr>
+    </w:p>
+    <w:p>
+      <w:pPr>
+        <w:jc w:val="center"/>
+      </w:pPr>
+    </w:p>
+    <w:p>
+      <w:pPr>
+        <w:jc w:val="center"/>
+      </w:pPr>
+      <w:r>
+        <w:pict w14:anchorId="30465203">
+          <v:shape id="_x0000_i1030" type="#_x0000_t75" style="width:490.6pt;height:338.25pt">
+            <v:imagedata r:id="rId9" o:title="diagramaSecuencias.png"/>
+          </v:shape>
+        </w:pict>
       </w:r>
       <w:r>
         <w:br w:type="page"/>
@@ -1015,7 +1039,7 @@
           <w:insideH w:val="single" w:sz="4" w:space="0" w:color="000000"/>
           <w:insideV w:val="single" w:sz="4" w:space="0" w:color="000000"/>
         </w:tblBorders>
-        <w:tblLook w:val="04A0"/>
+        <w:tblLook w:val="04A0" w:firstRow="1" w:lastRow="0" w:firstColumn="1" w:lastColumn="0" w:noHBand="0" w:noVBand="1"/>
       </w:tblPr>
       <w:tblGrid>
         <w:gridCol w:w="9887"/>
@@ -1121,7 +1145,7 @@
           <w:insideH w:val="single" w:sz="4" w:space="0" w:color="000000"/>
           <w:insideV w:val="single" w:sz="4" w:space="0" w:color="000000"/>
         </w:tblBorders>
-        <w:tblLook w:val="04A0"/>
+        <w:tblLook w:val="04A0" w:firstRow="1" w:lastRow="0" w:firstColumn="1" w:lastColumn="0" w:noHBand="0" w:noVBand="1"/>
       </w:tblPr>
       <w:tblGrid>
         <w:gridCol w:w="9887"/>
@@ -1227,7 +1251,7 @@
           <w:insideH w:val="single" w:sz="4" w:space="0" w:color="000000"/>
           <w:insideV w:val="single" w:sz="4" w:space="0" w:color="000000"/>
         </w:tblBorders>
-        <w:tblLook w:val="04A0"/>
+        <w:tblLook w:val="04A0" w:firstRow="1" w:lastRow="0" w:firstColumn="1" w:lastColumn="0" w:noHBand="0" w:noVBand="1"/>
       </w:tblPr>
       <w:tblGrid>
         <w:gridCol w:w="9887"/>
@@ -1337,7 +1361,7 @@
           <w:insideH w:val="single" w:sz="4" w:space="0" w:color="000000"/>
           <w:insideV w:val="single" w:sz="4" w:space="0" w:color="000000"/>
         </w:tblBorders>
-        <w:tblLook w:val="04A0"/>
+        <w:tblLook w:val="04A0" w:firstRow="1" w:lastRow="0" w:firstColumn="1" w:lastColumn="0" w:noHBand="0" w:noVBand="1"/>
       </w:tblPr>
       <w:tblGrid>
         <w:gridCol w:w="9887"/>
@@ -1458,10 +1482,10 @@
           <w:insideH w:val="single" w:sz="4" w:space="0" w:color="000000"/>
           <w:insideV w:val="single" w:sz="4" w:space="0" w:color="000000"/>
         </w:tblBorders>
-        <w:tblLook w:val="04A0"/>
+        <w:tblLook w:val="04A0" w:firstRow="1" w:lastRow="0" w:firstColumn="1" w:lastColumn="0" w:noHBand="0" w:noVBand="1"/>
       </w:tblPr>
       <w:tblGrid>
-        <w:gridCol w:w="9961"/>
+        <w:gridCol w:w="9959"/>
       </w:tblGrid>
       <w:tr>
         <w:tc>
@@ -1940,9 +1964,9 @@
               <w:spacing w:after="0"/>
             </w:pPr>
             <w:r>
-              <w:pict>
-                <v:shape id="_x0000_i1026" type="#_x0000_t75" style="width:487.1pt;height:184.7pt">
-                  <v:imagedata r:id="rId8" o:title=""/>
+              <w:pict w14:anchorId="14C50E3D">
+                <v:shape id="_x0000_i1026" type="#_x0000_t75" style="width:487.25pt;height:185pt">
+                  <v:imagedata r:id="rId10" o:title=""/>
                 </v:shape>
               </w:pict>
             </w:r>
@@ -2012,10 +2036,10 @@
           <w:insideH w:val="single" w:sz="4" w:space="0" w:color="000000"/>
           <w:insideV w:val="single" w:sz="4" w:space="0" w:color="000000"/>
         </w:tblBorders>
-        <w:tblLook w:val="04A0"/>
+        <w:tblLook w:val="04A0" w:firstRow="1" w:lastRow="0" w:firstColumn="1" w:lastColumn="0" w:noHBand="0" w:noVBand="1"/>
       </w:tblPr>
       <w:tblGrid>
-        <w:gridCol w:w="9961"/>
+        <w:gridCol w:w="9959"/>
       </w:tblGrid>
       <w:tr>
         <w:tc>
@@ -2531,9 +2555,9 @@
             </w:pPr>
             <w:r>
               <w:lastRenderedPageBreak/>
-              <w:pict>
-                <v:shape id="_x0000_i1027" type="#_x0000_t75" style="width:487.1pt;height:184.7pt">
-                  <v:imagedata r:id="rId9" o:title=""/>
+              <w:pict w14:anchorId="66C00922">
+                <v:shape id="_x0000_i1027" type="#_x0000_t75" style="width:487.25pt;height:185pt">
+                  <v:imagedata r:id="rId11" o:title=""/>
                 </v:shape>
               </w:pict>
             </w:r>
@@ -2590,10 +2614,10 @@
           <w:insideH w:val="single" w:sz="4" w:space="0" w:color="000000"/>
           <w:insideV w:val="single" w:sz="4" w:space="0" w:color="000000"/>
         </w:tblBorders>
-        <w:tblLook w:val="04A0"/>
+        <w:tblLook w:val="04A0" w:firstRow="1" w:lastRow="0" w:firstColumn="1" w:lastColumn="0" w:noHBand="0" w:noVBand="1"/>
       </w:tblPr>
       <w:tblGrid>
-        <w:gridCol w:w="9961"/>
+        <w:gridCol w:w="9959"/>
       </w:tblGrid>
       <w:tr>
         <w:tc>
@@ -3143,9 +3167,9 @@
               <w:spacing w:after="0"/>
             </w:pPr>
             <w:r>
-              <w:pict>
-                <v:shape id="_x0000_i1028" type="#_x0000_t75" style="width:487.1pt;height:186.55pt">
-                  <v:imagedata r:id="rId10" o:title=""/>
+              <w:pict w14:anchorId="702B486C">
+                <v:shape id="_x0000_i1028" type="#_x0000_t75" style="width:487.25pt;height:186.7pt">
+                  <v:imagedata r:id="rId12" o:title=""/>
                 </v:shape>
               </w:pict>
             </w:r>
@@ -3198,10 +3222,10 @@
           <w:insideH w:val="single" w:sz="4" w:space="0" w:color="000000"/>
           <w:insideV w:val="single" w:sz="4" w:space="0" w:color="000000"/>
         </w:tblBorders>
-        <w:tblLook w:val="04A0"/>
+        <w:tblLook w:val="04A0" w:firstRow="1" w:lastRow="0" w:firstColumn="1" w:lastColumn="0" w:noHBand="0" w:noVBand="1"/>
       </w:tblPr>
       <w:tblGrid>
-        <w:gridCol w:w="9961"/>
+        <w:gridCol w:w="9959"/>
       </w:tblGrid>
       <w:tr>
         <w:tc>
@@ -3660,9 +3684,9 @@
               <w:spacing w:after="0"/>
             </w:pPr>
             <w:r>
-              <w:pict>
-                <v:shape id="_x0000_i1029" type="#_x0000_t75" style="width:487.1pt;height:186.55pt">
-                  <v:imagedata r:id="rId11" o:title=""/>
+              <w:pict w14:anchorId="478646BA">
+                <v:shape id="_x0000_i1029" type="#_x0000_t75" style="width:487.25pt;height:186.7pt">
+                  <v:imagedata r:id="rId13" o:title=""/>
                 </v:shape>
               </w:pict>
             </w:r>
@@ -3711,12 +3735,30 @@
     </w:p>
     <w:p>
       <w:r>
-        <w:t>Para utilizar el servicio que brinda esta Framekork usted debe crear una clase dode escribirá todos los métodos que desea probar y heredar de TestCase, la misma le obligará a usted a crear el método run, en este tiene que hacer los llamados de todos sus métodos que desea probar en la misma ejecución.</w:t>
+        <w:t>Para util</w:t>
+      </w:r>
+      <w:r>
+        <w:t>izar el servicio que brinda este</w:t>
+      </w:r>
+      <w:r>
+        <w:t xml:space="preserve"> Framekork usted debe crear una clase dode escribirá todos los métodos que desea probar y heredar de TestCase, la misma le obligará a usted a crear el método run, en este tiene que hacer los llamados de todos sus métodos que desea probar en la misma ejecución.</w:t>
       </w:r>
     </w:p>
     <w:p>
       <w:r>
-        <w:t>Usted va a poder gozar de los siguientes métodos que le proporciona esta FrameWork para validad los métodos de su clases a probar.</w:t>
+        <w:t xml:space="preserve">Usted va a poder </w:t>
+      </w:r>
+      <w:r>
+        <w:t xml:space="preserve">aprovechar </w:t>
+      </w:r>
+      <w:r>
+        <w:t>los siguientes métodos que le proporcion</w:t>
+      </w:r>
+      <w:r>
+        <w:t>a este FrameWork para validar</w:t>
+      </w:r>
+      <w:r>
+        <w:t xml:space="preserve"> los métodos de su clases a probar.</w:t>
       </w:r>
     </w:p>
     <w:p/>
@@ -3731,7 +3773,7 @@
           <w:insideH w:val="single" w:sz="4" w:space="0" w:color="000000"/>
           <w:insideV w:val="single" w:sz="4" w:space="0" w:color="000000"/>
         </w:tblBorders>
-        <w:tblLook w:val="04A0"/>
+        <w:tblLook w:val="04A0" w:firstRow="1" w:lastRow="0" w:firstColumn="1" w:lastColumn="0" w:noHBand="0" w:noVBand="1"/>
       </w:tblPr>
       <w:tblGrid>
         <w:gridCol w:w="2471"/>
@@ -4694,6 +4736,9 @@
             <w:r>
               <w:t>Setea una única configuración para un set de test a probar</w:t>
             </w:r>
+            <w:r>
+              <w:t>. Opcional</w:t>
+            </w:r>
           </w:p>
         </w:tc>
       </w:tr>
@@ -4786,13 +4831,18 @@
           <w:tcPr>
             <w:tcW w:w="2472" w:type="dxa"/>
           </w:tcPr>
-          <w:p/>
+          <w:p>
+            <w:r>
+              <w:t>Se ejecuta al finalizar el TestCase para finalizar y limpiar las instancias necesarias. Opcional</w:t>
+            </w:r>
+          </w:p>
         </w:tc>
       </w:tr>
     </w:tbl>
     <w:p/>
     <w:p>
       <w:r>
+        <w:lastRenderedPageBreak/>
         <w:t>Método RUN, en este método se van a llamar todos los metodosTest que querramos probar en el mismo conjunto de ejecución:</w:t>
       </w:r>
     </w:p>
@@ -4824,7 +4874,6 @@
           <w:szCs w:val="28"/>
           <w:lang w:val="es-ES" w:eastAsia="es-AR"/>
         </w:rPr>
-        <w:lastRenderedPageBreak/>
         <w:tab/>
       </w:r>
     </w:p>
@@ -5326,6 +5375,1115 @@
     </w:p>
     <w:p>
       <w:r>
+        <w:t>Metodos Setup y TearDown pueden ser utilizados para inicializar instancias antes de ejecutar los tests, y limpiar posteriormente en caso de ser necesario.</w:t>
+      </w:r>
+    </w:p>
+    <w:p>
+      <w:r>
+        <w:t>Por Ejemplo</w:t>
+      </w:r>
+    </w:p>
+    <w:p>
+      <w:pPr>
+        <w:widowControl w:val="0"/>
+        <w:autoSpaceDE w:val="0"/>
+        <w:autoSpaceDN w:val="0"/>
+        <w:adjustRightInd w:val="0"/>
+        <w:spacing w:after="0" w:line="240" w:lineRule="auto"/>
+        <w:rPr>
+          <w:rFonts w:ascii="Monaco" w:hAnsi="Monaco" w:cs="Monaco"/>
+          <w:noProof w:val="0"/>
+          <w:sz w:val="16"/>
+          <w:szCs w:val="16"/>
+          <w:lang w:val="en-US"/>
+        </w:rPr>
+      </w:pPr>
+      <w:r>
+        <w:rPr>
+          <w:rFonts w:ascii="Monaco" w:hAnsi="Monaco" w:cs="Monaco"/>
+          <w:noProof w:val="0"/>
+          <w:color w:val="000000"/>
+          <w:sz w:val="16"/>
+          <w:szCs w:val="16"/>
+          <w:lang w:val="en-US"/>
+        </w:rPr>
+        <w:tab/>
+      </w:r>
+      <w:r>
+        <w:rPr>
+          <w:rFonts w:ascii="Monaco" w:hAnsi="Monaco" w:cs="Monaco"/>
+          <w:noProof w:val="0"/>
+          <w:color w:val="646464"/>
+          <w:sz w:val="16"/>
+          <w:szCs w:val="16"/>
+          <w:lang w:val="en-US"/>
+        </w:rPr>
+        <w:t>@Override</w:t>
+      </w:r>
+    </w:p>
+    <w:p>
+      <w:pPr>
+        <w:widowControl w:val="0"/>
+        <w:autoSpaceDE w:val="0"/>
+        <w:autoSpaceDN w:val="0"/>
+        <w:adjustRightInd w:val="0"/>
+        <w:spacing w:after="0" w:line="240" w:lineRule="auto"/>
+        <w:rPr>
+          <w:rFonts w:ascii="Monaco" w:hAnsi="Monaco" w:cs="Monaco"/>
+          <w:noProof w:val="0"/>
+          <w:sz w:val="16"/>
+          <w:szCs w:val="16"/>
+          <w:lang w:val="en-US"/>
+        </w:rPr>
+      </w:pPr>
+      <w:r>
+        <w:rPr>
+          <w:rFonts w:ascii="Monaco" w:hAnsi="Monaco" w:cs="Monaco"/>
+          <w:noProof w:val="0"/>
+          <w:color w:val="000000"/>
+          <w:sz w:val="16"/>
+          <w:szCs w:val="16"/>
+          <w:lang w:val="en-US"/>
+        </w:rPr>
+        <w:tab/>
+      </w:r>
+      <w:r>
+        <w:rPr>
+          <w:rFonts w:ascii="Monaco" w:hAnsi="Monaco" w:cs="Monaco"/>
+          <w:b/>
+          <w:bCs/>
+          <w:noProof w:val="0"/>
+          <w:color w:val="7F0055"/>
+          <w:sz w:val="16"/>
+          <w:szCs w:val="16"/>
+          <w:lang w:val="en-US"/>
+        </w:rPr>
+        <w:t>public</w:t>
+      </w:r>
+      <w:r>
+        <w:rPr>
+          <w:rFonts w:ascii="Monaco" w:hAnsi="Monaco" w:cs="Monaco"/>
+          <w:noProof w:val="0"/>
+          <w:color w:val="000000"/>
+          <w:sz w:val="16"/>
+          <w:szCs w:val="16"/>
+          <w:lang w:val="en-US"/>
+        </w:rPr>
+        <w:t xml:space="preserve"> </w:t>
+      </w:r>
+      <w:r>
+        <w:rPr>
+          <w:rFonts w:ascii="Monaco" w:hAnsi="Monaco" w:cs="Monaco"/>
+          <w:b/>
+          <w:bCs/>
+          <w:noProof w:val="0"/>
+          <w:color w:val="7F0055"/>
+          <w:sz w:val="16"/>
+          <w:szCs w:val="16"/>
+          <w:lang w:val="en-US"/>
+        </w:rPr>
+        <w:t>void</w:t>
+      </w:r>
+      <w:r>
+        <w:rPr>
+          <w:rFonts w:ascii="Monaco" w:hAnsi="Monaco" w:cs="Monaco"/>
+          <w:noProof w:val="0"/>
+          <w:color w:val="000000"/>
+          <w:sz w:val="16"/>
+          <w:szCs w:val="16"/>
+          <w:lang w:val="en-US"/>
+        </w:rPr>
+        <w:t xml:space="preserve"> setup(){</w:t>
+      </w:r>
+    </w:p>
+    <w:p>
+      <w:pPr>
+        <w:widowControl w:val="0"/>
+        <w:autoSpaceDE w:val="0"/>
+        <w:autoSpaceDN w:val="0"/>
+        <w:adjustRightInd w:val="0"/>
+        <w:spacing w:after="0" w:line="240" w:lineRule="auto"/>
+        <w:rPr>
+          <w:rFonts w:ascii="Monaco" w:hAnsi="Monaco" w:cs="Monaco"/>
+          <w:noProof w:val="0"/>
+          <w:sz w:val="16"/>
+          <w:szCs w:val="16"/>
+          <w:lang w:val="en-US"/>
+        </w:rPr>
+      </w:pPr>
+      <w:r>
+        <w:rPr>
+          <w:rFonts w:ascii="Monaco" w:hAnsi="Monaco" w:cs="Monaco"/>
+          <w:noProof w:val="0"/>
+          <w:color w:val="000000"/>
+          <w:sz w:val="16"/>
+          <w:szCs w:val="16"/>
+          <w:lang w:val="en-US"/>
+        </w:rPr>
+        <w:tab/>
+      </w:r>
+      <w:r>
+        <w:rPr>
+          <w:rFonts w:ascii="Monaco" w:hAnsi="Monaco" w:cs="Monaco"/>
+          <w:noProof w:val="0"/>
+          <w:color w:val="000000"/>
+          <w:sz w:val="16"/>
+          <w:szCs w:val="16"/>
+          <w:lang w:val="en-US"/>
+        </w:rPr>
+        <w:tab/>
+      </w:r>
+      <w:r>
+        <w:rPr>
+          <w:rFonts w:ascii="Monaco" w:hAnsi="Monaco" w:cs="Monaco"/>
+          <w:noProof w:val="0"/>
+          <w:color w:val="000000"/>
+          <w:sz w:val="16"/>
+          <w:szCs w:val="16"/>
+          <w:u w:val="single"/>
+          <w:lang w:val="en-US"/>
+        </w:rPr>
+        <w:t>Calculator</w:t>
+      </w:r>
+      <w:r>
+        <w:rPr>
+          <w:rFonts w:ascii="Monaco" w:hAnsi="Monaco" w:cs="Monaco"/>
+          <w:noProof w:val="0"/>
+          <w:color w:val="000000"/>
+          <w:sz w:val="16"/>
+          <w:szCs w:val="16"/>
+          <w:lang w:val="en-US"/>
+        </w:rPr>
+        <w:t xml:space="preserve"> calculator = </w:t>
+      </w:r>
+      <w:r>
+        <w:rPr>
+          <w:rFonts w:ascii="Monaco" w:hAnsi="Monaco" w:cs="Monaco"/>
+          <w:b/>
+          <w:bCs/>
+          <w:noProof w:val="0"/>
+          <w:color w:val="7F0055"/>
+          <w:sz w:val="16"/>
+          <w:szCs w:val="16"/>
+          <w:lang w:val="en-US"/>
+        </w:rPr>
+        <w:t>new</w:t>
+      </w:r>
+      <w:r>
+        <w:rPr>
+          <w:rFonts w:ascii="Monaco" w:hAnsi="Monaco" w:cs="Monaco"/>
+          <w:noProof w:val="0"/>
+          <w:color w:val="000000"/>
+          <w:sz w:val="16"/>
+          <w:szCs w:val="16"/>
+          <w:lang w:val="en-US"/>
+        </w:rPr>
+        <w:t xml:space="preserve"> </w:t>
+      </w:r>
+      <w:r>
+        <w:rPr>
+          <w:rFonts w:ascii="Monaco" w:hAnsi="Monaco" w:cs="Monaco"/>
+          <w:noProof w:val="0"/>
+          <w:color w:val="000000"/>
+          <w:sz w:val="16"/>
+          <w:szCs w:val="16"/>
+          <w:u w:val="single"/>
+          <w:lang w:val="en-US"/>
+        </w:rPr>
+        <w:t>Calculator</w:t>
+      </w:r>
+      <w:r>
+        <w:rPr>
+          <w:rFonts w:ascii="Monaco" w:hAnsi="Monaco" w:cs="Monaco"/>
+          <w:noProof w:val="0"/>
+          <w:color w:val="000000"/>
+          <w:sz w:val="16"/>
+          <w:szCs w:val="16"/>
+          <w:lang w:val="en-US"/>
+        </w:rPr>
+        <w:t>();</w:t>
+      </w:r>
+    </w:p>
+    <w:p>
+      <w:pPr>
+        <w:widowControl w:val="0"/>
+        <w:autoSpaceDE w:val="0"/>
+        <w:autoSpaceDN w:val="0"/>
+        <w:adjustRightInd w:val="0"/>
+        <w:spacing w:after="0" w:line="240" w:lineRule="auto"/>
+        <w:rPr>
+          <w:rFonts w:ascii="Monaco" w:hAnsi="Monaco" w:cs="Monaco"/>
+          <w:noProof w:val="0"/>
+          <w:sz w:val="16"/>
+          <w:szCs w:val="16"/>
+          <w:lang w:val="en-US"/>
+        </w:rPr>
+      </w:pPr>
+      <w:r>
+        <w:rPr>
+          <w:rFonts w:ascii="Monaco" w:hAnsi="Monaco" w:cs="Monaco"/>
+          <w:noProof w:val="0"/>
+          <w:color w:val="000000"/>
+          <w:sz w:val="16"/>
+          <w:szCs w:val="16"/>
+          <w:lang w:val="en-US"/>
+        </w:rPr>
+        <w:tab/>
+        <w:t>}</w:t>
+      </w:r>
+    </w:p>
+    <w:p>
+      <w:pPr>
+        <w:widowControl w:val="0"/>
+        <w:autoSpaceDE w:val="0"/>
+        <w:autoSpaceDN w:val="0"/>
+        <w:adjustRightInd w:val="0"/>
+        <w:spacing w:after="0" w:line="240" w:lineRule="auto"/>
+        <w:rPr>
+          <w:rFonts w:ascii="Monaco" w:hAnsi="Monaco" w:cs="Monaco"/>
+          <w:noProof w:val="0"/>
+          <w:sz w:val="16"/>
+          <w:szCs w:val="16"/>
+          <w:lang w:val="en-US"/>
+        </w:rPr>
+      </w:pPr>
+      <w:r>
+        <w:rPr>
+          <w:rFonts w:ascii="Monaco" w:hAnsi="Monaco" w:cs="Monaco"/>
+          <w:noProof w:val="0"/>
+          <w:color w:val="000000"/>
+          <w:sz w:val="16"/>
+          <w:szCs w:val="16"/>
+          <w:lang w:val="en-US"/>
+        </w:rPr>
+        <w:tab/>
+      </w:r>
+    </w:p>
+    <w:p>
+      <w:pPr>
+        <w:widowControl w:val="0"/>
+        <w:autoSpaceDE w:val="0"/>
+        <w:autoSpaceDN w:val="0"/>
+        <w:adjustRightInd w:val="0"/>
+        <w:spacing w:after="0" w:line="240" w:lineRule="auto"/>
+        <w:rPr>
+          <w:rFonts w:ascii="Monaco" w:hAnsi="Monaco" w:cs="Monaco"/>
+          <w:noProof w:val="0"/>
+          <w:sz w:val="16"/>
+          <w:szCs w:val="16"/>
+          <w:lang w:val="en-US"/>
+        </w:rPr>
+      </w:pPr>
+      <w:r>
+        <w:rPr>
+          <w:rFonts w:ascii="Monaco" w:hAnsi="Monaco" w:cs="Monaco"/>
+          <w:noProof w:val="0"/>
+          <w:color w:val="000000"/>
+          <w:sz w:val="16"/>
+          <w:szCs w:val="16"/>
+          <w:lang w:val="en-US"/>
+        </w:rPr>
+        <w:tab/>
+      </w:r>
+      <w:r>
+        <w:rPr>
+          <w:rFonts w:ascii="Monaco" w:hAnsi="Monaco" w:cs="Monaco"/>
+          <w:noProof w:val="0"/>
+          <w:color w:val="646464"/>
+          <w:sz w:val="16"/>
+          <w:szCs w:val="16"/>
+          <w:lang w:val="en-US"/>
+        </w:rPr>
+        <w:t>@Override</w:t>
+      </w:r>
+    </w:p>
+    <w:p>
+      <w:pPr>
+        <w:widowControl w:val="0"/>
+        <w:autoSpaceDE w:val="0"/>
+        <w:autoSpaceDN w:val="0"/>
+        <w:adjustRightInd w:val="0"/>
+        <w:spacing w:after="0" w:line="240" w:lineRule="auto"/>
+        <w:rPr>
+          <w:rFonts w:ascii="Monaco" w:hAnsi="Monaco" w:cs="Monaco"/>
+          <w:noProof w:val="0"/>
+          <w:sz w:val="16"/>
+          <w:szCs w:val="16"/>
+          <w:lang w:val="en-US"/>
+        </w:rPr>
+      </w:pPr>
+      <w:r>
+        <w:rPr>
+          <w:rFonts w:ascii="Monaco" w:hAnsi="Monaco" w:cs="Monaco"/>
+          <w:noProof w:val="0"/>
+          <w:color w:val="000000"/>
+          <w:sz w:val="16"/>
+          <w:szCs w:val="16"/>
+          <w:lang w:val="en-US"/>
+        </w:rPr>
+        <w:tab/>
+      </w:r>
+      <w:r>
+        <w:rPr>
+          <w:rFonts w:ascii="Monaco" w:hAnsi="Monaco" w:cs="Monaco"/>
+          <w:b/>
+          <w:bCs/>
+          <w:noProof w:val="0"/>
+          <w:color w:val="7F0055"/>
+          <w:sz w:val="16"/>
+          <w:szCs w:val="16"/>
+          <w:lang w:val="en-US"/>
+        </w:rPr>
+        <w:t>public</w:t>
+      </w:r>
+      <w:r>
+        <w:rPr>
+          <w:rFonts w:ascii="Monaco" w:hAnsi="Monaco" w:cs="Monaco"/>
+          <w:noProof w:val="0"/>
+          <w:color w:val="000000"/>
+          <w:sz w:val="16"/>
+          <w:szCs w:val="16"/>
+          <w:lang w:val="en-US"/>
+        </w:rPr>
+        <w:t xml:space="preserve"> </w:t>
+      </w:r>
+      <w:r>
+        <w:rPr>
+          <w:rFonts w:ascii="Monaco" w:hAnsi="Monaco" w:cs="Monaco"/>
+          <w:b/>
+          <w:bCs/>
+          <w:noProof w:val="0"/>
+          <w:color w:val="7F0055"/>
+          <w:sz w:val="16"/>
+          <w:szCs w:val="16"/>
+          <w:lang w:val="en-US"/>
+        </w:rPr>
+        <w:t>void</w:t>
+      </w:r>
+      <w:r>
+        <w:rPr>
+          <w:rFonts w:ascii="Monaco" w:hAnsi="Monaco" w:cs="Monaco"/>
+          <w:noProof w:val="0"/>
+          <w:color w:val="000000"/>
+          <w:sz w:val="16"/>
+          <w:szCs w:val="16"/>
+          <w:lang w:val="en-US"/>
+        </w:rPr>
+        <w:t xml:space="preserve"> run() {</w:t>
+      </w:r>
+    </w:p>
+    <w:p>
+      <w:pPr>
+        <w:widowControl w:val="0"/>
+        <w:autoSpaceDE w:val="0"/>
+        <w:autoSpaceDN w:val="0"/>
+        <w:adjustRightInd w:val="0"/>
+        <w:spacing w:after="0" w:line="240" w:lineRule="auto"/>
+        <w:rPr>
+          <w:rFonts w:ascii="Monaco" w:hAnsi="Monaco" w:cs="Monaco"/>
+          <w:noProof w:val="0"/>
+          <w:sz w:val="16"/>
+          <w:szCs w:val="16"/>
+          <w:lang w:val="en-US"/>
+        </w:rPr>
+      </w:pPr>
+      <w:r>
+        <w:rPr>
+          <w:rFonts w:ascii="Monaco" w:hAnsi="Monaco" w:cs="Monaco"/>
+          <w:noProof w:val="0"/>
+          <w:color w:val="000000"/>
+          <w:sz w:val="16"/>
+          <w:szCs w:val="16"/>
+          <w:lang w:val="en-US"/>
+        </w:rPr>
+        <w:tab/>
+      </w:r>
+      <w:r>
+        <w:rPr>
+          <w:rFonts w:ascii="Monaco" w:hAnsi="Monaco" w:cs="Monaco"/>
+          <w:noProof w:val="0"/>
+          <w:color w:val="000000"/>
+          <w:sz w:val="16"/>
+          <w:szCs w:val="16"/>
+          <w:lang w:val="en-US"/>
+        </w:rPr>
+        <w:tab/>
+      </w:r>
+      <w:r>
+        <w:rPr>
+          <w:rFonts w:ascii="Monaco" w:hAnsi="Monaco" w:cs="Monaco"/>
+          <w:noProof w:val="0"/>
+          <w:color w:val="000000"/>
+          <w:sz w:val="16"/>
+          <w:szCs w:val="16"/>
+          <w:u w:val="single"/>
+          <w:lang w:val="en-US"/>
+        </w:rPr>
+        <w:t>testAdd</w:t>
+      </w:r>
+      <w:r>
+        <w:rPr>
+          <w:rFonts w:ascii="Monaco" w:hAnsi="Monaco" w:cs="Monaco"/>
+          <w:noProof w:val="0"/>
+          <w:color w:val="000000"/>
+          <w:sz w:val="16"/>
+          <w:szCs w:val="16"/>
+          <w:lang w:val="en-US"/>
+        </w:rPr>
+        <w:t>();</w:t>
+      </w:r>
+    </w:p>
+    <w:p>
+      <w:pPr>
+        <w:widowControl w:val="0"/>
+        <w:autoSpaceDE w:val="0"/>
+        <w:autoSpaceDN w:val="0"/>
+        <w:adjustRightInd w:val="0"/>
+        <w:spacing w:after="0" w:line="240" w:lineRule="auto"/>
+        <w:rPr>
+          <w:rFonts w:ascii="Monaco" w:hAnsi="Monaco" w:cs="Monaco"/>
+          <w:noProof w:val="0"/>
+          <w:sz w:val="16"/>
+          <w:szCs w:val="16"/>
+          <w:lang w:val="en-US"/>
+        </w:rPr>
+      </w:pPr>
+      <w:r>
+        <w:rPr>
+          <w:rFonts w:ascii="Monaco" w:hAnsi="Monaco" w:cs="Monaco"/>
+          <w:noProof w:val="0"/>
+          <w:color w:val="000000"/>
+          <w:sz w:val="16"/>
+          <w:szCs w:val="16"/>
+          <w:lang w:val="en-US"/>
+        </w:rPr>
+        <w:tab/>
+        <w:t xml:space="preserve">} </w:t>
+      </w:r>
+    </w:p>
+    <w:p>
+      <w:pPr>
+        <w:widowControl w:val="0"/>
+        <w:autoSpaceDE w:val="0"/>
+        <w:autoSpaceDN w:val="0"/>
+        <w:adjustRightInd w:val="0"/>
+        <w:spacing w:after="0" w:line="240" w:lineRule="auto"/>
+        <w:rPr>
+          <w:rFonts w:ascii="Monaco" w:hAnsi="Monaco" w:cs="Monaco"/>
+          <w:noProof w:val="0"/>
+          <w:sz w:val="16"/>
+          <w:szCs w:val="16"/>
+          <w:lang w:val="en-US"/>
+        </w:rPr>
+      </w:pPr>
+      <w:r>
+        <w:rPr>
+          <w:rFonts w:ascii="Monaco" w:hAnsi="Monaco" w:cs="Monaco"/>
+          <w:noProof w:val="0"/>
+          <w:color w:val="000000"/>
+          <w:sz w:val="16"/>
+          <w:szCs w:val="16"/>
+          <w:lang w:val="en-US"/>
+        </w:rPr>
+        <w:tab/>
+      </w:r>
+    </w:p>
+    <w:p>
+      <w:pPr>
+        <w:widowControl w:val="0"/>
+        <w:autoSpaceDE w:val="0"/>
+        <w:autoSpaceDN w:val="0"/>
+        <w:adjustRightInd w:val="0"/>
+        <w:spacing w:after="0" w:line="240" w:lineRule="auto"/>
+        <w:rPr>
+          <w:rFonts w:ascii="Monaco" w:hAnsi="Monaco" w:cs="Monaco"/>
+          <w:noProof w:val="0"/>
+          <w:sz w:val="16"/>
+          <w:szCs w:val="16"/>
+          <w:lang w:val="en-US"/>
+        </w:rPr>
+      </w:pPr>
+      <w:r>
+        <w:rPr>
+          <w:rFonts w:ascii="Monaco" w:hAnsi="Monaco" w:cs="Monaco"/>
+          <w:noProof w:val="0"/>
+          <w:color w:val="000000"/>
+          <w:sz w:val="16"/>
+          <w:szCs w:val="16"/>
+          <w:lang w:val="en-US"/>
+        </w:rPr>
+        <w:tab/>
+      </w:r>
+      <w:r>
+        <w:rPr>
+          <w:rFonts w:ascii="Monaco" w:hAnsi="Monaco" w:cs="Monaco"/>
+          <w:b/>
+          <w:bCs/>
+          <w:noProof w:val="0"/>
+          <w:color w:val="7F0055"/>
+          <w:sz w:val="16"/>
+          <w:szCs w:val="16"/>
+          <w:lang w:val="en-US"/>
+        </w:rPr>
+        <w:t>public</w:t>
+      </w:r>
+      <w:r>
+        <w:rPr>
+          <w:rFonts w:ascii="Monaco" w:hAnsi="Monaco" w:cs="Monaco"/>
+          <w:noProof w:val="0"/>
+          <w:color w:val="000000"/>
+          <w:sz w:val="16"/>
+          <w:szCs w:val="16"/>
+          <w:lang w:val="en-US"/>
+        </w:rPr>
+        <w:t xml:space="preserve"> </w:t>
+      </w:r>
+      <w:r>
+        <w:rPr>
+          <w:rFonts w:ascii="Monaco" w:hAnsi="Monaco" w:cs="Monaco"/>
+          <w:b/>
+          <w:bCs/>
+          <w:noProof w:val="0"/>
+          <w:color w:val="7F0055"/>
+          <w:sz w:val="16"/>
+          <w:szCs w:val="16"/>
+          <w:lang w:val="en-US"/>
+        </w:rPr>
+        <w:t>void</w:t>
+      </w:r>
+      <w:r>
+        <w:rPr>
+          <w:rFonts w:ascii="Monaco" w:hAnsi="Monaco" w:cs="Monaco"/>
+          <w:noProof w:val="0"/>
+          <w:color w:val="000000"/>
+          <w:sz w:val="16"/>
+          <w:szCs w:val="16"/>
+          <w:lang w:val="en-US"/>
+        </w:rPr>
+        <w:t xml:space="preserve"> testAddOnePlusTwo() {</w:t>
+      </w:r>
+    </w:p>
+    <w:p>
+      <w:pPr>
+        <w:widowControl w:val="0"/>
+        <w:autoSpaceDE w:val="0"/>
+        <w:autoSpaceDN w:val="0"/>
+        <w:adjustRightInd w:val="0"/>
+        <w:spacing w:after="0" w:line="240" w:lineRule="auto"/>
+        <w:rPr>
+          <w:rFonts w:ascii="Monaco" w:hAnsi="Monaco" w:cs="Monaco"/>
+          <w:noProof w:val="0"/>
+          <w:sz w:val="16"/>
+          <w:szCs w:val="16"/>
+          <w:lang w:val="en-US"/>
+        </w:rPr>
+      </w:pPr>
+      <w:r>
+        <w:rPr>
+          <w:rFonts w:ascii="Monaco" w:hAnsi="Monaco" w:cs="Monaco"/>
+          <w:noProof w:val="0"/>
+          <w:color w:val="000000"/>
+          <w:sz w:val="16"/>
+          <w:szCs w:val="16"/>
+          <w:lang w:val="en-US"/>
+        </w:rPr>
+        <w:tab/>
+      </w:r>
+      <w:r>
+        <w:rPr>
+          <w:rFonts w:ascii="Monaco" w:hAnsi="Monaco" w:cs="Monaco"/>
+          <w:noProof w:val="0"/>
+          <w:color w:val="000000"/>
+          <w:sz w:val="16"/>
+          <w:szCs w:val="16"/>
+          <w:lang w:val="en-US"/>
+        </w:rPr>
+        <w:tab/>
+        <w:t xml:space="preserve">assertEquals(3.0, </w:t>
+      </w:r>
+      <w:r>
+        <w:rPr>
+          <w:rFonts w:ascii="Monaco" w:hAnsi="Monaco" w:cs="Monaco"/>
+          <w:noProof w:val="0"/>
+          <w:color w:val="000000"/>
+          <w:sz w:val="16"/>
+          <w:szCs w:val="16"/>
+          <w:u w:val="single"/>
+          <w:lang w:val="en-US"/>
+        </w:rPr>
+        <w:t>calculator</w:t>
+      </w:r>
+      <w:r>
+        <w:rPr>
+          <w:rFonts w:ascii="Monaco" w:hAnsi="Monaco" w:cs="Monaco"/>
+          <w:noProof w:val="0"/>
+          <w:color w:val="000000"/>
+          <w:sz w:val="16"/>
+          <w:szCs w:val="16"/>
+          <w:lang w:val="en-US"/>
+        </w:rPr>
+        <w:t>.addAwithB(1, 2));</w:t>
+      </w:r>
+    </w:p>
+    <w:p>
+      <w:pPr>
+        <w:widowControl w:val="0"/>
+        <w:autoSpaceDE w:val="0"/>
+        <w:autoSpaceDN w:val="0"/>
+        <w:adjustRightInd w:val="0"/>
+        <w:spacing w:after="0" w:line="240" w:lineRule="auto"/>
+        <w:rPr>
+          <w:rFonts w:ascii="Monaco" w:hAnsi="Monaco" w:cs="Monaco"/>
+          <w:noProof w:val="0"/>
+          <w:sz w:val="16"/>
+          <w:szCs w:val="16"/>
+          <w:lang w:val="en-US"/>
+        </w:rPr>
+      </w:pPr>
+      <w:r>
+        <w:rPr>
+          <w:rFonts w:ascii="Monaco" w:hAnsi="Monaco" w:cs="Monaco"/>
+          <w:noProof w:val="0"/>
+          <w:color w:val="000000"/>
+          <w:sz w:val="16"/>
+          <w:szCs w:val="16"/>
+          <w:lang w:val="en-US"/>
+        </w:rPr>
+        <w:tab/>
+        <w:t>}</w:t>
+      </w:r>
+    </w:p>
+    <w:p>
+      <w:pPr>
+        <w:widowControl w:val="0"/>
+        <w:autoSpaceDE w:val="0"/>
+        <w:autoSpaceDN w:val="0"/>
+        <w:adjustRightInd w:val="0"/>
+        <w:spacing w:after="0" w:line="240" w:lineRule="auto"/>
+        <w:rPr>
+          <w:rFonts w:ascii="Monaco" w:hAnsi="Monaco" w:cs="Monaco"/>
+          <w:noProof w:val="0"/>
+          <w:sz w:val="16"/>
+          <w:szCs w:val="16"/>
+          <w:lang w:val="en-US"/>
+        </w:rPr>
+      </w:pPr>
+      <w:r>
+        <w:rPr>
+          <w:rFonts w:ascii="Monaco" w:hAnsi="Monaco" w:cs="Monaco"/>
+          <w:noProof w:val="0"/>
+          <w:color w:val="000000"/>
+          <w:sz w:val="16"/>
+          <w:szCs w:val="16"/>
+          <w:lang w:val="en-US"/>
+        </w:rPr>
+        <w:tab/>
+      </w:r>
+    </w:p>
+    <w:p>
+      <w:pPr>
+        <w:widowControl w:val="0"/>
+        <w:autoSpaceDE w:val="0"/>
+        <w:autoSpaceDN w:val="0"/>
+        <w:adjustRightInd w:val="0"/>
+        <w:spacing w:after="0" w:line="240" w:lineRule="auto"/>
+        <w:rPr>
+          <w:rFonts w:ascii="Monaco" w:hAnsi="Monaco" w:cs="Monaco"/>
+          <w:noProof w:val="0"/>
+          <w:sz w:val="16"/>
+          <w:szCs w:val="16"/>
+          <w:lang w:val="en-US"/>
+        </w:rPr>
+      </w:pPr>
+      <w:r>
+        <w:rPr>
+          <w:rFonts w:ascii="Monaco" w:hAnsi="Monaco" w:cs="Monaco"/>
+          <w:noProof w:val="0"/>
+          <w:color w:val="000000"/>
+          <w:sz w:val="16"/>
+          <w:szCs w:val="16"/>
+          <w:lang w:val="en-US"/>
+        </w:rPr>
+        <w:tab/>
+      </w:r>
+      <w:r>
+        <w:rPr>
+          <w:rFonts w:ascii="Monaco" w:hAnsi="Monaco" w:cs="Monaco"/>
+          <w:b/>
+          <w:bCs/>
+          <w:noProof w:val="0"/>
+          <w:color w:val="7F0055"/>
+          <w:sz w:val="16"/>
+          <w:szCs w:val="16"/>
+          <w:lang w:val="en-US"/>
+        </w:rPr>
+        <w:t>public</w:t>
+      </w:r>
+      <w:r>
+        <w:rPr>
+          <w:rFonts w:ascii="Monaco" w:hAnsi="Monaco" w:cs="Monaco"/>
+          <w:noProof w:val="0"/>
+          <w:color w:val="000000"/>
+          <w:sz w:val="16"/>
+          <w:szCs w:val="16"/>
+          <w:lang w:val="en-US"/>
+        </w:rPr>
+        <w:t xml:space="preserve"> </w:t>
+      </w:r>
+      <w:r>
+        <w:rPr>
+          <w:rFonts w:ascii="Monaco" w:hAnsi="Monaco" w:cs="Monaco"/>
+          <w:b/>
+          <w:bCs/>
+          <w:noProof w:val="0"/>
+          <w:color w:val="7F0055"/>
+          <w:sz w:val="16"/>
+          <w:szCs w:val="16"/>
+          <w:lang w:val="en-US"/>
+        </w:rPr>
+        <w:t>void</w:t>
+      </w:r>
+      <w:r>
+        <w:rPr>
+          <w:rFonts w:ascii="Monaco" w:hAnsi="Monaco" w:cs="Monaco"/>
+          <w:noProof w:val="0"/>
+          <w:color w:val="000000"/>
+          <w:sz w:val="16"/>
+          <w:szCs w:val="16"/>
+          <w:lang w:val="en-US"/>
+        </w:rPr>
+        <w:t xml:space="preserve"> testAddOnePlusOne() {</w:t>
+      </w:r>
+    </w:p>
+    <w:p>
+      <w:pPr>
+        <w:widowControl w:val="0"/>
+        <w:autoSpaceDE w:val="0"/>
+        <w:autoSpaceDN w:val="0"/>
+        <w:adjustRightInd w:val="0"/>
+        <w:spacing w:after="0" w:line="240" w:lineRule="auto"/>
+        <w:rPr>
+          <w:rFonts w:ascii="Monaco" w:hAnsi="Monaco" w:cs="Monaco"/>
+          <w:noProof w:val="0"/>
+          <w:sz w:val="16"/>
+          <w:szCs w:val="16"/>
+          <w:lang w:val="en-US"/>
+        </w:rPr>
+      </w:pPr>
+      <w:r>
+        <w:rPr>
+          <w:rFonts w:ascii="Monaco" w:hAnsi="Monaco" w:cs="Monaco"/>
+          <w:noProof w:val="0"/>
+          <w:color w:val="000000"/>
+          <w:sz w:val="16"/>
+          <w:szCs w:val="16"/>
+          <w:lang w:val="en-US"/>
+        </w:rPr>
+        <w:tab/>
+      </w:r>
+      <w:r>
+        <w:rPr>
+          <w:rFonts w:ascii="Monaco" w:hAnsi="Monaco" w:cs="Monaco"/>
+          <w:noProof w:val="0"/>
+          <w:color w:val="000000"/>
+          <w:sz w:val="16"/>
+          <w:szCs w:val="16"/>
+          <w:lang w:val="en-US"/>
+        </w:rPr>
+        <w:tab/>
+        <w:t xml:space="preserve">assertEquals(2.0, </w:t>
+      </w:r>
+      <w:r>
+        <w:rPr>
+          <w:rFonts w:ascii="Monaco" w:hAnsi="Monaco" w:cs="Monaco"/>
+          <w:noProof w:val="0"/>
+          <w:color w:val="000000"/>
+          <w:sz w:val="16"/>
+          <w:szCs w:val="16"/>
+          <w:u w:val="single"/>
+          <w:lang w:val="en-US"/>
+        </w:rPr>
+        <w:t>calculator</w:t>
+      </w:r>
+      <w:r>
+        <w:rPr>
+          <w:rFonts w:ascii="Monaco" w:hAnsi="Monaco" w:cs="Monaco"/>
+          <w:noProof w:val="0"/>
+          <w:color w:val="000000"/>
+          <w:sz w:val="16"/>
+          <w:szCs w:val="16"/>
+          <w:lang w:val="en-US"/>
+        </w:rPr>
+        <w:t>.addAwithB(1, 1));</w:t>
+      </w:r>
+    </w:p>
+    <w:p>
+      <w:pPr>
+        <w:widowControl w:val="0"/>
+        <w:autoSpaceDE w:val="0"/>
+        <w:autoSpaceDN w:val="0"/>
+        <w:adjustRightInd w:val="0"/>
+        <w:spacing w:after="0" w:line="240" w:lineRule="auto"/>
+        <w:rPr>
+          <w:rFonts w:ascii="Monaco" w:hAnsi="Monaco" w:cs="Monaco"/>
+          <w:noProof w:val="0"/>
+          <w:sz w:val="16"/>
+          <w:szCs w:val="16"/>
+          <w:lang w:val="en-US"/>
+        </w:rPr>
+      </w:pPr>
+      <w:r>
+        <w:rPr>
+          <w:rFonts w:ascii="Monaco" w:hAnsi="Monaco" w:cs="Monaco"/>
+          <w:noProof w:val="0"/>
+          <w:color w:val="000000"/>
+          <w:sz w:val="16"/>
+          <w:szCs w:val="16"/>
+          <w:lang w:val="en-US"/>
+        </w:rPr>
+        <w:tab/>
+        <w:t xml:space="preserve">} </w:t>
+      </w:r>
+    </w:p>
+    <w:p>
+      <w:pPr>
+        <w:widowControl w:val="0"/>
+        <w:autoSpaceDE w:val="0"/>
+        <w:autoSpaceDN w:val="0"/>
+        <w:adjustRightInd w:val="0"/>
+        <w:spacing w:after="0" w:line="240" w:lineRule="auto"/>
+        <w:rPr>
+          <w:rFonts w:ascii="Monaco" w:hAnsi="Monaco" w:cs="Monaco"/>
+          <w:noProof w:val="0"/>
+          <w:sz w:val="16"/>
+          <w:szCs w:val="16"/>
+          <w:lang w:val="en-US"/>
+        </w:rPr>
+      </w:pPr>
+      <w:r>
+        <w:rPr>
+          <w:rFonts w:ascii="Monaco" w:hAnsi="Monaco" w:cs="Monaco"/>
+          <w:noProof w:val="0"/>
+          <w:color w:val="000000"/>
+          <w:sz w:val="16"/>
+          <w:szCs w:val="16"/>
+          <w:lang w:val="en-US"/>
+        </w:rPr>
+        <w:tab/>
+      </w:r>
+    </w:p>
+    <w:p>
+      <w:pPr>
+        <w:widowControl w:val="0"/>
+        <w:autoSpaceDE w:val="0"/>
+        <w:autoSpaceDN w:val="0"/>
+        <w:adjustRightInd w:val="0"/>
+        <w:spacing w:after="0" w:line="240" w:lineRule="auto"/>
+        <w:rPr>
+          <w:rFonts w:ascii="Monaco" w:hAnsi="Monaco" w:cs="Monaco"/>
+          <w:noProof w:val="0"/>
+          <w:sz w:val="16"/>
+          <w:szCs w:val="16"/>
+          <w:lang w:val="en-US"/>
+        </w:rPr>
+      </w:pPr>
+      <w:r>
+        <w:rPr>
+          <w:rFonts w:ascii="Monaco" w:hAnsi="Monaco" w:cs="Monaco"/>
+          <w:noProof w:val="0"/>
+          <w:color w:val="000000"/>
+          <w:sz w:val="16"/>
+          <w:szCs w:val="16"/>
+          <w:lang w:val="en-US"/>
+        </w:rPr>
+        <w:tab/>
+      </w:r>
+      <w:r>
+        <w:rPr>
+          <w:rFonts w:ascii="Monaco" w:hAnsi="Monaco" w:cs="Monaco"/>
+          <w:noProof w:val="0"/>
+          <w:color w:val="646464"/>
+          <w:sz w:val="16"/>
+          <w:szCs w:val="16"/>
+          <w:lang w:val="en-US"/>
+        </w:rPr>
+        <w:t>@Override</w:t>
+      </w:r>
+    </w:p>
+    <w:p>
+      <w:pPr>
+        <w:widowControl w:val="0"/>
+        <w:autoSpaceDE w:val="0"/>
+        <w:autoSpaceDN w:val="0"/>
+        <w:adjustRightInd w:val="0"/>
+        <w:spacing w:after="0" w:line="240" w:lineRule="auto"/>
+        <w:rPr>
+          <w:rFonts w:ascii="Monaco" w:hAnsi="Monaco" w:cs="Monaco"/>
+          <w:noProof w:val="0"/>
+          <w:sz w:val="16"/>
+          <w:szCs w:val="16"/>
+          <w:lang w:val="en-US"/>
+        </w:rPr>
+      </w:pPr>
+      <w:r>
+        <w:rPr>
+          <w:rFonts w:ascii="Monaco" w:hAnsi="Monaco" w:cs="Monaco"/>
+          <w:noProof w:val="0"/>
+          <w:color w:val="000000"/>
+          <w:sz w:val="16"/>
+          <w:szCs w:val="16"/>
+          <w:lang w:val="en-US"/>
+        </w:rPr>
+        <w:tab/>
+      </w:r>
+      <w:r>
+        <w:rPr>
+          <w:rFonts w:ascii="Monaco" w:hAnsi="Monaco" w:cs="Monaco"/>
+          <w:b/>
+          <w:bCs/>
+          <w:noProof w:val="0"/>
+          <w:color w:val="7F0055"/>
+          <w:sz w:val="16"/>
+          <w:szCs w:val="16"/>
+          <w:lang w:val="en-US"/>
+        </w:rPr>
+        <w:t>public</w:t>
+      </w:r>
+      <w:r>
+        <w:rPr>
+          <w:rFonts w:ascii="Monaco" w:hAnsi="Monaco" w:cs="Monaco"/>
+          <w:noProof w:val="0"/>
+          <w:color w:val="000000"/>
+          <w:sz w:val="16"/>
+          <w:szCs w:val="16"/>
+          <w:lang w:val="en-US"/>
+        </w:rPr>
+        <w:t xml:space="preserve"> </w:t>
+      </w:r>
+      <w:r>
+        <w:rPr>
+          <w:rFonts w:ascii="Monaco" w:hAnsi="Monaco" w:cs="Monaco"/>
+          <w:b/>
+          <w:bCs/>
+          <w:noProof w:val="0"/>
+          <w:color w:val="7F0055"/>
+          <w:sz w:val="16"/>
+          <w:szCs w:val="16"/>
+          <w:lang w:val="en-US"/>
+        </w:rPr>
+        <w:t>void</w:t>
+      </w:r>
+      <w:r>
+        <w:rPr>
+          <w:rFonts w:ascii="Monaco" w:hAnsi="Monaco" w:cs="Monaco"/>
+          <w:noProof w:val="0"/>
+          <w:color w:val="000000"/>
+          <w:sz w:val="16"/>
+          <w:szCs w:val="16"/>
+          <w:lang w:val="en-US"/>
+        </w:rPr>
+        <w:t xml:space="preserve"> tearDown(){</w:t>
+      </w:r>
+    </w:p>
+    <w:p>
+      <w:pPr>
+        <w:widowControl w:val="0"/>
+        <w:autoSpaceDE w:val="0"/>
+        <w:autoSpaceDN w:val="0"/>
+        <w:adjustRightInd w:val="0"/>
+        <w:spacing w:after="0" w:line="240" w:lineRule="auto"/>
+        <w:rPr>
+          <w:rFonts w:ascii="Monaco" w:hAnsi="Monaco" w:cs="Monaco"/>
+          <w:noProof w:val="0"/>
+          <w:sz w:val="16"/>
+          <w:szCs w:val="16"/>
+          <w:lang w:val="en-US"/>
+        </w:rPr>
+      </w:pPr>
+      <w:r>
+        <w:rPr>
+          <w:rFonts w:ascii="Monaco" w:hAnsi="Monaco" w:cs="Monaco"/>
+          <w:noProof w:val="0"/>
+          <w:color w:val="000000"/>
+          <w:sz w:val="16"/>
+          <w:szCs w:val="16"/>
+          <w:lang w:val="en-US"/>
+        </w:rPr>
+        <w:tab/>
+      </w:r>
+      <w:r>
+        <w:rPr>
+          <w:rFonts w:ascii="Monaco" w:hAnsi="Monaco" w:cs="Monaco"/>
+          <w:noProof w:val="0"/>
+          <w:color w:val="000000"/>
+          <w:sz w:val="16"/>
+          <w:szCs w:val="16"/>
+          <w:lang w:val="en-US"/>
+        </w:rPr>
+        <w:tab/>
+      </w:r>
+      <w:r>
+        <w:rPr>
+          <w:rFonts w:ascii="Monaco" w:hAnsi="Monaco" w:cs="Monaco"/>
+          <w:noProof w:val="0"/>
+          <w:color w:val="000000"/>
+          <w:sz w:val="16"/>
+          <w:szCs w:val="16"/>
+          <w:u w:val="single"/>
+          <w:lang w:val="en-US"/>
+        </w:rPr>
+        <w:t>calculator</w:t>
+      </w:r>
+      <w:r>
+        <w:rPr>
+          <w:rFonts w:ascii="Monaco" w:hAnsi="Monaco" w:cs="Monaco"/>
+          <w:noProof w:val="0"/>
+          <w:color w:val="000000"/>
+          <w:sz w:val="16"/>
+          <w:szCs w:val="16"/>
+          <w:lang w:val="en-US"/>
+        </w:rPr>
+        <w:t xml:space="preserve"> = </w:t>
+      </w:r>
+      <w:r>
+        <w:rPr>
+          <w:rFonts w:ascii="Monaco" w:hAnsi="Monaco" w:cs="Monaco"/>
+          <w:b/>
+          <w:bCs/>
+          <w:noProof w:val="0"/>
+          <w:color w:val="7F0055"/>
+          <w:sz w:val="16"/>
+          <w:szCs w:val="16"/>
+          <w:lang w:val="en-US"/>
+        </w:rPr>
+        <w:t>null</w:t>
+      </w:r>
+      <w:r>
+        <w:rPr>
+          <w:rFonts w:ascii="Monaco" w:hAnsi="Monaco" w:cs="Monaco"/>
+          <w:noProof w:val="0"/>
+          <w:color w:val="000000"/>
+          <w:sz w:val="16"/>
+          <w:szCs w:val="16"/>
+          <w:lang w:val="en-US"/>
+        </w:rPr>
+        <w:t>;</w:t>
+      </w:r>
+    </w:p>
+    <w:p>
+      <w:r>
+        <w:rPr>
+          <w:rFonts w:ascii="Monaco" w:hAnsi="Monaco" w:cs="Monaco"/>
+          <w:noProof w:val="0"/>
+          <w:color w:val="000000"/>
+          <w:sz w:val="16"/>
+          <w:szCs w:val="16"/>
+          <w:lang w:val="en-US"/>
+        </w:rPr>
+        <w:tab/>
+        <w:t>}</w:t>
+      </w:r>
+      <w:r>
         <w:br w:type="page"/>
       </w:r>
       <w:r>
@@ -5335,8 +6493,8 @@
     </w:p>
     <w:p/>
     <w:sectPr>
-      <w:headerReference w:type="default" r:id="rId12"/>
-      <w:footerReference w:type="default" r:id="rId13"/>
+      <w:headerReference w:type="default" r:id="rId14"/>
+      <w:footerReference w:type="default" r:id="rId15"/>
       <w:pgSz w:w="11907" w:h="16839" w:code="9"/>
       <w:pgMar w:top="1417" w:right="1080" w:bottom="1417" w:left="1080" w:header="708" w:footer="708" w:gutter="0"/>
       <w:pgNumType w:start="1"/>
@@ -5349,7 +6507,7 @@
 </file>
 
 <file path=word/endnotes.xml><?xml version="1.0" encoding="utf-8"?>
-<w:endnotes xmlns:ve="http://schemas.openxmlformats.org/markup-compatibility/2006" xmlns:o="urn:schemas-microsoft-com:office:office" xmlns:r="http://schemas.openxmlformats.org/officeDocument/2006/relationships" xmlns:m="http://schemas.openxmlformats.org/officeDocument/2006/math" xmlns:v="urn:schemas-microsoft-com:vml" xmlns:wp="http://schemas.openxmlformats.org/drawingml/2006/wordprocessingDrawing" xmlns:w10="urn:schemas-microsoft-com:office:word" xmlns:w="http://schemas.openxmlformats.org/wordprocessingml/2006/main" xmlns:wne="http://schemas.microsoft.com/office/word/2006/wordml">
+<w:endnotes xmlns:wpc="http://schemas.microsoft.com/office/word/2010/wordprocessingCanvas" xmlns:mo="http://schemas.microsoft.com/office/mac/office/2008/main" xmlns:mc="http://schemas.openxmlformats.org/markup-compatibility/2006" xmlns:mv="urn:schemas-microsoft-com:mac:vml" xmlns:o="urn:schemas-microsoft-com:office:office" xmlns:r="http://schemas.openxmlformats.org/officeDocument/2006/relationships" xmlns:m="http://schemas.openxmlformats.org/officeDocument/2006/math" xmlns:v="urn:schemas-microsoft-com:vml" xmlns:wp14="http://schemas.microsoft.com/office/word/2010/wordprocessingDrawing" xmlns:wp="http://schemas.openxmlformats.org/drawingml/2006/wordprocessingDrawing" xmlns:w10="urn:schemas-microsoft-com:office:word" xmlns:w="http://schemas.openxmlformats.org/wordprocessingml/2006/main" xmlns:w14="http://schemas.microsoft.com/office/word/2010/wordml" xmlns:wpg="http://schemas.microsoft.com/office/word/2010/wordprocessingGroup" xmlns:wpi="http://schemas.microsoft.com/office/word/2010/wordprocessingInk" xmlns:wne="http://schemas.microsoft.com/office/word/2006/wordml" xmlns:wps="http://schemas.microsoft.com/office/word/2010/wordprocessingShape" mc:Ignorable="w14 wp14">
   <w:endnote w:type="separator" w:id="-1">
     <w:p>
       <w:pPr>
@@ -5374,10 +6532,10 @@
 </file>
 
 <file path=word/footer1.xml><?xml version="1.0" encoding="utf-8"?>
-<w:ftr xmlns:ve="http://schemas.openxmlformats.org/markup-compatibility/2006" xmlns:o="urn:schemas-microsoft-com:office:office" xmlns:r="http://schemas.openxmlformats.org/officeDocument/2006/relationships" xmlns:m="http://schemas.openxmlformats.org/officeDocument/2006/math" xmlns:v="urn:schemas-microsoft-com:vml" xmlns:wp="http://schemas.openxmlformats.org/drawingml/2006/wordprocessingDrawing" xmlns:w10="urn:schemas-microsoft-com:office:word" xmlns:w="http://schemas.openxmlformats.org/wordprocessingml/2006/main" xmlns:wne="http://schemas.microsoft.com/office/word/2006/wordml">
+<w:ftr xmlns:wpc="http://schemas.microsoft.com/office/word/2010/wordprocessingCanvas" xmlns:mo="http://schemas.microsoft.com/office/mac/office/2008/main" xmlns:mc="http://schemas.openxmlformats.org/markup-compatibility/2006" xmlns:mv="urn:schemas-microsoft-com:mac:vml" xmlns:o="urn:schemas-microsoft-com:office:office" xmlns:r="http://schemas.openxmlformats.org/officeDocument/2006/relationships" xmlns:m="http://schemas.openxmlformats.org/officeDocument/2006/math" xmlns:v="urn:schemas-microsoft-com:vml" xmlns:wp14="http://schemas.microsoft.com/office/word/2010/wordprocessingDrawing" xmlns:wp="http://schemas.openxmlformats.org/drawingml/2006/wordprocessingDrawing" xmlns:w10="urn:schemas-microsoft-com:office:word" xmlns:w="http://schemas.openxmlformats.org/wordprocessingml/2006/main" xmlns:w14="http://schemas.microsoft.com/office/word/2010/wordml" xmlns:wpg="http://schemas.microsoft.com/office/word/2010/wordprocessingGroup" xmlns:wpi="http://schemas.microsoft.com/office/word/2010/wordprocessingInk" xmlns:wne="http://schemas.microsoft.com/office/word/2006/wordml" xmlns:wps="http://schemas.microsoft.com/office/word/2010/wordprocessingShape" mc:Ignorable="w14 wp14 mv">
   <w:p>
     <w:pPr>
-      <w:pStyle w:val="Piedepgina"/>
+      <w:pStyle w:val="Footer"/>
       <w:pBdr>
         <w:bottom w:val="single" w:sz="12" w:space="1" w:color="auto"/>
       </w:pBdr>
@@ -5390,13 +6548,16 @@
   </w:p>
   <w:p>
     <w:pPr>
-      <w:pStyle w:val="Piedepgina"/>
+      <w:pStyle w:val="Footer"/>
       <w:tabs>
         <w:tab w:val="right" w:pos="9747"/>
       </w:tabs>
     </w:pPr>
     <w:r>
-      <w:t>- Schmoll -</w:t>
+      <w:t>Schmoll -</w:t>
+    </w:r>
+    <w:r>
+      <w:t xml:space="preserve">  Chavar - Barrea</w:t>
     </w:r>
     <w:r>
       <w:tab/>
@@ -5421,7 +6582,7 @@
       <w:rPr>
         <w:noProof/>
       </w:rPr>
-      <w:t>11</w:t>
+      <w:t>2</w:t>
     </w:r>
     <w:r>
       <w:fldChar w:fldCharType="end"/>
@@ -5438,17 +6599,27 @@
     <w:r>
       <w:fldChar w:fldCharType="end"/>
     </w:r>
-    <w:fldSimple w:instr=" DOCPROPERTY  Pages  \* MERGEFORMAT ">
-      <w:r>
-        <w:t>29</w:t>
-      </w:r>
-    </w:fldSimple>
+    <w:r>
+      <w:fldChar w:fldCharType="begin"/>
+    </w:r>
+    <w:r>
+      <w:instrText xml:space="preserve"> DOCPROPERTY  Pages  \* MERGEFORMAT </w:instrText>
+    </w:r>
+    <w:r>
+      <w:fldChar w:fldCharType="separate"/>
+    </w:r>
+    <w:r>
+      <w:t>29</w:t>
+    </w:r>
+    <w:r>
+      <w:fldChar w:fldCharType="end"/>
+    </w:r>
   </w:p>
 </w:ftr>
 </file>
 
 <file path=word/footnotes.xml><?xml version="1.0" encoding="utf-8"?>
-<w:footnotes xmlns:ve="http://schemas.openxmlformats.org/markup-compatibility/2006" xmlns:o="urn:schemas-microsoft-com:office:office" xmlns:r="http://schemas.openxmlformats.org/officeDocument/2006/relationships" xmlns:m="http://schemas.openxmlformats.org/officeDocument/2006/math" xmlns:v="urn:schemas-microsoft-com:vml" xmlns:wp="http://schemas.openxmlformats.org/drawingml/2006/wordprocessingDrawing" xmlns:w10="urn:schemas-microsoft-com:office:word" xmlns:w="http://schemas.openxmlformats.org/wordprocessingml/2006/main" xmlns:wne="http://schemas.microsoft.com/office/word/2006/wordml">
+<w:footnotes xmlns:wpc="http://schemas.microsoft.com/office/word/2010/wordprocessingCanvas" xmlns:mo="http://schemas.microsoft.com/office/mac/office/2008/main" xmlns:mc="http://schemas.openxmlformats.org/markup-compatibility/2006" xmlns:mv="urn:schemas-microsoft-com:mac:vml" xmlns:o="urn:schemas-microsoft-com:office:office" xmlns:r="http://schemas.openxmlformats.org/officeDocument/2006/relationships" xmlns:m="http://schemas.openxmlformats.org/officeDocument/2006/math" xmlns:v="urn:schemas-microsoft-com:vml" xmlns:wp14="http://schemas.microsoft.com/office/word/2010/wordprocessingDrawing" xmlns:wp="http://schemas.openxmlformats.org/drawingml/2006/wordprocessingDrawing" xmlns:w10="urn:schemas-microsoft-com:office:word" xmlns:w="http://schemas.openxmlformats.org/wordprocessingml/2006/main" xmlns:w14="http://schemas.microsoft.com/office/word/2010/wordml" xmlns:wpg="http://schemas.microsoft.com/office/word/2010/wordprocessingGroup" xmlns:wpi="http://schemas.microsoft.com/office/word/2010/wordprocessingInk" xmlns:wne="http://schemas.microsoft.com/office/word/2006/wordml" xmlns:wps="http://schemas.microsoft.com/office/word/2010/wordprocessingShape" mc:Ignorable="w14 wp14">
   <w:footnote w:type="separator" w:id="-1">
     <w:p>
       <w:pPr>
@@ -5473,16 +6644,16 @@
 </file>
 
 <file path=word/header1.xml><?xml version="1.0" encoding="utf-8"?>
-<w:hdr xmlns:ve="http://schemas.openxmlformats.org/markup-compatibility/2006" xmlns:o="urn:schemas-microsoft-com:office:office" xmlns:r="http://schemas.openxmlformats.org/officeDocument/2006/relationships" xmlns:m="http://schemas.openxmlformats.org/officeDocument/2006/math" xmlns:v="urn:schemas-microsoft-com:vml" xmlns:wp="http://schemas.openxmlformats.org/drawingml/2006/wordprocessingDrawing" xmlns:w10="urn:schemas-microsoft-com:office:word" xmlns:w="http://schemas.openxmlformats.org/wordprocessingml/2006/main" xmlns:wne="http://schemas.microsoft.com/office/word/2006/wordml">
+<w:hdr xmlns:wpc="http://schemas.microsoft.com/office/word/2010/wordprocessingCanvas" xmlns:mo="http://schemas.microsoft.com/office/mac/office/2008/main" xmlns:mc="http://schemas.openxmlformats.org/markup-compatibility/2006" xmlns:mv="urn:schemas-microsoft-com:mac:vml" xmlns:o="urn:schemas-microsoft-com:office:office" xmlns:r="http://schemas.openxmlformats.org/officeDocument/2006/relationships" xmlns:m="http://schemas.openxmlformats.org/officeDocument/2006/math" xmlns:v="urn:schemas-microsoft-com:vml" xmlns:wp14="http://schemas.microsoft.com/office/word/2010/wordprocessingDrawing" xmlns:wp="http://schemas.openxmlformats.org/drawingml/2006/wordprocessingDrawing" xmlns:w10="urn:schemas-microsoft-com:office:word" xmlns:w="http://schemas.openxmlformats.org/wordprocessingml/2006/main" xmlns:w14="http://schemas.microsoft.com/office/word/2010/wordml" xmlns:wpg="http://schemas.microsoft.com/office/word/2010/wordprocessingGroup" xmlns:wpi="http://schemas.microsoft.com/office/word/2010/wordprocessingInk" xmlns:wne="http://schemas.microsoft.com/office/word/2006/wordml" xmlns:wps="http://schemas.microsoft.com/office/word/2010/wordprocessingShape" mc:Ignorable="w14 wp14 mv">
   <w:p>
     <w:pPr>
-      <w:pStyle w:val="Encabezado"/>
+      <w:pStyle w:val="Header"/>
     </w:pPr>
     <w:r>
       <w:rPr>
         <w:lang w:val="en-US" w:eastAsia="en-US"/>
       </w:rPr>
-      <w:pict>
+      <w:pict w14:anchorId="67F0CCFC">
         <v:shapetype id="_x0000_t75" coordsize="21600,21600" o:spt="75" o:preferrelative="t" path="m@4@5l@4@11@9@11@9@5xe" filled="f" stroked="f">
           <v:stroke joinstyle="miter"/>
           <v:formulas>
@@ -5502,7 +6673,7 @@
           <v:path o:extrusionok="f" gradientshapeok="t" o:connecttype="rect"/>
           <o:lock v:ext="edit" aspectratio="t"/>
         </v:shapetype>
-        <v:shape id="0 Imagen" o:spid="_x0000_s2049" type="#_x0000_t75" style="position:absolute;margin-left:378.35pt;margin-top:-46.95pt;width:107.35pt;height:35.85pt;z-index:1;visibility:visible;mso-position-horizontal-relative:margin;mso-position-vertical-relative:margin">
+        <v:shape id="0 Imagen" o:spid="_x0000_s2049" type="#_x0000_t75" style="position:absolute;margin-left:378.35pt;margin-top:-46.95pt;width:107.35pt;height:35.85pt;z-index:251657728;visibility:visible;mso-position-horizontal-relative:margin;mso-position-vertical-relative:margin">
           <v:imagedata r:id="rId1" o:title=""/>
           <w10:wrap type="square" anchorx="margin" anchory="margin"/>
         </v:shape>
@@ -5517,7 +6688,7 @@
   </w:p>
   <w:p>
     <w:pPr>
-      <w:pStyle w:val="Encabezado"/>
+      <w:pStyle w:val="Header"/>
       <w:pBdr>
         <w:bottom w:val="single" w:sz="12" w:space="1" w:color="auto"/>
       </w:pBdr>
@@ -5528,7 +6699,7 @@
   </w:p>
   <w:p>
     <w:pPr>
-      <w:pStyle w:val="Encabezado"/>
+      <w:pStyle w:val="Header"/>
       <w:rPr>
         <w:sz w:val="2"/>
         <w:szCs w:val="2"/>
@@ -5539,7 +6710,7 @@
 </file>
 
 <file path=word/numbering.xml><?xml version="1.0" encoding="utf-8"?>
-<w:numbering xmlns:ve="http://schemas.openxmlformats.org/markup-compatibility/2006" xmlns:o="urn:schemas-microsoft-com:office:office" xmlns:r="http://schemas.openxmlformats.org/officeDocument/2006/relationships" xmlns:m="http://schemas.openxmlformats.org/officeDocument/2006/math" xmlns:v="urn:schemas-microsoft-com:vml" xmlns:wp="http://schemas.openxmlformats.org/drawingml/2006/wordprocessingDrawing" xmlns:w10="urn:schemas-microsoft-com:office:word" xmlns:w="http://schemas.openxmlformats.org/wordprocessingml/2006/main" xmlns:wne="http://schemas.microsoft.com/office/word/2006/wordml">
+<w:numbering xmlns:wpc="http://schemas.microsoft.com/office/word/2010/wordprocessingCanvas" xmlns:mo="http://schemas.microsoft.com/office/mac/office/2008/main" xmlns:mc="http://schemas.openxmlformats.org/markup-compatibility/2006" xmlns:mv="urn:schemas-microsoft-com:mac:vml" xmlns:o="urn:schemas-microsoft-com:office:office" xmlns:r="http://schemas.openxmlformats.org/officeDocument/2006/relationships" xmlns:m="http://schemas.openxmlformats.org/officeDocument/2006/math" xmlns:v="urn:schemas-microsoft-com:vml" xmlns:wp14="http://schemas.microsoft.com/office/word/2010/wordprocessingDrawing" xmlns:wp="http://schemas.openxmlformats.org/drawingml/2006/wordprocessingDrawing" xmlns:w10="urn:schemas-microsoft-com:office:word" xmlns:w="http://schemas.openxmlformats.org/wordprocessingml/2006/main" xmlns:w14="http://schemas.microsoft.com/office/word/2010/wordml" xmlns:wpg="http://schemas.microsoft.com/office/word/2010/wordprocessingGroup" xmlns:wpi="http://schemas.microsoft.com/office/word/2010/wordprocessingInk" xmlns:wne="http://schemas.microsoft.com/office/word/2006/wordml" xmlns:wps="http://schemas.microsoft.com/office/word/2010/wordprocessingShape" mc:Ignorable="w14 wp14">
   <w:abstractNum w:abstractNumId="0">
     <w:nsid w:val="00526585"/>
     <w:multiLevelType w:val="hybridMultilevel"/>
@@ -7427,7 +8598,7 @@
 </file>
 
 <file path=word/styles.xml><?xml version="1.0" encoding="utf-8"?>
-<w:styles xmlns:r="http://schemas.openxmlformats.org/officeDocument/2006/relationships" xmlns:w="http://schemas.openxmlformats.org/wordprocessingml/2006/main">
+<w:styles xmlns:mc="http://schemas.openxmlformats.org/markup-compatibility/2006" xmlns:r="http://schemas.openxmlformats.org/officeDocument/2006/relationships" xmlns:w="http://schemas.openxmlformats.org/wordprocessingml/2006/main" xmlns:w14="http://schemas.microsoft.com/office/word/2010/wordml" mc:Ignorable="w14">
   <w:docDefaults>
     <w:rPrDefault>
       <w:rPr>
@@ -7437,7 +8608,7 @@
     </w:rPrDefault>
     <w:pPrDefault/>
   </w:docDefaults>
-  <w:latentStyles w:defLockedState="1" w:defUIPriority="99" w:defSemiHidden="1" w:defUnhideWhenUsed="1" w:defQFormat="0" w:count="267">
+  <w:latentStyles w:defLockedState="1" w:defUIPriority="99" w:defSemiHidden="1" w:defUnhideWhenUsed="1" w:defQFormat="0" w:count="276">
     <w:lsdException w:name="Normal" w:semiHidden="0" w:uiPriority="0" w:unhideWhenUsed="0" w:qFormat="1"/>
     <w:lsdException w:name="heading 1" w:semiHidden="0" w:uiPriority="9" w:unhideWhenUsed="0" w:qFormat="1"/>
     <w:lsdException w:name="heading 2" w:semiHidden="0" w:uiPriority="9" w:unhideWhenUsed="0" w:qFormat="1"/>
@@ -7591,11 +8762,11 @@
       <w:lang w:val="es-AR"/>
     </w:rPr>
   </w:style>
-  <w:style w:type="paragraph" w:styleId="Ttulo1">
+  <w:style w:type="paragraph" w:styleId="Heading1">
     <w:name w:val="heading 1"/>
     <w:basedOn w:val="Normal"/>
     <w:next w:val="Normal"/>
-    <w:link w:val="Ttulo1Car"/>
+    <w:link w:val="Heading1Char"/>
     <w:uiPriority w:val="99"/>
     <w:qFormat/>
     <w:rsid w:val="0095484F"/>
@@ -7609,14 +8780,13 @@
       <w:noProof w:val="0"/>
       <w:sz w:val="28"/>
       <w:szCs w:val="20"/>
-      <w:lang/>
     </w:rPr>
   </w:style>
-  <w:style w:type="paragraph" w:styleId="Ttulo2">
+  <w:style w:type="paragraph" w:styleId="Heading2">
     <w:name w:val="heading 2"/>
     <w:basedOn w:val="Normal"/>
     <w:next w:val="Normal"/>
-    <w:link w:val="Ttulo2Car"/>
+    <w:link w:val="Heading2Char"/>
     <w:uiPriority w:val="99"/>
     <w:qFormat/>
     <w:rsid w:val="0095484F"/>
@@ -7630,14 +8800,13 @@
       <w:noProof w:val="0"/>
       <w:sz w:val="26"/>
       <w:szCs w:val="20"/>
-      <w:lang/>
     </w:rPr>
   </w:style>
-  <w:style w:type="paragraph" w:styleId="Ttulo3">
+  <w:style w:type="paragraph" w:styleId="Heading3">
     <w:name w:val="heading 3"/>
     <w:basedOn w:val="Normal"/>
     <w:next w:val="Normal"/>
-    <w:link w:val="Ttulo3Car"/>
+    <w:link w:val="Heading3Char"/>
     <w:uiPriority w:val="99"/>
     <w:qFormat/>
     <w:rsid w:val="0095484F"/>
@@ -7651,14 +8820,13 @@
       <w:noProof w:val="0"/>
       <w:sz w:val="20"/>
       <w:szCs w:val="20"/>
-      <w:lang/>
     </w:rPr>
   </w:style>
-  <w:style w:type="paragraph" w:styleId="Ttulo4">
+  <w:style w:type="paragraph" w:styleId="Heading4">
     <w:name w:val="heading 4"/>
     <w:basedOn w:val="Normal"/>
     <w:next w:val="Normal"/>
-    <w:link w:val="Ttulo4Car"/>
+    <w:link w:val="Heading4Char"/>
     <w:uiPriority w:val="99"/>
     <w:qFormat/>
     <w:rsid w:val="0095484F"/>
@@ -7673,14 +8841,13 @@
       <w:noProof w:val="0"/>
       <w:sz w:val="20"/>
       <w:szCs w:val="20"/>
-      <w:lang/>
     </w:rPr>
   </w:style>
-  <w:style w:type="paragraph" w:styleId="Ttulo5">
+  <w:style w:type="paragraph" w:styleId="Heading5">
     <w:name w:val="heading 5"/>
     <w:basedOn w:val="Normal"/>
     <w:next w:val="Normal"/>
-    <w:link w:val="Ttulo5Car"/>
+    <w:link w:val="Heading5Char"/>
     <w:uiPriority w:val="99"/>
     <w:qFormat/>
     <w:rsid w:val="0095484F"/>
@@ -7695,14 +8862,13 @@
       <w:color w:val="7F7F7F"/>
       <w:sz w:val="20"/>
       <w:szCs w:val="20"/>
-      <w:lang/>
     </w:rPr>
   </w:style>
-  <w:style w:type="paragraph" w:styleId="Ttulo6">
+  <w:style w:type="paragraph" w:styleId="Heading6">
     <w:name w:val="heading 6"/>
     <w:basedOn w:val="Normal"/>
     <w:next w:val="Normal"/>
-    <w:link w:val="Ttulo6Car"/>
+    <w:link w:val="Heading6Char"/>
     <w:uiPriority w:val="99"/>
     <w:qFormat/>
     <w:rsid w:val="0095484F"/>
@@ -7718,14 +8884,13 @@
       <w:color w:val="7F7F7F"/>
       <w:sz w:val="20"/>
       <w:szCs w:val="20"/>
-      <w:lang/>
     </w:rPr>
   </w:style>
-  <w:style w:type="paragraph" w:styleId="Ttulo7">
+  <w:style w:type="paragraph" w:styleId="Heading7">
     <w:name w:val="heading 7"/>
     <w:basedOn w:val="Normal"/>
     <w:next w:val="Normal"/>
-    <w:link w:val="Ttulo7Car"/>
+    <w:link w:val="Heading7Char"/>
     <w:uiPriority w:val="99"/>
     <w:qFormat/>
     <w:rsid w:val="0095484F"/>
@@ -7739,14 +8904,13 @@
       <w:noProof w:val="0"/>
       <w:sz w:val="20"/>
       <w:szCs w:val="20"/>
-      <w:lang/>
     </w:rPr>
   </w:style>
-  <w:style w:type="paragraph" w:styleId="Ttulo8">
+  <w:style w:type="paragraph" w:styleId="Heading8">
     <w:name w:val="heading 8"/>
     <w:basedOn w:val="Normal"/>
     <w:next w:val="Normal"/>
-    <w:link w:val="Ttulo8Car"/>
+    <w:link w:val="Heading8Char"/>
     <w:uiPriority w:val="99"/>
     <w:qFormat/>
     <w:rsid w:val="0095484F"/>
@@ -7759,14 +8923,13 @@
       <w:noProof w:val="0"/>
       <w:sz w:val="20"/>
       <w:szCs w:val="20"/>
-      <w:lang/>
     </w:rPr>
   </w:style>
-  <w:style w:type="paragraph" w:styleId="Ttulo9">
+  <w:style w:type="paragraph" w:styleId="Heading9">
     <w:name w:val="heading 9"/>
     <w:basedOn w:val="Normal"/>
     <w:next w:val="Normal"/>
-    <w:link w:val="Ttulo9Car"/>
+    <w:link w:val="Heading9Char"/>
     <w:uiPriority w:val="99"/>
     <w:qFormat/>
     <w:rsid w:val="0095484F"/>
@@ -7781,21 +8944,19 @@
       <w:spacing w:val="5"/>
       <w:sz w:val="20"/>
       <w:szCs w:val="20"/>
-      <w:lang/>
     </w:rPr>
   </w:style>
-  <w:style w:type="character" w:default="1" w:styleId="Fuentedeprrafopredeter">
+  <w:style w:type="character" w:default="1" w:styleId="DefaultParagraphFont">
     <w:name w:val="Default Paragraph Font"/>
     <w:uiPriority w:val="1"/>
     <w:semiHidden/>
     <w:unhideWhenUsed/>
   </w:style>
-  <w:style w:type="table" w:default="1" w:styleId="Tablanormal">
+  <w:style w:type="table" w:default="1" w:styleId="TableNormal">
     <w:name w:val="Normal Table"/>
     <w:uiPriority w:val="99"/>
     <w:semiHidden/>
     <w:unhideWhenUsed/>
-    <w:qFormat/>
     <w:tblPr>
       <w:tblInd w:w="0" w:type="dxa"/>
       <w:tblCellMar>
@@ -7806,15 +8967,15 @@
       </w:tblCellMar>
     </w:tblPr>
   </w:style>
-  <w:style w:type="numbering" w:default="1" w:styleId="Sinlista">
+  <w:style w:type="numbering" w:default="1" w:styleId="NoList">
     <w:name w:val="No List"/>
     <w:uiPriority w:val="99"/>
     <w:semiHidden/>
     <w:unhideWhenUsed/>
   </w:style>
-  <w:style w:type="character" w:customStyle="1" w:styleId="Ttulo1Car">
-    <w:name w:val="Título 1 Car"/>
-    <w:link w:val="Ttulo1"/>
+  <w:style w:type="character" w:customStyle="1" w:styleId="Heading1Char">
+    <w:name w:val="Heading 1 Char"/>
+    <w:link w:val="Heading1"/>
     <w:uiPriority w:val="99"/>
     <w:locked/>
     <w:rsid w:val="0095484F"/>
@@ -7824,9 +8985,9 @@
       <w:sz w:val="28"/>
     </w:rPr>
   </w:style>
-  <w:style w:type="character" w:customStyle="1" w:styleId="Ttulo2Car">
-    <w:name w:val="Título 2 Car"/>
-    <w:link w:val="Ttulo2"/>
+  <w:style w:type="character" w:customStyle="1" w:styleId="Heading2Char">
+    <w:name w:val="Heading 2 Char"/>
+    <w:link w:val="Heading2"/>
     <w:uiPriority w:val="99"/>
     <w:locked/>
     <w:rsid w:val="0095484F"/>
@@ -7836,9 +8997,9 @@
       <w:sz w:val="26"/>
     </w:rPr>
   </w:style>
-  <w:style w:type="character" w:customStyle="1" w:styleId="Ttulo3Car">
-    <w:name w:val="Título 3 Car"/>
-    <w:link w:val="Ttulo3"/>
+  <w:style w:type="character" w:customStyle="1" w:styleId="Heading3Char">
+    <w:name w:val="Heading 3 Char"/>
+    <w:link w:val="Heading3"/>
     <w:uiPriority w:val="99"/>
     <w:locked/>
     <w:rsid w:val="0095484F"/>
@@ -7847,9 +9008,9 @@
       <w:b/>
     </w:rPr>
   </w:style>
-  <w:style w:type="character" w:customStyle="1" w:styleId="Ttulo4Car">
-    <w:name w:val="Título 4 Car"/>
-    <w:link w:val="Ttulo4"/>
+  <w:style w:type="character" w:customStyle="1" w:styleId="Heading4Char">
+    <w:name w:val="Heading 4 Char"/>
+    <w:link w:val="Heading4"/>
     <w:uiPriority w:val="99"/>
     <w:locked/>
     <w:rsid w:val="0095484F"/>
@@ -7859,9 +9020,9 @@
       <w:i/>
     </w:rPr>
   </w:style>
-  <w:style w:type="character" w:customStyle="1" w:styleId="Ttulo5Car">
-    <w:name w:val="Título 5 Car"/>
-    <w:link w:val="Ttulo5"/>
+  <w:style w:type="character" w:customStyle="1" w:styleId="Heading5Char">
+    <w:name w:val="Heading 5 Char"/>
+    <w:link w:val="Heading5"/>
     <w:uiPriority w:val="99"/>
     <w:locked/>
     <w:rsid w:val="0095484F"/>
@@ -7871,9 +9032,9 @@
       <w:color w:val="7F7F7F"/>
     </w:rPr>
   </w:style>
-  <w:style w:type="character" w:customStyle="1" w:styleId="Ttulo6Car">
-    <w:name w:val="Título 6 Car"/>
-    <w:link w:val="Ttulo6"/>
+  <w:style w:type="character" w:customStyle="1" w:styleId="Heading6Char">
+    <w:name w:val="Heading 6 Char"/>
+    <w:link w:val="Heading6"/>
     <w:uiPriority w:val="99"/>
     <w:locked/>
     <w:rsid w:val="0095484F"/>
@@ -7884,9 +9045,9 @@
       <w:color w:val="7F7F7F"/>
     </w:rPr>
   </w:style>
-  <w:style w:type="character" w:customStyle="1" w:styleId="Ttulo7Car">
-    <w:name w:val="Título 7 Car"/>
-    <w:link w:val="Ttulo7"/>
+  <w:style w:type="character" w:customStyle="1" w:styleId="Heading7Char">
+    <w:name w:val="Heading 7 Char"/>
+    <w:link w:val="Heading7"/>
     <w:uiPriority w:val="99"/>
     <w:semiHidden/>
     <w:locked/>
@@ -7896,9 +9057,9 @@
       <w:i/>
     </w:rPr>
   </w:style>
-  <w:style w:type="character" w:customStyle="1" w:styleId="Ttulo8Car">
-    <w:name w:val="Título 8 Car"/>
-    <w:link w:val="Ttulo8"/>
+  <w:style w:type="character" w:customStyle="1" w:styleId="Heading8Char">
+    <w:name w:val="Heading 8 Char"/>
+    <w:link w:val="Heading8"/>
     <w:uiPriority w:val="99"/>
     <w:semiHidden/>
     <w:locked/>
@@ -7908,9 +9069,9 @@
       <w:sz w:val="20"/>
     </w:rPr>
   </w:style>
-  <w:style w:type="character" w:customStyle="1" w:styleId="Ttulo9Car">
-    <w:name w:val="Título 9 Car"/>
-    <w:link w:val="Ttulo9"/>
+  <w:style w:type="character" w:customStyle="1" w:styleId="Heading9Char">
+    <w:name w:val="Heading 9 Char"/>
+    <w:link w:val="Heading9"/>
     <w:uiPriority w:val="99"/>
     <w:semiHidden/>
     <w:locked/>
@@ -7936,11 +9097,11 @@
       <w:szCs w:val="22"/>
     </w:rPr>
   </w:style>
-  <w:style w:type="paragraph" w:styleId="Ttulo">
+  <w:style w:type="paragraph" w:styleId="Title">
     <w:name w:val="Title"/>
     <w:basedOn w:val="Normal"/>
     <w:next w:val="Normal"/>
-    <w:link w:val="TtuloCar"/>
+    <w:link w:val="TitleChar"/>
     <w:uiPriority w:val="99"/>
     <w:qFormat/>
     <w:rsid w:val="0095484F"/>
@@ -7956,12 +9117,11 @@
       <w:spacing w:val="5"/>
       <w:sz w:val="52"/>
       <w:szCs w:val="20"/>
-      <w:lang/>
     </w:rPr>
   </w:style>
-  <w:style w:type="character" w:customStyle="1" w:styleId="TtuloCar">
-    <w:name w:val="Título Car"/>
-    <w:link w:val="Ttulo"/>
+  <w:style w:type="character" w:customStyle="1" w:styleId="TitleChar">
+    <w:name w:val="Title Char"/>
+    <w:link w:val="Title"/>
     <w:uiPriority w:val="99"/>
     <w:locked/>
     <w:rsid w:val="0095484F"/>
@@ -7971,11 +9131,11 @@
       <w:sz w:val="52"/>
     </w:rPr>
   </w:style>
-  <w:style w:type="paragraph" w:styleId="Subttulo">
+  <w:style w:type="paragraph" w:styleId="Subtitle">
     <w:name w:val="Subtitle"/>
     <w:basedOn w:val="Normal"/>
     <w:next w:val="Normal"/>
-    <w:link w:val="SubttuloCar"/>
+    <w:link w:val="SubtitleChar"/>
     <w:uiPriority w:val="99"/>
     <w:qFormat/>
     <w:rsid w:val="0095484F"/>
@@ -7989,12 +9149,11 @@
       <w:spacing w:val="13"/>
       <w:sz w:val="24"/>
       <w:szCs w:val="20"/>
-      <w:lang/>
     </w:rPr>
   </w:style>
-  <w:style w:type="character" w:customStyle="1" w:styleId="SubttuloCar">
-    <w:name w:val="Subtítulo Car"/>
-    <w:link w:val="Subttulo"/>
+  <w:style w:type="character" w:customStyle="1" w:styleId="SubtitleChar">
+    <w:name w:val="Subtitle Char"/>
+    <w:link w:val="Subtitle"/>
     <w:uiPriority w:val="99"/>
     <w:locked/>
     <w:rsid w:val="0095484F"/>
@@ -8005,10 +9164,10 @@
       <w:sz w:val="24"/>
     </w:rPr>
   </w:style>
-  <w:style w:type="paragraph" w:styleId="Encabezado">
+  <w:style w:type="paragraph" w:styleId="Header">
     <w:name w:val="header"/>
     <w:basedOn w:val="Normal"/>
-    <w:link w:val="EncabezadoCar"/>
+    <w:link w:val="HeaderChar"/>
     <w:uiPriority w:val="99"/>
     <w:rsid w:val="004D5923"/>
     <w:pPr>
@@ -8023,12 +9182,11 @@
       <w:noProof w:val="0"/>
       <w:sz w:val="20"/>
       <w:szCs w:val="20"/>
-      <w:lang/>
     </w:rPr>
   </w:style>
-  <w:style w:type="character" w:customStyle="1" w:styleId="EncabezadoCar">
-    <w:name w:val="Encabezado Car"/>
-    <w:link w:val="Encabezado"/>
+  <w:style w:type="character" w:customStyle="1" w:styleId="HeaderChar">
+    <w:name w:val="Header Char"/>
+    <w:link w:val="Header"/>
     <w:uiPriority w:val="99"/>
     <w:locked/>
     <w:rsid w:val="004D5923"/>
@@ -8036,10 +9194,10 @@
       <w:rFonts w:cs="Times New Roman"/>
     </w:rPr>
   </w:style>
-  <w:style w:type="paragraph" w:styleId="Piedepgina">
+  <w:style w:type="paragraph" w:styleId="Footer">
     <w:name w:val="footer"/>
     <w:basedOn w:val="Normal"/>
-    <w:link w:val="PiedepginaCar"/>
+    <w:link w:val="FooterChar"/>
     <w:uiPriority w:val="99"/>
     <w:rsid w:val="004D5923"/>
     <w:pPr>
@@ -8054,12 +9212,11 @@
       <w:noProof w:val="0"/>
       <w:sz w:val="20"/>
       <w:szCs w:val="20"/>
-      <w:lang/>
     </w:rPr>
   </w:style>
-  <w:style w:type="character" w:customStyle="1" w:styleId="PiedepginaCar">
-    <w:name w:val="Pie de página Car"/>
-    <w:link w:val="Piedepgina"/>
+  <w:style w:type="character" w:customStyle="1" w:styleId="FooterChar">
+    <w:name w:val="Footer Char"/>
+    <w:link w:val="Footer"/>
     <w:uiPriority w:val="99"/>
     <w:locked/>
     <w:rsid w:val="004D5923"/>
@@ -8067,10 +9224,10 @@
       <w:rFonts w:cs="Times New Roman"/>
     </w:rPr>
   </w:style>
-  <w:style w:type="paragraph" w:styleId="Textodeglobo">
+  <w:style w:type="paragraph" w:styleId="BalloonText">
     <w:name w:val="Balloon Text"/>
     <w:basedOn w:val="Normal"/>
-    <w:link w:val="TextodegloboCar"/>
+    <w:link w:val="BalloonTextChar"/>
     <w:uiPriority w:val="99"/>
     <w:semiHidden/>
     <w:rsid w:val="004D5923"/>
@@ -8082,12 +9239,11 @@
       <w:noProof w:val="0"/>
       <w:sz w:val="16"/>
       <w:szCs w:val="20"/>
-      <w:lang/>
     </w:rPr>
   </w:style>
-  <w:style w:type="character" w:customStyle="1" w:styleId="TextodegloboCar">
-    <w:name w:val="Texto de globo Car"/>
-    <w:link w:val="Textodeglobo"/>
+  <w:style w:type="character" w:customStyle="1" w:styleId="BalloonTextChar">
+    <w:name w:val="Balloon Text Char"/>
+    <w:link w:val="BalloonText"/>
     <w:uiPriority w:val="99"/>
     <w:semiHidden/>
     <w:locked/>
@@ -8097,9 +9253,9 @@
       <w:sz w:val="16"/>
     </w:rPr>
   </w:style>
-  <w:style w:type="paragraph" w:styleId="TtulodeTDC">
+  <w:style w:type="paragraph" w:styleId="TOCHeading">
     <w:name w:val="TOC Heading"/>
-    <w:basedOn w:val="Ttulo1"/>
+    <w:basedOn w:val="Heading1"/>
     <w:next w:val="Normal"/>
     <w:uiPriority w:val="99"/>
     <w:qFormat/>
@@ -8108,7 +9264,7 @@
       <w:outlineLvl w:val="9"/>
     </w:pPr>
   </w:style>
-  <w:style w:type="paragraph" w:styleId="TDC1">
+  <w:style w:type="paragraph" w:styleId="TOC1">
     <w:name w:val="toc 1"/>
     <w:basedOn w:val="Normal"/>
     <w:next w:val="Normal"/>
@@ -8119,7 +9275,7 @@
       <w:spacing w:after="100"/>
     </w:pPr>
   </w:style>
-  <w:style w:type="paragraph" w:styleId="TDC2">
+  <w:style w:type="paragraph" w:styleId="TOC2">
     <w:name w:val="toc 2"/>
     <w:basedOn w:val="Normal"/>
     <w:next w:val="Normal"/>
@@ -8131,7 +9287,7 @@
       <w:ind w:left="220"/>
     </w:pPr>
   </w:style>
-  <w:style w:type="character" w:styleId="Hipervnculo">
+  <w:style w:type="character" w:styleId="Hyperlink">
     <w:name w:val="Hyperlink"/>
     <w:uiPriority w:val="99"/>
     <w:rsid w:val="00474124"/>
@@ -8141,7 +9297,7 @@
       <w:u w:val="single"/>
     </w:rPr>
   </w:style>
-  <w:style w:type="paragraph" w:styleId="Epgrafe">
+  <w:style w:type="paragraph" w:styleId="Caption">
     <w:name w:val="caption"/>
     <w:basedOn w:val="Normal"/>
     <w:next w:val="Normal"/>
@@ -8156,7 +9312,7 @@
       <w:szCs w:val="16"/>
     </w:rPr>
   </w:style>
-  <w:style w:type="character" w:styleId="Textoennegrita">
+  <w:style w:type="character" w:styleId="Strong">
     <w:name w:val="Strong"/>
     <w:uiPriority w:val="99"/>
     <w:qFormat/>
@@ -8166,7 +9322,7 @@
       <w:b/>
     </w:rPr>
   </w:style>
-  <w:style w:type="character" w:styleId="nfasis">
+  <w:style w:type="character" w:styleId="Emphasis">
     <w:name w:val="Emphasis"/>
     <w:uiPriority w:val="99"/>
     <w:qFormat/>
@@ -8179,10 +9335,10 @@
       <w:shd w:val="clear" w:color="auto" w:fill="auto"/>
     </w:rPr>
   </w:style>
-  <w:style w:type="paragraph" w:styleId="Sinespaciado">
+  <w:style w:type="paragraph" w:styleId="NoSpacing">
     <w:name w:val="No Spacing"/>
     <w:basedOn w:val="Normal"/>
-    <w:link w:val="SinespaciadoCar"/>
+    <w:link w:val="NoSpacingChar"/>
     <w:uiPriority w:val="99"/>
     <w:qFormat/>
     <w:rsid w:val="0095484F"/>
@@ -8194,14 +9350,14 @@
       <w:szCs w:val="20"/>
     </w:rPr>
   </w:style>
-  <w:style w:type="character" w:customStyle="1" w:styleId="SinespaciadoCar">
-    <w:name w:val="Sin espaciado Car"/>
-    <w:link w:val="Sinespaciado"/>
+  <w:style w:type="character" w:customStyle="1" w:styleId="NoSpacingChar">
+    <w:name w:val="No Spacing Char"/>
+    <w:link w:val="NoSpacing"/>
     <w:uiPriority w:val="99"/>
     <w:locked/>
     <w:rsid w:val="001F39D6"/>
   </w:style>
-  <w:style w:type="paragraph" w:styleId="Prrafodelista">
+  <w:style w:type="paragraph" w:styleId="ListParagraph">
     <w:name w:val="List Paragraph"/>
     <w:basedOn w:val="Normal"/>
     <w:uiPriority w:val="34"/>
@@ -8211,11 +9367,11 @@
       <w:ind w:left="720"/>
     </w:pPr>
   </w:style>
-  <w:style w:type="paragraph" w:styleId="Cita">
+  <w:style w:type="paragraph" w:styleId="Quote">
     <w:name w:val="Quote"/>
     <w:basedOn w:val="Normal"/>
     <w:next w:val="Normal"/>
-    <w:link w:val="CitaCar"/>
+    <w:link w:val="QuoteChar"/>
     <w:uiPriority w:val="99"/>
     <w:qFormat/>
     <w:rsid w:val="0095484F"/>
@@ -8229,12 +9385,11 @@
       <w:noProof w:val="0"/>
       <w:sz w:val="20"/>
       <w:szCs w:val="20"/>
-      <w:lang/>
     </w:rPr>
   </w:style>
-  <w:style w:type="character" w:customStyle="1" w:styleId="CitaCar">
-    <w:name w:val="Cita Car"/>
-    <w:link w:val="Cita"/>
+  <w:style w:type="character" w:customStyle="1" w:styleId="QuoteChar">
+    <w:name w:val="Quote Char"/>
+    <w:link w:val="Quote"/>
     <w:uiPriority w:val="99"/>
     <w:locked/>
     <w:rsid w:val="0095484F"/>
@@ -8242,11 +9397,11 @@
       <w:i/>
     </w:rPr>
   </w:style>
-  <w:style w:type="paragraph" w:styleId="Citadestacada">
+  <w:style w:type="paragraph" w:styleId="IntenseQuote">
     <w:name w:val="Intense Quote"/>
     <w:basedOn w:val="Normal"/>
     <w:next w:val="Normal"/>
-    <w:link w:val="CitadestacadaCar"/>
+    <w:link w:val="IntenseQuoteChar"/>
     <w:uiPriority w:val="99"/>
     <w:qFormat/>
     <w:rsid w:val="0095484F"/>
@@ -8265,12 +9420,11 @@
       <w:noProof w:val="0"/>
       <w:sz w:val="20"/>
       <w:szCs w:val="20"/>
-      <w:lang/>
     </w:rPr>
   </w:style>
-  <w:style w:type="character" w:customStyle="1" w:styleId="CitadestacadaCar">
-    <w:name w:val="Cita destacada Car"/>
-    <w:link w:val="Citadestacada"/>
+  <w:style w:type="character" w:customStyle="1" w:styleId="IntenseQuoteChar">
+    <w:name w:val="Intense Quote Char"/>
+    <w:link w:val="IntenseQuote"/>
     <w:uiPriority w:val="99"/>
     <w:locked/>
     <w:rsid w:val="0095484F"/>
@@ -8279,7 +9433,7 @@
       <w:i/>
     </w:rPr>
   </w:style>
-  <w:style w:type="character" w:styleId="nfasissutil">
+  <w:style w:type="character" w:styleId="SubtleEmphasis">
     <w:name w:val="Subtle Emphasis"/>
     <w:uiPriority w:val="99"/>
     <w:qFormat/>
@@ -8288,7 +9442,7 @@
       <w:i/>
     </w:rPr>
   </w:style>
-  <w:style w:type="character" w:styleId="nfasisintenso">
+  <w:style w:type="character" w:styleId="IntenseEmphasis">
     <w:name w:val="Intense Emphasis"/>
     <w:uiPriority w:val="99"/>
     <w:qFormat/>
@@ -8297,7 +9451,7 @@
       <w:b/>
     </w:rPr>
   </w:style>
-  <w:style w:type="character" w:styleId="Referenciasutil">
+  <w:style w:type="character" w:styleId="SubtleReference">
     <w:name w:val="Subtle Reference"/>
     <w:uiPriority w:val="99"/>
     <w:qFormat/>
@@ -8306,7 +9460,7 @@
       <w:smallCaps/>
     </w:rPr>
   </w:style>
-  <w:style w:type="character" w:styleId="Referenciaintensa">
+  <w:style w:type="character" w:styleId="IntenseReference">
     <w:name w:val="Intense Reference"/>
     <w:uiPriority w:val="99"/>
     <w:qFormat/>
@@ -8317,7 +9471,7 @@
       <w:u w:val="single"/>
     </w:rPr>
   </w:style>
-  <w:style w:type="character" w:styleId="Ttulodellibro">
+  <w:style w:type="character" w:styleId="BookTitle">
     <w:name w:val="Book Title"/>
     <w:uiPriority w:val="99"/>
     <w:qFormat/>
@@ -8328,7 +9482,7 @@
       <w:spacing w:val="5"/>
     </w:rPr>
   </w:style>
-  <w:style w:type="paragraph" w:styleId="TDC3">
+  <w:style w:type="paragraph" w:styleId="TOC3">
     <w:name w:val="toc 3"/>
     <w:basedOn w:val="Normal"/>
     <w:next w:val="Normal"/>
@@ -8340,9 +9494,9 @@
       <w:ind w:left="440"/>
     </w:pPr>
   </w:style>
-  <w:style w:type="table" w:styleId="Tablaconcuadrcula">
+  <w:style w:type="table" w:styleId="TableGrid">
     <w:name w:val="Table Grid"/>
-    <w:basedOn w:val="Tablanormal"/>
+    <w:basedOn w:val="TableNormal"/>
     <w:uiPriority w:val="59"/>
     <w:rsid w:val="00434C9B"/>
     <w:rPr>
@@ -8366,7 +9520,7 @@
       </w:tblCellMar>
     </w:tblPr>
   </w:style>
-  <w:style w:type="character" w:styleId="Refdecomentario">
+  <w:style w:type="character" w:styleId="CommentReference">
     <w:name w:val="annotation reference"/>
     <w:uiPriority w:val="99"/>
     <w:semiHidden/>
@@ -8376,10 +9530,10 @@
       <w:sz w:val="16"/>
     </w:rPr>
   </w:style>
-  <w:style w:type="paragraph" w:styleId="Textocomentario">
+  <w:style w:type="paragraph" w:styleId="CommentText">
     <w:name w:val="annotation text"/>
     <w:basedOn w:val="Normal"/>
-    <w:link w:val="TextocomentarioCar"/>
+    <w:link w:val="CommentTextChar"/>
     <w:uiPriority w:val="99"/>
     <w:semiHidden/>
     <w:rsid w:val="00434C9B"/>
@@ -8391,12 +9545,11 @@
       <w:noProof w:val="0"/>
       <w:sz w:val="20"/>
       <w:szCs w:val="20"/>
-      <w:lang/>
     </w:rPr>
   </w:style>
-  <w:style w:type="character" w:customStyle="1" w:styleId="TextocomentarioCar">
-    <w:name w:val="Texto comentario Car"/>
-    <w:link w:val="Textocomentario"/>
+  <w:style w:type="character" w:customStyle="1" w:styleId="CommentTextChar">
+    <w:name w:val="Comment Text Char"/>
+    <w:link w:val="CommentText"/>
     <w:uiPriority w:val="99"/>
     <w:semiHidden/>
     <w:locked/>
@@ -8405,11 +9558,11 @@
       <w:sz w:val="20"/>
     </w:rPr>
   </w:style>
-  <w:style w:type="paragraph" w:styleId="Asuntodelcomentario">
+  <w:style w:type="paragraph" w:styleId="CommentSubject">
     <w:name w:val="annotation subject"/>
-    <w:basedOn w:val="Textocomentario"/>
-    <w:next w:val="Textocomentario"/>
-    <w:link w:val="AsuntodelcomentarioCar"/>
+    <w:basedOn w:val="CommentText"/>
+    <w:next w:val="CommentText"/>
+    <w:link w:val="CommentSubjectChar"/>
     <w:uiPriority w:val="99"/>
     <w:semiHidden/>
     <w:rsid w:val="004E7D1A"/>
@@ -8421,9 +9574,9 @@
       <w:lang w:val="es-ES"/>
     </w:rPr>
   </w:style>
-  <w:style w:type="character" w:customStyle="1" w:styleId="AsuntodelcomentarioCar">
-    <w:name w:val="Asunto del comentario Car"/>
-    <w:link w:val="Asuntodelcomentario"/>
+  <w:style w:type="character" w:customStyle="1" w:styleId="CommentSubjectChar">
+    <w:name w:val="Comment Subject Char"/>
+    <w:link w:val="CommentSubject"/>
     <w:uiPriority w:val="99"/>
     <w:semiHidden/>
     <w:locked/>
@@ -8458,10 +9611,10 @@
       </w:tblCellMar>
     </w:tblPr>
   </w:style>
-  <w:style w:type="paragraph" w:styleId="Textonotapie">
+  <w:style w:type="paragraph" w:styleId="FootnoteText">
     <w:name w:val="footnote text"/>
     <w:basedOn w:val="Normal"/>
-    <w:link w:val="TextonotapieCar"/>
+    <w:link w:val="FootnoteTextChar"/>
     <w:uiPriority w:val="99"/>
     <w:semiHidden/>
     <w:locked/>
@@ -8474,9 +9627,9 @@
       <w:lang w:val="es-ES"/>
     </w:rPr>
   </w:style>
-  <w:style w:type="character" w:customStyle="1" w:styleId="TextonotapieCar">
-    <w:name w:val="Texto nota pie Car"/>
-    <w:link w:val="Textonotapie"/>
+  <w:style w:type="character" w:customStyle="1" w:styleId="FootnoteTextChar">
+    <w:name w:val="Footnote Text Char"/>
+    <w:link w:val="FootnoteText"/>
     <w:uiPriority w:val="99"/>
     <w:semiHidden/>
     <w:locked/>
@@ -8485,7 +9638,7 @@
       <w:lang w:val="es-ES" w:eastAsia="es-ES"/>
     </w:rPr>
   </w:style>
-  <w:style w:type="character" w:styleId="Refdenotaalpie">
+  <w:style w:type="character" w:styleId="FootnoteReference">
     <w:name w:val="footnote reference"/>
     <w:uiPriority w:val="99"/>
     <w:semiHidden/>
@@ -8524,7 +9677,7 @@
 </file>
 
 <file path=word/stylesWithEffects.xml><?xml version="1.0" encoding="utf-8"?>
-<w:styles xmlns:wpc="http://schemas.microsoft.com/office/word/2010/wordprocessingCanvas" xmlns:mc="http://schemas.openxmlformats.org/markup-compatibility/2006" xmlns:o="urn:schemas-microsoft-com:office:office" xmlns:r="http://schemas.openxmlformats.org/officeDocument/2006/relationships" xmlns:m="http://schemas.openxmlformats.org/officeDocument/2006/math" xmlns:v="urn:schemas-microsoft-com:vml" xmlns:wp14="http://schemas.microsoft.com/office/word/2010/wordprocessingDrawing" xmlns:wp="http://schemas.openxmlformats.org/drawingml/2006/wordprocessingDrawing" xmlns:w10="urn:schemas-microsoft-com:office:word" xmlns:w="http://schemas.openxmlformats.org/wordprocessingml/2006/main" xmlns:w14="http://schemas.microsoft.com/office/word/2010/wordml" xmlns:wpg="http://schemas.microsoft.com/office/word/2010/wordprocessingGroup" xmlns:wpi="http://schemas.microsoft.com/office/word/2010/wordprocessingInk" xmlns:wne="http://schemas.microsoft.com/office/word/2006/wordml" xmlns:wps="http://schemas.microsoft.com/office/word/2010/wordprocessingShape" mc:Ignorable="w14 wp14">
+<w:styles xmlns:wpc="http://schemas.microsoft.com/office/word/2010/wordprocessingCanvas" xmlns:mo="http://schemas.microsoft.com/office/mac/office/2008/main" xmlns:mc="http://schemas.openxmlformats.org/markup-compatibility/2006" xmlns:mv="urn:schemas-microsoft-com:mac:vml" xmlns:o="urn:schemas-microsoft-com:office:office" xmlns:r="http://schemas.openxmlformats.org/officeDocument/2006/relationships" xmlns:m="http://schemas.openxmlformats.org/officeDocument/2006/math" xmlns:v="urn:schemas-microsoft-com:vml" xmlns:wp14="http://schemas.microsoft.com/office/word/2010/wordprocessingDrawing" xmlns:wp="http://schemas.openxmlformats.org/drawingml/2006/wordprocessingDrawing" xmlns:w10="urn:schemas-microsoft-com:office:word" xmlns:w="http://schemas.openxmlformats.org/wordprocessingml/2006/main" xmlns:w14="http://schemas.microsoft.com/office/word/2010/wordml" xmlns:wpg="http://schemas.microsoft.com/office/word/2010/wordprocessingGroup" xmlns:wpi="http://schemas.microsoft.com/office/word/2010/wordprocessingInk" xmlns:wne="http://schemas.microsoft.com/office/word/2006/wordml" xmlns:wps="http://schemas.microsoft.com/office/word/2010/wordprocessingShape" mc:Ignorable="w14 wp14">
   <w:docDefaults>
     <w:rPrDefault>
       <w:rPr>
@@ -8540,7 +9693,7 @@
       </w:pPr>
     </w:pPrDefault>
   </w:docDefaults>
-  <w:latentStyles w:defLockedState="0" w:defUIPriority="99" w:defSemiHidden="1" w:defUnhideWhenUsed="1" w:defQFormat="0" w:count="267">
+  <w:latentStyles w:defLockedState="0" w:defUIPriority="99" w:defSemiHidden="1" w:defUnhideWhenUsed="1" w:defQFormat="0" w:count="276">
     <w:lsdException w:name="Normal" w:semiHidden="0" w:uiPriority="0" w:unhideWhenUsed="0" w:qFormat="1"/>
     <w:lsdException w:name="heading 1" w:semiHidden="0" w:uiPriority="9" w:unhideWhenUsed="0" w:qFormat="1"/>
     <w:lsdException w:name="heading 2" w:uiPriority="9" w:qFormat="1"/>
@@ -8683,13 +9836,13 @@
     <w:name w:val="Normal"/>
     <w:qFormat/>
   </w:style>
-  <w:style w:type="character" w:default="1" w:styleId="Fuentedeprrafopredeter">
+  <w:style w:type="character" w:default="1" w:styleId="DefaultParagraphFont">
     <w:name w:val="Default Paragraph Font"/>
     <w:uiPriority w:val="1"/>
     <w:semiHidden/>
     <w:unhideWhenUsed/>
   </w:style>
-  <w:style w:type="table" w:default="1" w:styleId="Tablanormal">
+  <w:style w:type="table" w:default="1" w:styleId="TableNormal">
     <w:name w:val="Normal Table"/>
     <w:uiPriority w:val="99"/>
     <w:semiHidden/>
@@ -8704,7 +9857,7 @@
       </w:tblCellMar>
     </w:tblPr>
   </w:style>
-  <w:style w:type="numbering" w:default="1" w:styleId="Sinlista">
+  <w:style w:type="numbering" w:default="1" w:styleId="NoList">
     <w:name w:val="No List"/>
     <w:uiPriority w:val="99"/>
     <w:semiHidden/>

</xml_diff>

<commit_message>
Actualizando diagramas e informe
</commit_message>
<xml_diff>
--- a/doc/Informe.docx
+++ b/doc/Informe.docx
@@ -129,8 +129,6 @@
           <w:szCs w:val="32"/>
         </w:rPr>
       </w:pPr>
-      <w:bookmarkStart w:id="0" w:name="_GoBack"/>
-      <w:bookmarkEnd w:id="0"/>
       <w:r>
         <w:rPr>
           <w:b/>
@@ -840,8 +838,8 @@
       </w:tr>
     </w:tbl>
     <w:p>
-      <w:bookmarkStart w:id="1" w:name="h_33njblha2som" w:colFirst="0" w:colLast="0"/>
-      <w:bookmarkEnd w:id="1"/>
+      <w:bookmarkStart w:id="0" w:name="h_33njblha2som" w:colFirst="0" w:colLast="0"/>
+      <w:bookmarkEnd w:id="0"/>
     </w:p>
     <w:p>
       <w:r>
@@ -882,8 +880,19 @@
       <w:pPr>
         <w:jc w:val="center"/>
       </w:pPr>
-      <w:r>
-        <w:pict w14:anchorId="59446793">
+    </w:p>
+    <w:p>
+      <w:pPr>
+        <w:jc w:val="center"/>
+      </w:pPr>
+    </w:p>
+    <w:p>
+      <w:pPr>
+        <w:jc w:val="center"/>
+      </w:pPr>
+      <w:bookmarkStart w:id="1" w:name="_GoBack"/>
+      <w:r>
+        <w:pict w14:anchorId="13EE7EDA">
           <v:shapetype id="_x0000_t75" coordsize="21600,21600" o:spt="75" o:preferrelative="t" path="m@4@5l@4@11@9@11@9@5xe" filled="f" stroked="f">
             <v:stroke joinstyle="miter"/>
             <v:formulas>
@@ -903,11 +912,12 @@
             <v:path o:extrusionok="f" gradientshapeok="t" o:connecttype="rect"/>
             <o:lock v:ext="edit" aspectratio="t"/>
           </v:shapetype>
-          <v:shape id="_x0000_i1025" type="#_x0000_t75" style="width:487.25pt;height:372.55pt">
-            <v:imagedata r:id="rId8" o:title="Diagramadeclase"/>
+          <v:shape id="_x0000_i1032" type="#_x0000_t75" style="width:485.85pt;height:320.2pt">
+            <v:imagedata r:id="rId8" o:title="Diagramadeclase.jpg"/>
           </v:shape>
         </w:pict>
       </w:r>
+      <w:bookmarkEnd w:id="1"/>
       <w:r>
         <w:br w:type="page"/>
       </w:r>
@@ -932,7 +942,7 @@
       </w:pPr>
       <w:r>
         <w:pict w14:anchorId="30465203">
-          <v:shape id="_x0000_i1030" type="#_x0000_t75" style="width:490.6pt;height:338.25pt">
+          <v:shape id="_x0000_i1026" type="#_x0000_t75" style="width:490.4pt;height:338.35pt">
             <v:imagedata r:id="rId9" o:title="diagramaSecuencias.png"/>
           </v:shape>
         </w:pict>
@@ -1485,7 +1495,7 @@
         <w:tblLook w:val="04A0" w:firstRow="1" w:lastRow="0" w:firstColumn="1" w:lastColumn="0" w:noHBand="0" w:noVBand="1"/>
       </w:tblPr>
       <w:tblGrid>
-        <w:gridCol w:w="9959"/>
+        <w:gridCol w:w="9961"/>
       </w:tblGrid>
       <w:tr>
         <w:tc>
@@ -1965,7 +1975,7 @@
             </w:pPr>
             <w:r>
               <w:pict w14:anchorId="14C50E3D">
-                <v:shape id="_x0000_i1026" type="#_x0000_t75" style="width:487.25pt;height:185pt">
+                <v:shape id="_x0000_i1027" type="#_x0000_t75" style="width:487.4pt;height:184.8pt">
                   <v:imagedata r:id="rId10" o:title=""/>
                 </v:shape>
               </w:pict>
@@ -2039,7 +2049,7 @@
         <w:tblLook w:val="04A0" w:firstRow="1" w:lastRow="0" w:firstColumn="1" w:lastColumn="0" w:noHBand="0" w:noVBand="1"/>
       </w:tblPr>
       <w:tblGrid>
-        <w:gridCol w:w="9959"/>
+        <w:gridCol w:w="9961"/>
       </w:tblGrid>
       <w:tr>
         <w:tc>
@@ -2556,7 +2566,7 @@
             <w:r>
               <w:lastRenderedPageBreak/>
               <w:pict w14:anchorId="66C00922">
-                <v:shape id="_x0000_i1027" type="#_x0000_t75" style="width:487.25pt;height:185pt">
+                <v:shape id="_x0000_i1028" type="#_x0000_t75" style="width:487.4pt;height:184.8pt">
                   <v:imagedata r:id="rId11" o:title=""/>
                 </v:shape>
               </w:pict>
@@ -2617,7 +2627,7 @@
         <w:tblLook w:val="04A0" w:firstRow="1" w:lastRow="0" w:firstColumn="1" w:lastColumn="0" w:noHBand="0" w:noVBand="1"/>
       </w:tblPr>
       <w:tblGrid>
-        <w:gridCol w:w="9959"/>
+        <w:gridCol w:w="9961"/>
       </w:tblGrid>
       <w:tr>
         <w:tc>
@@ -3168,7 +3178,7 @@
             </w:pPr>
             <w:r>
               <w:pict w14:anchorId="702B486C">
-                <v:shape id="_x0000_i1028" type="#_x0000_t75" style="width:487.25pt;height:186.7pt">
+                <v:shape id="_x0000_i1029" type="#_x0000_t75" style="width:487.4pt;height:186.8pt">
                   <v:imagedata r:id="rId12" o:title=""/>
                 </v:shape>
               </w:pict>
@@ -3192,6 +3202,7 @@
               <w:spacing w:after="0"/>
             </w:pPr>
             <w:r>
+              <w:lastRenderedPageBreak/>
               <w:t>Prueba sueprada</w:t>
             </w:r>
           </w:p>
@@ -3225,7 +3236,7 @@
         <w:tblLook w:val="04A0" w:firstRow="1" w:lastRow="0" w:firstColumn="1" w:lastColumn="0" w:noHBand="0" w:noVBand="1"/>
       </w:tblPr>
       <w:tblGrid>
-        <w:gridCol w:w="9959"/>
+        <w:gridCol w:w="9961"/>
       </w:tblGrid>
       <w:tr>
         <w:tc>
@@ -3685,7 +3696,7 @@
             </w:pPr>
             <w:r>
               <w:pict w14:anchorId="478646BA">
-                <v:shape id="_x0000_i1029" type="#_x0000_t75" style="width:487.25pt;height:186.7pt">
+                <v:shape id="_x0000_i1030" type="#_x0000_t75" style="width:487.4pt;height:186.8pt">
                   <v:imagedata r:id="rId13" o:title=""/>
                 </v:shape>
               </w:pict>
@@ -6582,7 +6593,7 @@
       <w:rPr>
         <w:noProof/>
       </w:rPr>
-      <w:t>2</w:t>
+      <w:t>4</w:t>
     </w:r>
     <w:r>
       <w:fldChar w:fldCharType="end"/>
@@ -6599,21 +6610,11 @@
     <w:r>
       <w:fldChar w:fldCharType="end"/>
     </w:r>
-    <w:r>
-      <w:fldChar w:fldCharType="begin"/>
-    </w:r>
-    <w:r>
-      <w:instrText xml:space="preserve"> DOCPROPERTY  Pages  \* MERGEFORMAT </w:instrText>
-    </w:r>
-    <w:r>
-      <w:fldChar w:fldCharType="separate"/>
-    </w:r>
-    <w:r>
-      <w:t>29</w:t>
-    </w:r>
-    <w:r>
-      <w:fldChar w:fldCharType="end"/>
-    </w:r>
+    <w:fldSimple w:instr=" DOCPROPERTY  Pages  \* MERGEFORMAT ">
+      <w:r>
+        <w:t>29</w:t>
+      </w:r>
+    </w:fldSimple>
   </w:p>
 </w:ftr>
 </file>

</xml_diff>

<commit_message>
Agregadas responsablidades de clases al informe
</commit_message>
<xml_diff>
--- a/doc/Informe.docx
+++ b/doc/Informe.docx
@@ -890,7 +890,6 @@
       <w:pPr>
         <w:jc w:val="center"/>
       </w:pPr>
-      <w:bookmarkStart w:id="1" w:name="_GoBack"/>
       <w:r>
         <w:pict w14:anchorId="13EE7EDA">
           <v:shapetype id="_x0000_t75" coordsize="21600,21600" o:spt="75" o:preferrelative="t" path="m@4@5l@4@11@9@11@9@5xe" filled="f" stroked="f">
@@ -912,12 +911,11 @@
             <v:path o:extrusionok="f" gradientshapeok="t" o:connecttype="rect"/>
             <o:lock v:ext="edit" aspectratio="t"/>
           </v:shapetype>
-          <v:shape id="_x0000_i1032" type="#_x0000_t75" style="width:485.85pt;height:320.2pt">
-            <v:imagedata r:id="rId8" o:title="Diagramadeclase.jpg"/>
+          <v:shape id="_x0000_i1025" type="#_x0000_t75" style="width:485.6pt;height:320pt">
+            <v:imagedata r:id="rId8" o:title="Diagramadeclase"/>
           </v:shape>
         </w:pict>
       </w:r>
-      <w:bookmarkEnd w:id="1"/>
       <w:r>
         <w:br w:type="page"/>
       </w:r>
@@ -942,8 +940,8 @@
       </w:pPr>
       <w:r>
         <w:pict w14:anchorId="30465203">
-          <v:shape id="_x0000_i1026" type="#_x0000_t75" style="width:490.4pt;height:338.35pt">
-            <v:imagedata r:id="rId9" o:title="diagramaSecuencias.png"/>
+          <v:shape id="_x0000_i1026" type="#_x0000_t75" style="width:490.4pt;height:338.4pt">
+            <v:imagedata r:id="rId9" o:title="diagramaSecuencias"/>
           </v:shape>
         </w:pict>
       </w:r>
@@ -1495,7 +1493,7 @@
         <w:tblLook w:val="04A0" w:firstRow="1" w:lastRow="0" w:firstColumn="1" w:lastColumn="0" w:noHBand="0" w:noVBand="1"/>
       </w:tblPr>
       <w:tblGrid>
-        <w:gridCol w:w="9961"/>
+        <w:gridCol w:w="9963"/>
       </w:tblGrid>
       <w:tr>
         <w:tc>
@@ -1975,7 +1973,7 @@
             </w:pPr>
             <w:r>
               <w:pict w14:anchorId="14C50E3D">
-                <v:shape id="_x0000_i1027" type="#_x0000_t75" style="width:487.4pt;height:184.8pt">
+                <v:shape id="_x0000_i1027" type="#_x0000_t75" style="width:487.2pt;height:184.8pt">
                   <v:imagedata r:id="rId10" o:title=""/>
                 </v:shape>
               </w:pict>
@@ -2049,7 +2047,7 @@
         <w:tblLook w:val="04A0" w:firstRow="1" w:lastRow="0" w:firstColumn="1" w:lastColumn="0" w:noHBand="0" w:noVBand="1"/>
       </w:tblPr>
       <w:tblGrid>
-        <w:gridCol w:w="9961"/>
+        <w:gridCol w:w="9963"/>
       </w:tblGrid>
       <w:tr>
         <w:tc>
@@ -2566,7 +2564,7 @@
             <w:r>
               <w:lastRenderedPageBreak/>
               <w:pict w14:anchorId="66C00922">
-                <v:shape id="_x0000_i1028" type="#_x0000_t75" style="width:487.4pt;height:184.8pt">
+                <v:shape id="_x0000_i1028" type="#_x0000_t75" style="width:487.2pt;height:184.8pt">
                   <v:imagedata r:id="rId11" o:title=""/>
                 </v:shape>
               </w:pict>
@@ -2627,7 +2625,7 @@
         <w:tblLook w:val="04A0" w:firstRow="1" w:lastRow="0" w:firstColumn="1" w:lastColumn="0" w:noHBand="0" w:noVBand="1"/>
       </w:tblPr>
       <w:tblGrid>
-        <w:gridCol w:w="9961"/>
+        <w:gridCol w:w="9963"/>
       </w:tblGrid>
       <w:tr>
         <w:tc>
@@ -3178,7 +3176,7 @@
             </w:pPr>
             <w:r>
               <w:pict w14:anchorId="702B486C">
-                <v:shape id="_x0000_i1029" type="#_x0000_t75" style="width:487.4pt;height:186.8pt">
+                <v:shape id="_x0000_i1029" type="#_x0000_t75" style="width:487.2pt;height:187.2pt">
                   <v:imagedata r:id="rId12" o:title=""/>
                 </v:shape>
               </w:pict>
@@ -3236,7 +3234,7 @@
         <w:tblLook w:val="04A0" w:firstRow="1" w:lastRow="0" w:firstColumn="1" w:lastColumn="0" w:noHBand="0" w:noVBand="1"/>
       </w:tblPr>
       <w:tblGrid>
-        <w:gridCol w:w="9961"/>
+        <w:gridCol w:w="9963"/>
       </w:tblGrid>
       <w:tr>
         <w:tc>
@@ -3696,7 +3694,7 @@
             </w:pPr>
             <w:r>
               <w:pict w14:anchorId="478646BA">
-                <v:shape id="_x0000_i1030" type="#_x0000_t75" style="width:487.4pt;height:186.8pt">
+                <v:shape id="_x0000_i1030" type="#_x0000_t75" style="width:487.2pt;height:187.2pt">
                   <v:imagedata r:id="rId13" o:title=""/>
                 </v:shape>
               </w:pict>
@@ -6497,12 +6495,266 @@
       <w:r>
         <w:br w:type="page"/>
       </w:r>
-      <w:r>
-        <w:lastRenderedPageBreak/>
-        <w:t>Código Fuente</w:t>
-      </w:r>
     </w:p>
-    <w:p/>
+    <w:p>
+      <w:r>
+        <w:t>Responsabilidades de Clases:</w:t>
+      </w:r>
+    </w:p>
+    <w:p>
+      <w:pPr>
+        <w:widowControl w:val="0"/>
+        <w:numPr>
+          <w:ilvl w:val="0"/>
+          <w:numId w:val="16"/>
+        </w:numPr>
+        <w:autoSpaceDE w:val="0"/>
+        <w:autoSpaceDN w:val="0"/>
+        <w:adjustRightInd w:val="0"/>
+        <w:spacing w:after="0" w:line="240" w:lineRule="auto"/>
+        <w:rPr>
+          <w:rFonts w:cs="Comic Sans MS"/>
+          <w:noProof w:val="0"/>
+          <w:lang w:val="en-US"/>
+        </w:rPr>
+      </w:pPr>
+      <w:r>
+        <w:rPr>
+          <w:rFonts w:cs="Comic Sans MS"/>
+          <w:noProof w:val="0"/>
+          <w:lang w:val="en-US"/>
+        </w:rPr>
+        <w:t xml:space="preserve">AssertManager: </w:t>
+      </w:r>
+      <w:r>
+        <w:rPr>
+          <w:rFonts w:cs="Comic Sans MS"/>
+          <w:noProof w:val="0"/>
+          <w:lang w:val="en-US"/>
+        </w:rPr>
+        <w:t>Esta es responsible de recibir</w:t>
+      </w:r>
+      <w:r>
+        <w:rPr>
+          <w:rFonts w:cs="Comic Sans MS"/>
+          <w:noProof w:val="0"/>
+          <w:lang w:val="en-US"/>
+        </w:rPr>
+        <w:t xml:space="preserve"> los resultados de </w:t>
+      </w:r>
+      <w:r>
+        <w:rPr>
+          <w:rFonts w:cs="Comic Sans MS"/>
+          <w:noProof w:val="0"/>
+          <w:lang w:val="en-US"/>
+        </w:rPr>
+        <w:t xml:space="preserve">todos </w:t>
+      </w:r>
+      <w:r>
+        <w:rPr>
+          <w:rFonts w:cs="Comic Sans MS"/>
+          <w:noProof w:val="0"/>
+          <w:lang w:val="en-US"/>
+        </w:rPr>
+        <w:t xml:space="preserve">los asserts </w:t>
+      </w:r>
+      <w:r>
+        <w:rPr>
+          <w:rFonts w:cs="Comic Sans MS"/>
+          <w:noProof w:val="0"/>
+          <w:lang w:val="en-US"/>
+        </w:rPr>
+        <w:t xml:space="preserve">ejecutados individualmente relacionarlos </w:t>
+      </w:r>
+      <w:r>
+        <w:rPr>
+          <w:rFonts w:cs="Comic Sans MS"/>
+          <w:noProof w:val="0"/>
+          <w:lang w:val="en-US"/>
+        </w:rPr>
+        <w:t>con el método que lo ejecutó.</w:t>
+      </w:r>
+      <w:r>
+        <w:rPr>
+          <w:rFonts w:cs="Comic Sans MS"/>
+          <w:noProof w:val="0"/>
+          <w:lang w:val="en-US"/>
+        </w:rPr>
+        <w:t xml:space="preserve"> Luego, genera una lista con los  “resultados” de cada método para ser enviados a la Vista. </w:t>
+      </w:r>
+    </w:p>
+    <w:p>
+      <w:pPr>
+        <w:widowControl w:val="0"/>
+        <w:autoSpaceDE w:val="0"/>
+        <w:autoSpaceDN w:val="0"/>
+        <w:adjustRightInd w:val="0"/>
+        <w:spacing w:after="0" w:line="240" w:lineRule="auto"/>
+        <w:ind w:left="720"/>
+        <w:rPr>
+          <w:rFonts w:cs="Comic Sans MS"/>
+          <w:noProof w:val="0"/>
+          <w:lang w:val="en-US"/>
+        </w:rPr>
+      </w:pPr>
+    </w:p>
+    <w:p>
+      <w:pPr>
+        <w:widowControl w:val="0"/>
+        <w:numPr>
+          <w:ilvl w:val="0"/>
+          <w:numId w:val="16"/>
+        </w:numPr>
+        <w:autoSpaceDE w:val="0"/>
+        <w:autoSpaceDN w:val="0"/>
+        <w:adjustRightInd w:val="0"/>
+        <w:spacing w:after="0" w:line="240" w:lineRule="auto"/>
+        <w:rPr>
+          <w:rFonts w:cs="Comic Sans MS"/>
+          <w:noProof w:val="0"/>
+          <w:lang w:val="en-US"/>
+        </w:rPr>
+      </w:pPr>
+      <w:r>
+        <w:rPr>
+          <w:rFonts w:cs="Comic Sans MS"/>
+          <w:noProof w:val="0"/>
+          <w:lang w:val="en-US"/>
+        </w:rPr>
+        <w:t>TestResult: Es el objeto resultado de cada test corrido, generado por el Manager y enviado a la Vista.</w:t>
+      </w:r>
+    </w:p>
+    <w:p>
+      <w:pPr>
+        <w:widowControl w:val="0"/>
+        <w:autoSpaceDE w:val="0"/>
+        <w:autoSpaceDN w:val="0"/>
+        <w:adjustRightInd w:val="0"/>
+        <w:spacing w:after="0" w:line="240" w:lineRule="auto"/>
+        <w:rPr>
+          <w:rFonts w:cs="Comic Sans MS"/>
+          <w:noProof w:val="0"/>
+          <w:lang w:val="en-US"/>
+        </w:rPr>
+      </w:pPr>
+    </w:p>
+    <w:p>
+      <w:pPr>
+        <w:widowControl w:val="0"/>
+        <w:numPr>
+          <w:ilvl w:val="0"/>
+          <w:numId w:val="16"/>
+        </w:numPr>
+        <w:autoSpaceDE w:val="0"/>
+        <w:autoSpaceDN w:val="0"/>
+        <w:adjustRightInd w:val="0"/>
+        <w:spacing w:after="0" w:line="240" w:lineRule="auto"/>
+        <w:rPr>
+          <w:rFonts w:cs="Comic Sans MS"/>
+          <w:noProof w:val="0"/>
+          <w:lang w:val="en-US"/>
+        </w:rPr>
+      </w:pPr>
+      <w:r>
+        <w:rPr>
+          <w:rFonts w:cs="Comic Sans MS"/>
+          <w:noProof w:val="0"/>
+          <w:lang w:val="en-US"/>
+        </w:rPr>
+        <w:t>Assertion: Determina si una evaluación es verdadera, guarda el resultado, y, en caso de que haya fallado la evaluación almacena un mensaje explicativo.</w:t>
+      </w:r>
+    </w:p>
+    <w:p>
+      <w:pPr>
+        <w:widowControl w:val="0"/>
+        <w:autoSpaceDE w:val="0"/>
+        <w:autoSpaceDN w:val="0"/>
+        <w:adjustRightInd w:val="0"/>
+        <w:spacing w:after="0" w:line="240" w:lineRule="auto"/>
+        <w:rPr>
+          <w:rFonts w:cs="Comic Sans MS"/>
+          <w:noProof w:val="0"/>
+          <w:lang w:val="en-US"/>
+        </w:rPr>
+      </w:pPr>
+    </w:p>
+    <w:p>
+      <w:pPr>
+        <w:widowControl w:val="0"/>
+        <w:numPr>
+          <w:ilvl w:val="0"/>
+          <w:numId w:val="16"/>
+        </w:numPr>
+        <w:autoSpaceDE w:val="0"/>
+        <w:autoSpaceDN w:val="0"/>
+        <w:adjustRightInd w:val="0"/>
+        <w:spacing w:after="0" w:line="240" w:lineRule="auto"/>
+        <w:rPr>
+          <w:rFonts w:cs="Comic Sans MS"/>
+          <w:noProof w:val="0"/>
+          <w:lang w:val="en-US"/>
+        </w:rPr>
+      </w:pPr>
+      <w:r>
+        <w:rPr>
+          <w:rFonts w:cs="Comic Sans MS"/>
+          <w:noProof w:val="0"/>
+          <w:lang w:val="en-US"/>
+        </w:rPr>
+        <w:t>BaseTestCase: Es el punto de entrada al framework de tests, el usuario debe heredar de una clase derivada de esta e implementar los métodos abstractos junto con sus propios tests y el método público estático main.</w:t>
+      </w:r>
+    </w:p>
+    <w:p>
+      <w:pPr>
+        <w:widowControl w:val="0"/>
+        <w:autoSpaceDE w:val="0"/>
+        <w:autoSpaceDN w:val="0"/>
+        <w:adjustRightInd w:val="0"/>
+        <w:spacing w:after="0" w:line="240" w:lineRule="auto"/>
+        <w:rPr>
+          <w:rFonts w:cs="Comic Sans MS"/>
+          <w:noProof w:val="0"/>
+          <w:lang w:val="en-US"/>
+        </w:rPr>
+      </w:pPr>
+    </w:p>
+    <w:p>
+      <w:pPr>
+        <w:numPr>
+          <w:ilvl w:val="0"/>
+          <w:numId w:val="16"/>
+        </w:numPr>
+      </w:pPr>
+      <w:r>
+        <w:rPr>
+          <w:rFonts w:cs="Comic Sans MS"/>
+          <w:noProof w:val="0"/>
+          <w:lang w:val="en-US"/>
+        </w:rPr>
+        <w:t xml:space="preserve">TestCase: Hereda de BaseTestCase redefiniendo un método para mostrar los resultados en forma gráfica o por consola, posee una referencia a la vista en </w:t>
+      </w:r>
+      <w:r>
+        <w:rPr>
+          <w:rFonts w:cs="Comic Sans MS"/>
+          <w:noProof w:val="0"/>
+          <w:lang w:val="en-US"/>
+        </w:rPr>
+        <w:t>la cual publica los resultados.</w:t>
+      </w:r>
+    </w:p>
+    <w:p>
+      <w:pPr>
+        <w:numPr>
+          <w:ilvl w:val="0"/>
+          <w:numId w:val="16"/>
+        </w:numPr>
+      </w:pPr>
+      <w:r>
+        <w:t>ViewTestCase: Es la vista encargada de recibir el array de resultados “TestResult” y los muestra en una interfaz grafica.</w:t>
+      </w:r>
+      <w:bookmarkStart w:id="1" w:name="_GoBack"/>
+      <w:bookmarkEnd w:id="1"/>
+    </w:p>
     <w:sectPr>
       <w:headerReference w:type="default" r:id="rId14"/>
       <w:footerReference w:type="default" r:id="rId15"/>
@@ -6593,7 +6845,7 @@
       <w:rPr>
         <w:noProof/>
       </w:rPr>
-      <w:t>4</w:t>
+      <w:t>12</w:t>
     </w:r>
     <w:r>
       <w:fldChar w:fldCharType="end"/>
@@ -6681,10 +6933,7 @@
       </w:pict>
     </w:r>
     <w:r>
-      <w:t>Segundo</w:t>
-    </w:r>
-    <w:r>
-      <w:t xml:space="preserve"> cuatrimestre de 2013</w:t>
+      <w:t>Segundo cuatrimestre de 2013</w:t>
     </w:r>
   </w:p>
   <w:p>
@@ -7323,6 +7572,119 @@
     </w:lvl>
   </w:abstractNum>
   <w:abstractNum w:abstractNumId="5">
+    <w:nsid w:val="26DA3552"/>
+    <w:multiLevelType w:val="hybridMultilevel"/>
+    <w:tmpl w:val="B238B20E"/>
+    <w:lvl w:ilvl="0" w:tplc="04090001">
+      <w:start w:val="1"/>
+      <w:numFmt w:val="bullet"/>
+      <w:lvlText w:val=""/>
+      <w:lvlJc w:val="left"/>
+      <w:pPr>
+        <w:ind w:left="720" w:hanging="360"/>
+      </w:pPr>
+      <w:rPr>
+        <w:rFonts w:ascii="Symbol" w:hAnsi="Symbol" w:hint="default"/>
+      </w:rPr>
+    </w:lvl>
+    <w:lvl w:ilvl="1" w:tplc="04090003">
+      <w:start w:val="1"/>
+      <w:numFmt w:val="bullet"/>
+      <w:lvlText w:val="o"/>
+      <w:lvlJc w:val="left"/>
+      <w:pPr>
+        <w:ind w:left="1440" w:hanging="360"/>
+      </w:pPr>
+      <w:rPr>
+        <w:rFonts w:ascii="Courier New" w:hAnsi="Courier New" w:hint="default"/>
+      </w:rPr>
+    </w:lvl>
+    <w:lvl w:ilvl="2" w:tplc="04090005" w:tentative="1">
+      <w:start w:val="1"/>
+      <w:numFmt w:val="bullet"/>
+      <w:lvlText w:val=""/>
+      <w:lvlJc w:val="left"/>
+      <w:pPr>
+        <w:ind w:left="2160" w:hanging="360"/>
+      </w:pPr>
+      <w:rPr>
+        <w:rFonts w:ascii="Wingdings" w:hAnsi="Wingdings" w:hint="default"/>
+      </w:rPr>
+    </w:lvl>
+    <w:lvl w:ilvl="3" w:tplc="04090001" w:tentative="1">
+      <w:start w:val="1"/>
+      <w:numFmt w:val="bullet"/>
+      <w:lvlText w:val=""/>
+      <w:lvlJc w:val="left"/>
+      <w:pPr>
+        <w:ind w:left="2880" w:hanging="360"/>
+      </w:pPr>
+      <w:rPr>
+        <w:rFonts w:ascii="Symbol" w:hAnsi="Symbol" w:hint="default"/>
+      </w:rPr>
+    </w:lvl>
+    <w:lvl w:ilvl="4" w:tplc="04090003" w:tentative="1">
+      <w:start w:val="1"/>
+      <w:numFmt w:val="bullet"/>
+      <w:lvlText w:val="o"/>
+      <w:lvlJc w:val="left"/>
+      <w:pPr>
+        <w:ind w:left="3600" w:hanging="360"/>
+      </w:pPr>
+      <w:rPr>
+        <w:rFonts w:ascii="Courier New" w:hAnsi="Courier New" w:hint="default"/>
+      </w:rPr>
+    </w:lvl>
+    <w:lvl w:ilvl="5" w:tplc="04090005" w:tentative="1">
+      <w:start w:val="1"/>
+      <w:numFmt w:val="bullet"/>
+      <w:lvlText w:val=""/>
+      <w:lvlJc w:val="left"/>
+      <w:pPr>
+        <w:ind w:left="4320" w:hanging="360"/>
+      </w:pPr>
+      <w:rPr>
+        <w:rFonts w:ascii="Wingdings" w:hAnsi="Wingdings" w:hint="default"/>
+      </w:rPr>
+    </w:lvl>
+    <w:lvl w:ilvl="6" w:tplc="04090001" w:tentative="1">
+      <w:start w:val="1"/>
+      <w:numFmt w:val="bullet"/>
+      <w:lvlText w:val=""/>
+      <w:lvlJc w:val="left"/>
+      <w:pPr>
+        <w:ind w:left="5040" w:hanging="360"/>
+      </w:pPr>
+      <w:rPr>
+        <w:rFonts w:ascii="Symbol" w:hAnsi="Symbol" w:hint="default"/>
+      </w:rPr>
+    </w:lvl>
+    <w:lvl w:ilvl="7" w:tplc="04090003" w:tentative="1">
+      <w:start w:val="1"/>
+      <w:numFmt w:val="bullet"/>
+      <w:lvlText w:val="o"/>
+      <w:lvlJc w:val="left"/>
+      <w:pPr>
+        <w:ind w:left="5760" w:hanging="360"/>
+      </w:pPr>
+      <w:rPr>
+        <w:rFonts w:ascii="Courier New" w:hAnsi="Courier New" w:hint="default"/>
+      </w:rPr>
+    </w:lvl>
+    <w:lvl w:ilvl="8" w:tplc="04090005" w:tentative="1">
+      <w:start w:val="1"/>
+      <w:numFmt w:val="bullet"/>
+      <w:lvlText w:val=""/>
+      <w:lvlJc w:val="left"/>
+      <w:pPr>
+        <w:ind w:left="6480" w:hanging="360"/>
+      </w:pPr>
+      <w:rPr>
+        <w:rFonts w:ascii="Wingdings" w:hAnsi="Wingdings" w:hint="default"/>
+      </w:rPr>
+    </w:lvl>
+  </w:abstractNum>
+  <w:abstractNum w:abstractNumId="6">
     <w:nsid w:val="28E0626B"/>
     <w:multiLevelType w:val="multilevel"/>
     <w:tmpl w:val="43CA0996"/>
@@ -7507,7 +7869,7 @@
       </w:rPr>
     </w:lvl>
   </w:abstractNum>
-  <w:abstractNum w:abstractNumId="6">
+  <w:abstractNum w:abstractNumId="7">
     <w:nsid w:val="29A31A9D"/>
     <w:multiLevelType w:val="hybridMultilevel"/>
     <w:tmpl w:val="682603D6"/>
@@ -7620,7 +7982,7 @@
       </w:rPr>
     </w:lvl>
   </w:abstractNum>
-  <w:abstractNum w:abstractNumId="7">
+  <w:abstractNum w:abstractNumId="8">
     <w:nsid w:val="32406CAC"/>
     <w:multiLevelType w:val="hybridMultilevel"/>
     <w:tmpl w:val="F7644258"/>
@@ -7733,7 +8095,7 @@
       </w:rPr>
     </w:lvl>
   </w:abstractNum>
-  <w:abstractNum w:abstractNumId="8">
+  <w:abstractNum w:abstractNumId="9">
     <w:nsid w:val="36214F7B"/>
     <w:multiLevelType w:val="hybridMultilevel"/>
     <w:tmpl w:val="C71E50FE"/>
@@ -7846,7 +8208,7 @@
       </w:rPr>
     </w:lvl>
   </w:abstractNum>
-  <w:abstractNum w:abstractNumId="9">
+  <w:abstractNum w:abstractNumId="10">
     <w:nsid w:val="3B031614"/>
     <w:multiLevelType w:val="hybridMultilevel"/>
     <w:tmpl w:val="63ECADBC"/>
@@ -7959,7 +8321,7 @@
       </w:rPr>
     </w:lvl>
   </w:abstractNum>
-  <w:abstractNum w:abstractNumId="10">
+  <w:abstractNum w:abstractNumId="11">
     <w:nsid w:val="43654CD8"/>
     <w:multiLevelType w:val="hybridMultilevel"/>
     <w:tmpl w:val="A232FC8C"/>
@@ -8072,7 +8434,7 @@
       </w:rPr>
     </w:lvl>
   </w:abstractNum>
-  <w:abstractNum w:abstractNumId="11">
+  <w:abstractNum w:abstractNumId="12">
     <w:nsid w:val="54B142AE"/>
     <w:multiLevelType w:val="hybridMultilevel"/>
     <w:tmpl w:val="C87E4094"/>
@@ -8185,7 +8547,7 @@
       </w:rPr>
     </w:lvl>
   </w:abstractNum>
-  <w:abstractNum w:abstractNumId="12">
+  <w:abstractNum w:abstractNumId="13">
     <w:nsid w:val="62982B4C"/>
     <w:multiLevelType w:val="hybridMultilevel"/>
     <w:tmpl w:val="5EEE6104"/>
@@ -8298,7 +8660,7 @@
       </w:rPr>
     </w:lvl>
   </w:abstractNum>
-  <w:abstractNum w:abstractNumId="13">
+  <w:abstractNum w:abstractNumId="14">
     <w:nsid w:val="68C34DD3"/>
     <w:multiLevelType w:val="hybridMultilevel"/>
     <w:tmpl w:val="BFB40A0C"/>
@@ -8411,7 +8773,7 @@
       </w:rPr>
     </w:lvl>
   </w:abstractNum>
-  <w:abstractNum w:abstractNumId="14">
+  <w:abstractNum w:abstractNumId="15">
     <w:nsid w:val="739D22FC"/>
     <w:multiLevelType w:val="hybridMultilevel"/>
     <w:tmpl w:val="6046EFC2"/>
@@ -8551,49 +8913,52 @@
     </w:lvl>
   </w:abstractNum>
   <w:num w:numId="1">
-    <w:abstractNumId w:val="5"/>
+    <w:abstractNumId w:val="6"/>
   </w:num>
   <w:num w:numId="2">
     <w:abstractNumId w:val="4"/>
   </w:num>
   <w:num w:numId="3">
-    <w:abstractNumId w:val="8"/>
+    <w:abstractNumId w:val="9"/>
   </w:num>
   <w:num w:numId="4">
     <w:abstractNumId w:val="2"/>
   </w:num>
   <w:num w:numId="5">
-    <w:abstractNumId w:val="11"/>
+    <w:abstractNumId w:val="12"/>
   </w:num>
   <w:num w:numId="6">
     <w:abstractNumId w:val="0"/>
   </w:num>
   <w:num w:numId="7">
-    <w:abstractNumId w:val="14"/>
+    <w:abstractNumId w:val="15"/>
   </w:num>
   <w:num w:numId="8">
-    <w:abstractNumId w:val="12"/>
+    <w:abstractNumId w:val="13"/>
   </w:num>
   <w:num w:numId="9">
-    <w:abstractNumId w:val="6"/>
+    <w:abstractNumId w:val="7"/>
   </w:num>
   <w:num w:numId="10">
-    <w:abstractNumId w:val="9"/>
+    <w:abstractNumId w:val="10"/>
   </w:num>
   <w:num w:numId="11">
-    <w:abstractNumId w:val="7"/>
+    <w:abstractNumId w:val="8"/>
   </w:num>
   <w:num w:numId="12">
-    <w:abstractNumId w:val="10"/>
+    <w:abstractNumId w:val="11"/>
   </w:num>
   <w:num w:numId="13">
     <w:abstractNumId w:val="1"/>
   </w:num>
   <w:num w:numId="14">
-    <w:abstractNumId w:val="13"/>
+    <w:abstractNumId w:val="14"/>
   </w:num>
   <w:num w:numId="15">
     <w:abstractNumId w:val="3"/>
+  </w:num>
+  <w:num w:numId="16">
+    <w:abstractNumId w:val="5"/>
   </w:num>
 </w:numbering>
 </file>
@@ -8950,7 +9315,6 @@
   <w:style w:type="character" w:default="1" w:styleId="DefaultParagraphFont">
     <w:name w:val="Default Paragraph Font"/>
     <w:uiPriority w:val="1"/>
-    <w:semiHidden/>
     <w:unhideWhenUsed/>
   </w:style>
   <w:style w:type="table" w:default="1" w:styleId="TableNormal">

</xml_diff>

<commit_message>
Modificado informe version 2.1 - Agregado ejemplo de Regex
</commit_message>
<xml_diff>
--- a/doc/Informe.docx
+++ b/doc/Informe.docx
@@ -146,6 +146,15 @@
           <w:szCs w:val="32"/>
         </w:rPr>
         <w:t xml:space="preserve"> 2</w:t>
+      </w:r>
+      <w:r>
+        <w:rPr>
+          <w:b/>
+          <w:bCs/>
+          <w:sz w:val="32"/>
+          <w:szCs w:val="32"/>
+        </w:rPr>
+        <w:t>.1</w:t>
       </w:r>
     </w:p>
     <w:p>
@@ -704,7 +713,7 @@
                 <w:i/>
                 <w:iCs/>
               </w:rPr>
-              <w:t>17</w:t>
+              <w:t>7</w:t>
             </w:r>
             <w:r>
               <w:rPr>
@@ -722,7 +731,7 @@
                 <w:i/>
                 <w:iCs/>
               </w:rPr>
-              <w:t>10</w:t>
+              <w:t>11</w:t>
             </w:r>
             <w:r>
               <w:rPr>
@@ -868,6 +877,16 @@
       <w:r>
         <w:t>sin necesidad de comentar cada linea, haciendo un desarrollo basándonos en las buenas prácticas con la ayuda de herramientas como GIT, GITHUB, MAVEN, entre otras.</w:t>
       </w:r>
+    </w:p>
+    <w:p>
+      <w:pPr>
+        <w:jc w:val="center"/>
+      </w:pPr>
+    </w:p>
+    <w:p>
+      <w:pPr>
+        <w:jc w:val="center"/>
+      </w:pPr>
       <w:r>
         <w:br w:type="page"/>
       </w:r>
@@ -1493,7 +1512,7 @@
         <w:tblLook w:val="04A0" w:firstRow="1" w:lastRow="0" w:firstColumn="1" w:lastColumn="0" w:noHBand="0" w:noVBand="1"/>
       </w:tblPr>
       <w:tblGrid>
-        <w:gridCol w:w="9963"/>
+        <w:gridCol w:w="9960"/>
       </w:tblGrid>
       <w:tr>
         <w:tc>
@@ -2047,7 +2066,7 @@
         <w:tblLook w:val="04A0" w:firstRow="1" w:lastRow="0" w:firstColumn="1" w:lastColumn="0" w:noHBand="0" w:noVBand="1"/>
       </w:tblPr>
       <w:tblGrid>
-        <w:gridCol w:w="9963"/>
+        <w:gridCol w:w="9960"/>
       </w:tblGrid>
       <w:tr>
         <w:tc>
@@ -2625,7 +2644,7 @@
         <w:tblLook w:val="04A0" w:firstRow="1" w:lastRow="0" w:firstColumn="1" w:lastColumn="0" w:noHBand="0" w:noVBand="1"/>
       </w:tblPr>
       <w:tblGrid>
-        <w:gridCol w:w="9963"/>
+        <w:gridCol w:w="9960"/>
       </w:tblGrid>
       <w:tr>
         <w:tc>
@@ -3234,7 +3253,7 @@
         <w:tblLook w:val="04A0" w:firstRow="1" w:lastRow="0" w:firstColumn="1" w:lastColumn="0" w:noHBand="0" w:noVBand="1"/>
       </w:tblPr>
       <w:tblGrid>
-        <w:gridCol w:w="9963"/>
+        <w:gridCol w:w="9960"/>
       </w:tblGrid>
       <w:tr>
         <w:tc>
@@ -6751,6 +6770,103 @@
       </w:pPr>
       <w:r>
         <w:t>ViewTestCase: Es la vista encargada de recibir el array de resultados “TestResult” y los muestra en una interfaz grafica.</w:t>
+      </w:r>
+    </w:p>
+    <w:p/>
+    <w:p>
+      <w:r>
+        <w:t>Ejemplo de uso de Regex:</w:t>
+      </w:r>
+    </w:p>
+    <w:p>
+      <w:r>
+        <w:t>Al utilizar la clase heredada de TestSuite, se puede settear un String conteniendo una Expresion Regular, que se usara para validar el nombre del test a ser ejecutado.</w:t>
+      </w:r>
+    </w:p>
+    <w:p>
+      <w:r>
+        <w:t>Si el nombre concuerda con la Expresion Regular el test será agregado al conjunto de pruebas, de lo contrario será ignorado.</w:t>
+      </w:r>
+    </w:p>
+    <w:p>
+      <w:r>
+        <w:t>Se puede settear la RegEx a usar mediante el metodo “setRegex(String)” , y debe ser configurado previamente a llamar al  start().</w:t>
+      </w:r>
+    </w:p>
+    <w:p>
+      <w:r>
+        <w:t>Poejemplo se podria utilizar para correr solo los tests que incluyan la palabra “Null” de la siguiente manera</w:t>
+      </w:r>
+    </w:p>
+    <w:p>
+      <w:r>
+        <w:tab/>
+        <w:t>public static void main(String[] args) {</w:t>
+      </w:r>
+    </w:p>
+    <w:p>
+      <w:r>
+        <w:t xml:space="preserve"> </w:t>
+      </w:r>
+      <w:r>
+        <w:tab/>
+      </w:r>
+      <w:r>
+        <w:tab/>
+      </w:r>
+      <w:r>
+        <w:t>TestSuiteCliente</w:t>
+      </w:r>
+      <w:r>
+        <w:t xml:space="preserve"> someTest = new TestSuiteCliente ();</w:t>
+      </w:r>
+    </w:p>
+    <w:p>
+      <w:r>
+        <w:tab/>
+      </w:r>
+      <w:r>
+        <w:tab/>
+        <w:t>someTest.setRegex("(.*)</w:t>
+      </w:r>
+      <w:r>
+        <w:t>Null</w:t>
+      </w:r>
+      <w:r>
+        <w:t>(.*)");</w:t>
+      </w:r>
+    </w:p>
+    <w:p>
+      <w:r>
+        <w:t xml:space="preserve"> </w:t>
+      </w:r>
+      <w:r>
+        <w:tab/>
+      </w:r>
+      <w:r>
+        <w:tab/>
+        <w:t>someTest.start();</w:t>
+      </w:r>
+    </w:p>
+    <w:p>
+      <w:r>
+        <w:t xml:space="preserve"> </w:t>
+      </w:r>
+      <w:r>
+        <w:tab/>
+      </w:r>
+      <w:r>
+        <w:tab/>
+        <w:t>someTest.showTest();</w:t>
+      </w:r>
+    </w:p>
+    <w:p>
+      <w:r>
+        <w:tab/>
+      </w:r>
+      <w:r>
+        <w:tab/>
+        <w:t>….</w:t>
       </w:r>
       <w:bookmarkStart w:id="1" w:name="_GoBack"/>
       <w:bookmarkEnd w:id="1"/>
@@ -6845,7 +6961,7 @@
       <w:rPr>
         <w:noProof/>
       </w:rPr>
-      <w:t>12</w:t>
+      <w:t>11</w:t>
     </w:r>
     <w:r>
       <w:fldChar w:fldCharType="end"/>
@@ -6862,11 +6978,21 @@
     <w:r>
       <w:fldChar w:fldCharType="end"/>
     </w:r>
-    <w:fldSimple w:instr=" DOCPROPERTY  Pages  \* MERGEFORMAT ">
-      <w:r>
-        <w:t>29</w:t>
-      </w:r>
-    </w:fldSimple>
+    <w:r>
+      <w:fldChar w:fldCharType="begin"/>
+    </w:r>
+    <w:r>
+      <w:instrText xml:space="preserve"> DOCPROPERTY  Pages  \* MERGEFORMAT </w:instrText>
+    </w:r>
+    <w:r>
+      <w:fldChar w:fldCharType="separate"/>
+    </w:r>
+    <w:r>
+      <w:t>29</w:t>
+    </w:r>
+    <w:r>
+      <w:fldChar w:fldCharType="end"/>
+    </w:r>
   </w:p>
 </w:ftr>
 </file>
@@ -9315,6 +9441,7 @@
   <w:style w:type="character" w:default="1" w:styleId="DefaultParagraphFont">
     <w:name w:val="Default Paragraph Font"/>
     <w:uiPriority w:val="1"/>
+    <w:semiHidden/>
     <w:unhideWhenUsed/>
   </w:style>
   <w:style w:type="table" w:default="1" w:styleId="TableNormal">

</xml_diff>

<commit_message>
Agreagada explicacion del  Export al Doc
</commit_message>
<xml_diff>
--- a/doc/Informe.docx
+++ b/doc/Informe.docx
@@ -6516,7 +6516,15 @@
       </w:r>
     </w:p>
     <w:p>
-      <w:r>
+      <w:pPr>
+        <w:rPr>
+          <w:u w:val="single"/>
+        </w:rPr>
+      </w:pPr>
+      <w:r>
+        <w:rPr>
+          <w:u w:val="single"/>
+        </w:rPr>
         <w:t>Responsabilidades de Clases:</w:t>
       </w:r>
     </w:p>
@@ -6774,7 +6782,59 @@
     </w:p>
     <w:p/>
     <w:p>
-      <w:r>
+      <w:pPr>
+        <w:rPr>
+          <w:u w:val="single"/>
+        </w:rPr>
+      </w:pPr>
+      <w:r>
+        <w:rPr>
+          <w:u w:val="single"/>
+        </w:rPr>
+        <w:t>Export de resultados en archivo TXT:</w:t>
+      </w:r>
+    </w:p>
+    <w:p>
+      <w:r>
+        <w:t>El Cliente ademas de ver los resultados en la Interfaz Grafica, tiene la opcion de guardarlos en un archivo TXT. Para esto solo tiene q llamar al metodo saveTestReults() luego de llarmar al start().</w:t>
+      </w:r>
+    </w:p>
+    <w:p>
+      <w:r>
+        <w:t>El archivo de salida tiene el Log con todos los resultados, y ademas la cantidad de Tests ejecutados, la cantidad de Failures y de Errors.</w:t>
+      </w:r>
+    </w:p>
+    <w:p>
+      <w:r>
+        <w:t>Automaticamente creara una carpeta llamada “</w:t>
+      </w:r>
+      <w:r>
+        <w:t>testLogs</w:t>
+      </w:r>
+      <w:r>
+        <w:t>” donde se creara un archivo con los resultados de cada ejecucion.</w:t>
+      </w:r>
+    </w:p>
+    <w:p>
+      <w:r>
+        <w:t>El nombre del archivo es testResult + un time stamp para que sea unico. Además facilita la identificación del log correcto.</w:t>
+      </w:r>
+      <w:bookmarkStart w:id="1" w:name="_GoBack"/>
+      <w:bookmarkEnd w:id="1"/>
+      <w:r>
+        <w:t xml:space="preserve"> </w:t>
+      </w:r>
+    </w:p>
+    <w:p>
+      <w:pPr>
+        <w:rPr>
+          <w:u w:val="single"/>
+        </w:rPr>
+      </w:pPr>
+      <w:r>
+        <w:rPr>
+          <w:u w:val="single"/>
+        </w:rPr>
         <w:t>Ejemplo de uso de Regex:</w:t>
       </w:r>
     </w:p>
@@ -6800,6 +6860,7 @@
     </w:p>
     <w:p>
       <w:r>
+        <w:lastRenderedPageBreak/>
         <w:tab/>
         <w:t>public static void main(String[] args) {</w:t>
       </w:r>
@@ -6813,12 +6874,7 @@
       </w:r>
       <w:r>
         <w:tab/>
-      </w:r>
-      <w:r>
-        <w:t>TestSuiteCliente</w:t>
-      </w:r>
-      <w:r>
-        <w:t xml:space="preserve"> someTest = new TestSuiteCliente ();</w:t>
+        <w:t>TestSuiteCliente someTest = new TestSuiteCliente ();</w:t>
       </w:r>
     </w:p>
     <w:p>
@@ -6827,13 +6883,7 @@
       </w:r>
       <w:r>
         <w:tab/>
-        <w:t>someTest.setRegex("(.*)</w:t>
-      </w:r>
-      <w:r>
-        <w:t>Null</w:t>
-      </w:r>
-      <w:r>
-        <w:t>(.*)");</w:t>
+        <w:t>someTest.setRegex("(.*)Null(.*)");</w:t>
       </w:r>
     </w:p>
     <w:p>
@@ -6868,8 +6918,6 @@
         <w:tab/>
         <w:t>….</w:t>
       </w:r>
-      <w:bookmarkStart w:id="1" w:name="_GoBack"/>
-      <w:bookmarkEnd w:id="1"/>
     </w:p>
     <w:sectPr>
       <w:headerReference w:type="default" r:id="rId14"/>
@@ -6961,7 +7009,7 @@
       <w:rPr>
         <w:noProof/>
       </w:rPr>
-      <w:t>11</w:t>
+      <w:t>12</w:t>
     </w:r>
     <w:r>
       <w:fldChar w:fldCharType="end"/>
@@ -6978,21 +7026,11 @@
     <w:r>
       <w:fldChar w:fldCharType="end"/>
     </w:r>
-    <w:r>
-      <w:fldChar w:fldCharType="begin"/>
-    </w:r>
-    <w:r>
-      <w:instrText xml:space="preserve"> DOCPROPERTY  Pages  \* MERGEFORMAT </w:instrText>
-    </w:r>
-    <w:r>
-      <w:fldChar w:fldCharType="separate"/>
-    </w:r>
-    <w:r>
-      <w:t>29</w:t>
-    </w:r>
-    <w:r>
-      <w:fldChar w:fldCharType="end"/>
-    </w:r>
+    <w:fldSimple w:instr=" DOCPROPERTY  Pages  \* MERGEFORMAT ">
+      <w:r>
+        <w:t>29</w:t>
+      </w:r>
+    </w:fldSimple>
   </w:p>
 </w:ftr>
 </file>

</xml_diff>

<commit_message>
Actualizo diagrama e informe, elimino diagrama anterior
</commit_message>
<xml_diff>
--- a/doc/Informe.docx
+++ b/doc/Informe.docx
@@ -854,10 +854,6 @@
       <w:r>
         <w:br w:type="page"/>
       </w:r>
-      <w:r>
-        <w:lastRenderedPageBreak/>
-        <w:br w:type="page"/>
-      </w:r>
     </w:p>
     <w:p>
       <w:pPr>
@@ -894,16 +890,6 @@
         <w:lastRenderedPageBreak/>
         <w:t>Diagrama de Clases</w:t>
       </w:r>
-    </w:p>
-    <w:p>
-      <w:pPr>
-        <w:jc w:val="center"/>
-      </w:pPr>
-    </w:p>
-    <w:p>
-      <w:pPr>
-        <w:jc w:val="center"/>
-      </w:pPr>
     </w:p>
     <w:p>
       <w:pPr>
@@ -930,37 +916,8 @@
             <v:path o:extrusionok="f" gradientshapeok="t" o:connecttype="rect"/>
             <o:lock v:ext="edit" aspectratio="t"/>
           </v:shapetype>
-          <v:shape id="_x0000_i1030" type="#_x0000_t75" style="width:487.2pt;height:448.8pt">
+          <v:shape id="_x0000_i1030" type="#_x0000_t75" style="width:486.6pt;height:423pt">
             <v:imagedata r:id="rId7" o:title="Diagramadeclase6"/>
-          </v:shape>
-        </w:pict>
-      </w:r>
-      <w:r>
-        <w:br w:type="page"/>
-      </w:r>
-      <w:r>
-        <w:lastRenderedPageBreak/>
-        <w:t>Diagrama de secuencias</w:t>
-      </w:r>
-    </w:p>
-    <w:p>
-      <w:pPr>
-        <w:jc w:val="center"/>
-      </w:pPr>
-    </w:p>
-    <w:p>
-      <w:pPr>
-        <w:jc w:val="center"/>
-      </w:pPr>
-    </w:p>
-    <w:p>
-      <w:pPr>
-        <w:jc w:val="center"/>
-      </w:pPr>
-      <w:r>
-        <w:pict>
-          <v:shape id="_x0000_i1025" type="#_x0000_t75" style="width:490.8pt;height:338.4pt">
-            <v:imagedata r:id="rId8" o:title="diagramaSecuencias"/>
           </v:shape>
         </w:pict>
       </w:r>
@@ -2202,8 +2159,8 @@
             </w:pPr>
             <w:r>
               <w:pict>
-                <v:shape id="_x0000_i1026" type="#_x0000_t75" style="width:487.2pt;height:184.8pt">
-                  <v:imagedata r:id="rId9" o:title=""/>
+                <v:shape id="_x0000_i1025" type="#_x0000_t75" style="width:487.2pt;height:184.8pt">
+                  <v:imagedata r:id="rId8" o:title=""/>
                 </v:shape>
               </w:pict>
             </w:r>
@@ -3003,8 +2960,8 @@
             <w:r>
               <w:lastRenderedPageBreak/>
               <w:pict>
-                <v:shape id="_x0000_i1027" type="#_x0000_t75" style="width:487.2pt;height:184.8pt">
-                  <v:imagedata r:id="rId10" o:title=""/>
+                <v:shape id="_x0000_i1026" type="#_x0000_t75" style="width:487.2pt;height:184.8pt">
+                  <v:imagedata r:id="rId9" o:title=""/>
                 </v:shape>
               </w:pict>
             </w:r>
@@ -3851,8 +3808,8 @@
             </w:pPr>
             <w:r>
               <w:pict>
-                <v:shape id="_x0000_i1028" type="#_x0000_t75" style="width:487.2pt;height:187.2pt">
-                  <v:imagedata r:id="rId11" o:title=""/>
+                <v:shape id="_x0000_i1027" type="#_x0000_t75" style="width:487.2pt;height:187.2pt">
+                  <v:imagedata r:id="rId10" o:title=""/>
                 </v:shape>
               </w:pict>
             </w:r>
@@ -4579,8 +4536,8 @@
             </w:pPr>
             <w:r>
               <w:pict>
-                <v:shape id="_x0000_i1029" type="#_x0000_t75" style="width:487.2pt;height:187.2pt">
-                  <v:imagedata r:id="rId12" o:title=""/>
+                <v:shape id="_x0000_i1028" type="#_x0000_t75" style="width:487.2pt;height:187.2pt">
+                  <v:imagedata r:id="rId11" o:title=""/>
                 </v:shape>
               </w:pict>
             </w:r>
@@ -10001,16 +9958,16 @@
     <w:p>
       <w:r>
         <w:pict>
-          <v:shape id="_x0000_i1031" type="#_x0000_t75" style="width:487.2pt;height:259.8pt">
-            <v:imagedata r:id="rId13" o:title=""/>
+          <v:shape id="_x0000_i1029" type="#_x0000_t75" style="width:487.2pt;height:259.8pt">
+            <v:imagedata r:id="rId12" o:title=""/>
           </v:shape>
         </w:pict>
       </w:r>
     </w:p>
     <w:p/>
     <w:sectPr>
-      <w:headerReference w:type="default" r:id="rId14"/>
-      <w:footerReference w:type="default" r:id="rId15"/>
+      <w:headerReference w:type="default" r:id="rId13"/>
+      <w:footerReference w:type="default" r:id="rId14"/>
       <w:pgSz w:w="11907" w:h="16839" w:code="9"/>
       <w:pgMar w:top="1417" w:right="1080" w:bottom="1417" w:left="1080" w:header="708" w:footer="708" w:gutter="0"/>
       <w:pgNumType w:start="1"/>
@@ -10068,6 +10025,9 @@
       <w:tabs>
         <w:tab w:val="right" w:pos="9747"/>
       </w:tabs>
+      <w:rPr>
+        <w:u w:val="single"/>
+      </w:rPr>
     </w:pPr>
     <w:proofErr w:type="spellStart"/>
     <w:r>
@@ -10103,7 +10063,7 @@
       <w:rPr>
         <w:noProof/>
       </w:rPr>
-      <w:t>13</w:t>
+      <w:t>5</w:t>
     </w:r>
     <w:r>
       <w:fldChar w:fldCharType="end"/>
@@ -10122,9 +10082,12 @@
     </w:r>
     <w:fldSimple w:instr=" DOCPROPERTY  Pages  \* MERGEFORMAT ">
       <w:r>
-        <w:t>29</w:t>
+        <w:t>1</w:t>
       </w:r>
     </w:fldSimple>
+    <w:r>
+      <w:t>1</w:t>
+    </w:r>
   </w:p>
 </w:ftr>
 </file>
@@ -13321,198 +13284,8 @@
 </w:styles>
 </file>
 
-<file path=word/stylesWithEffects.xml><?xml version="1.0" encoding="utf-8"?>
-<w:styles xmlns:wpc="http://schemas.microsoft.com/office/word/2010/wordprocessingCanvas" xmlns:mo="http://schemas.microsoft.com/office/mac/office/2008/main" xmlns:mc="http://schemas.openxmlformats.org/markup-compatibility/2006" xmlns:mv="urn:schemas-microsoft-com:mac:vml" xmlns:o="urn:schemas-microsoft-com:office:office" xmlns:r="http://schemas.openxmlformats.org/officeDocument/2006/relationships" xmlns:m="http://schemas.openxmlformats.org/officeDocument/2006/math" xmlns:v="urn:schemas-microsoft-com:vml" xmlns:wp14="http://schemas.microsoft.com/office/word/2010/wordprocessingDrawing" xmlns:wp="http://schemas.openxmlformats.org/drawingml/2006/wordprocessingDrawing" xmlns:w10="urn:schemas-microsoft-com:office:word" xmlns:w="http://schemas.openxmlformats.org/wordprocessingml/2006/main" xmlns:w14="http://schemas.microsoft.com/office/word/2010/wordml" xmlns:wpg="http://schemas.microsoft.com/office/word/2010/wordprocessingGroup" xmlns:wpi="http://schemas.microsoft.com/office/word/2010/wordprocessingInk" xmlns:wne="http://schemas.microsoft.com/office/word/2006/wordml" xmlns:wps="http://schemas.microsoft.com/office/word/2010/wordprocessingShape" mc:Ignorable="w14 wp14">
-  <w:docDefaults>
-    <w:rPrDefault>
-      <w:rPr>
-        <w:rFonts w:asciiTheme="minorHAnsi" w:eastAsiaTheme="minorEastAsia" w:hAnsiTheme="minorHAnsi" w:cstheme="minorBidi"/>
-        <w:sz w:val="22"/>
-        <w:szCs w:val="22"/>
-        <w:lang w:val="es-AR" w:eastAsia="es-AR" w:bidi="ar-SA"/>
-      </w:rPr>
-    </w:rPrDefault>
-    <w:pPrDefault>
-      <w:pPr>
-        <w:spacing w:after="200" w:line="276" w:lineRule="auto"/>
-      </w:pPr>
-    </w:pPrDefault>
-  </w:docDefaults>
-  <w:latentStyles w:defLockedState="0" w:defUIPriority="99" w:defSemiHidden="1" w:defUnhideWhenUsed="1" w:defQFormat="0" w:count="276">
-    <w:lsdException w:name="Normal" w:semiHidden="0" w:uiPriority="0" w:unhideWhenUsed="0" w:qFormat="1"/>
-    <w:lsdException w:name="heading 1" w:semiHidden="0" w:uiPriority="9" w:unhideWhenUsed="0" w:qFormat="1"/>
-    <w:lsdException w:name="heading 2" w:uiPriority="9" w:qFormat="1"/>
-    <w:lsdException w:name="heading 3" w:uiPriority="9" w:qFormat="1"/>
-    <w:lsdException w:name="heading 4" w:uiPriority="9" w:qFormat="1"/>
-    <w:lsdException w:name="heading 5" w:uiPriority="9" w:qFormat="1"/>
-    <w:lsdException w:name="heading 6" w:uiPriority="9" w:qFormat="1"/>
-    <w:lsdException w:name="heading 7" w:uiPriority="9" w:qFormat="1"/>
-    <w:lsdException w:name="heading 8" w:uiPriority="9" w:qFormat="1"/>
-    <w:lsdException w:name="heading 9" w:uiPriority="9" w:qFormat="1"/>
-    <w:lsdException w:name="toc 1" w:uiPriority="39"/>
-    <w:lsdException w:name="toc 2" w:uiPriority="39"/>
-    <w:lsdException w:name="toc 3" w:uiPriority="39"/>
-    <w:lsdException w:name="toc 4" w:uiPriority="39"/>
-    <w:lsdException w:name="toc 5" w:uiPriority="39"/>
-    <w:lsdException w:name="toc 6" w:uiPriority="39"/>
-    <w:lsdException w:name="toc 7" w:uiPriority="39"/>
-    <w:lsdException w:name="toc 8" w:uiPriority="39"/>
-    <w:lsdException w:name="toc 9" w:uiPriority="39"/>
-    <w:lsdException w:name="caption" w:uiPriority="35" w:qFormat="1"/>
-    <w:lsdException w:name="Title" w:semiHidden="0" w:uiPriority="10" w:unhideWhenUsed="0" w:qFormat="1"/>
-    <w:lsdException w:name="Default Paragraph Font" w:uiPriority="1"/>
-    <w:lsdException w:name="Subtitle" w:semiHidden="0" w:uiPriority="11" w:unhideWhenUsed="0" w:qFormat="1"/>
-    <w:lsdException w:name="Strong" w:semiHidden="0" w:uiPriority="22" w:unhideWhenUsed="0" w:qFormat="1"/>
-    <w:lsdException w:name="Emphasis" w:semiHidden="0" w:uiPriority="20" w:unhideWhenUsed="0" w:qFormat="1"/>
-    <w:lsdException w:name="Table Grid" w:semiHidden="0" w:uiPriority="59" w:unhideWhenUsed="0"/>
-    <w:lsdException w:name="Placeholder Text" w:unhideWhenUsed="0"/>
-    <w:lsdException w:name="No Spacing" w:semiHidden="0" w:uiPriority="1" w:unhideWhenUsed="0" w:qFormat="1"/>
-    <w:lsdException w:name="Light Shading" w:semiHidden="0" w:uiPriority="60" w:unhideWhenUsed="0"/>
-    <w:lsdException w:name="Light List" w:semiHidden="0" w:uiPriority="61" w:unhideWhenUsed="0"/>
-    <w:lsdException w:name="Light Grid" w:semiHidden="0" w:uiPriority="62" w:unhideWhenUsed="0"/>
-    <w:lsdException w:name="Medium Shading 1" w:semiHidden="0" w:uiPriority="63" w:unhideWhenUsed="0"/>
-    <w:lsdException w:name="Medium Shading 2" w:semiHidden="0" w:uiPriority="64" w:unhideWhenUsed="0"/>
-    <w:lsdException w:name="Medium List 1" w:semiHidden="0" w:uiPriority="65" w:unhideWhenUsed="0"/>
-    <w:lsdException w:name="Medium List 2" w:semiHidden="0" w:uiPriority="66" w:unhideWhenUsed="0"/>
-    <w:lsdException w:name="Medium Grid 1" w:semiHidden="0" w:uiPriority="67" w:unhideWhenUsed="0"/>
-    <w:lsdException w:name="Medium Grid 2" w:semiHidden="0" w:uiPriority="68" w:unhideWhenUsed="0"/>
-    <w:lsdException w:name="Medium Grid 3" w:semiHidden="0" w:uiPriority="69" w:unhideWhenUsed="0"/>
-    <w:lsdException w:name="Dark List" w:semiHidden="0" w:uiPriority="70" w:unhideWhenUsed="0"/>
-    <w:lsdException w:name="Colorful Shading" w:semiHidden="0" w:uiPriority="71" w:unhideWhenUsed="0"/>
-    <w:lsdException w:name="Colorful List" w:semiHidden="0" w:uiPriority="72" w:unhideWhenUsed="0"/>
-    <w:lsdException w:name="Colorful Grid" w:semiHidden="0" w:uiPriority="73" w:unhideWhenUsed="0"/>
-    <w:lsdException w:name="Light Shading Accent 1" w:semiHidden="0" w:uiPriority="60" w:unhideWhenUsed="0"/>
-    <w:lsdException w:name="Light List Accent 1" w:semiHidden="0" w:uiPriority="61" w:unhideWhenUsed="0"/>
-    <w:lsdException w:name="Light Grid Accent 1" w:semiHidden="0" w:uiPriority="62" w:unhideWhenUsed="0"/>
-    <w:lsdException w:name="Medium Shading 1 Accent 1" w:semiHidden="0" w:uiPriority="63" w:unhideWhenUsed="0"/>
-    <w:lsdException w:name="Medium Shading 2 Accent 1" w:semiHidden="0" w:uiPriority="64" w:unhideWhenUsed="0"/>
-    <w:lsdException w:name="Medium List 1 Accent 1" w:semiHidden="0" w:uiPriority="65" w:unhideWhenUsed="0"/>
-    <w:lsdException w:name="Revision" w:unhideWhenUsed="0"/>
-    <w:lsdException w:name="List Paragraph" w:semiHidden="0" w:uiPriority="34" w:unhideWhenUsed="0" w:qFormat="1"/>
-    <w:lsdException w:name="Quote" w:semiHidden="0" w:uiPriority="29" w:unhideWhenUsed="0" w:qFormat="1"/>
-    <w:lsdException w:name="Intense Quote" w:semiHidden="0" w:uiPriority="30" w:unhideWhenUsed="0" w:qFormat="1"/>
-    <w:lsdException w:name="Medium List 2 Accent 1" w:semiHidden="0" w:uiPriority="66" w:unhideWhenUsed="0"/>
-    <w:lsdException w:name="Medium Grid 1 Accent 1" w:semiHidden="0" w:uiPriority="67" w:unhideWhenUsed="0"/>
-    <w:lsdException w:name="Medium Grid 2 Accent 1" w:semiHidden="0" w:uiPriority="68" w:unhideWhenUsed="0"/>
-    <w:lsdException w:name="Medium Grid 3 Accent 1" w:semiHidden="0" w:uiPriority="69" w:unhideWhenUsed="0"/>
-    <w:lsdException w:name="Dark List Accent 1" w:semiHidden="0" w:uiPriority="70" w:unhideWhenUsed="0"/>
-    <w:lsdException w:name="Colorful Shading Accent 1" w:semiHidden="0" w:uiPriority="71" w:unhideWhenUsed="0"/>
-    <w:lsdException w:name="Colorful List Accent 1" w:semiHidden="0" w:uiPriority="72" w:unhideWhenUsed="0"/>
-    <w:lsdException w:name="Colorful Grid Accent 1" w:semiHidden="0" w:uiPriority="73" w:unhideWhenUsed="0"/>
-    <w:lsdException w:name="Light Shading Accent 2" w:semiHidden="0" w:uiPriority="60" w:unhideWhenUsed="0"/>
-    <w:lsdException w:name="Light List Accent 2" w:semiHidden="0" w:uiPriority="61" w:unhideWhenUsed="0"/>
-    <w:lsdException w:name="Light Grid Accent 2" w:semiHidden="0" w:uiPriority="62" w:unhideWhenUsed="0"/>
-    <w:lsdException w:name="Medium Shading 1 Accent 2" w:semiHidden="0" w:uiPriority="63" w:unhideWhenUsed="0"/>
-    <w:lsdException w:name="Medium Shading 2 Accent 2" w:semiHidden="0" w:uiPriority="64" w:unhideWhenUsed="0"/>
-    <w:lsdException w:name="Medium List 1 Accent 2" w:semiHidden="0" w:uiPriority="65" w:unhideWhenUsed="0"/>
-    <w:lsdException w:name="Medium List 2 Accent 2" w:semiHidden="0" w:uiPriority="66" w:unhideWhenUsed="0"/>
-    <w:lsdException w:name="Medium Grid 1 Accent 2" w:semiHidden="0" w:uiPriority="67" w:unhideWhenUsed="0"/>
-    <w:lsdException w:name="Medium Grid 2 Accent 2" w:semiHidden="0" w:uiPriority="68" w:unhideWhenUsed="0"/>
-    <w:lsdException w:name="Medium Grid 3 Accent 2" w:semiHidden="0" w:uiPriority="69" w:unhideWhenUsed="0"/>
-    <w:lsdException w:name="Dark List Accent 2" w:semiHidden="0" w:uiPriority="70" w:unhideWhenUsed="0"/>
-    <w:lsdException w:name="Colorful Shading Accent 2" w:semiHidden="0" w:uiPriority="71" w:unhideWhenUsed="0"/>
-    <w:lsdException w:name="Colorful List Accent 2" w:semiHidden="0" w:uiPriority="72" w:unhideWhenUsed="0"/>
-    <w:lsdException w:name="Colorful Grid Accent 2" w:semiHidden="0" w:uiPriority="73" w:unhideWhenUsed="0"/>
-    <w:lsdException w:name="Light Shading Accent 3" w:semiHidden="0" w:uiPriority="60" w:unhideWhenUsed="0"/>
-    <w:lsdException w:name="Light List Accent 3" w:semiHidden="0" w:uiPriority="61" w:unhideWhenUsed="0"/>
-    <w:lsdException w:name="Light Grid Accent 3" w:semiHidden="0" w:uiPriority="62" w:unhideWhenUsed="0"/>
-    <w:lsdException w:name="Medium Shading 1 Accent 3" w:semiHidden="0" w:uiPriority="63" w:unhideWhenUsed="0"/>
-    <w:lsdException w:name="Medium Shading 2 Accent 3" w:semiHidden="0" w:uiPriority="64" w:unhideWhenUsed="0"/>
-    <w:lsdException w:name="Medium List 1 Accent 3" w:semiHidden="0" w:uiPriority="65" w:unhideWhenUsed="0"/>
-    <w:lsdException w:name="Medium List 2 Accent 3" w:semiHidden="0" w:uiPriority="66" w:unhideWhenUsed="0"/>
-    <w:lsdException w:name="Medium Grid 1 Accent 3" w:semiHidden="0" w:uiPriority="67" w:unhideWhenUsed="0"/>
-    <w:lsdException w:name="Medium Grid 2 Accent 3" w:semiHidden="0" w:uiPriority="68" w:unhideWhenUsed="0"/>
-    <w:lsdException w:name="Medium Grid 3 Accent 3" w:semiHidden="0" w:uiPriority="69" w:unhideWhenUsed="0"/>
-    <w:lsdException w:name="Dark List Accent 3" w:semiHidden="0" w:uiPriority="70" w:unhideWhenUsed="0"/>
-    <w:lsdException w:name="Colorful Shading Accent 3" w:semiHidden="0" w:uiPriority="71" w:unhideWhenUsed="0"/>
-    <w:lsdException w:name="Colorful List Accent 3" w:semiHidden="0" w:uiPriority="72" w:unhideWhenUsed="0"/>
-    <w:lsdException w:name="Colorful Grid Accent 3" w:semiHidden="0" w:uiPriority="73" w:unhideWhenUsed="0"/>
-    <w:lsdException w:name="Light Shading Accent 4" w:semiHidden="0" w:uiPriority="60" w:unhideWhenUsed="0"/>
-    <w:lsdException w:name="Light List Accent 4" w:semiHidden="0" w:uiPriority="61" w:unhideWhenUsed="0"/>
-    <w:lsdException w:name="Light Grid Accent 4" w:semiHidden="0" w:uiPriority="62" w:unhideWhenUsed="0"/>
-    <w:lsdException w:name="Medium Shading 1 Accent 4" w:semiHidden="0" w:uiPriority="63" w:unhideWhenUsed="0"/>
-    <w:lsdException w:name="Medium Shading 2 Accent 4" w:semiHidden="0" w:uiPriority="64" w:unhideWhenUsed="0"/>
-    <w:lsdException w:name="Medium List 1 Accent 4" w:semiHidden="0" w:uiPriority="65" w:unhideWhenUsed="0"/>
-    <w:lsdException w:name="Medium List 2 Accent 4" w:semiHidden="0" w:uiPriority="66" w:unhideWhenUsed="0"/>
-    <w:lsdException w:name="Medium Grid 1 Accent 4" w:semiHidden="0" w:uiPriority="67" w:unhideWhenUsed="0"/>
-    <w:lsdException w:name="Medium Grid 2 Accent 4" w:semiHidden="0" w:uiPriority="68" w:unhideWhenUsed="0"/>
-    <w:lsdException w:name="Medium Grid 3 Accent 4" w:semiHidden="0" w:uiPriority="69" w:unhideWhenUsed="0"/>
-    <w:lsdException w:name="Dark List Accent 4" w:semiHidden="0" w:uiPriority="70" w:unhideWhenUsed="0"/>
-    <w:lsdException w:name="Colorful Shading Accent 4" w:semiHidden="0" w:uiPriority="71" w:unhideWhenUsed="0"/>
-    <w:lsdException w:name="Colorful List Accent 4" w:semiHidden="0" w:uiPriority="72" w:unhideWhenUsed="0"/>
-    <w:lsdException w:name="Colorful Grid Accent 4" w:semiHidden="0" w:uiPriority="73" w:unhideWhenUsed="0"/>
-    <w:lsdException w:name="Light Shading Accent 5" w:semiHidden="0" w:uiPriority="60" w:unhideWhenUsed="0"/>
-    <w:lsdException w:name="Light List Accent 5" w:semiHidden="0" w:uiPriority="61" w:unhideWhenUsed="0"/>
-    <w:lsdException w:name="Light Grid Accent 5" w:semiHidden="0" w:uiPriority="62" w:unhideWhenUsed="0"/>
-    <w:lsdException w:name="Medium Shading 1 Accent 5" w:semiHidden="0" w:uiPriority="63" w:unhideWhenUsed="0"/>
-    <w:lsdException w:name="Medium Shading 2 Accent 5" w:semiHidden="0" w:uiPriority="64" w:unhideWhenUsed="0"/>
-    <w:lsdException w:name="Medium List 1 Accent 5" w:semiHidden="0" w:uiPriority="65" w:unhideWhenUsed="0"/>
-    <w:lsdException w:name="Medium List 2 Accent 5" w:semiHidden="0" w:uiPriority="66" w:unhideWhenUsed="0"/>
-    <w:lsdException w:name="Medium Grid 1 Accent 5" w:semiHidden="0" w:uiPriority="67" w:unhideWhenUsed="0"/>
-    <w:lsdException w:name="Medium Grid 2 Accent 5" w:semiHidden="0" w:uiPriority="68" w:unhideWhenUsed="0"/>
-    <w:lsdException w:name="Medium Grid 3 Accent 5" w:semiHidden="0" w:uiPriority="69" w:unhideWhenUsed="0"/>
-    <w:lsdException w:name="Dark List Accent 5" w:semiHidden="0" w:uiPriority="70" w:unhideWhenUsed="0"/>
-    <w:lsdException w:name="Colorful Shading Accent 5" w:semiHidden="0" w:uiPriority="71" w:unhideWhenUsed="0"/>
-    <w:lsdException w:name="Colorful List Accent 5" w:semiHidden="0" w:uiPriority="72" w:unhideWhenUsed="0"/>
-    <w:lsdException w:name="Colorful Grid Accent 5" w:semiHidden="0" w:uiPriority="73" w:unhideWhenUsed="0"/>
-    <w:lsdException w:name="Light Shading Accent 6" w:semiHidden="0" w:uiPriority="60" w:unhideWhenUsed="0"/>
-    <w:lsdException w:name="Light List Accent 6" w:semiHidden="0" w:uiPriority="61" w:unhideWhenUsed="0"/>
-    <w:lsdException w:name="Light Grid Accent 6" w:semiHidden="0" w:uiPriority="62" w:unhideWhenUsed="0"/>
-    <w:lsdException w:name="Medium Shading 1 Accent 6" w:semiHidden="0" w:uiPriority="63" w:unhideWhenUsed="0"/>
-    <w:lsdException w:name="Medium Shading 2 Accent 6" w:semiHidden="0" w:uiPriority="64" w:unhideWhenUsed="0"/>
-    <w:lsdException w:name="Medium List 1 Accent 6" w:semiHidden="0" w:uiPriority="65" w:unhideWhenUsed="0"/>
-    <w:lsdException w:name="Medium List 2 Accent 6" w:semiHidden="0" w:uiPriority="66" w:unhideWhenUsed="0"/>
-    <w:lsdException w:name="Medium Grid 1 Accent 6" w:semiHidden="0" w:uiPriority="67" w:unhideWhenUsed="0"/>
-    <w:lsdException w:name="Medium Grid 2 Accent 6" w:semiHidden="0" w:uiPriority="68" w:unhideWhenUsed="0"/>
-    <w:lsdException w:name="Medium Grid 3 Accent 6" w:semiHidden="0" w:uiPriority="69" w:unhideWhenUsed="0"/>
-    <w:lsdException w:name="Dark List Accent 6" w:semiHidden="0" w:uiPriority="70" w:unhideWhenUsed="0"/>
-    <w:lsdException w:name="Colorful Shading Accent 6" w:semiHidden="0" w:uiPriority="71" w:unhideWhenUsed="0"/>
-    <w:lsdException w:name="Colorful List Accent 6" w:semiHidden="0" w:uiPriority="72" w:unhideWhenUsed="0"/>
-    <w:lsdException w:name="Colorful Grid Accent 6" w:semiHidden="0" w:uiPriority="73" w:unhideWhenUsed="0"/>
-    <w:lsdException w:name="Subtle Emphasis" w:semiHidden="0" w:uiPriority="19" w:unhideWhenUsed="0" w:qFormat="1"/>
-    <w:lsdException w:name="Intense Emphasis" w:semiHidden="0" w:uiPriority="21" w:unhideWhenUsed="0" w:qFormat="1"/>
-    <w:lsdException w:name="Subtle Reference" w:semiHidden="0" w:uiPriority="31" w:unhideWhenUsed="0" w:qFormat="1"/>
-    <w:lsdException w:name="Intense Reference" w:semiHidden="0" w:uiPriority="32" w:unhideWhenUsed="0" w:qFormat="1"/>
-    <w:lsdException w:name="Book Title" w:semiHidden="0" w:uiPriority="33" w:unhideWhenUsed="0" w:qFormat="1"/>
-    <w:lsdException w:name="Bibliography" w:uiPriority="37"/>
-    <w:lsdException w:name="TOC Heading" w:uiPriority="39" w:qFormat="1"/>
-  </w:latentStyles>
-  <w:style w:type="paragraph" w:default="1" w:styleId="Normal">
-    <w:name w:val="Normal"/>
-    <w:qFormat/>
-  </w:style>
-  <w:style w:type="character" w:default="1" w:styleId="DefaultParagraphFont">
-    <w:name w:val="Default Paragraph Font"/>
-    <w:uiPriority w:val="1"/>
-    <w:semiHidden/>
-    <w:unhideWhenUsed/>
-  </w:style>
-  <w:style w:type="table" w:default="1" w:styleId="TableNormal">
-    <w:name w:val="Normal Table"/>
-    <w:uiPriority w:val="99"/>
-    <w:semiHidden/>
-    <w:unhideWhenUsed/>
-    <w:tblPr>
-      <w:tblInd w:w="0" w:type="dxa"/>
-      <w:tblCellMar>
-        <w:top w:w="0" w:type="dxa"/>
-        <w:left w:w="108" w:type="dxa"/>
-        <w:bottom w:w="0" w:type="dxa"/>
-        <w:right w:w="108" w:type="dxa"/>
-      </w:tblCellMar>
-    </w:tblPr>
-  </w:style>
-  <w:style w:type="numbering" w:default="1" w:styleId="NoList">
-    <w:name w:val="No List"/>
-    <w:uiPriority w:val="99"/>
-    <w:semiHidden/>
-    <w:unhideWhenUsed/>
-  </w:style>
-</w:styles>
-</file>
-
 <file path=word/theme/theme1.xml><?xml version="1.0" encoding="utf-8"?>
-<a:theme xmlns:a="http://schemas.openxmlformats.org/drawingml/2006/main" name="Office Theme">
+<a:theme xmlns:a="http://schemas.openxmlformats.org/drawingml/2006/main" name="Tema de Office">
   <a:themeElements>
     <a:clrScheme name="Office">
       <a:dk1>

</xml_diff>

<commit_message>
Actualizo informe, agrego tiempo a los reportes. Y agrego descripcion a mas clases.
</commit_message>
<xml_diff>
--- a/doc/Informe.docx
+++ b/doc/Informe.docx
@@ -916,8 +916,8 @@
             <v:path o:extrusionok="f" gradientshapeok="t" o:connecttype="rect"/>
             <o:lock v:ext="edit" aspectratio="t"/>
           </v:shapetype>
-          <v:shape id="_x0000_i1030" type="#_x0000_t75" style="width:486.6pt;height:234pt">
-            <v:imagedata r:id="rId7" o:title="Diagramadeclase6"/>
+          <v:shape id="_x0000_i1025" type="#_x0000_t75" style="width:486.6pt;height:417pt">
+            <v:imagedata r:id="rId7" o:title="Diagramadeclase7"/>
           </v:shape>
         </w:pict>
       </w:r>
@@ -925,6 +925,9 @@
         <w:br w:type="page"/>
       </w:r>
       <w:r>
+        <w:rPr>
+          <w:rStyle w:val="nfasis"/>
+        </w:rPr>
         <w:lastRenderedPageBreak/>
         <w:t>Casos de Prueba</w:t>
       </w:r>
@@ -2159,7 +2162,7 @@
             </w:pPr>
             <w:r>
               <w:pict>
-                <v:shape id="_x0000_i1025" type="#_x0000_t75" style="width:487.2pt;height:184.8pt">
+                <v:shape id="_x0000_i1026" type="#_x0000_t75" style="width:487.2pt;height:184.8pt">
                   <v:imagedata r:id="rId8" o:title=""/>
                 </v:shape>
               </w:pict>
@@ -2960,7 +2963,7 @@
             <w:r>
               <w:lastRenderedPageBreak/>
               <w:pict>
-                <v:shape id="_x0000_i1026" type="#_x0000_t75" style="width:487.2pt;height:184.8pt">
+                <v:shape id="_x0000_i1027" type="#_x0000_t75" style="width:487.2pt;height:184.8pt">
                   <v:imagedata r:id="rId9" o:title=""/>
                 </v:shape>
               </w:pict>
@@ -3808,7 +3811,7 @@
             </w:pPr>
             <w:r>
               <w:pict>
-                <v:shape id="_x0000_i1027" type="#_x0000_t75" style="width:487.2pt;height:187.2pt">
+                <v:shape id="_x0000_i1028" type="#_x0000_t75" style="width:487.2pt;height:187.2pt">
                   <v:imagedata r:id="rId10" o:title=""/>
                 </v:shape>
               </w:pict>
@@ -4536,7 +4539,7 @@
             </w:pPr>
             <w:r>
               <w:pict>
-                <v:shape id="_x0000_i1028" type="#_x0000_t75" style="width:487.2pt;height:187.2pt">
+                <v:shape id="_x0000_i1029" type="#_x0000_t75" style="width:487.2pt;height:187.2pt">
                   <v:imagedata r:id="rId11" o:title=""/>
                 </v:shape>
               </w:pict>
@@ -4726,7 +4729,18 @@
                 <w:szCs w:val="20"/>
                 <w:lang w:val="es-ES" w:eastAsia="es-AR"/>
               </w:rPr>
-              <w:t>start</w:t>
+              <w:t>S</w:t>
+            </w:r>
+            <w:r>
+              <w:rPr>
+                <w:rFonts w:ascii="Consolas" w:hAnsi="Consolas" w:cs="Consolas"/>
+                <w:noProof w:val="0"/>
+                <w:color w:val="000000"/>
+                <w:sz w:val="20"/>
+                <w:szCs w:val="20"/>
+                <w:lang w:val="es-ES" w:eastAsia="es-AR"/>
+              </w:rPr>
+              <w:t>tart</w:t>
             </w:r>
             <w:proofErr w:type="spellEnd"/>
           </w:p>
@@ -5562,7 +5576,18 @@
                 <w:szCs w:val="20"/>
                 <w:lang w:val="es-ES" w:eastAsia="es-AR"/>
               </w:rPr>
-              <w:t>fail</w:t>
+              <w:t>F</w:t>
+            </w:r>
+            <w:r>
+              <w:rPr>
+                <w:rFonts w:ascii="Consolas" w:hAnsi="Consolas" w:cs="Consolas"/>
+                <w:noProof w:val="0"/>
+                <w:color w:val="000000"/>
+                <w:sz w:val="20"/>
+                <w:szCs w:val="20"/>
+                <w:lang w:val="es-ES" w:eastAsia="es-AR"/>
+              </w:rPr>
+              <w:t>ail</w:t>
             </w:r>
             <w:proofErr w:type="spellEnd"/>
           </w:p>
@@ -5662,7 +5687,18 @@
                 <w:szCs w:val="20"/>
                 <w:lang w:val="es-ES" w:eastAsia="es-AR"/>
               </w:rPr>
-              <w:t>setup</w:t>
+              <w:t>S</w:t>
+            </w:r>
+            <w:r>
+              <w:rPr>
+                <w:rFonts w:ascii="Consolas" w:hAnsi="Consolas" w:cs="Consolas"/>
+                <w:noProof w:val="0"/>
+                <w:color w:val="000000"/>
+                <w:sz w:val="20"/>
+                <w:szCs w:val="20"/>
+                <w:lang w:val="es-ES" w:eastAsia="es-AR"/>
+              </w:rPr>
+              <w:t>etup</w:t>
             </w:r>
             <w:proofErr w:type="spellEnd"/>
           </w:p>
@@ -9955,7 +9991,7 @@
     <w:p>
       <w:r>
         <w:pict>
-          <v:shape id="_x0000_i1029" type="#_x0000_t75" style="width:487.2pt;height:259.8pt">
+          <v:shape id="_x0000_i1030" type="#_x0000_t75" style="width:487.2pt;height:259.8pt">
             <v:imagedata r:id="rId12" o:title=""/>
           </v:shape>
         </w:pict>
@@ -11538,7 +11574,13 @@
     </w:p>
     <w:p>
       <w:r>
-        <w:t>Los patrones que utilizamos son Strategy y Composite</w:t>
+        <w:t xml:space="preserve">Los patrones que utilizamos son </w:t>
+      </w:r>
+      <w:r>
+        <w:t xml:space="preserve">Singleton, </w:t>
+      </w:r>
+      <w:r>
+        <w:t>Strategy y Composite</w:t>
       </w:r>
       <w:r>
         <w:t>.</w:t>
@@ -11551,9 +11593,26 @@
     </w:p>
     <w:p>
       <w:r>
-        <w:t>Strategy para la forma de mostrar los datos.</w:t>
+        <w:t>Strategy para la forma de mostrar los datos</w:t>
+      </w:r>
+      <w:r>
+        <w:t xml:space="preserve"> en bruto</w:t>
+      </w:r>
+      <w:r>
+        <w:t>.</w:t>
       </w:r>
     </w:p>
+    <w:p>
+      <w:pPr>
+        <w:rPr>
+          <w:u w:val="single"/>
+        </w:rPr>
+      </w:pPr>
+      <w:r>
+        <w:t>Singleton para mostrar los datos en real-time a medida que los tests son ejecutados.</w:t>
+      </w:r>
+    </w:p>
+    <w:p/>
     <w:p/>
     <w:p/>
     <w:sectPr>
@@ -11654,7 +11713,7 @@
       <w:rPr>
         <w:noProof/>
       </w:rPr>
-      <w:t>4</w:t>
+      <w:t>12</w:t>
     </w:r>
     <w:r>
       <w:fldChar w:fldCharType="end"/>

</xml_diff>